<commit_message>
feat: adicao teste doc
</commit_message>
<xml_diff>
--- a/PFC_2025_Docs/PFC_Donate_v2.2.docx
+++ b/PFC_2025_Docs/PFC_Donate_v2.2.docx
@@ -21778,31 +21778,26 @@
     <w:p>
       <w:r>
         <w:lastRenderedPageBreak/>
-        <w:t xml:space="preserve">Essas convenções permitiram que todos os </w:t>
-      </w:r>
-      <w:bookmarkStart w:id="92" w:name="_GoBack"/>
+        <w:t>Essas convenções permitiram que todos os membros da equipe compreendessem facilmente a estrutura do código e colaborassem de forma eficiente. Além disso, o uso de nomes padronizados contribuiu para uma integração mais harmoniosa entre as diferentes camadas do sistema e facilitou futuras manutenções.</w:t>
+      </w:r>
+    </w:p>
+    <w:p>
+      <w:pPr>
+        <w:pStyle w:val="Ttulo3"/>
+      </w:pPr>
+      <w:bookmarkStart w:id="92" w:name="_Toc507747250"/>
+      <w:bookmarkStart w:id="93" w:name="_Toc14345915"/>
+      <w:bookmarkStart w:id="94" w:name="_Toc46909568"/>
+      <w:bookmarkStart w:id="95" w:name="_Toc172810451"/>
+      <w:bookmarkStart w:id="96" w:name="_Toc204949533"/>
+      <w:r>
+        <w:t>7.2.4 Estrutura Física do Banco de Dados</w:t>
+      </w:r>
       <w:bookmarkEnd w:id="92"/>
-      <w:r>
-        <w:t>membros da equipe compreendessem facilmente a estrutura do código e colaborassem de forma eficiente. Além disso, o uso de nomes padronizados contribuiu para uma integração mais harmoniosa entre as diferentes camadas do sistema e facilitou futuras manutenções.</w:t>
-      </w:r>
-    </w:p>
-    <w:p>
-      <w:pPr>
-        <w:pStyle w:val="Ttulo3"/>
-      </w:pPr>
-      <w:bookmarkStart w:id="93" w:name="_Toc507747250"/>
-      <w:bookmarkStart w:id="94" w:name="_Toc14345915"/>
-      <w:bookmarkStart w:id="95" w:name="_Toc46909568"/>
-      <w:bookmarkStart w:id="96" w:name="_Toc172810451"/>
-      <w:bookmarkStart w:id="97" w:name="_Toc204949533"/>
-      <w:r>
-        <w:t>7.2.4 Estrutura Física do Banco de Dados</w:t>
-      </w:r>
       <w:bookmarkEnd w:id="93"/>
       <w:bookmarkEnd w:id="94"/>
       <w:bookmarkEnd w:id="95"/>
       <w:bookmarkEnd w:id="96"/>
-      <w:bookmarkEnd w:id="97"/>
     </w:p>
     <w:p>
       <w:r>
@@ -21931,12 +21926,12 @@
       <w:pPr>
         <w:pStyle w:val="Ttulo1"/>
       </w:pPr>
-      <w:bookmarkStart w:id="98" w:name="_Toc507747262"/>
-      <w:bookmarkStart w:id="99" w:name="_Toc14345929"/>
-      <w:bookmarkStart w:id="100" w:name="_Toc46909570"/>
-      <w:bookmarkStart w:id="101" w:name="_Toc172810453"/>
-      <w:bookmarkStart w:id="102" w:name="_Toc204949535"/>
-      <w:bookmarkStart w:id="103" w:name="_Toc209020998"/>
+      <w:bookmarkStart w:id="97" w:name="_Toc507747262"/>
+      <w:bookmarkStart w:id="98" w:name="_Toc14345929"/>
+      <w:bookmarkStart w:id="99" w:name="_Toc46909570"/>
+      <w:bookmarkStart w:id="100" w:name="_Toc172810453"/>
+      <w:bookmarkStart w:id="101" w:name="_Toc204949535"/>
+      <w:bookmarkStart w:id="102" w:name="_Toc209020998"/>
       <w:proofErr w:type="gramStart"/>
       <w:r>
         <w:t>8</w:t>
@@ -21945,12 +21940,12 @@
       <w:r>
         <w:t xml:space="preserve"> PLANO DE TESTES</w:t>
       </w:r>
+      <w:bookmarkEnd w:id="97"/>
       <w:bookmarkEnd w:id="98"/>
       <w:bookmarkEnd w:id="99"/>
       <w:bookmarkEnd w:id="100"/>
       <w:bookmarkEnd w:id="101"/>
       <w:bookmarkEnd w:id="102"/>
-      <w:bookmarkEnd w:id="103"/>
     </w:p>
     <w:p>
       <w:r>
@@ -22031,24 +22026,24 @@
           <w:rFonts w:eastAsia="Arial Unicode MS"/>
         </w:rPr>
       </w:pPr>
-      <w:bookmarkStart w:id="104" w:name="_Toc507747263"/>
-      <w:bookmarkStart w:id="105" w:name="_Toc14345930"/>
-      <w:bookmarkStart w:id="106" w:name="_Toc46909571"/>
-      <w:bookmarkStart w:id="107" w:name="_Toc172810454"/>
-      <w:bookmarkStart w:id="108" w:name="_Toc204949536"/>
-      <w:bookmarkStart w:id="109" w:name="_Toc209020999"/>
+      <w:bookmarkStart w:id="103" w:name="_Toc507747263"/>
+      <w:bookmarkStart w:id="104" w:name="_Toc14345930"/>
+      <w:bookmarkStart w:id="105" w:name="_Toc46909571"/>
+      <w:bookmarkStart w:id="106" w:name="_Toc172810454"/>
+      <w:bookmarkStart w:id="107" w:name="_Toc204949536"/>
+      <w:bookmarkStart w:id="108" w:name="_Toc209020999"/>
       <w:r>
         <w:rPr>
           <w:rFonts w:eastAsia="Arial Unicode MS"/>
         </w:rPr>
         <w:t>8.1 FINALIDADE</w:t>
       </w:r>
+      <w:bookmarkEnd w:id="103"/>
       <w:bookmarkEnd w:id="104"/>
       <w:bookmarkEnd w:id="105"/>
       <w:bookmarkEnd w:id="106"/>
       <w:bookmarkEnd w:id="107"/>
       <w:bookmarkEnd w:id="108"/>
-      <w:bookmarkEnd w:id="109"/>
     </w:p>
     <w:p>
       <w:pPr>
@@ -22287,11 +22282,11 @@
           <w:rFonts w:eastAsia="Arial Unicode MS" w:cs="Arial"/>
         </w:rPr>
       </w:pPr>
-      <w:bookmarkStart w:id="110" w:name="_Toc507747264"/>
-      <w:bookmarkStart w:id="111" w:name="_Toc14345931"/>
-      <w:bookmarkStart w:id="112" w:name="_Toc46909572"/>
-      <w:bookmarkStart w:id="113" w:name="_Toc172810455"/>
-      <w:bookmarkStart w:id="114" w:name="_Toc204949537"/>
+      <w:bookmarkStart w:id="109" w:name="_Toc507747264"/>
+      <w:bookmarkStart w:id="110" w:name="_Toc14345931"/>
+      <w:bookmarkStart w:id="111" w:name="_Toc46909572"/>
+      <w:bookmarkStart w:id="112" w:name="_Toc172810455"/>
+      <w:bookmarkStart w:id="113" w:name="_Toc204949537"/>
       <w:r>
         <w:rPr>
           <w:rFonts w:eastAsia="Arial Unicode MS"/>
@@ -22319,11 +22314,11 @@
         </w:rPr>
         <w:t>ESCOPO</w:t>
       </w:r>
+      <w:bookmarkEnd w:id="109"/>
       <w:bookmarkEnd w:id="110"/>
       <w:bookmarkEnd w:id="111"/>
       <w:bookmarkEnd w:id="112"/>
       <w:bookmarkEnd w:id="113"/>
-      <w:bookmarkEnd w:id="114"/>
     </w:p>
     <w:p>
       <w:r>
@@ -22512,21 +22507,21 @@
       <w:pPr>
         <w:pStyle w:val="Ttulo3"/>
       </w:pPr>
-      <w:bookmarkStart w:id="115" w:name="_Toc507747265"/>
-      <w:bookmarkStart w:id="116" w:name="_Toc14345932"/>
-      <w:bookmarkStart w:id="117" w:name="_Toc46909573"/>
-      <w:bookmarkStart w:id="118" w:name="_Toc172810456"/>
-      <w:bookmarkStart w:id="119" w:name="_Toc204949538"/>
-      <w:bookmarkStart w:id="120" w:name="_Toc209021000"/>
+      <w:bookmarkStart w:id="114" w:name="_Toc507747265"/>
+      <w:bookmarkStart w:id="115" w:name="_Toc14345932"/>
+      <w:bookmarkStart w:id="116" w:name="_Toc46909573"/>
+      <w:bookmarkStart w:id="117" w:name="_Toc172810456"/>
+      <w:bookmarkStart w:id="118" w:name="_Toc204949538"/>
+      <w:bookmarkStart w:id="119" w:name="_Toc209021000"/>
       <w:r>
         <w:t>8.2.1 Referências aos Documentos Relevantes</w:t>
       </w:r>
+      <w:bookmarkEnd w:id="114"/>
       <w:bookmarkEnd w:id="115"/>
       <w:bookmarkEnd w:id="116"/>
       <w:bookmarkEnd w:id="117"/>
       <w:bookmarkEnd w:id="118"/>
       <w:bookmarkEnd w:id="119"/>
-      <w:bookmarkEnd w:id="120"/>
     </w:p>
     <w:tbl>
       <w:tblPr>
@@ -22738,15 +22733,15 @@
           <w:rFonts w:eastAsia="Arial Unicode MS"/>
         </w:rPr>
       </w:pPr>
-      <w:bookmarkStart w:id="121" w:name="_Toc507751104"/>
-      <w:bookmarkStart w:id="122" w:name="_Toc14343275"/>
+      <w:bookmarkStart w:id="120" w:name="_Toc507751104"/>
+      <w:bookmarkStart w:id="121" w:name="_Toc14343275"/>
       <w:r>
         <w:t xml:space="preserve">   </w:t>
       </w:r>
-      <w:bookmarkStart w:id="123" w:name="_Toc78782581"/>
-      <w:bookmarkStart w:id="124" w:name="_Toc172810391"/>
-      <w:bookmarkStart w:id="125" w:name="_Toc204949481"/>
-      <w:bookmarkStart w:id="126" w:name="_Toc209020807"/>
+      <w:bookmarkStart w:id="122" w:name="_Toc78782581"/>
+      <w:bookmarkStart w:id="123" w:name="_Toc172810391"/>
+      <w:bookmarkStart w:id="124" w:name="_Toc204949481"/>
+      <w:bookmarkStart w:id="125" w:name="_Toc209020807"/>
       <w:r>
         <w:t xml:space="preserve">QUADRO </w:t>
       </w:r>
@@ -22764,42 +22759,42 @@
         </w:rPr>
         <w:t xml:space="preserve"> – Documentos relevantes para testes</w:t>
       </w:r>
+      <w:bookmarkEnd w:id="120"/>
       <w:bookmarkEnd w:id="121"/>
       <w:bookmarkEnd w:id="122"/>
       <w:bookmarkEnd w:id="123"/>
       <w:bookmarkEnd w:id="124"/>
       <w:bookmarkEnd w:id="125"/>
+    </w:p>
+    <w:p>
+      <w:pPr>
+        <w:pStyle w:val="Ttulo3"/>
+      </w:pPr>
+    </w:p>
+    <w:p>
+      <w:pPr>
+        <w:pStyle w:val="Ttulo3"/>
+      </w:pPr>
+      <w:bookmarkStart w:id="126" w:name="_Toc191128985"/>
+      <w:bookmarkStart w:id="127" w:name="_Toc507747266"/>
+      <w:bookmarkStart w:id="128" w:name="_Toc14345933"/>
+      <w:bookmarkStart w:id="129" w:name="_Toc46909574"/>
+      <w:bookmarkStart w:id="130" w:name="_Toc172810457"/>
+      <w:bookmarkStart w:id="131" w:name="_Toc204949539"/>
+      <w:bookmarkStart w:id="132" w:name="_Toc209021001"/>
+      <w:r>
+        <w:t>8.2.2 Ambiente</w:t>
+      </w:r>
       <w:bookmarkEnd w:id="126"/>
-    </w:p>
-    <w:p>
-      <w:pPr>
-        <w:pStyle w:val="Ttulo3"/>
-      </w:pPr>
-    </w:p>
-    <w:p>
-      <w:pPr>
-        <w:pStyle w:val="Ttulo3"/>
-      </w:pPr>
-      <w:bookmarkStart w:id="127" w:name="_Toc191128985"/>
-      <w:bookmarkStart w:id="128" w:name="_Toc507747266"/>
-      <w:bookmarkStart w:id="129" w:name="_Toc14345933"/>
-      <w:bookmarkStart w:id="130" w:name="_Toc46909574"/>
-      <w:bookmarkStart w:id="131" w:name="_Toc172810457"/>
-      <w:bookmarkStart w:id="132" w:name="_Toc204949539"/>
-      <w:bookmarkStart w:id="133" w:name="_Toc209021001"/>
-      <w:r>
-        <w:t>8.2.2 Ambiente</w:t>
+      <w:r>
+        <w:t xml:space="preserve"> para a Realização dos Testes</w:t>
       </w:r>
       <w:bookmarkEnd w:id="127"/>
-      <w:r>
-        <w:t xml:space="preserve"> para a Realização dos Testes</w:t>
-      </w:r>
       <w:bookmarkEnd w:id="128"/>
       <w:bookmarkEnd w:id="129"/>
       <w:bookmarkEnd w:id="130"/>
       <w:bookmarkEnd w:id="131"/>
       <w:bookmarkEnd w:id="132"/>
-      <w:bookmarkEnd w:id="133"/>
       <w:r>
         <w:t xml:space="preserve"> </w:t>
       </w:r>
@@ -23109,12 +23104,12 @@
         </w:rPr>
         <w:t xml:space="preserve">   </w:t>
       </w:r>
-      <w:bookmarkStart w:id="134" w:name="_Toc507751105"/>
-      <w:bookmarkStart w:id="135" w:name="_Toc14343276"/>
-      <w:bookmarkStart w:id="136" w:name="_Toc78782582"/>
-      <w:bookmarkStart w:id="137" w:name="_Toc172810392"/>
-      <w:bookmarkStart w:id="138" w:name="_Toc204949482"/>
-      <w:bookmarkStart w:id="139" w:name="_Toc209020808"/>
+      <w:bookmarkStart w:id="133" w:name="_Toc507751105"/>
+      <w:bookmarkStart w:id="134" w:name="_Toc14343276"/>
+      <w:bookmarkStart w:id="135" w:name="_Toc78782582"/>
+      <w:bookmarkStart w:id="136" w:name="_Toc172810392"/>
+      <w:bookmarkStart w:id="137" w:name="_Toc204949482"/>
+      <w:bookmarkStart w:id="138" w:name="_Toc209020808"/>
       <w:r>
         <w:t xml:space="preserve">QUADRO </w:t>
       </w:r>
@@ -23135,12 +23130,12 @@
       <w:r>
         <w:t xml:space="preserve"> Equipamentos para a realização dos testes</w:t>
       </w:r>
+      <w:bookmarkEnd w:id="133"/>
       <w:bookmarkEnd w:id="134"/>
       <w:bookmarkEnd w:id="135"/>
       <w:bookmarkEnd w:id="136"/>
       <w:bookmarkEnd w:id="137"/>
       <w:bookmarkEnd w:id="138"/>
-      <w:bookmarkEnd w:id="139"/>
     </w:p>
     <w:p/>
     <w:p>
@@ -23631,28 +23626,60 @@
             <w:r>
               <w:t xml:space="preserve">. </w:t>
             </w:r>
-            <w:r>
-              <w:rPr>
-                <w:color w:val="FF0000"/>
-              </w:rPr>
-              <w:t xml:space="preserve">Incluir </w:t>
-            </w:r>
+          </w:p>
+        </w:tc>
+      </w:tr>
+      <w:tr>
+        <w:trPr>
+          <w:jc w:val="center"/>
+        </w:trPr>
+        <w:tc>
+          <w:tcPr>
+            <w:tcW w:w="2521" w:type="dxa"/>
+          </w:tcPr>
+          <w:p>
             <w:proofErr w:type="spellStart"/>
             <w:proofErr w:type="gramStart"/>
             <w:r>
-              <w:rPr>
-                <w:color w:val="FF0000"/>
-              </w:rPr>
               <w:t>JUnit</w:t>
             </w:r>
             <w:proofErr w:type="spellEnd"/>
             <w:proofErr w:type="gramEnd"/>
             <w:r>
-              <w:rPr>
-                <w:color w:val="FF0000"/>
-              </w:rPr>
-              <w:t>...</w:t>
+              <w:t xml:space="preserve"> 5</w:t>
             </w:r>
+          </w:p>
+        </w:tc>
+        <w:tc>
+          <w:tcPr>
+            <w:tcW w:w="1828" w:type="dxa"/>
+          </w:tcPr>
+          <w:p>
+            <w:proofErr w:type="spellStart"/>
+            <w:proofErr w:type="gramStart"/>
+            <w:r>
+              <w:t>JUnit</w:t>
+            </w:r>
+            <w:proofErr w:type="spellEnd"/>
+            <w:proofErr w:type="gramEnd"/>
+            <w:r>
+              <w:t xml:space="preserve"> Team</w:t>
+            </w:r>
+          </w:p>
+        </w:tc>
+        <w:tc>
+          <w:tcPr>
+            <w:tcW w:w="4348" w:type="dxa"/>
+          </w:tcPr>
+          <w:p>
+            <w:r>
+              <w:t xml:space="preserve">Execução de testes unitários em Java, validação de métodos e lógica de </w:t>
+            </w:r>
+            <w:proofErr w:type="gramStart"/>
+            <w:r>
+              <w:t>negócios</w:t>
+            </w:r>
+            <w:proofErr w:type="gramEnd"/>
           </w:p>
         </w:tc>
       </w:tr>
@@ -23719,19 +23746,19 @@
       <w:pPr>
         <w:pStyle w:val="Legenda"/>
       </w:pPr>
-      <w:bookmarkStart w:id="140" w:name="_Toc191128994"/>
+      <w:bookmarkStart w:id="139" w:name="_Toc191128994"/>
       <w:r>
         <w:rPr>
           <w:rFonts w:eastAsia="Arial Unicode MS"/>
         </w:rPr>
         <w:t xml:space="preserve">   </w:t>
       </w:r>
-      <w:bookmarkStart w:id="141" w:name="_Toc507751106"/>
-      <w:bookmarkStart w:id="142" w:name="_Toc14343277"/>
-      <w:bookmarkStart w:id="143" w:name="_Toc78782583"/>
-      <w:bookmarkStart w:id="144" w:name="_Toc172810393"/>
-      <w:bookmarkStart w:id="145" w:name="_Toc204949483"/>
-      <w:bookmarkStart w:id="146" w:name="_Toc209020809"/>
+      <w:bookmarkStart w:id="140" w:name="_Toc507751106"/>
+      <w:bookmarkStart w:id="141" w:name="_Toc14343277"/>
+      <w:bookmarkStart w:id="142" w:name="_Toc78782583"/>
+      <w:bookmarkStart w:id="143" w:name="_Toc172810393"/>
+      <w:bookmarkStart w:id="144" w:name="_Toc204949483"/>
+      <w:bookmarkStart w:id="145" w:name="_Toc209020809"/>
       <w:r>
         <w:t xml:space="preserve">QUADRO </w:t>
       </w:r>
@@ -23743,175 +23770,353 @@
           <w:t>4</w:t>
         </w:r>
       </w:fldSimple>
+      <w:bookmarkEnd w:id="140"/>
       <w:bookmarkEnd w:id="141"/>
       <w:bookmarkEnd w:id="142"/>
       <w:bookmarkEnd w:id="143"/>
       <w:bookmarkEnd w:id="144"/>
+      <w:r>
+        <w:rPr>
+          <w:noProof/>
+        </w:rPr>
+        <w:t xml:space="preserve"> – Softwares para a realização dos testes</w:t>
+      </w:r>
       <w:bookmarkEnd w:id="145"/>
-      <w:r>
-        <w:rPr>
-          <w:noProof/>
-        </w:rPr>
-        <w:t xml:space="preserve"> – Softwares para a realização dos testes</w:t>
+    </w:p>
+    <w:p/>
+    <w:p>
+      <w:pPr>
+        <w:pStyle w:val="Ttulo2"/>
+      </w:pPr>
+      <w:bookmarkStart w:id="146" w:name="_Toc507747267"/>
+      <w:bookmarkStart w:id="147" w:name="_Toc14345934"/>
+      <w:bookmarkStart w:id="148" w:name="_Toc46909575"/>
+      <w:bookmarkStart w:id="149" w:name="_Toc172810458"/>
+      <w:bookmarkStart w:id="150" w:name="_Toc204949540"/>
+      <w:bookmarkStart w:id="151" w:name="_Toc209021002"/>
+      <w:proofErr w:type="gramStart"/>
+      <w:r>
+        <w:lastRenderedPageBreak/>
+        <w:t>8.3 ESPECIFICAÇÃO</w:t>
+      </w:r>
+      <w:proofErr w:type="gramEnd"/>
+      <w:r>
+        <w:t xml:space="preserve"> DOS CASOS DE TESTES</w:t>
       </w:r>
       <w:bookmarkEnd w:id="146"/>
-    </w:p>
-    <w:p/>
-    <w:p>
-      <w:pPr>
-        <w:pStyle w:val="Ttulo2"/>
-      </w:pPr>
-      <w:bookmarkStart w:id="147" w:name="_Toc507747267"/>
-      <w:bookmarkStart w:id="148" w:name="_Toc14345934"/>
-      <w:bookmarkStart w:id="149" w:name="_Toc46909575"/>
-      <w:bookmarkStart w:id="150" w:name="_Toc172810458"/>
-      <w:bookmarkStart w:id="151" w:name="_Toc204949540"/>
-      <w:bookmarkStart w:id="152" w:name="_Toc209021002"/>
-      <w:proofErr w:type="gramStart"/>
-      <w:r>
-        <w:t>8.3 ESPECIFICAÇÃO</w:t>
-      </w:r>
-      <w:proofErr w:type="gramEnd"/>
-      <w:r>
-        <w:t xml:space="preserve"> DOS CASOS DE TESTES</w:t>
-      </w:r>
       <w:bookmarkEnd w:id="147"/>
       <w:bookmarkEnd w:id="148"/>
       <w:bookmarkEnd w:id="149"/>
       <w:bookmarkEnd w:id="150"/>
       <w:bookmarkEnd w:id="151"/>
+    </w:p>
+    <w:p>
+      <w:pPr>
+        <w:pStyle w:val="Ttulo2"/>
+        <w:rPr>
+          <w:rFonts w:cs="Times New Roman"/>
+          <w:bCs/>
+          <w:iCs w:val="0"/>
+          <w:caps w:val="0"/>
+        </w:rPr>
+      </w:pPr>
+      <w:bookmarkStart w:id="152" w:name="_Toc507747271"/>
+      <w:bookmarkStart w:id="153" w:name="_Toc14345938"/>
+      <w:bookmarkStart w:id="154" w:name="_Toc46909579"/>
+      <w:bookmarkStart w:id="155" w:name="_Toc172810459"/>
+      <w:bookmarkStart w:id="156" w:name="_Toc204949541"/>
+      <w:bookmarkStart w:id="157" w:name="_Toc209021003"/>
+      <w:bookmarkEnd w:id="139"/>
+      <w:r>
+        <w:rPr>
+          <w:rFonts w:cs="Times New Roman"/>
+          <w:bCs/>
+          <w:iCs w:val="0"/>
+          <w:caps w:val="0"/>
+        </w:rPr>
+        <w:t>A descrição detalhada dos casos de teste e os resultados de execução es</w:t>
+      </w:r>
+      <w:r>
+        <w:rPr>
+          <w:rFonts w:cs="Times New Roman"/>
+          <w:bCs/>
+          <w:iCs w:val="0"/>
+          <w:caps w:val="0"/>
+        </w:rPr>
+        <w:t>tão documentados no Apêndice J.</w:t>
+      </w:r>
+    </w:p>
+    <w:p>
+      <w:pPr>
+        <w:pStyle w:val="Ttulo2"/>
+        <w:rPr>
+          <w:rFonts w:cs="Times New Roman"/>
+          <w:bCs/>
+          <w:iCs w:val="0"/>
+          <w:caps w:val="0"/>
+        </w:rPr>
+      </w:pPr>
+      <w:r>
+        <w:rPr>
+          <w:rFonts w:cs="Times New Roman"/>
+          <w:bCs/>
+          <w:iCs w:val="0"/>
+          <w:caps w:val="0"/>
+        </w:rPr>
+        <w:t xml:space="preserve">Para cada caso de teste, foram especificados os valores de entrada e os resultados esperados, garantindo rastreabilidade e clareza na execução. Entre os principais </w:t>
+      </w:r>
+      <w:r>
+        <w:rPr>
+          <w:rFonts w:cs="Times New Roman"/>
+          <w:bCs/>
+          <w:iCs w:val="0"/>
+          <w:caps w:val="0"/>
+        </w:rPr>
+        <w:t>testes realizados, destacam-se:</w:t>
+      </w:r>
+    </w:p>
+    <w:p>
+      <w:pPr>
+        <w:pStyle w:val="Ttulo2"/>
+        <w:numPr>
+          <w:ilvl w:val="0"/>
+          <w:numId w:val="29"/>
+        </w:numPr>
+        <w:rPr>
+          <w:rFonts w:cs="Times New Roman"/>
+          <w:bCs/>
+          <w:iCs w:val="0"/>
+          <w:caps w:val="0"/>
+        </w:rPr>
+      </w:pPr>
+      <w:r>
+        <w:rPr>
+          <w:rFonts w:cs="Times New Roman"/>
+          <w:bCs/>
+          <w:iCs w:val="0"/>
+          <w:caps w:val="0"/>
+        </w:rPr>
+        <w:t>Cadastro de novo usuário com dados válidos e inválidos, verificando validação de campos e</w:t>
+      </w:r>
+      <w:r>
+        <w:rPr>
+          <w:rFonts w:cs="Times New Roman"/>
+          <w:bCs/>
+          <w:iCs w:val="0"/>
+          <w:caps w:val="0"/>
+        </w:rPr>
+        <w:t xml:space="preserve"> mensagens de erro apropriadas;</w:t>
+      </w:r>
+    </w:p>
+    <w:p>
+      <w:pPr>
+        <w:pStyle w:val="Ttulo2"/>
+        <w:numPr>
+          <w:ilvl w:val="0"/>
+          <w:numId w:val="29"/>
+        </w:numPr>
+        <w:rPr>
+          <w:rFonts w:cs="Times New Roman"/>
+          <w:bCs/>
+          <w:iCs w:val="0"/>
+          <w:caps w:val="0"/>
+        </w:rPr>
+      </w:pPr>
+      <w:r>
+        <w:rPr>
+          <w:rFonts w:cs="Times New Roman"/>
+          <w:bCs/>
+          <w:iCs w:val="0"/>
+          <w:caps w:val="0"/>
+        </w:rPr>
+        <w:t>Autenticação de usuários com credenciais corretas e incorretas, garantindo o correto aces</w:t>
+      </w:r>
+      <w:r>
+        <w:rPr>
+          <w:rFonts w:cs="Times New Roman"/>
+          <w:bCs/>
+          <w:iCs w:val="0"/>
+          <w:caps w:val="0"/>
+        </w:rPr>
+        <w:t>so ao sistema;</w:t>
+      </w:r>
+    </w:p>
+    <w:p>
+      <w:pPr>
+        <w:pStyle w:val="Ttulo2"/>
+        <w:numPr>
+          <w:ilvl w:val="0"/>
+          <w:numId w:val="29"/>
+        </w:numPr>
+        <w:rPr>
+          <w:rFonts w:cs="Times New Roman"/>
+          <w:bCs/>
+          <w:iCs w:val="0"/>
+          <w:caps w:val="0"/>
+        </w:rPr>
+      </w:pPr>
+      <w:r>
+        <w:rPr>
+          <w:rFonts w:cs="Times New Roman"/>
+          <w:bCs/>
+          <w:iCs w:val="0"/>
+          <w:caps w:val="0"/>
+        </w:rPr>
+        <w:t>Registro de doação associada a uma doadora, validando o vínculo com o</w:t>
+      </w:r>
+      <w:r>
+        <w:rPr>
+          <w:rFonts w:cs="Times New Roman"/>
+          <w:bCs/>
+          <w:iCs w:val="0"/>
+          <w:caps w:val="0"/>
+        </w:rPr>
+        <w:t xml:space="preserve"> banco de leite correspondente;</w:t>
+      </w:r>
+    </w:p>
+    <w:p>
+      <w:pPr>
+        <w:pStyle w:val="Ttulo2"/>
+        <w:numPr>
+          <w:ilvl w:val="0"/>
+          <w:numId w:val="29"/>
+        </w:numPr>
+        <w:rPr>
+          <w:rFonts w:cs="Times New Roman"/>
+          <w:bCs/>
+          <w:iCs w:val="0"/>
+          <w:caps w:val="0"/>
+        </w:rPr>
+      </w:pPr>
+      <w:r>
+        <w:rPr>
+          <w:rFonts w:cs="Times New Roman"/>
+          <w:bCs/>
+          <w:iCs w:val="0"/>
+          <w:caps w:val="0"/>
+        </w:rPr>
+        <w:t xml:space="preserve">Consulta de bancos de leite próximos utilizando </w:t>
+      </w:r>
+      <w:proofErr w:type="spellStart"/>
+      <w:r>
+        <w:rPr>
+          <w:rFonts w:cs="Times New Roman"/>
+          <w:bCs/>
+          <w:iCs w:val="0"/>
+          <w:caps w:val="0"/>
+        </w:rPr>
+        <w:t>geolocalização</w:t>
+      </w:r>
+      <w:proofErr w:type="spellEnd"/>
+      <w:r>
+        <w:rPr>
+          <w:rFonts w:cs="Times New Roman"/>
+          <w:bCs/>
+          <w:iCs w:val="0"/>
+          <w:caps w:val="0"/>
+        </w:rPr>
+        <w:t>, avaliando precisão e r</w:t>
+      </w:r>
+      <w:r>
+        <w:rPr>
+          <w:rFonts w:cs="Times New Roman"/>
+          <w:bCs/>
+          <w:iCs w:val="0"/>
+          <w:caps w:val="0"/>
+        </w:rPr>
+        <w:t>etorno adequado de informações;</w:t>
+      </w:r>
+    </w:p>
+    <w:p>
+      <w:pPr>
+        <w:pStyle w:val="Ttulo2"/>
+        <w:numPr>
+          <w:ilvl w:val="0"/>
+          <w:numId w:val="29"/>
+        </w:numPr>
+        <w:rPr>
+          <w:rFonts w:cs="Times New Roman"/>
+          <w:bCs/>
+          <w:iCs w:val="0"/>
+          <w:caps w:val="0"/>
+        </w:rPr>
+      </w:pPr>
+      <w:r>
+        <w:rPr>
+          <w:rFonts w:cs="Times New Roman"/>
+          <w:bCs/>
+          <w:iCs w:val="0"/>
+          <w:caps w:val="0"/>
+        </w:rPr>
+        <w:t xml:space="preserve">Teste de </w:t>
+      </w:r>
+      <w:proofErr w:type="spellStart"/>
+      <w:r>
+        <w:rPr>
+          <w:rFonts w:cs="Times New Roman"/>
+          <w:bCs/>
+          <w:iCs w:val="0"/>
+          <w:caps w:val="0"/>
+        </w:rPr>
+        <w:t>responsividade</w:t>
+      </w:r>
+      <w:proofErr w:type="spellEnd"/>
+      <w:r>
+        <w:rPr>
+          <w:rFonts w:cs="Times New Roman"/>
+          <w:bCs/>
+          <w:iCs w:val="0"/>
+          <w:caps w:val="0"/>
+        </w:rPr>
+        <w:t>, avaliando a interface do aplicativo em diferentes dispositivos e navegadores, assegurando usabilidade e consistência visual.</w:t>
+      </w:r>
+    </w:p>
+    <w:p>
+      <w:pPr>
+        <w:pStyle w:val="Ttulo2"/>
+        <w:rPr>
+          <w:rFonts w:cs="Times New Roman"/>
+          <w:bCs/>
+          <w:iCs w:val="0"/>
+          <w:caps w:val="0"/>
+        </w:rPr>
+      </w:pPr>
+    </w:p>
+    <w:p>
+      <w:pPr>
+        <w:pStyle w:val="Ttulo2"/>
+        <w:rPr>
+          <w:rFonts w:cs="Times New Roman"/>
+          <w:bCs/>
+          <w:iCs w:val="0"/>
+          <w:caps w:val="0"/>
+        </w:rPr>
+      </w:pPr>
+      <w:r>
+        <w:rPr>
+          <w:rFonts w:cs="Times New Roman"/>
+          <w:bCs/>
+          <w:iCs w:val="0"/>
+          <w:caps w:val="0"/>
+        </w:rPr>
+        <w:t>Os casos de teste foram organizados em uma sequência lógica, de modo que a execução de cada teste dependesse do estado do sistema após os testes anteriores, garantindo coerência e confiabilidade nos resultados.</w:t>
+      </w:r>
+    </w:p>
+    <w:p>
+      <w:pPr>
+        <w:pStyle w:val="Ttulo2"/>
+      </w:pPr>
+      <w:bookmarkStart w:id="158" w:name="_GoBack"/>
+      <w:bookmarkEnd w:id="158"/>
+      <w:r>
+        <w:t>8.4 RESULTADOS DOS TESTES</w:t>
+      </w:r>
       <w:bookmarkEnd w:id="152"/>
-    </w:p>
-    <w:p>
-      <w:bookmarkStart w:id="153" w:name="_Toc507747271"/>
-      <w:bookmarkStart w:id="154" w:name="_Toc14345938"/>
-      <w:bookmarkStart w:id="155" w:name="_Toc46909579"/>
-      <w:bookmarkEnd w:id="140"/>
-      <w:r>
-        <w:t>A descrição detalhada dos casos de teste e os resultados de execução es</w:t>
-      </w:r>
-      <w:r>
-        <w:t>tão documentados no Apêndice J.</w:t>
-      </w:r>
-    </w:p>
-    <w:p>
-      <w:r>
-        <w:rPr>
-          <w:highlight w:val="yellow"/>
-        </w:rPr>
-        <w:t>/*As entradas para os casos de teste precisam da indicação de valores para entrada. Trocar “</w:t>
-      </w:r>
-      <w:proofErr w:type="spellStart"/>
-      <w:r>
-        <w:rPr>
-          <w:highlight w:val="yellow"/>
-        </w:rPr>
-        <w:t>login</w:t>
-      </w:r>
-      <w:proofErr w:type="spellEnd"/>
-      <w:r>
-        <w:rPr>
-          <w:highlight w:val="yellow"/>
-        </w:rPr>
-        <w:t xml:space="preserve">” para </w:t>
-      </w:r>
-      <w:proofErr w:type="gramStart"/>
-      <w:r>
-        <w:rPr>
-          <w:highlight w:val="yellow"/>
-        </w:rPr>
-        <w:t>“Autenticação.</w:t>
-      </w:r>
-      <w:proofErr w:type="gramEnd"/>
-      <w:r>
-        <w:rPr>
-          <w:highlight w:val="yellow"/>
-        </w:rPr>
-        <w:t xml:space="preserve"> Os casos de teste precisam de uma sequência lógica para acontecer.</w:t>
-      </w:r>
-    </w:p>
-    <w:p>
-      <w:r>
-        <w:t>Entre o</w:t>
-      </w:r>
-      <w:r>
-        <w:t>s casos aplicados, destacam-se:</w:t>
-      </w:r>
-      <w:r>
-        <w:t xml:space="preserve"> c</w:t>
-      </w:r>
-      <w:r>
-        <w:t>adastro de novo usuário</w:t>
-      </w:r>
-      <w:r>
-        <w:t xml:space="preserve"> com dados válidos e inv</w:t>
-      </w:r>
-      <w:r>
-        <w:t xml:space="preserve">álidos; </w:t>
-      </w:r>
-      <w:r>
-        <w:t>autenticação com credenciais corretas e incorreta</w:t>
-      </w:r>
-      <w:r>
-        <w:t>s; r</w:t>
-      </w:r>
-      <w:r>
-        <w:t xml:space="preserve">egistro de </w:t>
-      </w:r>
-      <w:r>
-        <w:t>doação associada a uma doadora e c</w:t>
-      </w:r>
-      <w:r>
-        <w:t xml:space="preserve">onsulta de </w:t>
-      </w:r>
-      <w:r>
-        <w:t>postos de coleta/</w:t>
-      </w:r>
-      <w:r>
-        <w:t>bancos de lei</w:t>
-      </w:r>
-      <w:r>
-        <w:t xml:space="preserve">te próximos via </w:t>
-      </w:r>
-      <w:proofErr w:type="spellStart"/>
-      <w:r>
-        <w:t>geolocalização</w:t>
-      </w:r>
-      <w:proofErr w:type="spellEnd"/>
-      <w:r>
-        <w:t>.</w:t>
-      </w:r>
-      <w:r>
-        <w:t xml:space="preserve"> Além de t</w:t>
-      </w:r>
-      <w:r>
-        <w:t xml:space="preserve">este de </w:t>
-      </w:r>
-      <w:proofErr w:type="spellStart"/>
-      <w:r>
-        <w:t>responsividade</w:t>
-      </w:r>
-      <w:proofErr w:type="spellEnd"/>
-      <w:r>
-        <w:t xml:space="preserve"> em diferentes dispositivos e navegadores.</w:t>
-      </w:r>
-    </w:p>
-    <w:p>
-      <w:pPr>
-        <w:pStyle w:val="Ttulo2"/>
-      </w:pPr>
-      <w:bookmarkStart w:id="156" w:name="_Toc172810459"/>
-      <w:bookmarkStart w:id="157" w:name="_Toc204949541"/>
-      <w:bookmarkStart w:id="158" w:name="_Toc209021003"/>
-      <w:r>
-        <w:t>8.4 RESULTADOS DOS TESTES</w:t>
-      </w:r>
       <w:bookmarkEnd w:id="153"/>
       <w:bookmarkEnd w:id="154"/>
       <w:bookmarkEnd w:id="155"/>
       <w:bookmarkEnd w:id="156"/>
       <w:bookmarkEnd w:id="157"/>
-      <w:bookmarkEnd w:id="158"/>
     </w:p>
     <w:p>
       <w:r>
@@ -23963,6 +24168,7 @@
       </w:pPr>
       <w:proofErr w:type="gramStart"/>
       <w:r>
+        <w:lastRenderedPageBreak/>
         <w:t>q</w:t>
       </w:r>
       <w:r>
@@ -23986,7 +24192,6 @@
       </w:pPr>
       <w:proofErr w:type="gramStart"/>
       <w:r>
-        <w:lastRenderedPageBreak/>
         <w:t>c</w:t>
       </w:r>
       <w:r>
@@ -25956,7 +26161,7 @@
           <w:rPr>
             <w:noProof/>
           </w:rPr>
-          <w:t>71</w:t>
+          <w:t>81</w:t>
         </w:r>
         <w:r>
           <w:rPr>
@@ -26909,6 +27114,92 @@
     </w:lvl>
   </w:abstractNum>
   <w:abstractNum w:abstractNumId="9">
+    <w:nsid w:val="2AD57626"/>
+    <w:multiLevelType w:val="hybridMultilevel"/>
+    <w:tmpl w:val="E85A48A8"/>
+    <w:lvl w:ilvl="0" w:tplc="04160017">
+      <w:start w:val="1"/>
+      <w:numFmt w:val="lowerLetter"/>
+      <w:lvlText w:val="%1)"/>
+      <w:lvlJc w:val="left"/>
+      <w:pPr>
+        <w:ind w:left="720" w:hanging="360"/>
+      </w:pPr>
+    </w:lvl>
+    <w:lvl w:ilvl="1" w:tplc="04160019" w:tentative="1">
+      <w:start w:val="1"/>
+      <w:numFmt w:val="lowerLetter"/>
+      <w:lvlText w:val="%2."/>
+      <w:lvlJc w:val="left"/>
+      <w:pPr>
+        <w:ind w:left="1440" w:hanging="360"/>
+      </w:pPr>
+    </w:lvl>
+    <w:lvl w:ilvl="2" w:tplc="0416001B" w:tentative="1">
+      <w:start w:val="1"/>
+      <w:numFmt w:val="lowerRoman"/>
+      <w:lvlText w:val="%3."/>
+      <w:lvlJc w:val="right"/>
+      <w:pPr>
+        <w:ind w:left="2160" w:hanging="180"/>
+      </w:pPr>
+    </w:lvl>
+    <w:lvl w:ilvl="3" w:tplc="0416000F" w:tentative="1">
+      <w:start w:val="1"/>
+      <w:numFmt w:val="decimal"/>
+      <w:lvlText w:val="%4."/>
+      <w:lvlJc w:val="left"/>
+      <w:pPr>
+        <w:ind w:left="2880" w:hanging="360"/>
+      </w:pPr>
+    </w:lvl>
+    <w:lvl w:ilvl="4" w:tplc="04160019" w:tentative="1">
+      <w:start w:val="1"/>
+      <w:numFmt w:val="lowerLetter"/>
+      <w:lvlText w:val="%5."/>
+      <w:lvlJc w:val="left"/>
+      <w:pPr>
+        <w:ind w:left="3600" w:hanging="360"/>
+      </w:pPr>
+    </w:lvl>
+    <w:lvl w:ilvl="5" w:tplc="0416001B" w:tentative="1">
+      <w:start w:val="1"/>
+      <w:numFmt w:val="lowerRoman"/>
+      <w:lvlText w:val="%6."/>
+      <w:lvlJc w:val="right"/>
+      <w:pPr>
+        <w:ind w:left="4320" w:hanging="180"/>
+      </w:pPr>
+    </w:lvl>
+    <w:lvl w:ilvl="6" w:tplc="0416000F" w:tentative="1">
+      <w:start w:val="1"/>
+      <w:numFmt w:val="decimal"/>
+      <w:lvlText w:val="%7."/>
+      <w:lvlJc w:val="left"/>
+      <w:pPr>
+        <w:ind w:left="5040" w:hanging="360"/>
+      </w:pPr>
+    </w:lvl>
+    <w:lvl w:ilvl="7" w:tplc="04160019" w:tentative="1">
+      <w:start w:val="1"/>
+      <w:numFmt w:val="lowerLetter"/>
+      <w:lvlText w:val="%8."/>
+      <w:lvlJc w:val="left"/>
+      <w:pPr>
+        <w:ind w:left="5760" w:hanging="360"/>
+      </w:pPr>
+    </w:lvl>
+    <w:lvl w:ilvl="8" w:tplc="0416001B" w:tentative="1">
+      <w:start w:val="1"/>
+      <w:numFmt w:val="lowerRoman"/>
+      <w:lvlText w:val="%9."/>
+      <w:lvlJc w:val="right"/>
+      <w:pPr>
+        <w:ind w:left="6480" w:hanging="180"/>
+      </w:pPr>
+    </w:lvl>
+  </w:abstractNum>
+  <w:abstractNum w:abstractNumId="10">
     <w:nsid w:val="2F267230"/>
     <w:multiLevelType w:val="hybridMultilevel"/>
     <w:tmpl w:val="E102B2CC"/>
@@ -26997,7 +27288,7 @@
       </w:pPr>
     </w:lvl>
   </w:abstractNum>
-  <w:abstractNum w:abstractNumId="10">
+  <w:abstractNum w:abstractNumId="11">
     <w:nsid w:val="30696363"/>
     <w:multiLevelType w:val="hybridMultilevel"/>
     <w:tmpl w:val="8368C35A"/>
@@ -27086,7 +27377,7 @@
       </w:pPr>
     </w:lvl>
   </w:abstractNum>
-  <w:abstractNum w:abstractNumId="11">
+  <w:abstractNum w:abstractNumId="12">
     <w:nsid w:val="39134949"/>
     <w:multiLevelType w:val="hybridMultilevel"/>
     <w:tmpl w:val="5C5EEF44"/>
@@ -27199,7 +27490,7 @@
       </w:rPr>
     </w:lvl>
   </w:abstractNum>
-  <w:abstractNum w:abstractNumId="12">
+  <w:abstractNum w:abstractNumId="13">
     <w:nsid w:val="3B501AD5"/>
     <w:multiLevelType w:val="hybridMultilevel"/>
     <w:tmpl w:val="A39AD45A"/>
@@ -27288,7 +27579,7 @@
       </w:pPr>
     </w:lvl>
   </w:abstractNum>
-  <w:abstractNum w:abstractNumId="13">
+  <w:abstractNum w:abstractNumId="14">
     <w:nsid w:val="435675F7"/>
     <w:multiLevelType w:val="hybridMultilevel"/>
     <w:tmpl w:val="BDA02616"/>
@@ -27401,7 +27692,7 @@
       </w:rPr>
     </w:lvl>
   </w:abstractNum>
-  <w:abstractNum w:abstractNumId="14">
+  <w:abstractNum w:abstractNumId="15">
     <w:nsid w:val="455059E6"/>
     <w:multiLevelType w:val="hybridMultilevel"/>
     <w:tmpl w:val="1F72A98C"/>
@@ -27487,7 +27778,7 @@
       </w:pPr>
     </w:lvl>
   </w:abstractNum>
-  <w:abstractNum w:abstractNumId="15">
+  <w:abstractNum w:abstractNumId="16">
     <w:nsid w:val="46C361E2"/>
     <w:multiLevelType w:val="hybridMultilevel"/>
     <w:tmpl w:val="E6E8E4AE"/>
@@ -27573,7 +27864,7 @@
       </w:pPr>
     </w:lvl>
   </w:abstractNum>
-  <w:abstractNum w:abstractNumId="16">
+  <w:abstractNum w:abstractNumId="17">
     <w:nsid w:val="4F982FCB"/>
     <w:multiLevelType w:val="multilevel"/>
     <w:tmpl w:val="75222162"/>
@@ -27722,7 +28013,7 @@
       </w:rPr>
     </w:lvl>
   </w:abstractNum>
-  <w:abstractNum w:abstractNumId="17">
+  <w:abstractNum w:abstractNumId="18">
     <w:nsid w:val="5584027B"/>
     <w:multiLevelType w:val="hybridMultilevel"/>
     <w:tmpl w:val="B394E1E2"/>
@@ -27808,7 +28099,7 @@
       </w:pPr>
     </w:lvl>
   </w:abstractNum>
-  <w:abstractNum w:abstractNumId="18">
+  <w:abstractNum w:abstractNumId="19">
     <w:nsid w:val="5FB6064C"/>
     <w:multiLevelType w:val="hybridMultilevel"/>
     <w:tmpl w:val="A0B01E78"/>
@@ -27894,7 +28185,7 @@
       </w:pPr>
     </w:lvl>
   </w:abstractNum>
-  <w:abstractNum w:abstractNumId="19">
+  <w:abstractNum w:abstractNumId="20">
     <w:nsid w:val="63E512F1"/>
     <w:multiLevelType w:val="hybridMultilevel"/>
     <w:tmpl w:val="948EB100"/>
@@ -28007,7 +28298,7 @@
       </w:rPr>
     </w:lvl>
   </w:abstractNum>
-  <w:abstractNum w:abstractNumId="20">
+  <w:abstractNum w:abstractNumId="21">
     <w:nsid w:val="64457B48"/>
     <w:multiLevelType w:val="hybridMultilevel"/>
     <w:tmpl w:val="9FA0670E"/>
@@ -28093,7 +28384,7 @@
       </w:pPr>
     </w:lvl>
   </w:abstractNum>
-  <w:abstractNum w:abstractNumId="21">
+  <w:abstractNum w:abstractNumId="22">
     <w:nsid w:val="6ADA0AC7"/>
     <w:multiLevelType w:val="hybridMultilevel"/>
     <w:tmpl w:val="8D6E1D08"/>
@@ -28182,7 +28473,7 @@
       </w:pPr>
     </w:lvl>
   </w:abstractNum>
-  <w:abstractNum w:abstractNumId="22">
+  <w:abstractNum w:abstractNumId="23">
     <w:nsid w:val="6DEA6E60"/>
     <w:multiLevelType w:val="multilevel"/>
     <w:tmpl w:val="09A8C87A"/>
@@ -28271,7 +28562,7 @@
       </w:pPr>
     </w:lvl>
   </w:abstractNum>
-  <w:abstractNum w:abstractNumId="23">
+  <w:abstractNum w:abstractNumId="24">
     <w:nsid w:val="718F5D14"/>
     <w:multiLevelType w:val="hybridMultilevel"/>
     <w:tmpl w:val="386E676E"/>
@@ -28357,7 +28648,7 @@
       </w:pPr>
     </w:lvl>
   </w:abstractNum>
-  <w:abstractNum w:abstractNumId="24">
+  <w:abstractNum w:abstractNumId="25">
     <w:nsid w:val="71C73A29"/>
     <w:multiLevelType w:val="multilevel"/>
     <w:tmpl w:val="D188E478"/>
@@ -28506,7 +28797,7 @@
       </w:rPr>
     </w:lvl>
   </w:abstractNum>
-  <w:abstractNum w:abstractNumId="25">
+  <w:abstractNum w:abstractNumId="26">
     <w:nsid w:val="7E1B354D"/>
     <w:multiLevelType w:val="hybridMultilevel"/>
     <w:tmpl w:val="F196C876"/>
@@ -28592,7 +28883,7 @@
       </w:pPr>
     </w:lvl>
   </w:abstractNum>
-  <w:abstractNum w:abstractNumId="26">
+  <w:abstractNum w:abstractNumId="27">
     <w:nsid w:val="7E5A2112"/>
     <w:multiLevelType w:val="hybridMultilevel"/>
     <w:tmpl w:val="EEB4EEA2"/>
@@ -28705,7 +28996,7 @@
       </w:rPr>
     </w:lvl>
   </w:abstractNum>
-  <w:abstractNum w:abstractNumId="27">
+  <w:abstractNum w:abstractNumId="28">
     <w:nsid w:val="7FD600B6"/>
     <w:multiLevelType w:val="multilevel"/>
     <w:tmpl w:val="F1469A1E"/>
@@ -28819,19 +29110,19 @@
     </w:lvl>
   </w:abstractNum>
   <w:num w:numId="1">
-    <w:abstractNumId w:val="9"/>
+    <w:abstractNumId w:val="10"/>
   </w:num>
   <w:num w:numId="2">
-    <w:abstractNumId w:val="12"/>
+    <w:abstractNumId w:val="13"/>
   </w:num>
   <w:num w:numId="3">
-    <w:abstractNumId w:val="17"/>
+    <w:abstractNumId w:val="18"/>
   </w:num>
   <w:num w:numId="4">
-    <w:abstractNumId w:val="10"/>
+    <w:abstractNumId w:val="11"/>
   </w:num>
   <w:num w:numId="5">
-    <w:abstractNumId w:val="19"/>
+    <w:abstractNumId w:val="20"/>
   </w:num>
   <w:num w:numId="6">
     <w:abstractNumId w:val="4"/>
@@ -28846,61 +29137,64 @@
     <w:abstractNumId w:val="6"/>
   </w:num>
   <w:num w:numId="10">
-    <w:abstractNumId w:val="26"/>
+    <w:abstractNumId w:val="27"/>
   </w:num>
   <w:num w:numId="11">
-    <w:abstractNumId w:val="13"/>
+    <w:abstractNumId w:val="14"/>
   </w:num>
   <w:num w:numId="12">
     <w:abstractNumId w:val="7"/>
   </w:num>
   <w:num w:numId="13">
-    <w:abstractNumId w:val="22"/>
+    <w:abstractNumId w:val="23"/>
   </w:num>
   <w:num w:numId="14">
     <w:abstractNumId w:val="8"/>
   </w:num>
   <w:num w:numId="15">
-    <w:abstractNumId w:val="14"/>
+    <w:abstractNumId w:val="15"/>
   </w:num>
   <w:num w:numId="16">
-    <w:abstractNumId w:val="20"/>
+    <w:abstractNumId w:val="21"/>
   </w:num>
   <w:num w:numId="17">
-    <w:abstractNumId w:val="18"/>
+    <w:abstractNumId w:val="19"/>
   </w:num>
   <w:num w:numId="18">
     <w:abstractNumId w:val="5"/>
   </w:num>
   <w:num w:numId="19">
-    <w:abstractNumId w:val="11"/>
+    <w:abstractNumId w:val="12"/>
   </w:num>
   <w:num w:numId="20">
     <w:abstractNumId w:val="2"/>
   </w:num>
   <w:num w:numId="21">
-    <w:abstractNumId w:val="21"/>
+    <w:abstractNumId w:val="22"/>
   </w:num>
   <w:num w:numId="22">
-    <w:abstractNumId w:val="27"/>
+    <w:abstractNumId w:val="28"/>
   </w:num>
   <w:num w:numId="23">
-    <w:abstractNumId w:val="16"/>
+    <w:abstractNumId w:val="17"/>
   </w:num>
   <w:num w:numId="24">
-    <w:abstractNumId w:val="24"/>
+    <w:abstractNumId w:val="25"/>
   </w:num>
   <w:num w:numId="25">
-    <w:abstractNumId w:val="23"/>
+    <w:abstractNumId w:val="24"/>
   </w:num>
   <w:num w:numId="26">
     <w:abstractNumId w:val="1"/>
   </w:num>
   <w:num w:numId="27">
-    <w:abstractNumId w:val="25"/>
+    <w:abstractNumId w:val="26"/>
   </w:num>
   <w:num w:numId="28">
-    <w:abstractNumId w:val="15"/>
+    <w:abstractNumId w:val="16"/>
+  </w:num>
+  <w:num w:numId="29">
+    <w:abstractNumId w:val="9"/>
   </w:num>
   <w:numIdMacAtCleanup w:val="20"/>
 </w:numbering>
@@ -30066,7 +30360,7 @@
 </file>
 
 <file path=customXml/itemProps1.xml><?xml version="1.0" encoding="utf-8"?>
-<ds:datastoreItem xmlns:ds="http://schemas.openxmlformats.org/officeDocument/2006/customXml" ds:itemID="{25F58C20-1720-4007-9619-16DB8E2B1135}">
+<ds:datastoreItem xmlns:ds="http://schemas.openxmlformats.org/officeDocument/2006/customXml" ds:itemID="{46EE59E7-1A6F-424A-AEDA-1F95736CA39B}">
   <ds:schemaRefs>
     <ds:schemaRef ds:uri="http://schemas.openxmlformats.org/officeDocument/2006/bibliography"/>
   </ds:schemaRefs>

</xml_diff>

<commit_message>
feat: ajuste 5 2 2 MER
</commit_message>
<xml_diff>
--- a/PFC_2025_Docs/PFC_Donate_v2.2.docx
+++ b/PFC_2025_Docs/PFC_Donate_v2.2.docx
@@ -1,6 +1,6 @@
 
 <file path=word/document.xml><?xml version="1.0" encoding="utf-8"?>
-<w:document xmlns:wpc="http://schemas.microsoft.com/office/word/2010/wordprocessingCanvas" xmlns:cx="http://schemas.microsoft.com/office/drawing/2014/chartex" xmlns:cx1="http://schemas.microsoft.com/office/drawing/2015/9/8/chartex" xmlns:cx2="http://schemas.microsoft.com/office/drawing/2015/10/21/chartex" xmlns:cx3="http://schemas.microsoft.com/office/drawing/2016/5/9/chartex" xmlns:cx4="http://schemas.microsoft.com/office/drawing/2016/5/10/chartex" xmlns:cx5="http://schemas.microsoft.com/office/drawing/2016/5/11/chartex" xmlns:cx6="http://schemas.microsoft.com/office/drawing/2016/5/12/chartex" xmlns:cx7="http://schemas.microsoft.com/office/drawing/2016/5/13/chartex" xmlns:cx8="http://schemas.microsoft.com/office/drawing/2016/5/14/chartex" xmlns:mc="http://schemas.openxmlformats.org/markup-compatibility/2006" xmlns:aink="http://schemas.microsoft.com/office/drawing/2016/ink" xmlns:am3d="http://schemas.microsoft.com/office/drawing/2017/model3d" xmlns:o="urn:schemas-microsoft-com:office:office" xmlns:r="http://schemas.openxmlformats.org/officeDocument/2006/relationships" xmlns:m="http://schemas.openxmlformats.org/officeDocument/2006/math" xmlns:v="urn:schemas-microsoft-com:vml" xmlns:wp14="http://schemas.microsoft.com/office/word/2010/wordprocessingDrawing" xmlns:wp="http://schemas.openxmlformats.org/drawingml/2006/wordprocessingDrawing" xmlns:w10="urn:schemas-microsoft-com:office:word" xmlns:w="http://schemas.openxmlformats.org/wordprocessingml/2006/main" xmlns:w14="http://schemas.microsoft.com/office/word/2010/wordml" xmlns:w15="http://schemas.microsoft.com/office/word/2012/wordml" xmlns:w16cex="http://schemas.microsoft.com/office/word/2018/wordml/cex" xmlns:w16cid="http://schemas.microsoft.com/office/word/2016/wordml/cid" xmlns:w16="http://schemas.microsoft.com/office/word/2018/wordml" xmlns:w16sdtdh="http://schemas.microsoft.com/office/word/2020/wordml/sdtdatahash" xmlns:w16se="http://schemas.microsoft.com/office/word/2015/wordml/symex" xmlns:wpg="http://schemas.microsoft.com/office/word/2010/wordprocessingGroup" xmlns:wpi="http://schemas.microsoft.com/office/word/2010/wordprocessingInk" xmlns:wne="http://schemas.microsoft.com/office/word/2006/wordml" xmlns:wps="http://schemas.microsoft.com/office/word/2010/wordprocessingShape" mc:Ignorable="w14 w15 w16se w16cid w16 w16cex w16sdtdh wp14">
+<w:document xmlns:wpc="http://schemas.microsoft.com/office/word/2010/wordprocessingCanvas" xmlns:mc="http://schemas.openxmlformats.org/markup-compatibility/2006" xmlns:o="urn:schemas-microsoft-com:office:office" xmlns:r="http://schemas.openxmlformats.org/officeDocument/2006/relationships" xmlns:m="http://schemas.openxmlformats.org/officeDocument/2006/math" xmlns:v="urn:schemas-microsoft-com:vml" xmlns:wp14="http://schemas.microsoft.com/office/word/2010/wordprocessingDrawing" xmlns:wp="http://schemas.openxmlformats.org/drawingml/2006/wordprocessingDrawing" xmlns:w10="urn:schemas-microsoft-com:office:word" xmlns:w="http://schemas.openxmlformats.org/wordprocessingml/2006/main" xmlns:w14="http://schemas.microsoft.com/office/word/2010/wordml" xmlns:wpg="http://schemas.microsoft.com/office/word/2010/wordprocessingGroup" xmlns:wpi="http://schemas.microsoft.com/office/word/2010/wordprocessingInk" xmlns:wne="http://schemas.microsoft.com/office/word/2006/wordml" xmlns:wps="http://schemas.microsoft.com/office/word/2010/wordprocessingShape" mc:Ignorable="w14 wp14">
   <w:body>
     <w:p>
       <w:pPr>
@@ -7049,8 +7049,8 @@
       <w:pPr>
         <w:pStyle w:val="EstiloFonte12NegritoCentralizado"/>
         <w:sectPr>
-          <w:headerReference w:type="even" r:id="rId8"/>
-          <w:headerReference w:type="default" r:id="rId9"/>
+          <w:headerReference w:type="even" r:id="rId9"/>
+          <w:headerReference w:type="default" r:id="rId10"/>
           <w:pgSz w:w="11907" w:h="16840" w:code="9"/>
           <w:pgMar w:top="1701" w:right="1134" w:bottom="1134" w:left="1701" w:header="709" w:footer="709" w:gutter="0"/>
           <w:pgNumType w:fmt="lowerRoman"/>
@@ -7960,7 +7960,7 @@
                     </pic:cNvPicPr>
                   </pic:nvPicPr>
                   <pic:blipFill>
-                    <a:blip r:embed="rId10" cstate="print">
+                    <a:blip r:embed="rId11" cstate="print">
                       <a:extLst>
                         <a:ext uri="{28A0092B-C50C-407E-A947-70E740481C1C}">
                           <a14:useLocalDpi xmlns:a14="http://schemas.microsoft.com/office/drawing/2010/main" val="0"/>
@@ -8004,27 +8004,14 @@
       <w:r>
         <w:t xml:space="preserve">FIGURA </w:t>
       </w:r>
-      <w:r>
-        <w:fldChar w:fldCharType="begin"/>
-      </w:r>
-      <w:r>
-        <w:instrText xml:space="preserve"> SEQ FIGURA \* ARABIC </w:instrText>
-      </w:r>
-      <w:r>
-        <w:fldChar w:fldCharType="separate"/>
-      </w:r>
-      <w:r>
-        <w:rPr>
-          <w:noProof/>
-        </w:rPr>
-        <w:t>1</w:t>
-      </w:r>
-      <w:r>
-        <w:rPr>
-          <w:noProof/>
-        </w:rPr>
-        <w:fldChar w:fldCharType="end"/>
-      </w:r>
+      <w:fldSimple w:instr=" SEQ FIGURA \* ARABIC ">
+        <w:r>
+          <w:rPr>
+            <w:noProof/>
+          </w:rPr>
+          <w:t>1</w:t>
+        </w:r>
+      </w:fldSimple>
       <w:r>
         <w:t xml:space="preserve"> – Aplicativo Doe Leite</w:t>
       </w:r>
@@ -8164,9 +8151,9 @@
     <w:p>
       <w:pPr>
         <w:sectPr>
-          <w:headerReference w:type="even" r:id="rId11"/>
-          <w:headerReference w:type="default" r:id="rId12"/>
-          <w:headerReference w:type="first" r:id="rId13"/>
+          <w:headerReference w:type="even" r:id="rId12"/>
+          <w:headerReference w:type="default" r:id="rId13"/>
+          <w:headerReference w:type="first" r:id="rId14"/>
           <w:pgSz w:w="11907" w:h="16840" w:code="9"/>
           <w:pgMar w:top="1701" w:right="1134" w:bottom="1134" w:left="1701" w:header="709" w:footer="709" w:gutter="0"/>
           <w:cols w:space="708"/>
@@ -9976,27 +9963,14 @@
       <w:r>
         <w:t xml:space="preserve">QUADRO </w:t>
       </w:r>
-      <w:r>
-        <w:fldChar w:fldCharType="begin"/>
-      </w:r>
-      <w:r>
-        <w:instrText xml:space="preserve"> SEQ QUADRO \* ARABIC </w:instrText>
-      </w:r>
-      <w:r>
-        <w:fldChar w:fldCharType="separate"/>
-      </w:r>
-      <w:r>
-        <w:rPr>
-          <w:noProof/>
-        </w:rPr>
-        <w:t>1</w:t>
-      </w:r>
-      <w:r>
-        <w:rPr>
-          <w:noProof/>
-        </w:rPr>
-        <w:fldChar w:fldCharType="end"/>
-      </w:r>
+      <w:fldSimple w:instr=" SEQ QUADRO \* ARABIC ">
+        <w:r>
+          <w:rPr>
+            <w:noProof/>
+          </w:rPr>
+          <w:t>1</w:t>
+        </w:r>
+      </w:fldSimple>
       <w:r>
         <w:t xml:space="preserve"> </w:t>
       </w:r>
@@ -10947,7 +10921,7 @@
                     <pic:cNvPicPr/>
                   </pic:nvPicPr>
                   <pic:blipFill>
-                    <a:blip r:embed="rId14"/>
+                    <a:blip r:embed="rId15"/>
                     <a:stretch>
                       <a:fillRect/>
                     </a:stretch>
@@ -10981,27 +10955,14 @@
       <w:r>
         <w:t xml:space="preserve">FIGURA </w:t>
       </w:r>
-      <w:r>
-        <w:fldChar w:fldCharType="begin"/>
-      </w:r>
-      <w:r>
-        <w:instrText xml:space="preserve"> SEQ FIGURA \* ARABIC </w:instrText>
-      </w:r>
-      <w:r>
-        <w:fldChar w:fldCharType="separate"/>
-      </w:r>
-      <w:r>
-        <w:rPr>
-          <w:noProof/>
-        </w:rPr>
-        <w:t>2</w:t>
-      </w:r>
-      <w:r>
-        <w:rPr>
-          <w:noProof/>
-        </w:rPr>
-        <w:fldChar w:fldCharType="end"/>
-      </w:r>
+      <w:fldSimple w:instr=" SEQ FIGURA \* ARABIC ">
+        <w:r>
+          <w:rPr>
+            <w:noProof/>
+          </w:rPr>
+          <w:t>2</w:t>
+        </w:r>
+      </w:fldSimple>
       <w:r>
         <w:t xml:space="preserve"> – </w:t>
       </w:r>
@@ -11031,7 +10992,7 @@
                     <pic:cNvPicPr/>
                   </pic:nvPicPr>
                   <pic:blipFill>
-                    <a:blip r:embed="rId15"/>
+                    <a:blip r:embed="rId16"/>
                     <a:stretch>
                       <a:fillRect/>
                     </a:stretch>
@@ -11065,27 +11026,14 @@
       <w:r>
         <w:t xml:space="preserve">FIGURA </w:t>
       </w:r>
-      <w:r>
-        <w:fldChar w:fldCharType="begin"/>
-      </w:r>
-      <w:r>
-        <w:instrText xml:space="preserve"> SEQ Figura \* ARABIC </w:instrText>
-      </w:r>
-      <w:r>
-        <w:fldChar w:fldCharType="separate"/>
-      </w:r>
-      <w:r>
-        <w:rPr>
-          <w:noProof/>
-        </w:rPr>
-        <w:t>3</w:t>
-      </w:r>
-      <w:r>
-        <w:rPr>
-          <w:noProof/>
-        </w:rPr>
-        <w:fldChar w:fldCharType="end"/>
-      </w:r>
+      <w:fldSimple w:instr=" SEQ Figura \* ARABIC ">
+        <w:r>
+          <w:rPr>
+            <w:noProof/>
+          </w:rPr>
+          <w:t>3</w:t>
+        </w:r>
+      </w:fldSimple>
       <w:r>
         <w:t xml:space="preserve"> </w:t>
       </w:r>
@@ -11124,7 +11072,7 @@
                     </pic:cNvPicPr>
                   </pic:nvPicPr>
                   <pic:blipFill>
-                    <a:blip r:embed="rId16">
+                    <a:blip r:embed="rId17">
                       <a:extLst>
                         <a:ext uri="{28A0092B-C50C-407E-A947-70E740481C1C}">
                           <a14:useLocalDpi xmlns:a14="http://schemas.microsoft.com/office/drawing/2010/main" val="0"/>
@@ -11164,27 +11112,14 @@
       <w:r>
         <w:t xml:space="preserve">FIGURA </w:t>
       </w:r>
-      <w:r>
-        <w:fldChar w:fldCharType="begin"/>
-      </w:r>
-      <w:r>
-        <w:instrText xml:space="preserve"> SEQ FIGURA \* ARABIC </w:instrText>
-      </w:r>
-      <w:r>
-        <w:fldChar w:fldCharType="separate"/>
-      </w:r>
-      <w:r>
-        <w:rPr>
-          <w:noProof/>
-        </w:rPr>
-        <w:t>4</w:t>
-      </w:r>
-      <w:r>
-        <w:rPr>
-          <w:noProof/>
-        </w:rPr>
-        <w:fldChar w:fldCharType="end"/>
-      </w:r>
+      <w:fldSimple w:instr=" SEQ FIGURA \* ARABIC ">
+        <w:r>
+          <w:rPr>
+            <w:noProof/>
+          </w:rPr>
+          <w:t>4</w:t>
+        </w:r>
+      </w:fldSimple>
       <w:r>
         <w:t xml:space="preserve"> </w:t>
       </w:r>
@@ -11217,7 +11152,7 @@
                     <pic:cNvPicPr/>
                   </pic:nvPicPr>
                   <pic:blipFill>
-                    <a:blip r:embed="rId17"/>
+                    <a:blip r:embed="rId18"/>
                     <a:stretch>
                       <a:fillRect/>
                     </a:stretch>
@@ -11251,27 +11186,14 @@
       <w:r>
         <w:t xml:space="preserve">FIGURA </w:t>
       </w:r>
-      <w:r>
-        <w:fldChar w:fldCharType="begin"/>
-      </w:r>
-      <w:r>
-        <w:instrText xml:space="preserve"> SEQ FIGURA \* ARABIC </w:instrText>
-      </w:r>
-      <w:r>
-        <w:fldChar w:fldCharType="separate"/>
-      </w:r>
-      <w:r>
-        <w:rPr>
-          <w:noProof/>
-        </w:rPr>
-        <w:t>5</w:t>
-      </w:r>
-      <w:r>
-        <w:rPr>
-          <w:noProof/>
-        </w:rPr>
-        <w:fldChar w:fldCharType="end"/>
-      </w:r>
+      <w:fldSimple w:instr=" SEQ FIGURA \* ARABIC ">
+        <w:r>
+          <w:rPr>
+            <w:noProof/>
+          </w:rPr>
+          <w:t>5</w:t>
+        </w:r>
+      </w:fldSimple>
       <w:r>
         <w:t xml:space="preserve"> –</w:t>
       </w:r>
@@ -15161,485 +15083,539 @@
       <w:r>
         <w:t>.</w:t>
       </w:r>
+      <w:bookmarkStart w:id="47" w:name="_GoBack"/>
       <w:bookmarkEnd w:id="45"/>
+      <w:bookmarkEnd w:id="47"/>
+    </w:p>
+    <w:p>
+      <w:pPr>
+        <w:pStyle w:val="Ttulo3"/>
+      </w:pPr>
+      <w:bookmarkStart w:id="48" w:name="_Toc209020976"/>
+      <w:bookmarkStart w:id="49" w:name="_Toc192060101"/>
+      <w:bookmarkEnd w:id="46"/>
+      <w:r>
+        <w:t xml:space="preserve">5.2.3 </w:t>
+      </w:r>
+      <w:r>
+        <w:t xml:space="preserve">Modelo </w:t>
+      </w:r>
+      <w:r>
+        <w:t>Inicial da</w:t>
+      </w:r>
+      <w:r>
+        <w:t xml:space="preserve"> Interface d</w:t>
+      </w:r>
+      <w:r>
+        <w:t>e</w:t>
+      </w:r>
+      <w:r>
+        <w:t xml:space="preserve"> Usuário</w:t>
+      </w:r>
+      <w:bookmarkEnd w:id="48"/>
     </w:p>
     <w:p>
       <w:pPr>
         <w:pStyle w:val="NormalWeb"/>
       </w:pPr>
       <w:r>
-        <w:rPr>
-          <w:highlight w:val="yellow"/>
-        </w:rPr>
-        <w:t xml:space="preserve">No MER: </w:t>
-      </w:r>
-      <w:r>
-        <w:rPr>
-          <w:highlight w:val="yellow"/>
-        </w:rPr>
-        <w:t>/* Um usuário terá mais de um histórico de senhas</w:t>
-      </w:r>
-      <w:r>
-        <w:rPr>
-          <w:highlight w:val="yellow"/>
-        </w:rPr>
-        <w:t xml:space="preserve">. </w:t>
-      </w:r>
-      <w:r>
-        <w:rPr>
-          <w:highlight w:val="yellow"/>
-        </w:rPr>
-        <w:t>*/</w:t>
+        <w:t xml:space="preserve">O modelo inicial da interface de usuário </w:t>
+      </w:r>
+      <w:r>
+        <w:t xml:space="preserve">visa </w:t>
+      </w:r>
+      <w:r>
+        <w:t xml:space="preserve">representar, de forma visual, como será a interação entre o sistema e os seus usuários. </w:t>
+      </w:r>
+      <w:r>
+        <w:t>São modeladas páginas</w:t>
+      </w:r>
+      <w:r>
+        <w:t xml:space="preserve"> simples e intuitivas, respeitando os princípios de usabilidade e acessibilidade, para ga</w:t>
+      </w:r>
+      <w:r>
+        <w:t>rantir uma boa experiência ao p</w:t>
+      </w:r>
+      <w:r>
+        <w:t>ú</w:t>
+      </w:r>
+      <w:r>
+        <w:t xml:space="preserve">blico de interesse: </w:t>
+      </w:r>
+      <w:r>
+        <w:t>doadoras, receptoras e profissionais da saúde.</w:t>
       </w:r>
     </w:p>
     <w:p>
       <w:pPr>
         <w:pStyle w:val="NormalWeb"/>
-        <w:rPr>
-          <w:highlight w:val="yellow"/>
-        </w:rPr>
-      </w:pPr>
-      <w:r>
-        <w:rPr>
-          <w:highlight w:val="yellow"/>
-        </w:rPr>
-        <w:t>Gostaria de recebe</w:t>
-      </w:r>
-      <w:r>
-        <w:rPr>
-          <w:highlight w:val="yellow"/>
+      </w:pPr>
+      <w:r>
+        <w:t xml:space="preserve">As </w:t>
+      </w:r>
+      <w:r>
+        <w:t xml:space="preserve">páginas </w:t>
+      </w:r>
+      <w:r>
+        <w:t>apresentam os principais fluxos</w:t>
+      </w:r>
+      <w:r>
+        <w:t xml:space="preserve"> de navegação do sistema, como autorização</w:t>
+      </w:r>
+      <w:r>
+        <w:t xml:space="preserve"> de acesso</w:t>
+      </w:r>
+      <w:r>
+        <w:t xml:space="preserve">, cadastro, agendamento </w:t>
+      </w:r>
+      <w:r>
+        <w:t>de coleta e acesso a orientações</w:t>
+      </w:r>
+      <w:r>
+        <w:t xml:space="preserve"> sobre doação de leite humano. Esses modelos ajudam na validação da proposta e orientam a construção visual do sistema na fase de desenvolvimento.</w:t>
+      </w:r>
+    </w:p>
+    <w:p>
+      <w:pPr>
+        <w:pStyle w:val="NormalWeb"/>
+      </w:pPr>
+      <w:r>
+        <w:t>As imagens com os protótipos das interfaces estão organizadas no Apêndice E, conforme a estrutura deste trabalho.</w:t>
+      </w:r>
+    </w:p>
+    <w:p>
+      <w:bookmarkStart w:id="50" w:name="_Toc209020977"/>
+    </w:p>
+    <w:p>
+      <w:pPr>
+        <w:pStyle w:val="Ttulo1"/>
+      </w:pPr>
+      <w:r>
+        <w:t>6 ARQUITETURA E PROJETO</w:t>
+      </w:r>
+      <w:bookmarkEnd w:id="49"/>
+      <w:r>
+        <w:t xml:space="preserve"> DO SISTEMA</w:t>
+      </w:r>
+      <w:r>
+        <w:t xml:space="preserve"> DE SOFTWARE</w:t>
+      </w:r>
+      <w:bookmarkEnd w:id="50"/>
+    </w:p>
+    <w:p>
+      <w:pPr>
+        <w:pStyle w:val="NormalWeb"/>
+      </w:pPr>
+      <w:bookmarkStart w:id="51" w:name="_Toc192060103"/>
+      <w:r>
+        <w:t xml:space="preserve">Este capítulo aborda a arquitetura e o projeto do sistema de software </w:t>
+      </w:r>
+      <w:r>
+        <w:t>Donate</w:t>
+      </w:r>
+      <w:r>
+        <w:t xml:space="preserve"> e c</w:t>
+      </w:r>
+      <w:r>
+        <w:t>ompreende a definição da estrutura técnica do sistema, envolvendo a seleção das tecnologias utilizadas, a modelagem da aplicação, a organização dos módulos e componentes, bem como a descrição das principais funcionalidades implementadas.</w:t>
+      </w:r>
+    </w:p>
+    <w:p>
+      <w:pPr>
+        <w:pStyle w:val="NormalWeb"/>
+      </w:pPr>
+      <w:r>
+        <w:lastRenderedPageBreak/>
+        <w:t xml:space="preserve">A arquitetura de software representa um dos elementos fundamentais para assegurar a qualidade, escalabilidade, segurança e manutenibilidade de um sistema. Assim, </w:t>
+      </w:r>
+      <w:r>
+        <w:t xml:space="preserve">são </w:t>
+      </w:r>
+      <w:r>
+        <w:t xml:space="preserve">adotadas boas práticas de engenharia de software, aliadas a tecnologias modernas e adequadas aos objetivos do projeto, </w:t>
+      </w:r>
+      <w:r>
+        <w:t xml:space="preserve">para se ter </w:t>
+      </w:r>
+      <w:r>
+        <w:t>uma base sólida para o desenvolvimento e evolução da aplicação.</w:t>
+      </w:r>
+    </w:p>
+    <w:p>
+      <w:pPr>
+        <w:pStyle w:val="NormalWeb"/>
+      </w:pPr>
+      <w:r>
+        <w:t>Neste capítulo são</w:t>
+      </w:r>
+      <w:r>
+        <w:t xml:space="preserve"> apresentados o modelo arquitetural adotado, os diagramas </w:t>
+      </w:r>
+      <w:r>
+        <w:t>da</w:t>
+      </w:r>
+      <w:r>
+        <w:t xml:space="preserve"> </w:t>
+      </w:r>
+      <w:r>
+        <w:rPr>
+          <w:i/>
+        </w:rPr>
+        <w:t>Unified Modeling Languag</w:t>
+      </w:r>
+      <w:r>
+        <w:t>e</w:t>
+      </w:r>
+      <w:r>
+        <w:t xml:space="preserve"> </w:t>
+      </w:r>
+      <w:r>
+        <w:t>(</w:t>
+      </w:r>
+      <w:r>
+        <w:t>UML</w:t>
+      </w:r>
+      <w:r>
+        <w:t>)</w:t>
+      </w:r>
+      <w:r>
+        <w:t>, versão 5.2,</w:t>
+      </w:r>
+      <w:r>
+        <w:t xml:space="preserve"> </w:t>
+      </w:r>
+      <w:r>
+        <w:t xml:space="preserve">que ilustram a estrutura e o funcionamento do sistema, os principais módulos desenvolvidos, além das decisões técnicas tomadas ao longo do processo de construção. </w:t>
+      </w:r>
+      <w:r>
+        <w:t>Dessa forma, evidenciam-se</w:t>
+      </w:r>
+      <w:r>
+        <w:t xml:space="preserve"> </w:t>
+      </w:r>
+      <w:r>
+        <w:t>as visões que permitirão o</w:t>
+      </w:r>
+      <w:r>
+        <w:t xml:space="preserve"> cumprimento dos requisitos funcionais e não funci</w:t>
+      </w:r>
+      <w:r>
+        <w:t>onais previamente estabelecidos no capítulo anterior.</w:t>
+      </w:r>
+    </w:p>
+    <w:p/>
+    <w:p>
+      <w:pPr>
+        <w:pStyle w:val="Ttulo2"/>
+      </w:pPr>
+      <w:bookmarkStart w:id="52" w:name="_Toc209020978"/>
+      <w:r>
+        <w:t>6.1 V</w:t>
+      </w:r>
+      <w:bookmarkEnd w:id="51"/>
+      <w:r>
+        <w:t>ISÃO ESTRUTURAL</w:t>
+      </w:r>
+      <w:bookmarkStart w:id="53" w:name="_Toc192060104"/>
+      <w:bookmarkEnd w:id="52"/>
+    </w:p>
+    <w:p>
+      <w:r>
+        <w:t>Esta seção apresenta a</w:t>
+      </w:r>
+      <w:r>
+        <w:t xml:space="preserve"> visão estrutural</w:t>
+      </w:r>
+      <w:r>
+        <w:t xml:space="preserve"> do sistema, representando a organização</w:t>
+      </w:r>
+      <w:r>
+        <w:t xml:space="preserve"> lógica dos componentes tanto das camadas de</w:t>
+      </w:r>
+      <w:r>
+        <w:t xml:space="preserve"> </w:t>
+      </w:r>
+      <w:r>
+        <w:rPr>
+          <w:i/>
+        </w:rPr>
+        <w:t>front-end</w:t>
+      </w:r>
+      <w:r>
+        <w:t xml:space="preserve"> quanto da camada de</w:t>
+      </w:r>
+      <w:r>
+        <w:t xml:space="preserve"> </w:t>
+      </w:r>
+      <w:r>
+        <w:rPr>
+          <w:i/>
+        </w:rPr>
+        <w:t>back-end</w:t>
+      </w:r>
+      <w:r>
+        <w:t>. O objetivo do diagrama é ilustrar como o sistema foi modularizado em pacotes, evidenciando a estrutura de alto nível e os relacionamentos entre os agrupamentos de funcionalidades.</w:t>
+      </w:r>
+    </w:p>
+    <w:p>
+      <w:r>
+        <w:t xml:space="preserve">No </w:t>
+      </w:r>
+      <w:r>
+        <w:rPr>
+          <w:i/>
+        </w:rPr>
+        <w:t>front-end</w:t>
+      </w:r>
+      <w:r>
+        <w:t xml:space="preserve">, os pacotes </w:t>
+      </w:r>
+      <w:r>
+        <w:t>estão</w:t>
+      </w:r>
+      <w:r>
+        <w:t xml:space="preserve"> organizados segundo as responsabilidades da aplicação cliente: segurança, interface de usuário e comunicação com o </w:t>
+      </w:r>
+      <w:r>
+        <w:rPr>
+          <w:i/>
+        </w:rPr>
+        <w:t>back-end</w:t>
+      </w:r>
+      <w:r>
+        <w:t xml:space="preserve">. Já no </w:t>
+      </w:r>
+      <w:r>
+        <w:rPr>
+          <w:i/>
+        </w:rPr>
+        <w:t>back-end</w:t>
+      </w:r>
+      <w:r>
+        <w:t>, os pacotes seguem uma separação por responsabilidades de controle, roteamento, lógica de negócio e persistência de dados.</w:t>
+      </w:r>
+    </w:p>
+    <w:p>
+      <w:r>
+        <w:t>A definição dos pacotes segue boas práticas de arquitetura de software, visando modularidade, reutilização de código e facilidade de manutenção. Os diagramas completos e detalhados desta seção estão disponíveis na pasta do Apêndice F</w:t>
+      </w:r>
+      <w:r>
+        <w:t>.</w:t>
+      </w:r>
+    </w:p>
+    <w:p/>
+    <w:p>
+      <w:pPr>
+        <w:pStyle w:val="Ttulo3"/>
+      </w:pPr>
+      <w:bookmarkStart w:id="54" w:name="_Toc209020979"/>
+      <w:r>
+        <w:lastRenderedPageBreak/>
+        <w:t xml:space="preserve">6.1.1 Diagrama de </w:t>
+      </w:r>
+      <w:r>
+        <w:t>P</w:t>
+      </w:r>
+      <w:r>
+        <w:t>acotes</w:t>
+      </w:r>
+      <w:bookmarkEnd w:id="53"/>
+      <w:bookmarkEnd w:id="54"/>
+    </w:p>
+    <w:p>
+      <w:r>
+        <w:t xml:space="preserve">No </w:t>
+      </w:r>
+      <w:r>
+        <w:rPr>
+          <w:i/>
+        </w:rPr>
+        <w:t>front-end,</w:t>
+      </w:r>
+      <w:r>
+        <w:t xml:space="preserve"> o código-fonte está estruturado em pacotes, </w:t>
+      </w:r>
+      <w:r>
+        <w:t xml:space="preserve">conforme </w:t>
+      </w:r>
+      <w:r>
+        <w:t xml:space="preserve">as seguintes </w:t>
+      </w:r>
+      <w:r>
+        <w:t>suas responsabilidades funcionais:</w:t>
+      </w:r>
+    </w:p>
+    <w:p>
+      <w:r>
+        <w:t>P</w:t>
+      </w:r>
+      <w:r>
+        <w:t>acote</w:t>
+      </w:r>
+      <w:r>
+        <w:t xml:space="preserve"> </w:t>
+      </w:r>
+      <w:r>
+        <w:rPr>
+          <w:i/>
+        </w:rPr>
+        <w:t>guards</w:t>
+      </w:r>
+    </w:p>
+    <w:p>
+      <w:r>
+        <w:t xml:space="preserve">Contém mecanismos de proteção de rotas, como o </w:t>
+      </w:r>
+      <w:r>
+        <w:rPr>
+          <w:i/>
+        </w:rPr>
+        <w:t>AuthGuard</w:t>
+      </w:r>
+      <w:r>
+        <w:t>, que restringe o acesso a determinadas páginas apenas para usuários autenticados. Segue o padrão de segurança da aplicação.</w:t>
+      </w:r>
+    </w:p>
+    <w:p>
+      <w:r>
+        <w:t xml:space="preserve">Pacote </w:t>
+      </w:r>
+      <w:r>
+        <w:rPr>
+          <w:i/>
+        </w:rPr>
+        <w:t>pages</w:t>
+      </w:r>
+    </w:p>
+    <w:p>
+      <w:r>
+        <w:t>Engloba todas as telas (componentes de interf</w:t>
+      </w:r>
+      <w:r>
+        <w:t>ace) da aplicação. Cada subpacote</w:t>
+      </w:r>
+      <w:r>
+        <w:t xml:space="preserve"> representa uma funcionalidade ou módulo visual, como:</w:t>
+      </w:r>
+    </w:p>
+    <w:p>
+      <w:r>
+        <w:t xml:space="preserve">agendamento: </w:t>
+      </w:r>
+      <w:r>
+        <w:t>página para</w:t>
+      </w:r>
+      <w:r>
+        <w:t xml:space="preserve"> agendamento da coleta de leite.</w:t>
+      </w:r>
+    </w:p>
+    <w:p>
+      <w:r>
+        <w:t>b</w:t>
+      </w:r>
+      <w:r>
+        <w:t>anco-</w:t>
+      </w:r>
+      <w:r>
+        <w:t>próximo</w:t>
+      </w:r>
+      <w:r>
+        <w:t>: página que e</w:t>
+      </w:r>
+      <w:r>
+        <w:t xml:space="preserve">xibe </w:t>
+      </w:r>
+      <w:r>
+        <w:t xml:space="preserve">postos de coleta e </w:t>
+      </w:r>
+      <w:r>
+        <w:t>bancos de leite próximos, utilizando geolocalização.</w:t>
+      </w:r>
+    </w:p>
+    <w:p>
+      <w:r>
+        <w:rPr>
+          <w:i/>
+        </w:rPr>
+        <w:t>login</w:t>
+      </w:r>
+      <w:r>
+        <w:t>:</w:t>
+      </w:r>
+      <w:r>
+        <w:t xml:space="preserve"> página</w:t>
+      </w:r>
+      <w:r>
+        <w:t xml:space="preserve"> de autenticação do usuário.</w:t>
+      </w:r>
+    </w:p>
+    <w:p>
+      <w:r>
+        <w:rPr>
+          <w:i/>
         </w:rPr>
         <w:t>r</w:t>
       </w:r>
       <w:r>
         <w:rPr>
-          <w:highlight w:val="yellow"/>
-        </w:rPr>
-        <w:t xml:space="preserve"> o MER, o</w:t>
-      </w:r>
-      <w:r>
-        <w:rPr>
-          <w:highlight w:val="yellow"/>
-        </w:rPr>
-        <w:t xml:space="preserve"> modelo lógico </w:t>
-      </w:r>
-      <w:r>
-        <w:rPr>
-          <w:highlight w:val="yellow"/>
-        </w:rPr>
-        <w:t xml:space="preserve">e os scripts mais atualizados para corrigir, pois os </w:t>
-      </w:r>
-      <w:r>
-        <w:rPr>
-          <w:highlight w:val="yellow"/>
-        </w:rPr>
-        <w:t>arquivos</w:t>
-      </w:r>
-      <w:r>
-        <w:rPr>
-          <w:highlight w:val="yellow"/>
-        </w:rPr>
-        <w:t xml:space="preserve"> estão diferentes do que foi apresentado no dia 12/09/25</w:t>
-      </w:r>
-      <w:r>
-        <w:rPr>
-          <w:highlight w:val="yellow"/>
-        </w:rPr>
-        <w:t>.</w:t>
-      </w:r>
-    </w:p>
-    <w:p>
-      <w:pPr>
-        <w:pStyle w:val="NormalWeb"/>
-      </w:pPr>
-    </w:p>
-    <w:p>
-      <w:pPr>
-        <w:pStyle w:val="Ttulo3"/>
-      </w:pPr>
-      <w:bookmarkStart w:id="47" w:name="_Toc209020976"/>
-      <w:bookmarkStart w:id="48" w:name="_Toc192060101"/>
-      <w:bookmarkEnd w:id="46"/>
-      <w:r>
-        <w:t xml:space="preserve">5.2.3 </w:t>
-      </w:r>
-      <w:r>
-        <w:t xml:space="preserve">Modelo </w:t>
-      </w:r>
-      <w:r>
-        <w:t>Inicial da</w:t>
-      </w:r>
-      <w:r>
-        <w:t xml:space="preserve"> Interface d</w:t>
-      </w:r>
-      <w:r>
-        <w:t>e</w:t>
-      </w:r>
-      <w:r>
-        <w:t xml:space="preserve"> Usuário</w:t>
-      </w:r>
-      <w:bookmarkEnd w:id="47"/>
-    </w:p>
-    <w:p>
-      <w:pPr>
-        <w:pStyle w:val="NormalWeb"/>
-      </w:pPr>
-      <w:r>
-        <w:t xml:space="preserve">O modelo inicial da interface de usuário </w:t>
-      </w:r>
-      <w:r>
-        <w:t xml:space="preserve">visa </w:t>
-      </w:r>
-      <w:r>
-        <w:t xml:space="preserve">representar, de forma visual, como será a interação entre o sistema e os seus usuários. </w:t>
-      </w:r>
-      <w:r>
-        <w:t>São modeladas páginas</w:t>
-      </w:r>
-      <w:r>
-        <w:t xml:space="preserve"> simples e intuitivas, respeitando os princípios de usabilidade e acessibilidade, para ga</w:t>
-      </w:r>
-      <w:r>
-        <w:t>rantir uma boa experiência ao p</w:t>
-      </w:r>
-      <w:r>
-        <w:t>ú</w:t>
-      </w:r>
-      <w:r>
-        <w:t xml:space="preserve">blico de interesse: </w:t>
-      </w:r>
-      <w:r>
-        <w:t>doadoras, receptoras e profissionais da saúde.</w:t>
-      </w:r>
-    </w:p>
-    <w:p>
-      <w:pPr>
-        <w:pStyle w:val="NormalWeb"/>
-      </w:pPr>
-      <w:r>
-        <w:t xml:space="preserve">As </w:t>
-      </w:r>
-      <w:r>
-        <w:t xml:space="preserve">páginas </w:t>
-      </w:r>
-      <w:r>
-        <w:t>apresentam os principais fluxos</w:t>
-      </w:r>
-      <w:r>
-        <w:t xml:space="preserve"> de navegação do sistema, como autorização</w:t>
-      </w:r>
-      <w:r>
-        <w:t xml:space="preserve"> de acesso</w:t>
-      </w:r>
-      <w:r>
-        <w:t xml:space="preserve">, cadastro, agendamento </w:t>
-      </w:r>
-      <w:r>
-        <w:t>de coleta e acesso a orientações</w:t>
-      </w:r>
-      <w:r>
-        <w:t xml:space="preserve"> sobre doação de leite humano. Esses modelos ajudam na validação da proposta e orientam a construção visual do sistema na fase de desenvolvimento.</w:t>
-      </w:r>
-    </w:p>
-    <w:p>
-      <w:pPr>
-        <w:pStyle w:val="NormalWeb"/>
-      </w:pPr>
-      <w:r>
-        <w:t>As imagens com os protótipos das interfaces estão organizadas no Apêndice E, conforme a estrutura deste trabalho.</w:t>
-      </w:r>
-    </w:p>
-    <w:p>
-      <w:bookmarkStart w:id="49" w:name="_Toc209020977"/>
-    </w:p>
-    <w:p>
-      <w:pPr>
-        <w:pStyle w:val="Ttulo1"/>
-      </w:pPr>
-      <w:r>
-        <w:lastRenderedPageBreak/>
-        <w:t>6 ARQUITETURA E PROJETO</w:t>
-      </w:r>
-      <w:bookmarkEnd w:id="48"/>
-      <w:r>
-        <w:t xml:space="preserve"> DO SISTEMA</w:t>
-      </w:r>
-      <w:r>
-        <w:t xml:space="preserve"> DE SOFTWARE</w:t>
-      </w:r>
-      <w:bookmarkEnd w:id="49"/>
-    </w:p>
-    <w:p>
-      <w:pPr>
-        <w:pStyle w:val="NormalWeb"/>
-      </w:pPr>
-      <w:bookmarkStart w:id="50" w:name="_Toc192060103"/>
-      <w:r>
-        <w:t xml:space="preserve">Este capítulo aborda a arquitetura e o projeto do sistema de software </w:t>
-      </w:r>
-      <w:r>
-        <w:t>Donate</w:t>
-      </w:r>
-      <w:r>
-        <w:t xml:space="preserve"> e c</w:t>
-      </w:r>
-      <w:r>
-        <w:t>ompreende a definição da estrutura técnica do sistema, envolvendo a seleção das tecnologias utilizadas, a modelagem da aplicação, a organização dos módulos e componentes, bem como a descrição das principais funcionalidades implementadas.</w:t>
-      </w:r>
-    </w:p>
-    <w:p>
-      <w:pPr>
-        <w:pStyle w:val="NormalWeb"/>
-      </w:pPr>
-      <w:r>
-        <w:t xml:space="preserve">A arquitetura de software representa um dos elementos fundamentais para assegurar a qualidade, escalabilidade, segurança e manutenibilidade de um sistema. Assim, </w:t>
-      </w:r>
-      <w:r>
-        <w:t xml:space="preserve">são </w:t>
-      </w:r>
-      <w:r>
-        <w:t xml:space="preserve">adotadas boas práticas de engenharia de software, aliadas a tecnologias modernas e adequadas aos objetivos do projeto, </w:t>
-      </w:r>
-      <w:r>
-        <w:t xml:space="preserve">para se ter </w:t>
-      </w:r>
-      <w:r>
-        <w:t>uma base sólida para o desenvolvimento e evolução da aplicação.</w:t>
-      </w:r>
-    </w:p>
-    <w:p>
-      <w:pPr>
-        <w:pStyle w:val="NormalWeb"/>
-      </w:pPr>
-      <w:r>
-        <w:t>Neste capítulo são</w:t>
-      </w:r>
-      <w:r>
-        <w:t xml:space="preserve"> apresentados o modelo arquitetural adotado, os diagramas </w:t>
-      </w:r>
-      <w:r>
-        <w:t>da</w:t>
-      </w:r>
-      <w:r>
-        <w:t xml:space="preserve"> </w:t>
-      </w:r>
-      <w:r>
-        <w:rPr>
           <w:i/>
         </w:rPr>
-        <w:t>Unified Modeling Languag</w:t>
-      </w:r>
-      <w:r>
-        <w:t>e</w:t>
-      </w:r>
-      <w:r>
-        <w:t xml:space="preserve"> </w:t>
+        <w:t>egister</w:t>
+      </w:r>
+      <w:r>
+        <w:t>: página de cadastro;</w:t>
+      </w:r>
+    </w:p>
+    <w:p>
+      <w:r>
+        <w:t xml:space="preserve">painel: </w:t>
+      </w:r>
+      <w:r>
+        <w:t>página p</w:t>
+      </w:r>
+      <w:r>
+        <w:t xml:space="preserve">ainel principal após </w:t>
+      </w:r>
+      <w:r>
+        <w:rPr>
+          <w:i/>
+        </w:rPr>
+        <w:t xml:space="preserve">login </w:t>
       </w:r>
       <w:r>
         <w:t>(</w:t>
       </w:r>
       <w:r>
-        <w:t>UML</w:t>
-      </w:r>
-      <w:r>
-        <w:t>)</w:t>
-      </w:r>
-      <w:r>
-        <w:t>, versão 5.2,</w:t>
-      </w:r>
-      <w:r>
-        <w:t xml:space="preserve"> </w:t>
-      </w:r>
-      <w:r>
-        <w:t xml:space="preserve">que ilustram a estrutura e o funcionamento do sistema, os principais módulos desenvolvidos, além das decisões técnicas tomadas ao longo do processo de construção. </w:t>
-      </w:r>
-      <w:r>
-        <w:t>Dessa forma, evidenciam-se</w:t>
-      </w:r>
-      <w:r>
-        <w:t xml:space="preserve"> </w:t>
-      </w:r>
-      <w:r>
-        <w:t>as visões que permitirão o</w:t>
-      </w:r>
-      <w:r>
-        <w:t xml:space="preserve"> cumprimento dos requisitos funcionais e não funci</w:t>
-      </w:r>
-      <w:r>
-        <w:t>onais previamente estabelecidos no capítulo anterior.</w:t>
-      </w:r>
-    </w:p>
-    <w:p/>
-    <w:p>
-      <w:pPr>
-        <w:pStyle w:val="Ttulo2"/>
-      </w:pPr>
-      <w:bookmarkStart w:id="51" w:name="_Toc209020978"/>
-      <w:r>
-        <w:t>6.1 V</w:t>
-      </w:r>
-      <w:bookmarkEnd w:id="50"/>
-      <w:r>
-        <w:t>ISÃO ESTRUTURAL</w:t>
-      </w:r>
-      <w:bookmarkStart w:id="52" w:name="_Toc192060104"/>
-      <w:bookmarkEnd w:id="51"/>
-    </w:p>
-    <w:p>
-      <w:r>
-        <w:t>Esta seção apresenta a</w:t>
-      </w:r>
-      <w:r>
-        <w:t xml:space="preserve"> visão estrutural</w:t>
-      </w:r>
-      <w:r>
-        <w:t xml:space="preserve"> do sistema, representando a organização</w:t>
-      </w:r>
-      <w:r>
-        <w:t xml:space="preserve"> lógica dos componentes tanto das camadas de</w:t>
-      </w:r>
-      <w:r>
-        <w:t xml:space="preserve"> </w:t>
-      </w:r>
-      <w:r>
         <w:rPr>
           <w:i/>
         </w:rPr>
-        <w:t>front-end</w:t>
-      </w:r>
-      <w:r>
-        <w:t xml:space="preserve"> quanto da camada de</w:t>
-      </w:r>
-      <w:r>
-        <w:t xml:space="preserve"> </w:t>
-      </w:r>
+        <w:t>home</w:t>
+      </w:r>
+      <w:r>
+        <w:t>).</w:t>
+      </w:r>
+    </w:p>
+    <w:p>
       <w:r>
         <w:rPr>
           <w:i/>
         </w:rPr>
-        <w:t>back-end</w:t>
-      </w:r>
-      <w:r>
-        <w:t>. O objetivo do diagrama é ilustrar como o sistema foi modularizado em pacotes, evidenciando a estrutura de alto nível e os relacionamentos entre os agrupamentos de funcionalidades.</w:t>
-      </w:r>
-    </w:p>
-    <w:p>
-      <w:r>
-        <w:t xml:space="preserve">No </w:t>
-      </w:r>
-      <w:r>
-        <w:rPr>
-          <w:i/>
-        </w:rPr>
-        <w:t>front-end</w:t>
-      </w:r>
-      <w:r>
-        <w:t xml:space="preserve">, os pacotes </w:t>
-      </w:r>
-      <w:r>
-        <w:t>estão</w:t>
-      </w:r>
-      <w:r>
-        <w:t xml:space="preserve"> organizados segundo as responsabilidades da aplicação cliente: segurança, interface de usuário e comunicação com o </w:t>
-      </w:r>
-      <w:r>
-        <w:rPr>
-          <w:i/>
-        </w:rPr>
-        <w:t>back-end</w:t>
-      </w:r>
-      <w:r>
-        <w:t xml:space="preserve">. Já no </w:t>
-      </w:r>
-      <w:r>
-        <w:rPr>
-          <w:i/>
-        </w:rPr>
-        <w:t>back-end</w:t>
-      </w:r>
-      <w:r>
-        <w:t>, os pacotes seguem uma separação por responsabilidades de controle, roteamento, lógica de negócio e persistência de dados.</w:t>
-      </w:r>
-    </w:p>
-    <w:p>
-      <w:r>
-        <w:lastRenderedPageBreak/>
-        <w:t>A definição dos pacotes segue boas práticas de arquitetura de software, visando modularidade, reutilização de código e facilidade de manutenção. Os diagramas completos e detalhados desta seção estão disponíveis na pasta do Apêndice F</w:t>
-      </w:r>
-      <w:r>
-        <w:t>.</w:t>
-      </w:r>
-    </w:p>
-    <w:p/>
-    <w:p>
-      <w:pPr>
-        <w:pStyle w:val="Ttulo3"/>
-      </w:pPr>
-      <w:bookmarkStart w:id="53" w:name="_Toc209020979"/>
-      <w:r>
-        <w:t xml:space="preserve">6.1.1 Diagrama de </w:t>
-      </w:r>
-      <w:r>
-        <w:t>P</w:t>
-      </w:r>
-      <w:r>
-        <w:t>acotes</w:t>
-      </w:r>
-      <w:bookmarkEnd w:id="52"/>
-      <w:bookmarkEnd w:id="53"/>
-    </w:p>
-    <w:p>
-      <w:r>
-        <w:t xml:space="preserve">No </w:t>
-      </w:r>
-      <w:r>
-        <w:rPr>
-          <w:i/>
-        </w:rPr>
-        <w:t>front-end,</w:t>
-      </w:r>
-      <w:r>
-        <w:t xml:space="preserve"> o código-fonte está estruturado em pacotes, </w:t>
-      </w:r>
-      <w:r>
-        <w:t xml:space="preserve">conforme </w:t>
-      </w:r>
-      <w:r>
-        <w:t xml:space="preserve">as seguintes </w:t>
-      </w:r>
-      <w:r>
-        <w:t>suas responsabilidades funcionais:</w:t>
-      </w:r>
-    </w:p>
-    <w:p>
-      <w:r>
-        <w:t>P</w:t>
-      </w:r>
-      <w:r>
-        <w:t>acote</w:t>
-      </w:r>
-      <w:r>
-        <w:t xml:space="preserve"> </w:t>
-      </w:r>
-      <w:r>
-        <w:rPr>
-          <w:i/>
-        </w:rPr>
-        <w:t>guards</w:t>
-      </w:r>
-    </w:p>
-    <w:p>
-      <w:r>
-        <w:t xml:space="preserve">Contém mecanismos de proteção de rotas, como o </w:t>
-      </w:r>
-      <w:r>
-        <w:rPr>
-          <w:i/>
-        </w:rPr>
-        <w:t>AuthGuard</w:t>
-      </w:r>
-      <w:r>
-        <w:t>, que restringe o acesso a determinadas páginas apenas para usuários autenticados. Segue o padrão de segurança da aplicação.</w:t>
+        <w:t>map</w:t>
+      </w:r>
+      <w:r>
+        <w:t xml:space="preserve">: </w:t>
+      </w:r>
+      <w:r>
+        <w:t>fornece</w:t>
+      </w:r>
+      <w:r>
+        <w:t xml:space="preserve"> um mapa interativo com os </w:t>
+      </w:r>
+      <w:r>
+        <w:t xml:space="preserve">pontos de coleta e </w:t>
+      </w:r>
+      <w:r>
+        <w:t>bancos de leite.</w:t>
       </w:r>
     </w:p>
     <w:p>
@@ -15647,148 +15623,6 @@
         <w:t xml:space="preserve">Pacote </w:t>
       </w:r>
       <w:r>
-        <w:rPr>
-          <w:i/>
-        </w:rPr>
-        <w:t>pages</w:t>
-      </w:r>
-    </w:p>
-    <w:p>
-      <w:r>
-        <w:t>Engloba todas as telas (componentes de interf</w:t>
-      </w:r>
-      <w:r>
-        <w:t>ace) da aplicação. Cada subpacote</w:t>
-      </w:r>
-      <w:r>
-        <w:t xml:space="preserve"> representa uma funcionalidade ou módulo visual, como:</w:t>
-      </w:r>
-    </w:p>
-    <w:p>
-      <w:r>
-        <w:t xml:space="preserve">agendamento: </w:t>
-      </w:r>
-      <w:r>
-        <w:t>página para</w:t>
-      </w:r>
-      <w:r>
-        <w:t xml:space="preserve"> agendamento da coleta de leite.</w:t>
-      </w:r>
-    </w:p>
-    <w:p>
-      <w:r>
-        <w:t>b</w:t>
-      </w:r>
-      <w:r>
-        <w:t>anco-</w:t>
-      </w:r>
-      <w:r>
-        <w:t>próximo</w:t>
-      </w:r>
-      <w:r>
-        <w:t>: página que e</w:t>
-      </w:r>
-      <w:r>
-        <w:t xml:space="preserve">xibe </w:t>
-      </w:r>
-      <w:r>
-        <w:t xml:space="preserve">postos de coleta e </w:t>
-      </w:r>
-      <w:r>
-        <w:t>bancos de leite próximos, utilizando geolocalização.</w:t>
-      </w:r>
-    </w:p>
-    <w:p>
-      <w:r>
-        <w:rPr>
-          <w:i/>
-        </w:rPr>
-        <w:t>login</w:t>
-      </w:r>
-      <w:r>
-        <w:t>:</w:t>
-      </w:r>
-      <w:r>
-        <w:t xml:space="preserve"> página</w:t>
-      </w:r>
-      <w:r>
-        <w:t xml:space="preserve"> de autenticação do usuário.</w:t>
-      </w:r>
-    </w:p>
-    <w:p>
-      <w:r>
-        <w:rPr>
-          <w:i/>
-        </w:rPr>
-        <w:t>r</w:t>
-      </w:r>
-      <w:r>
-        <w:rPr>
-          <w:i/>
-        </w:rPr>
-        <w:t>egister</w:t>
-      </w:r>
-      <w:r>
-        <w:t>: página de cadastro;</w:t>
-      </w:r>
-    </w:p>
-    <w:p>
-      <w:r>
-        <w:t xml:space="preserve">painel: </w:t>
-      </w:r>
-      <w:r>
-        <w:t>página p</w:t>
-      </w:r>
-      <w:r>
-        <w:t xml:space="preserve">ainel principal após </w:t>
-      </w:r>
-      <w:r>
-        <w:rPr>
-          <w:i/>
-        </w:rPr>
-        <w:t xml:space="preserve">login </w:t>
-      </w:r>
-      <w:r>
-        <w:t>(</w:t>
-      </w:r>
-      <w:r>
-        <w:rPr>
-          <w:i/>
-        </w:rPr>
-        <w:t>home</w:t>
-      </w:r>
-      <w:r>
-        <w:t>).</w:t>
-      </w:r>
-    </w:p>
-    <w:p>
-      <w:r>
-        <w:rPr>
-          <w:i/>
-        </w:rPr>
-        <w:t>map</w:t>
-      </w:r>
-      <w:r>
-        <w:t xml:space="preserve">: </w:t>
-      </w:r>
-      <w:r>
-        <w:t>fornece</w:t>
-      </w:r>
-      <w:r>
-        <w:t xml:space="preserve"> um mapa interativo com os </w:t>
-      </w:r>
-      <w:r>
-        <w:t xml:space="preserve">pontos de coleta e </w:t>
-      </w:r>
-      <w:r>
-        <w:t>bancos de leite.</w:t>
-      </w:r>
-    </w:p>
-    <w:p>
-      <w:r>
-        <w:t xml:space="preserve">Pacote </w:t>
-      </w:r>
-      <w:r>
         <w:t>s</w:t>
       </w:r>
       <w:r>
@@ -15797,7 +15631,6 @@
     </w:p>
     <w:p>
       <w:r>
-        <w:lastRenderedPageBreak/>
         <w:t>Responsável</w:t>
       </w:r>
       <w:r>
@@ -15847,6 +15680,7 @@
     </w:p>
     <w:p>
       <w:r>
+        <w:lastRenderedPageBreak/>
         <w:t xml:space="preserve">No </w:t>
       </w:r>
       <w:r>
@@ -16042,8 +15876,8 @@
       <w:pPr>
         <w:pStyle w:val="Ttulo3"/>
       </w:pPr>
-      <w:bookmarkStart w:id="54" w:name="_Toc192060105"/>
-      <w:bookmarkStart w:id="55" w:name="_Toc209020980"/>
+      <w:bookmarkStart w:id="55" w:name="_Toc192060105"/>
+      <w:bookmarkStart w:id="56" w:name="_Toc209020980"/>
       <w:r>
         <w:t xml:space="preserve">6.1.2 Diagramas de </w:t>
       </w:r>
@@ -16053,8 +15887,8 @@
       <w:r>
         <w:t>lasses</w:t>
       </w:r>
-      <w:bookmarkEnd w:id="54"/>
       <w:bookmarkEnd w:id="55"/>
+      <w:bookmarkEnd w:id="56"/>
     </w:p>
     <w:p>
       <w:r>
@@ -16073,45 +15907,42 @@
         <w:t xml:space="preserve">nha </w:t>
       </w:r>
       <w:r>
-        <w:t xml:space="preserve">e localização (latitude e longitude). Além disso, possui marcadores </w:t>
-      </w:r>
+        <w:t>e localização (latitude e longitude). Além disso, possui marcadores booleanos para identificar se o usuário é doador, receptor ou profissional da saúde. Cada</w:t>
+      </w:r>
+      <w:r>
+        <w:t xml:space="preserve"> objeto da classe</w:t>
+      </w:r>
+      <w:r>
+        <w:t xml:space="preserve"> usuário está</w:t>
+      </w:r>
+      <w:r>
+        <w:t xml:space="preserve"> associado à um objetivo da classe Município por meio do campo id_municipio</w:t>
+      </w:r>
+      <w:r>
+        <w:t xml:space="preserve">, representando a </w:t>
+      </w:r>
+      <w:r>
+        <w:t>localização do mesmo. Os métodos</w:t>
+      </w:r>
+      <w:r>
+        <w:t xml:space="preserve"> da classe </w:t>
+      </w:r>
+      <w:r>
+        <w:t xml:space="preserve">Usuario </w:t>
+      </w:r>
+      <w:r>
+        <w:t>permitem criar,</w:t>
+      </w:r>
+      <w:r>
+        <w:t xml:space="preserve"> atualizar, consultar usuários </w:t>
+      </w:r>
+      <w:r>
+        <w:t>e listar todos os usuários cadastrados.</w:t>
+      </w:r>
+    </w:p>
+    <w:p>
       <w:r>
         <w:lastRenderedPageBreak/>
-        <w:t>booleanos para identificar se o usuário é doador, receptor ou profissional da saúde. Cada</w:t>
-      </w:r>
-      <w:r>
-        <w:t xml:space="preserve"> objeto da classe</w:t>
-      </w:r>
-      <w:r>
-        <w:t xml:space="preserve"> usuário está</w:t>
-      </w:r>
-      <w:r>
-        <w:t xml:space="preserve"> associado à um objetivo da classe Município por meio do campo id_municipio</w:t>
-      </w:r>
-      <w:r>
-        <w:t xml:space="preserve">, representando a </w:t>
-      </w:r>
-      <w:r>
-        <w:t>localização do mesmo. Os métodos</w:t>
-      </w:r>
-      <w:r>
-        <w:t xml:space="preserve"> da classe </w:t>
-      </w:r>
-      <w:r>
-        <w:t xml:space="preserve">Usuario </w:t>
-      </w:r>
-      <w:r>
-        <w:t>permitem criar,</w:t>
-      </w:r>
-      <w:r>
-        <w:t xml:space="preserve"> atualizar, consultar usuários </w:t>
-      </w:r>
-      <w:r>
-        <w:t>e listar todos os usuários cadastrados.</w:t>
-      </w:r>
-    </w:p>
-    <w:p>
-      <w:r>
         <w:t>A classe Município</w:t>
       </w:r>
       <w:r>
@@ -16218,13 +16049,13 @@
       <w:pPr>
         <w:pStyle w:val="Ttulo2"/>
       </w:pPr>
-      <w:bookmarkStart w:id="56" w:name="_Toc192060106"/>
-      <w:bookmarkStart w:id="57" w:name="_Toc209020981"/>
+      <w:bookmarkStart w:id="57" w:name="_Toc192060106"/>
+      <w:bookmarkStart w:id="58" w:name="_Toc209020981"/>
       <w:r>
         <w:t>6.2 VISÃO COMPORTAMENTAL</w:t>
       </w:r>
-      <w:bookmarkEnd w:id="56"/>
       <w:bookmarkEnd w:id="57"/>
+      <w:bookmarkEnd w:id="58"/>
     </w:p>
     <w:p>
       <w:r>
@@ -16257,15 +16088,12 @@
         <w:t>modelam</w:t>
       </w:r>
       <w:r>
-        <w:t xml:space="preserve"> o </w:t>
-      </w:r>
+        <w:t xml:space="preserve"> o comportamento dinâmico do sistema, tornando visíveis as dependências e responsabilidades de cada elemento envolvido.</w:t>
+      </w:r>
+    </w:p>
+    <w:p>
       <w:r>
         <w:lastRenderedPageBreak/>
-        <w:t>comportamento dinâmico do sistema, tornando visíveis as dependências e responsabilidades de cada elemento envolvido.</w:t>
-      </w:r>
-    </w:p>
-    <w:p>
-      <w:r>
         <w:t xml:space="preserve">Todos os diagramas apresentados nesta seção foram organizados </w:t>
       </w:r>
       <w:r>
@@ -16286,7 +16114,7 @@
       <w:pPr>
         <w:pStyle w:val="Ttulo3"/>
       </w:pPr>
-      <w:bookmarkStart w:id="58" w:name="_Toc209020982"/>
+      <w:bookmarkStart w:id="59" w:name="_Toc209020982"/>
       <w:r>
         <w:t xml:space="preserve">6.2.1 Projeto das </w:t>
       </w:r>
@@ -16299,7 +16127,7 @@
       <w:r>
         <w:t xml:space="preserve"> entre Objetos</w:t>
       </w:r>
-      <w:bookmarkEnd w:id="58"/>
+      <w:bookmarkEnd w:id="59"/>
     </w:p>
     <w:p>
       <w:r>
@@ -16722,7 +16550,7 @@
       <w:pPr>
         <w:pStyle w:val="Ttulo2"/>
       </w:pPr>
-      <w:bookmarkStart w:id="59" w:name="_Toc209020983"/>
+      <w:bookmarkStart w:id="60" w:name="_Toc209020983"/>
       <w:r>
         <w:lastRenderedPageBreak/>
         <w:t xml:space="preserve">6.3 VISÃO </w:t>
@@ -16733,7 +16561,7 @@
       <w:r>
         <w:t xml:space="preserve"> DADOS</w:t>
       </w:r>
-      <w:bookmarkEnd w:id="59"/>
+      <w:bookmarkEnd w:id="60"/>
     </w:p>
     <w:p>
       <w:r>
@@ -16808,14 +16636,14 @@
       <w:pPr>
         <w:pStyle w:val="Ttulo3"/>
       </w:pPr>
-      <w:bookmarkStart w:id="60" w:name="_Toc209020984"/>
+      <w:bookmarkStart w:id="61" w:name="_Toc209020984"/>
       <w:r>
         <w:t xml:space="preserve">6.3.1 Modelo </w:t>
       </w:r>
       <w:r>
         <w:t>Lógico</w:t>
       </w:r>
-      <w:bookmarkEnd w:id="60"/>
+      <w:bookmarkEnd w:id="61"/>
     </w:p>
     <w:p>
       <w:r>
@@ -16873,7 +16701,7 @@
       <w:pPr>
         <w:pStyle w:val="Ttulo3"/>
       </w:pPr>
-      <w:bookmarkStart w:id="61" w:name="_Toc209020985"/>
+      <w:bookmarkStart w:id="62" w:name="_Toc209020985"/>
       <w:r>
         <w:t>6.3.2 Dicionário de D</w:t>
       </w:r>
@@ -16886,7 +16714,7 @@
       <w:r>
         <w:t>Lógico</w:t>
       </w:r>
-      <w:bookmarkEnd w:id="61"/>
+      <w:bookmarkEnd w:id="62"/>
     </w:p>
     <w:p>
       <w:r>
@@ -16897,7 +16725,7 @@
       <w:pPr>
         <w:pStyle w:val="Ttulo2"/>
       </w:pPr>
-      <w:bookmarkStart w:id="62" w:name="_Toc209020986"/>
+      <w:bookmarkStart w:id="63" w:name="_Toc209020986"/>
       <w:r>
         <w:t>6.</w:t>
       </w:r>
@@ -16907,10 +16735,10 @@
       <w:r>
         <w:t xml:space="preserve"> PROJETO DA INTERAÇÃO HUMANO-COMPUTADOR</w:t>
       </w:r>
-      <w:bookmarkEnd w:id="62"/>
-    </w:p>
-    <w:p>
-      <w:bookmarkStart w:id="63" w:name="_Toc198201049"/>
+      <w:bookmarkEnd w:id="63"/>
+    </w:p>
+    <w:p>
+      <w:bookmarkStart w:id="64" w:name="_Toc198201049"/>
       <w:r>
         <w:t>A interação humano-computador (</w:t>
       </w:r>
@@ -16938,14 +16766,14 @@
       <w:r>
         <w:t xml:space="preserve"> Donate.</w:t>
       </w:r>
-      <w:bookmarkEnd w:id="63"/>
+      <w:bookmarkEnd w:id="64"/>
     </w:p>
     <w:p/>
     <w:p>
       <w:pPr>
         <w:pStyle w:val="Ttulo3"/>
       </w:pPr>
-      <w:bookmarkStart w:id="64" w:name="_Toc209020987"/>
+      <w:bookmarkStart w:id="65" w:name="_Toc209020987"/>
       <w:r>
         <w:t>6.</w:t>
       </w:r>
@@ -16967,10 +16795,10 @@
       <w:r>
         <w:t>suário</w:t>
       </w:r>
-      <w:bookmarkEnd w:id="64"/>
-    </w:p>
-    <w:p>
-      <w:bookmarkStart w:id="65" w:name="_Toc192060119"/>
+      <w:bookmarkEnd w:id="65"/>
+    </w:p>
+    <w:p>
+      <w:bookmarkStart w:id="66" w:name="_Toc192060119"/>
       <w:r>
         <w:t>Existem ao menos</w:t>
       </w:r>
@@ -17034,13 +16862,13 @@
       <w:pPr>
         <w:pStyle w:val="Ttulo3"/>
       </w:pPr>
-      <w:bookmarkStart w:id="66" w:name="_Toc204949523"/>
-      <w:bookmarkStart w:id="67" w:name="_Toc209020988"/>
+      <w:bookmarkStart w:id="67" w:name="_Toc204949523"/>
+      <w:bookmarkStart w:id="68" w:name="_Toc209020988"/>
       <w:r>
         <w:t>6.4.2 Projeto da Interface de Usuário</w:t>
       </w:r>
-      <w:bookmarkEnd w:id="66"/>
       <w:bookmarkEnd w:id="67"/>
+      <w:bookmarkEnd w:id="68"/>
     </w:p>
     <w:p>
       <w:r>
@@ -17167,7 +16995,7 @@
                     <pic:cNvPicPr/>
                   </pic:nvPicPr>
                   <pic:blipFill>
-                    <a:blip r:embed="rId18"/>
+                    <a:blip r:embed="rId19"/>
                     <a:stretch>
                       <a:fillRect/>
                     </a:stretch>
@@ -17200,27 +17028,14 @@
       <w:r>
         <w:t xml:space="preserve">Figura </w:t>
       </w:r>
-      <w:r>
-        <w:fldChar w:fldCharType="begin"/>
-      </w:r>
-      <w:r>
-        <w:instrText xml:space="preserve"> SEQ Figura \* ARABIC </w:instrText>
-      </w:r>
-      <w:r>
-        <w:fldChar w:fldCharType="separate"/>
-      </w:r>
-      <w:r>
-        <w:rPr>
-          <w:noProof/>
-        </w:rPr>
-        <w:t>6</w:t>
-      </w:r>
-      <w:r>
-        <w:rPr>
-          <w:noProof/>
-        </w:rPr>
-        <w:fldChar w:fldCharType="end"/>
-      </w:r>
+      <w:fldSimple w:instr=" SEQ Figura \* ARABIC ">
+        <w:r>
+          <w:rPr>
+            <w:noProof/>
+          </w:rPr>
+          <w:t>6</w:t>
+        </w:r>
+      </w:fldSimple>
       <w:r>
         <w:t xml:space="preserve"> - Interface do usuário</w:t>
       </w:r>
@@ -17230,17 +17045,17 @@
       <w:pPr>
         <w:pStyle w:val="Ttulo3"/>
       </w:pPr>
-      <w:bookmarkStart w:id="68" w:name="_Toc46909558"/>
-      <w:bookmarkStart w:id="69" w:name="_Toc172810440"/>
-      <w:bookmarkStart w:id="70" w:name="_Toc204949524"/>
-      <w:bookmarkStart w:id="71" w:name="_Toc209020989"/>
+      <w:bookmarkStart w:id="69" w:name="_Toc46909558"/>
+      <w:bookmarkStart w:id="70" w:name="_Toc172810440"/>
+      <w:bookmarkStart w:id="71" w:name="_Toc204949524"/>
+      <w:bookmarkStart w:id="72" w:name="_Toc209020989"/>
       <w:r>
         <w:t>6.4.3 Heurísticas de Usabilidade</w:t>
       </w:r>
-      <w:bookmarkEnd w:id="68"/>
       <w:bookmarkEnd w:id="69"/>
       <w:bookmarkEnd w:id="70"/>
       <w:bookmarkEnd w:id="71"/>
+      <w:bookmarkEnd w:id="72"/>
       <w:r>
         <w:t xml:space="preserve"> </w:t>
       </w:r>
@@ -17307,7 +17122,7 @@
                     <pic:cNvPicPr/>
                   </pic:nvPicPr>
                   <pic:blipFill>
-                    <a:blip r:embed="rId19"/>
+                    <a:blip r:embed="rId20"/>
                     <a:stretch>
                       <a:fillRect/>
                     </a:stretch>
@@ -17340,27 +17155,14 @@
       <w:r>
         <w:t xml:space="preserve">Figura </w:t>
       </w:r>
-      <w:r>
-        <w:fldChar w:fldCharType="begin"/>
-      </w:r>
-      <w:r>
-        <w:instrText xml:space="preserve"> SEQ Figura \* ARABIC </w:instrText>
-      </w:r>
-      <w:r>
-        <w:fldChar w:fldCharType="separate"/>
-      </w:r>
-      <w:r>
-        <w:rPr>
-          <w:noProof/>
-        </w:rPr>
-        <w:t>7</w:t>
-      </w:r>
-      <w:r>
-        <w:rPr>
-          <w:noProof/>
-        </w:rPr>
-        <w:fldChar w:fldCharType="end"/>
-      </w:r>
+      <w:fldSimple w:instr=" SEQ Figura \* ARABIC ">
+        <w:r>
+          <w:rPr>
+            <w:noProof/>
+          </w:rPr>
+          <w:t>7</w:t>
+        </w:r>
+      </w:fldSimple>
       <w:r>
         <w:t xml:space="preserve"> - Controle de Agendamentos</w:t>
       </w:r>
@@ -17387,7 +17189,7 @@
                     <pic:cNvPicPr/>
                   </pic:nvPicPr>
                   <pic:blipFill>
-                    <a:blip r:embed="rId20"/>
+                    <a:blip r:embed="rId21"/>
                     <a:stretch>
                       <a:fillRect/>
                     </a:stretch>
@@ -17420,27 +17222,14 @@
       <w:r>
         <w:t xml:space="preserve">Figura </w:t>
       </w:r>
-      <w:r>
-        <w:fldChar w:fldCharType="begin"/>
-      </w:r>
-      <w:r>
-        <w:instrText xml:space="preserve"> SEQ Figura \* ARABIC </w:instrText>
-      </w:r>
-      <w:r>
-        <w:fldChar w:fldCharType="separate"/>
-      </w:r>
-      <w:r>
-        <w:rPr>
-          <w:noProof/>
-        </w:rPr>
-        <w:t>8</w:t>
-      </w:r>
-      <w:r>
-        <w:rPr>
-          <w:noProof/>
-        </w:rPr>
-        <w:fldChar w:fldCharType="end"/>
-      </w:r>
+      <w:fldSimple w:instr=" SEQ Figura \* ARABIC ">
+        <w:r>
+          <w:rPr>
+            <w:noProof/>
+          </w:rPr>
+          <w:t>8</w:t>
+        </w:r>
+      </w:fldSimple>
       <w:r>
         <w:t xml:space="preserve"> - Cadastro de Usuário</w:t>
       </w:r>
@@ -17452,9 +17241,9 @@
           <w:szCs w:val="26"/>
         </w:rPr>
       </w:pPr>
-      <w:bookmarkStart w:id="72" w:name="_Toc172810441"/>
-      <w:bookmarkStart w:id="73" w:name="_Toc204949525"/>
-      <w:bookmarkStart w:id="74" w:name="_Toc209020990"/>
+      <w:bookmarkStart w:id="73" w:name="_Toc172810441"/>
+      <w:bookmarkStart w:id="74" w:name="_Toc204949525"/>
+      <w:bookmarkStart w:id="75" w:name="_Toc209020990"/>
       <w:r>
         <w:br w:type="page"/>
       </w:r>
@@ -17467,9 +17256,9 @@
         <w:lastRenderedPageBreak/>
         <w:t>6.4.4 Projeto da Acessibilidade</w:t>
       </w:r>
-      <w:bookmarkEnd w:id="72"/>
       <w:bookmarkEnd w:id="73"/>
       <w:bookmarkEnd w:id="74"/>
+      <w:bookmarkEnd w:id="75"/>
       <w:r>
         <w:t xml:space="preserve"> </w:t>
       </w:r>
@@ -17551,21 +17340,21 @@
       <w:pPr>
         <w:pStyle w:val="Ttulo2"/>
       </w:pPr>
-      <w:bookmarkStart w:id="75" w:name="_Toc507747255"/>
-      <w:bookmarkStart w:id="76" w:name="_Toc14345922"/>
-      <w:bookmarkStart w:id="77" w:name="_Toc46909559"/>
-      <w:bookmarkStart w:id="78" w:name="_Toc172810442"/>
-      <w:bookmarkStart w:id="79" w:name="_Toc204949526"/>
-      <w:bookmarkStart w:id="80" w:name="_Toc209020991"/>
+      <w:bookmarkStart w:id="76" w:name="_Toc507747255"/>
+      <w:bookmarkStart w:id="77" w:name="_Toc14345922"/>
+      <w:bookmarkStart w:id="78" w:name="_Toc46909559"/>
+      <w:bookmarkStart w:id="79" w:name="_Toc172810442"/>
+      <w:bookmarkStart w:id="80" w:name="_Toc204949526"/>
+      <w:bookmarkStart w:id="81" w:name="_Toc209020991"/>
       <w:r>
         <w:t>6.5 PROJETO DO SISTEMA DISTRIBUÍDO</w:t>
       </w:r>
-      <w:bookmarkEnd w:id="75"/>
       <w:bookmarkEnd w:id="76"/>
       <w:bookmarkEnd w:id="77"/>
       <w:bookmarkEnd w:id="78"/>
       <w:bookmarkEnd w:id="79"/>
       <w:bookmarkEnd w:id="80"/>
+      <w:bookmarkEnd w:id="81"/>
     </w:p>
     <w:p>
       <w:r>
@@ -17605,60 +17394,36 @@
         <w:rPr>
           <w:color w:val="000000" w:themeColor="text1"/>
         </w:rPr>
-        <w:t>Coulouris</w:t>
+        <w:t>Coulouris;</w:t>
       </w:r>
       <w:r>
         <w:rPr>
           <w:color w:val="000000" w:themeColor="text1"/>
         </w:rPr>
-        <w:t>;</w:t>
+        <w:t xml:space="preserve"> </w:t>
       </w:r>
       <w:r>
         <w:rPr>
           <w:color w:val="000000" w:themeColor="text1"/>
         </w:rPr>
+        <w:t>Dollimore;</w:t>
+      </w:r>
+      <w:r>
+        <w:rPr>
+          <w:color w:val="000000" w:themeColor="text1"/>
+        </w:rPr>
         <w:t xml:space="preserve"> </w:t>
       </w:r>
       <w:r>
         <w:rPr>
           <w:color w:val="000000" w:themeColor="text1"/>
         </w:rPr>
-        <w:t>Dollimore</w:t>
+        <w:t>Kindberg, 2007</w:t>
       </w:r>
       <w:r>
         <w:rPr>
           <w:color w:val="000000" w:themeColor="text1"/>
         </w:rPr>
-        <w:t>;</w:t>
-      </w:r>
-      <w:r>
-        <w:rPr>
-          <w:color w:val="000000" w:themeColor="text1"/>
-        </w:rPr>
-        <w:t xml:space="preserve"> </w:t>
-      </w:r>
-      <w:r>
-        <w:rPr>
-          <w:color w:val="000000" w:themeColor="text1"/>
-        </w:rPr>
-        <w:t>Kindberg</w:t>
-      </w:r>
-      <w:r>
-        <w:rPr>
-          <w:color w:val="000000" w:themeColor="text1"/>
-        </w:rPr>
-        <w:t xml:space="preserve">, </w:t>
-      </w:r>
-      <w:r>
-        <w:rPr>
-          <w:color w:val="000000" w:themeColor="text1"/>
-        </w:rPr>
-        <w:t>2007</w:t>
-      </w:r>
-      <w:r>
-        <w:rPr>
-          <w:color w:val="000000" w:themeColor="text1"/>
-        </w:rPr>
         <w:t>).</w:t>
       </w:r>
     </w:p>
@@ -17667,12 +17432,12 @@
       <w:pPr>
         <w:pStyle w:val="Ttulo3"/>
       </w:pPr>
-      <w:bookmarkStart w:id="81" w:name="_Toc209020992"/>
+      <w:bookmarkStart w:id="82" w:name="_Toc209020992"/>
       <w:r>
         <w:lastRenderedPageBreak/>
         <w:t>6.5.1 Procedimentos para Tratamentos dos Desafios</w:t>
       </w:r>
-      <w:bookmarkEnd w:id="81"/>
+      <w:bookmarkEnd w:id="82"/>
     </w:p>
     <w:p>
       <w:r>
@@ -17704,19 +17469,7 @@
     </w:p>
     <w:p>
       <w:r>
-        <w:t xml:space="preserve">Testes de contrato: validação de </w:t>
-      </w:r>
-      <w:r>
-        <w:t>esquema</w:t>
-      </w:r>
-      <w:r>
-        <w:t xml:space="preserve"> e Pact para garantir compatibilidade entre serviços/consumidores.</w:t>
-      </w:r>
-      <w:r>
-        <w:t xml:space="preserve"> </w:t>
-      </w:r>
-      <w:r>
-        <w:t>Evolução de esquemas: compatibilidade retroativa; “ignorar campos desconhecidos”; migrações versionadas.</w:t>
+        <w:t>Testes de contrato: validação de esquema e Pact para garantir compatibilidade entre serviços/consumidores. Evolução de esquemas: compatibilidade retroativa; “ignorar campos desconhecidos”; migrações versionadas.</w:t>
       </w:r>
     </w:p>
     <w:p>
@@ -17823,13 +17576,7 @@
     </w:p>
     <w:p>
       <w:r>
-        <w:t>Escala horizontal com balanceador de carga: várias instâncias da aplicação, dividindo as requisições.</w:t>
-      </w:r>
-      <w:r>
-        <w:t xml:space="preserve"> </w:t>
-      </w:r>
-      <w:r>
-        <w:t>Alívio do banco (cache e réplicas de leitura): consultas vão para cache/replicas; o banco principal foca nas escritas.</w:t>
+        <w:t>Escala horizontal com balanceador de carga: várias instâncias da aplicação, dividindo as requisições. Alívio do banco (cache e réplicas de leitura): consultas vão para cache/replicas; o banco principal foca nas escritas.</w:t>
       </w:r>
     </w:p>
     <w:p>
@@ -17902,13 +17649,7 @@
         <w:t>circuit breaker</w:t>
       </w:r>
       <w:r>
-        <w:t>: evitam travas e quedas em cadeia quando uma dependência está instável.</w:t>
-      </w:r>
-      <w:r>
-        <w:t xml:space="preserve"> </w:t>
-      </w:r>
-      <w:r>
-        <w:t>Backups, replicação e testes de restauração: se algo der errado, os dados voltam rápido com perda mínima (RPO/RTO definidos).</w:t>
+        <w:t>: evitam travas e quedas em cadeia quando uma dependência está instável. Backups, replicação e testes de restauração: se algo der errado, os dados voltam rápido com perda mínima (RPO/RTO definidos).</w:t>
       </w:r>
     </w:p>
     <w:p>
@@ -18092,13 +17833,7 @@
         <w:pStyle w:val="PargrafodaLista"/>
       </w:pPr>
       <w:r>
-        <w:t xml:space="preserve">Padronização por contêiner: empacotar serviços em contêineres com </w:t>
-      </w:r>
-      <w:r>
-        <w:t>base de imagens</w:t>
-      </w:r>
-      <w:r>
-        <w:t xml:space="preserve"> imutáveis e versões fixas, reduzindo variações entre Linux distros.</w:t>
+        <w:t>Padronização por contêiner: empacotar serviços em contêineres com base de imagens imutáveis e versões fixas, reduzindo variações entre Linux distros.</w:t>
       </w:r>
     </w:p>
     <w:p>
@@ -18229,13 +17964,7 @@
         <w:pStyle w:val="PargrafodaLista"/>
       </w:pPr>
       <w:r>
-        <w:t xml:space="preserve">Padrões e governança: </w:t>
-      </w:r>
-      <w:r>
-        <w:t>guias de estilo</w:t>
-      </w:r>
-      <w:r>
-        <w:t xml:space="preserve">, </w:t>
+        <w:t xml:space="preserve">Padrões e governança: guias de estilo, </w:t>
       </w:r>
       <w:r>
         <w:rPr>
@@ -18245,13 +17974,7 @@
         <w:t>linters/formatters</w:t>
       </w:r>
       <w:r>
-        <w:t xml:space="preserve">, convenções de API, ADRs (decisões de arquitetura) e </w:t>
-      </w:r>
-      <w:r>
-        <w:t>revisão de código</w:t>
-      </w:r>
-      <w:r>
-        <w:t xml:space="preserve"> obrigatório.</w:t>
+        <w:t>, convenções de API, ADRs (decisões de arquitetura) e revisão de código obrigatório.</w:t>
       </w:r>
     </w:p>
     <w:p>
@@ -18259,13 +17982,7 @@
         <w:pStyle w:val="PargrafodaLista"/>
       </w:pPr>
       <w:r>
-        <w:t xml:space="preserve">Qualidade no CI/CD: </w:t>
-      </w:r>
-      <w:r>
-        <w:t>testes</w:t>
-      </w:r>
-      <w:r>
-        <w:t xml:space="preserve"> (unitário/integração/contrato), </w:t>
+        <w:t xml:space="preserve">Qualidade no CI/CD: testes (unitário/integração/contrato), </w:t>
       </w:r>
       <w:r>
         <w:rPr>
@@ -18665,7 +18382,7 @@
                     </pic:cNvPicPr>
                   </pic:nvPicPr>
                   <pic:blipFill>
-                    <a:blip r:embed="rId21">
+                    <a:blip r:embed="rId22">
                       <a:extLst>
                         <a:ext uri="{28A0092B-C50C-407E-A947-70E740481C1C}">
                           <a14:useLocalDpi xmlns:a14="http://schemas.microsoft.com/office/drawing/2010/main" val="0"/>
@@ -18706,35 +18423,22 @@
           <w:kern w:val="32"/>
         </w:rPr>
       </w:pPr>
-      <w:bookmarkStart w:id="82" w:name="_Toc209020883"/>
+      <w:bookmarkStart w:id="83" w:name="_Toc209020883"/>
       <w:r>
         <w:t xml:space="preserve">FIGURA </w:t>
       </w:r>
-      <w:r>
-        <w:fldChar w:fldCharType="begin"/>
-      </w:r>
-      <w:r>
-        <w:instrText xml:space="preserve"> SEQ Figura \* ARABIC </w:instrText>
-      </w:r>
-      <w:r>
-        <w:fldChar w:fldCharType="separate"/>
-      </w:r>
-      <w:r>
-        <w:rPr>
-          <w:noProof/>
-        </w:rPr>
-        <w:t>9</w:t>
-      </w:r>
-      <w:r>
-        <w:rPr>
-          <w:noProof/>
-        </w:rPr>
-        <w:fldChar w:fldCharType="end"/>
-      </w:r>
+      <w:fldSimple w:instr=" SEQ Figura \* ARABIC ">
+        <w:r>
+          <w:rPr>
+            <w:noProof/>
+          </w:rPr>
+          <w:t>9</w:t>
+        </w:r>
+      </w:fldSimple>
       <w:r>
         <w:t xml:space="preserve"> – Um diagrama de sistema distribuído do Donate.</w:t>
       </w:r>
-      <w:bookmarkEnd w:id="82"/>
+      <w:bookmarkEnd w:id="83"/>
       <w:r>
         <w:t xml:space="preserve"> </w:t>
       </w:r>
@@ -18746,7 +18450,7 @@
           <w:kern w:val="32"/>
         </w:rPr>
       </w:pPr>
-      <w:bookmarkStart w:id="83" w:name="_Toc209020993"/>
+      <w:bookmarkStart w:id="84" w:name="_Toc209020993"/>
       <w:r>
         <w:br w:type="page"/>
       </w:r>
@@ -18762,7 +18466,7 @@
       <w:r>
         <w:t xml:space="preserve"> DO SISTEMA DE SOFTWARE</w:t>
       </w:r>
-      <w:bookmarkEnd w:id="83"/>
+      <w:bookmarkEnd w:id="84"/>
     </w:p>
     <w:p>
       <w:r>
@@ -18784,11 +18488,11 @@
       <w:pPr>
         <w:pStyle w:val="Ttulo2"/>
       </w:pPr>
-      <w:bookmarkStart w:id="84" w:name="_Toc209020994"/>
+      <w:bookmarkStart w:id="85" w:name="_Toc209020994"/>
       <w:r>
         <w:t>7.1 COMPONETES DO SISTEMA DE SOFTWARE</w:t>
       </w:r>
-      <w:bookmarkEnd w:id="84"/>
+      <w:bookmarkEnd w:id="85"/>
     </w:p>
     <w:p>
       <w:r>
@@ -19031,17 +18735,17 @@
       <w:pPr>
         <w:pStyle w:val="Ttulo2"/>
       </w:pPr>
-      <w:bookmarkStart w:id="85" w:name="_Toc209020995"/>
+      <w:bookmarkStart w:id="86" w:name="_Toc209020995"/>
       <w:r>
         <w:t>7.2 TECNOLOGIAS DE IMPLEMENTAÇÃO</w:t>
       </w:r>
-      <w:bookmarkEnd w:id="85"/>
+      <w:bookmarkEnd w:id="86"/>
     </w:p>
     <w:p>
       <w:pPr>
         <w:pStyle w:val="Ttulo3"/>
       </w:pPr>
-      <w:bookmarkStart w:id="86" w:name="_Toc209020996"/>
+      <w:bookmarkStart w:id="87" w:name="_Toc209020996"/>
       <w:r>
         <w:t>7.</w:t>
       </w:r>
@@ -19057,7 +18761,7 @@
       <w:r>
         <w:t>Adotados</w:t>
       </w:r>
-      <w:bookmarkEnd w:id="86"/>
+      <w:bookmarkEnd w:id="87"/>
     </w:p>
     <w:p>
       <w:r>
@@ -19234,7 +18938,7 @@
           <w:b/>
         </w:rPr>
       </w:pPr>
-      <w:bookmarkStart w:id="87" w:name="_Toc209020997"/>
+      <w:bookmarkStart w:id="88" w:name="_Toc209020997"/>
       <w:r>
         <w:t xml:space="preserve">7.2.2 </w:t>
       </w:r>
@@ -19253,7 +18957,7 @@
       <w:r>
         <w:t xml:space="preserve"> Aplicados</w:t>
       </w:r>
-      <w:bookmarkEnd w:id="87"/>
+      <w:bookmarkEnd w:id="88"/>
     </w:p>
     <w:p>
       <w:r>
@@ -19519,10 +19223,10 @@
       <w:pPr>
         <w:pStyle w:val="Ttulo3"/>
       </w:pPr>
-      <w:bookmarkStart w:id="88" w:name="_Toc14345920"/>
-      <w:bookmarkStart w:id="89" w:name="_Toc46909567"/>
-      <w:bookmarkStart w:id="90" w:name="_Toc172810450"/>
-      <w:bookmarkStart w:id="91" w:name="_Toc204949532"/>
+      <w:bookmarkStart w:id="89" w:name="_Toc14345920"/>
+      <w:bookmarkStart w:id="90" w:name="_Toc46909567"/>
+      <w:bookmarkStart w:id="91" w:name="_Toc172810450"/>
+      <w:bookmarkStart w:id="92" w:name="_Toc204949532"/>
       <w:r>
         <w:t>7.2.3</w:t>
       </w:r>
@@ -19532,10 +19236,10 @@
       <w:r>
         <w:t>Convenções e Guias para Codificação</w:t>
       </w:r>
-      <w:bookmarkEnd w:id="88"/>
       <w:bookmarkEnd w:id="89"/>
       <w:bookmarkEnd w:id="90"/>
       <w:bookmarkEnd w:id="91"/>
+      <w:bookmarkEnd w:id="92"/>
     </w:p>
     <w:p>
       <w:r>
@@ -19650,19 +19354,19 @@
       <w:pPr>
         <w:pStyle w:val="Ttulo3"/>
       </w:pPr>
-      <w:bookmarkStart w:id="92" w:name="_Toc507747250"/>
-      <w:bookmarkStart w:id="93" w:name="_Toc14345915"/>
-      <w:bookmarkStart w:id="94" w:name="_Toc46909568"/>
-      <w:bookmarkStart w:id="95" w:name="_Toc172810451"/>
-      <w:bookmarkStart w:id="96" w:name="_Toc204949533"/>
+      <w:bookmarkStart w:id="93" w:name="_Toc507747250"/>
+      <w:bookmarkStart w:id="94" w:name="_Toc14345915"/>
+      <w:bookmarkStart w:id="95" w:name="_Toc46909568"/>
+      <w:bookmarkStart w:id="96" w:name="_Toc172810451"/>
+      <w:bookmarkStart w:id="97" w:name="_Toc204949533"/>
       <w:r>
         <w:t>7.2.4 Estrutura Física do Banco de Dados</w:t>
       </w:r>
-      <w:bookmarkEnd w:id="92"/>
       <w:bookmarkEnd w:id="93"/>
       <w:bookmarkEnd w:id="94"/>
       <w:bookmarkEnd w:id="95"/>
       <w:bookmarkEnd w:id="96"/>
+      <w:bookmarkEnd w:id="97"/>
     </w:p>
     <w:p>
       <w:r>
@@ -19730,21 +19434,21 @@
       <w:pPr>
         <w:pStyle w:val="Ttulo1"/>
       </w:pPr>
-      <w:bookmarkStart w:id="97" w:name="_Toc507747262"/>
-      <w:bookmarkStart w:id="98" w:name="_Toc14345929"/>
-      <w:bookmarkStart w:id="99" w:name="_Toc46909570"/>
-      <w:bookmarkStart w:id="100" w:name="_Toc172810453"/>
-      <w:bookmarkStart w:id="101" w:name="_Toc204949535"/>
-      <w:bookmarkStart w:id="102" w:name="_Toc209020998"/>
+      <w:bookmarkStart w:id="98" w:name="_Toc507747262"/>
+      <w:bookmarkStart w:id="99" w:name="_Toc14345929"/>
+      <w:bookmarkStart w:id="100" w:name="_Toc46909570"/>
+      <w:bookmarkStart w:id="101" w:name="_Toc172810453"/>
+      <w:bookmarkStart w:id="102" w:name="_Toc204949535"/>
+      <w:bookmarkStart w:id="103" w:name="_Toc209020998"/>
       <w:r>
         <w:t>8 PLANO DE TESTES</w:t>
       </w:r>
-      <w:bookmarkEnd w:id="97"/>
       <w:bookmarkEnd w:id="98"/>
       <w:bookmarkEnd w:id="99"/>
       <w:bookmarkEnd w:id="100"/>
       <w:bookmarkEnd w:id="101"/>
       <w:bookmarkEnd w:id="102"/>
+      <w:bookmarkEnd w:id="103"/>
     </w:p>
     <w:p>
       <w:r>
@@ -19806,24 +19510,24 @@
           <w:rFonts w:eastAsia="Arial Unicode MS"/>
         </w:rPr>
       </w:pPr>
-      <w:bookmarkStart w:id="103" w:name="_Toc507747263"/>
-      <w:bookmarkStart w:id="104" w:name="_Toc14345930"/>
-      <w:bookmarkStart w:id="105" w:name="_Toc46909571"/>
-      <w:bookmarkStart w:id="106" w:name="_Toc172810454"/>
-      <w:bookmarkStart w:id="107" w:name="_Toc204949536"/>
-      <w:bookmarkStart w:id="108" w:name="_Toc209020999"/>
+      <w:bookmarkStart w:id="104" w:name="_Toc507747263"/>
+      <w:bookmarkStart w:id="105" w:name="_Toc14345930"/>
+      <w:bookmarkStart w:id="106" w:name="_Toc46909571"/>
+      <w:bookmarkStart w:id="107" w:name="_Toc172810454"/>
+      <w:bookmarkStart w:id="108" w:name="_Toc204949536"/>
+      <w:bookmarkStart w:id="109" w:name="_Toc209020999"/>
       <w:r>
         <w:rPr>
           <w:rFonts w:eastAsia="Arial Unicode MS"/>
         </w:rPr>
         <w:t>8.1 FINALIDADE</w:t>
       </w:r>
-      <w:bookmarkEnd w:id="103"/>
       <w:bookmarkEnd w:id="104"/>
       <w:bookmarkEnd w:id="105"/>
       <w:bookmarkEnd w:id="106"/>
       <w:bookmarkEnd w:id="107"/>
       <w:bookmarkEnd w:id="108"/>
+      <w:bookmarkEnd w:id="109"/>
     </w:p>
     <w:p>
       <w:pPr>
@@ -20038,11 +19742,11 @@
           <w:rFonts w:eastAsia="Arial Unicode MS" w:cs="Arial"/>
         </w:rPr>
       </w:pPr>
-      <w:bookmarkStart w:id="109" w:name="_Toc507747264"/>
-      <w:bookmarkStart w:id="110" w:name="_Toc14345931"/>
-      <w:bookmarkStart w:id="111" w:name="_Toc46909572"/>
-      <w:bookmarkStart w:id="112" w:name="_Toc172810455"/>
-      <w:bookmarkStart w:id="113" w:name="_Toc204949537"/>
+      <w:bookmarkStart w:id="110" w:name="_Toc507747264"/>
+      <w:bookmarkStart w:id="111" w:name="_Toc14345931"/>
+      <w:bookmarkStart w:id="112" w:name="_Toc46909572"/>
+      <w:bookmarkStart w:id="113" w:name="_Toc172810455"/>
+      <w:bookmarkStart w:id="114" w:name="_Toc204949537"/>
       <w:r>
         <w:rPr>
           <w:rFonts w:eastAsia="Arial Unicode MS"/>
@@ -20070,11 +19774,11 @@
         </w:rPr>
         <w:t>ESCOPO</w:t>
       </w:r>
-      <w:bookmarkEnd w:id="109"/>
       <w:bookmarkEnd w:id="110"/>
       <w:bookmarkEnd w:id="111"/>
       <w:bookmarkEnd w:id="112"/>
       <w:bookmarkEnd w:id="113"/>
+      <w:bookmarkEnd w:id="114"/>
     </w:p>
     <w:p>
       <w:r>
@@ -20204,21 +19908,21 @@
       <w:pPr>
         <w:pStyle w:val="Ttulo3"/>
       </w:pPr>
-      <w:bookmarkStart w:id="114" w:name="_Toc507747265"/>
-      <w:bookmarkStart w:id="115" w:name="_Toc14345932"/>
-      <w:bookmarkStart w:id="116" w:name="_Toc46909573"/>
-      <w:bookmarkStart w:id="117" w:name="_Toc172810456"/>
-      <w:bookmarkStart w:id="118" w:name="_Toc204949538"/>
-      <w:bookmarkStart w:id="119" w:name="_Toc209021000"/>
+      <w:bookmarkStart w:id="115" w:name="_Toc507747265"/>
+      <w:bookmarkStart w:id="116" w:name="_Toc14345932"/>
+      <w:bookmarkStart w:id="117" w:name="_Toc46909573"/>
+      <w:bookmarkStart w:id="118" w:name="_Toc172810456"/>
+      <w:bookmarkStart w:id="119" w:name="_Toc204949538"/>
+      <w:bookmarkStart w:id="120" w:name="_Toc209021000"/>
       <w:r>
         <w:t>8.2.1 Referências aos Documentos Relevantes</w:t>
       </w:r>
-      <w:bookmarkEnd w:id="114"/>
       <w:bookmarkEnd w:id="115"/>
       <w:bookmarkEnd w:id="116"/>
       <w:bookmarkEnd w:id="117"/>
       <w:bookmarkEnd w:id="118"/>
       <w:bookmarkEnd w:id="119"/>
+      <w:bookmarkEnd w:id="120"/>
     </w:p>
     <w:tbl>
       <w:tblPr>
@@ -20418,51 +20122,38 @@
           <w:rFonts w:eastAsia="Arial Unicode MS"/>
         </w:rPr>
       </w:pPr>
-      <w:bookmarkStart w:id="120" w:name="_Toc507751104"/>
-      <w:bookmarkStart w:id="121" w:name="_Toc14343275"/>
+      <w:bookmarkStart w:id="121" w:name="_Toc507751104"/>
+      <w:bookmarkStart w:id="122" w:name="_Toc14343275"/>
       <w:r>
         <w:t xml:space="preserve">   </w:t>
       </w:r>
-      <w:bookmarkStart w:id="122" w:name="_Toc78782581"/>
-      <w:bookmarkStart w:id="123" w:name="_Toc172810391"/>
-      <w:bookmarkStart w:id="124" w:name="_Toc204949481"/>
-      <w:bookmarkStart w:id="125" w:name="_Toc209020807"/>
+      <w:bookmarkStart w:id="123" w:name="_Toc78782581"/>
+      <w:bookmarkStart w:id="124" w:name="_Toc172810391"/>
+      <w:bookmarkStart w:id="125" w:name="_Toc204949481"/>
+      <w:bookmarkStart w:id="126" w:name="_Toc209020807"/>
       <w:r>
         <w:t xml:space="preserve">QUADRO </w:t>
       </w:r>
-      <w:r>
-        <w:fldChar w:fldCharType="begin"/>
-      </w:r>
-      <w:r>
-        <w:instrText xml:space="preserve"> SEQ QUADRO \* ARABIC </w:instrText>
-      </w:r>
-      <w:r>
-        <w:fldChar w:fldCharType="separate"/>
-      </w:r>
-      <w:r>
-        <w:rPr>
-          <w:noProof/>
-        </w:rPr>
-        <w:t>1</w:t>
-      </w:r>
-      <w:r>
-        <w:rPr>
-          <w:noProof/>
-        </w:rPr>
-        <w:fldChar w:fldCharType="end"/>
-      </w:r>
+      <w:fldSimple w:instr=" SEQ QUADRO \* ARABIC ">
+        <w:r>
+          <w:rPr>
+            <w:noProof/>
+          </w:rPr>
+          <w:t>1</w:t>
+        </w:r>
+      </w:fldSimple>
       <w:r>
         <w:rPr>
           <w:rFonts w:eastAsia="Arial Unicode MS"/>
         </w:rPr>
         <w:t xml:space="preserve"> – Documentos relevantes para testes</w:t>
       </w:r>
-      <w:bookmarkEnd w:id="120"/>
       <w:bookmarkEnd w:id="121"/>
       <w:bookmarkEnd w:id="122"/>
       <w:bookmarkEnd w:id="123"/>
       <w:bookmarkEnd w:id="124"/>
       <w:bookmarkEnd w:id="125"/>
+      <w:bookmarkEnd w:id="126"/>
     </w:p>
     <w:p>
       <w:pPr>
@@ -20473,26 +20164,26 @@
       <w:pPr>
         <w:pStyle w:val="Ttulo3"/>
       </w:pPr>
-      <w:bookmarkStart w:id="126" w:name="_Toc191128985"/>
-      <w:bookmarkStart w:id="127" w:name="_Toc507747266"/>
-      <w:bookmarkStart w:id="128" w:name="_Toc14345933"/>
-      <w:bookmarkStart w:id="129" w:name="_Toc46909574"/>
-      <w:bookmarkStart w:id="130" w:name="_Toc172810457"/>
-      <w:bookmarkStart w:id="131" w:name="_Toc204949539"/>
-      <w:bookmarkStart w:id="132" w:name="_Toc209021001"/>
+      <w:bookmarkStart w:id="127" w:name="_Toc191128985"/>
+      <w:bookmarkStart w:id="128" w:name="_Toc507747266"/>
+      <w:bookmarkStart w:id="129" w:name="_Toc14345933"/>
+      <w:bookmarkStart w:id="130" w:name="_Toc46909574"/>
+      <w:bookmarkStart w:id="131" w:name="_Toc172810457"/>
+      <w:bookmarkStart w:id="132" w:name="_Toc204949539"/>
+      <w:bookmarkStart w:id="133" w:name="_Toc209021001"/>
       <w:r>
         <w:t>8.2.2 Ambiente</w:t>
       </w:r>
-      <w:bookmarkEnd w:id="126"/>
+      <w:bookmarkEnd w:id="127"/>
       <w:r>
         <w:t xml:space="preserve"> para a Realização dos Testes</w:t>
       </w:r>
-      <w:bookmarkEnd w:id="127"/>
       <w:bookmarkEnd w:id="128"/>
       <w:bookmarkEnd w:id="129"/>
       <w:bookmarkEnd w:id="130"/>
       <w:bookmarkEnd w:id="131"/>
       <w:bookmarkEnd w:id="132"/>
+      <w:bookmarkEnd w:id="133"/>
       <w:r>
         <w:t xml:space="preserve"> </w:t>
       </w:r>
@@ -20750,36 +20441,23 @@
         </w:rPr>
         <w:t xml:space="preserve">   </w:t>
       </w:r>
-      <w:bookmarkStart w:id="133" w:name="_Toc507751105"/>
-      <w:bookmarkStart w:id="134" w:name="_Toc14343276"/>
-      <w:bookmarkStart w:id="135" w:name="_Toc78782582"/>
-      <w:bookmarkStart w:id="136" w:name="_Toc172810392"/>
-      <w:bookmarkStart w:id="137" w:name="_Toc204949482"/>
-      <w:bookmarkStart w:id="138" w:name="_Toc209020808"/>
+      <w:bookmarkStart w:id="134" w:name="_Toc507751105"/>
+      <w:bookmarkStart w:id="135" w:name="_Toc14343276"/>
+      <w:bookmarkStart w:id="136" w:name="_Toc78782582"/>
+      <w:bookmarkStart w:id="137" w:name="_Toc172810392"/>
+      <w:bookmarkStart w:id="138" w:name="_Toc204949482"/>
+      <w:bookmarkStart w:id="139" w:name="_Toc209020808"/>
       <w:r>
         <w:t xml:space="preserve">QUADRO </w:t>
       </w:r>
-      <w:r>
-        <w:fldChar w:fldCharType="begin"/>
-      </w:r>
-      <w:r>
-        <w:instrText xml:space="preserve"> SEQ QUADRO \* ARABIC </w:instrText>
-      </w:r>
-      <w:r>
-        <w:fldChar w:fldCharType="separate"/>
-      </w:r>
-      <w:r>
-        <w:rPr>
-          <w:noProof/>
-        </w:rPr>
-        <w:t>2</w:t>
-      </w:r>
-      <w:r>
-        <w:rPr>
-          <w:noProof/>
-        </w:rPr>
-        <w:fldChar w:fldCharType="end"/>
-      </w:r>
+      <w:fldSimple w:instr=" SEQ QUADRO \* ARABIC ">
+        <w:r>
+          <w:rPr>
+            <w:noProof/>
+          </w:rPr>
+          <w:t>2</w:t>
+        </w:r>
+      </w:fldSimple>
       <w:r>
         <w:rPr>
           <w:rFonts w:eastAsia="Arial Unicode MS"/>
@@ -20789,12 +20467,12 @@
       <w:r>
         <w:t xml:space="preserve"> Equipamentos para a realização dos testes</w:t>
       </w:r>
-      <w:bookmarkEnd w:id="133"/>
       <w:bookmarkEnd w:id="134"/>
       <w:bookmarkEnd w:id="135"/>
       <w:bookmarkEnd w:id="136"/>
       <w:bookmarkEnd w:id="137"/>
       <w:bookmarkEnd w:id="138"/>
+      <w:bookmarkEnd w:id="139"/>
     </w:p>
     <w:p/>
     <w:p>
@@ -21313,77 +20991,64 @@
       <w:pPr>
         <w:pStyle w:val="Legenda"/>
       </w:pPr>
-      <w:bookmarkStart w:id="139" w:name="_Toc191128994"/>
+      <w:bookmarkStart w:id="140" w:name="_Toc191128994"/>
       <w:r>
         <w:rPr>
           <w:rFonts w:eastAsia="Arial Unicode MS"/>
         </w:rPr>
         <w:t xml:space="preserve">   </w:t>
       </w:r>
-      <w:bookmarkStart w:id="140" w:name="_Toc507751106"/>
-      <w:bookmarkStart w:id="141" w:name="_Toc14343277"/>
-      <w:bookmarkStart w:id="142" w:name="_Toc78782583"/>
-      <w:bookmarkStart w:id="143" w:name="_Toc172810393"/>
-      <w:bookmarkStart w:id="144" w:name="_Toc204949483"/>
-      <w:bookmarkStart w:id="145" w:name="_Toc209020809"/>
+      <w:bookmarkStart w:id="141" w:name="_Toc507751106"/>
+      <w:bookmarkStart w:id="142" w:name="_Toc14343277"/>
+      <w:bookmarkStart w:id="143" w:name="_Toc78782583"/>
+      <w:bookmarkStart w:id="144" w:name="_Toc172810393"/>
+      <w:bookmarkStart w:id="145" w:name="_Toc204949483"/>
+      <w:bookmarkStart w:id="146" w:name="_Toc209020809"/>
       <w:r>
         <w:t xml:space="preserve">QUADRO </w:t>
       </w:r>
-      <w:r>
-        <w:fldChar w:fldCharType="begin"/>
-      </w:r>
-      <w:r>
-        <w:instrText xml:space="preserve"> SEQ QUADRO \* ARABIC </w:instrText>
-      </w:r>
-      <w:r>
-        <w:fldChar w:fldCharType="separate"/>
-      </w:r>
-      <w:r>
-        <w:rPr>
-          <w:noProof/>
-        </w:rPr>
-        <w:t>4</w:t>
-      </w:r>
-      <w:r>
-        <w:rPr>
-          <w:noProof/>
-        </w:rPr>
-        <w:fldChar w:fldCharType="end"/>
-      </w:r>
-      <w:bookmarkEnd w:id="140"/>
+      <w:fldSimple w:instr=" SEQ QUADRO \* ARABIC ">
+        <w:r>
+          <w:rPr>
+            <w:noProof/>
+          </w:rPr>
+          <w:t>4</w:t>
+        </w:r>
+      </w:fldSimple>
       <w:bookmarkEnd w:id="141"/>
       <w:bookmarkEnd w:id="142"/>
       <w:bookmarkEnd w:id="143"/>
       <w:bookmarkEnd w:id="144"/>
+      <w:bookmarkEnd w:id="145"/>
       <w:r>
         <w:rPr>
           <w:noProof/>
         </w:rPr>
         <w:t xml:space="preserve"> – Softwares para a realização dos testes</w:t>
       </w:r>
-      <w:bookmarkEnd w:id="145"/>
+      <w:bookmarkEnd w:id="146"/>
     </w:p>
     <w:p/>
     <w:p>
       <w:pPr>
         <w:pStyle w:val="Ttulo2"/>
       </w:pPr>
-      <w:bookmarkStart w:id="146" w:name="_Toc507747267"/>
-      <w:bookmarkStart w:id="147" w:name="_Toc14345934"/>
-      <w:bookmarkStart w:id="148" w:name="_Toc46909575"/>
-      <w:bookmarkStart w:id="149" w:name="_Toc172810458"/>
-      <w:bookmarkStart w:id="150" w:name="_Toc204949540"/>
-      <w:bookmarkStart w:id="151" w:name="_Toc209021002"/>
+      <w:bookmarkStart w:id="147" w:name="_Toc507747267"/>
+      <w:bookmarkStart w:id="148" w:name="_Toc14345934"/>
+      <w:bookmarkStart w:id="149" w:name="_Toc46909575"/>
+      <w:bookmarkStart w:id="150" w:name="_Toc172810458"/>
+      <w:bookmarkStart w:id="151" w:name="_Toc204949540"/>
+      <w:bookmarkStart w:id="152" w:name="_Toc209021002"/>
       <w:r>
         <w:lastRenderedPageBreak/>
         <w:t>8.3 ESPECIFICAÇÃO DOS CASOS DE TESTES</w:t>
       </w:r>
-      <w:bookmarkEnd w:id="146"/>
       <w:bookmarkEnd w:id="147"/>
       <w:bookmarkEnd w:id="148"/>
       <w:bookmarkEnd w:id="149"/>
       <w:bookmarkEnd w:id="150"/>
       <w:bookmarkEnd w:id="151"/>
+      <w:bookmarkEnd w:id="152"/>
     </w:p>
     <w:p>
       <w:pPr>
@@ -21395,13 +21060,13 @@
           <w:caps w:val="0"/>
         </w:rPr>
       </w:pPr>
-      <w:bookmarkStart w:id="152" w:name="_Toc507747271"/>
-      <w:bookmarkStart w:id="153" w:name="_Toc14345938"/>
-      <w:bookmarkStart w:id="154" w:name="_Toc46909579"/>
-      <w:bookmarkStart w:id="155" w:name="_Toc172810459"/>
-      <w:bookmarkStart w:id="156" w:name="_Toc204949541"/>
-      <w:bookmarkStart w:id="157" w:name="_Toc209021003"/>
-      <w:bookmarkEnd w:id="139"/>
+      <w:bookmarkStart w:id="153" w:name="_Toc507747271"/>
+      <w:bookmarkStart w:id="154" w:name="_Toc14345938"/>
+      <w:bookmarkStart w:id="155" w:name="_Toc46909579"/>
+      <w:bookmarkStart w:id="156" w:name="_Toc172810459"/>
+      <w:bookmarkStart w:id="157" w:name="_Toc204949541"/>
+      <w:bookmarkStart w:id="158" w:name="_Toc209021003"/>
+      <w:bookmarkEnd w:id="140"/>
       <w:r>
         <w:rPr>
           <w:rFonts w:cs="Times New Roman"/>
@@ -21644,12 +21309,12 @@
       <w:r>
         <w:t>8.4 RESULTADOS DOS TESTES</w:t>
       </w:r>
-      <w:bookmarkEnd w:id="152"/>
       <w:bookmarkEnd w:id="153"/>
       <w:bookmarkEnd w:id="154"/>
       <w:bookmarkEnd w:id="155"/>
       <w:bookmarkEnd w:id="156"/>
       <w:bookmarkEnd w:id="157"/>
+      <w:bookmarkEnd w:id="158"/>
     </w:p>
     <w:p>
       <w:r>
@@ -21765,7 +21430,7 @@
       <w:pPr>
         <w:pStyle w:val="Ttulo1"/>
       </w:pPr>
-      <w:bookmarkStart w:id="158" w:name="_Toc209021004"/>
+      <w:bookmarkStart w:id="159" w:name="_Toc209021004"/>
       <w:r>
         <w:lastRenderedPageBreak/>
         <w:t>9</w:t>
@@ -21773,7 +21438,7 @@
       <w:r>
         <w:t xml:space="preserve"> CONCLUSÃO</w:t>
       </w:r>
-      <w:bookmarkEnd w:id="158"/>
+      <w:bookmarkEnd w:id="159"/>
     </w:p>
     <w:p>
       <w:r>
@@ -21861,12 +21526,12 @@
       <w:pPr>
         <w:pStyle w:val="Ttulo1"/>
       </w:pPr>
-      <w:bookmarkStart w:id="159" w:name="_Toc209021005"/>
+      <w:bookmarkStart w:id="160" w:name="_Toc209021005"/>
       <w:r>
         <w:t>REFERÊNCIAS</w:t>
       </w:r>
-      <w:bookmarkEnd w:id="65"/>
-      <w:bookmarkEnd w:id="159"/>
+      <w:bookmarkEnd w:id="66"/>
+      <w:bookmarkEnd w:id="160"/>
     </w:p>
     <w:p>
       <w:pPr>
@@ -21884,7 +21549,7 @@
       <w:r>
         <w:t xml:space="preserve">. Brasília: Ministério da Saúde, 2023. Disponível em: </w:t>
       </w:r>
-      <w:hyperlink r:id="rId22" w:tgtFrame="_new" w:history="1">
+      <w:hyperlink r:id="rId23" w:tgtFrame="_new" w:history="1">
         <w:r>
           <w:t>https://www.gov.br/saude/pt-br/campanhas-da-saude/2023/amamentacao/conheca-os-beneficios</w:t>
         </w:r>
@@ -21912,7 +21577,7 @@
       <w:r>
         <w:t xml:space="preserve">. Brasília: Ministério da Saúde, 2025. Disponível em: </w:t>
       </w:r>
-      <w:hyperlink r:id="rId23" w:tgtFrame="_new" w:history="1">
+      <w:hyperlink r:id="rId24" w:tgtFrame="_new" w:history="1">
         <w:r>
           <w:t>https://www.gov.br/saude/pt-br/assuntos/saude-de-a-a-z/m/mortalidade-infantil</w:t>
         </w:r>
@@ -21937,7 +21602,7 @@
       <w:r>
         <w:t xml:space="preserve">, Brasília, 2018. Disponível em: </w:t>
       </w:r>
-      <w:hyperlink r:id="rId24" w:tgtFrame="_new" w:history="1">
+      <w:hyperlink r:id="rId25" w:tgtFrame="_new" w:history="1">
         <w:r>
           <w:t>https://www.planalto.gov.br/ccivil_03/_ato2015-2018/2018/lei/l13709.htm</w:t>
         </w:r>
@@ -22055,7 +21720,7 @@
       <w:r>
         <w:t xml:space="preserve"> Pouso Alegre, MG: 2025. Disponível em: </w:t>
       </w:r>
-      <w:hyperlink r:id="rId25" w:tgtFrame="_new" w:history="1">
+      <w:hyperlink r:id="rId26" w:tgtFrame="_new" w:history="1">
         <w:r>
           <w:t>https://www.hcsl.edu.br/posto-de-coleta-de-leite-humano-do-hcsl-auxilia-bebes-internados-na-uti-neonatal-e-pediatrica/</w:t>
         </w:r>
@@ -22134,7 +21799,7 @@
       <w:r>
         <w:t xml:space="preserve"> nascimentos. Brasília: IBGE, 2022. Disponível em: </w:t>
       </w:r>
-      <w:hyperlink r:id="rId26" w:tgtFrame="_new" w:history="1">
+      <w:hyperlink r:id="rId27" w:tgtFrame="_new" w:history="1">
         <w:r>
           <w:t>https://www.ibge.gov.br/estatisticas/sociais/populacao/9110-estatisticas-do-registro-civil.html</w:t>
         </w:r>
@@ -22176,7 +21841,7 @@
       <w:r>
         <w:t xml:space="preserve">, 75(1), 2022. Disponível em: </w:t>
       </w:r>
-      <w:hyperlink r:id="rId27" w:tgtFrame="_new" w:history="1">
+      <w:hyperlink r:id="rId28" w:tgtFrame="_new" w:history="1">
         <w:r>
           <w:t>https://www.researchgate.net/publication/360160864_A_tecnologia_dos_aplicativos_moveis_na_promocao_ao_aleitamento_materno_revisao_integrativa</w:t>
         </w:r>
@@ -22201,7 +21866,7 @@
       <w:r>
         <w:t xml:space="preserve">, 11, 2021. Disponível em: </w:t>
       </w:r>
-      <w:hyperlink r:id="rId28" w:tgtFrame="_new" w:history="1">
+      <w:hyperlink r:id="rId29" w:tgtFrame="_new" w:history="1">
         <w:r>
           <w:t>https://periodicos.ufsm.br/reufsm/article/view/64034/html</w:t>
         </w:r>
@@ -22226,7 +21891,7 @@
       <w:r>
         <w:t xml:space="preserve">, v. 26, n. 9, p. 1234–1245, 2019. Disponível em: </w:t>
       </w:r>
-      <w:hyperlink r:id="rId29" w:tgtFrame="_new" w:history="1">
+      <w:hyperlink r:id="rId30" w:tgtFrame="_new" w:history="1">
         <w:r>
           <w:t>https://www.scielo.br/j/csc/a/RG9dKm34fMFyLFXpQswv7Rv/</w:t>
         </w:r>
@@ -22251,7 +21916,7 @@
       <w:r>
         <w:t xml:space="preserve">. 2025. Disponível em: </w:t>
       </w:r>
-      <w:hyperlink r:id="rId30" w:tgtFrame="_new" w:history="1">
+      <w:hyperlink r:id="rId31" w:tgtFrame="_new" w:history="1">
         <w:r>
           <w:t>https://www.who.int/news-room/fact-sheets/detail/breastfeeding</w:t>
         </w:r>
@@ -22318,7 +21983,7 @@
       <w:r>
         <w:t xml:space="preserve">, 56, 2022. Disponível em: </w:t>
       </w:r>
-      <w:hyperlink r:id="rId31" w:tgtFrame="_new" w:history="1">
+      <w:hyperlink r:id="rId32" w:tgtFrame="_new" w:history="1">
         <w:r>
           <w:t>https://www.scielo.br/j/ape/a/tXmsqRHbThMgSxqFZrzsYmJ/</w:t>
         </w:r>
@@ -22373,7 +22038,7 @@
       <w:r>
         <w:br w:type="page"/>
       </w:r>
-      <w:bookmarkStart w:id="160" w:name="_Toc192060120"/>
+      <w:bookmarkStart w:id="161" w:name="_Toc192060120"/>
       <w:r>
         <w:lastRenderedPageBreak/>
         <w:t xml:space="preserve">OBRAS CONSULTADAS </w:t>
@@ -22657,14 +22322,14 @@
       <w:r>
         <w:br w:type="page"/>
       </w:r>
-      <w:bookmarkStart w:id="161" w:name="_Toc192060121"/>
-      <w:bookmarkStart w:id="162" w:name="_Toc209021006"/>
-      <w:bookmarkEnd w:id="160"/>
+      <w:bookmarkStart w:id="162" w:name="_Toc192060121"/>
+      <w:bookmarkStart w:id="163" w:name="_Toc209021006"/>
+      <w:bookmarkEnd w:id="161"/>
       <w:r>
         <w:lastRenderedPageBreak/>
         <w:t>APÊNDICE</w:t>
       </w:r>
-      <w:bookmarkEnd w:id="161"/>
+      <w:bookmarkEnd w:id="162"/>
       <w:r>
         <w:t xml:space="preserve"> A </w:t>
       </w:r>
@@ -22677,7 +22342,7 @@
       <w:r>
         <w:t>GERENCIAMENTO DO PROJETO</w:t>
       </w:r>
-      <w:bookmarkEnd w:id="162"/>
+      <w:bookmarkEnd w:id="163"/>
     </w:p>
     <w:p>
       <w:r>
@@ -22691,9 +22356,9 @@
       <w:r>
         <w:br w:type="page"/>
       </w:r>
-      <w:bookmarkStart w:id="163" w:name="_Toc209021007"/>
-      <w:bookmarkStart w:id="164" w:name="_Toc192060122"/>
-      <w:bookmarkStart w:id="165" w:name="_Toc284603410"/>
+      <w:bookmarkStart w:id="164" w:name="_Toc209021007"/>
+      <w:bookmarkStart w:id="165" w:name="_Toc192060122"/>
+      <w:bookmarkStart w:id="166" w:name="_Toc284603410"/>
       <w:r>
         <w:lastRenderedPageBreak/>
         <w:t>APÊNDICE B –</w:t>
@@ -22701,7 +22366,7 @@
       <w:r>
         <w:t xml:space="preserve"> RELATÓRIO DE DESEMPENHO</w:t>
       </w:r>
-      <w:bookmarkEnd w:id="163"/>
+      <w:bookmarkEnd w:id="164"/>
     </w:p>
     <w:p>
       <w:r>
@@ -22733,7 +22398,7 @@
       <w:r>
         <w:br w:type="page"/>
       </w:r>
-      <w:bookmarkStart w:id="166" w:name="_Toc209021008"/>
+      <w:bookmarkStart w:id="167" w:name="_Toc209021008"/>
       <w:r>
         <w:lastRenderedPageBreak/>
         <w:t xml:space="preserve">APÊNDICE C – </w:t>
@@ -22741,7 +22406,7 @@
       <w:r>
         <w:t>VISÃO FUNCIONAL</w:t>
       </w:r>
-      <w:bookmarkEnd w:id="166"/>
+      <w:bookmarkEnd w:id="167"/>
     </w:p>
     <w:p>
       <w:r>
@@ -22755,7 +22420,7 @@
       <w:r>
         <w:br w:type="page"/>
       </w:r>
-      <w:bookmarkStart w:id="167" w:name="_Toc209021009"/>
+      <w:bookmarkStart w:id="168" w:name="_Toc209021009"/>
       <w:r>
         <w:lastRenderedPageBreak/>
         <w:t xml:space="preserve">APÊNDICE D – </w:t>
@@ -22763,7 +22428,7 @@
       <w:r>
         <w:t>VISÃO DOS DADOS</w:t>
       </w:r>
-      <w:bookmarkEnd w:id="167"/>
+      <w:bookmarkEnd w:id="168"/>
     </w:p>
     <w:p>
       <w:r>
@@ -22779,12 +22444,12 @@
       <w:pPr>
         <w:pStyle w:val="Ttulo1"/>
       </w:pPr>
-      <w:bookmarkStart w:id="168" w:name="_Toc209021010"/>
+      <w:bookmarkStart w:id="169" w:name="_Toc209021010"/>
       <w:r>
         <w:lastRenderedPageBreak/>
         <w:t>APÊNDICE E – MODELO INICIAL DA INTERFACE DE USUÁRIO</w:t>
       </w:r>
-      <w:bookmarkEnd w:id="168"/>
+      <w:bookmarkEnd w:id="169"/>
     </w:p>
     <w:p>
       <w:r>
@@ -22806,7 +22471,7 @@
       <w:pPr>
         <w:pStyle w:val="Ttulo1"/>
       </w:pPr>
-      <w:bookmarkStart w:id="169" w:name="_Toc209021011"/>
+      <w:bookmarkStart w:id="170" w:name="_Toc209021011"/>
       <w:r>
         <w:lastRenderedPageBreak/>
         <w:t xml:space="preserve">APÊNDICE </w:t>
@@ -22823,7 +22488,7 @@
       <w:r>
         <w:t>ÕES ESTRUTURAL E COMPORTAMENTAL</w:t>
       </w:r>
-      <w:bookmarkEnd w:id="169"/>
+      <w:bookmarkEnd w:id="170"/>
     </w:p>
     <w:p>
       <w:r>
@@ -22846,7 +22511,7 @@
       <w:pPr>
         <w:pStyle w:val="Ttulo1"/>
       </w:pPr>
-      <w:bookmarkStart w:id="170" w:name="_Toc209021012"/>
+      <w:bookmarkStart w:id="171" w:name="_Toc209021012"/>
       <w:r>
         <w:lastRenderedPageBreak/>
         <w:t>A</w:t>
@@ -22863,7 +22528,7 @@
       <w:r>
         <w:t>RIOS</w:t>
       </w:r>
-      <w:bookmarkEnd w:id="170"/>
+      <w:bookmarkEnd w:id="171"/>
     </w:p>
     <w:p>
       <w:pPr>
@@ -22875,13 +22540,13 @@
       <w:r>
         <w:t>As entrevistas com os potenciais usuários do sistema encontram-se disponíveis na pasta “ApêndiceG” que acompanha este documento.</w:t>
       </w:r>
-      <w:bookmarkEnd w:id="164"/>
       <w:bookmarkEnd w:id="165"/>
+      <w:bookmarkEnd w:id="166"/>
     </w:p>
     <w:sectPr>
-      <w:headerReference w:type="even" r:id="rId32"/>
-      <w:headerReference w:type="default" r:id="rId33"/>
-      <w:headerReference w:type="first" r:id="rId34"/>
+      <w:headerReference w:type="even" r:id="rId33"/>
+      <w:headerReference w:type="default" r:id="rId34"/>
+      <w:headerReference w:type="first" r:id="rId35"/>
       <w:pgSz w:w="11907" w:h="16840" w:code="9"/>
       <w:pgMar w:top="1701" w:right="1134" w:bottom="1134" w:left="1701" w:header="709" w:footer="709" w:gutter="0"/>
       <w:cols w:space="708"/>
@@ -22893,7 +22558,7 @@
 </file>
 
 <file path=word/endnotes.xml><?xml version="1.0" encoding="utf-8"?>
-<w:endnotes xmlns:wpc="http://schemas.microsoft.com/office/word/2010/wordprocessingCanvas" xmlns:cx="http://schemas.microsoft.com/office/drawing/2014/chartex" xmlns:cx1="http://schemas.microsoft.com/office/drawing/2015/9/8/chartex" xmlns:cx2="http://schemas.microsoft.com/office/drawing/2015/10/21/chartex" xmlns:cx3="http://schemas.microsoft.com/office/drawing/2016/5/9/chartex" xmlns:cx4="http://schemas.microsoft.com/office/drawing/2016/5/10/chartex" xmlns:cx5="http://schemas.microsoft.com/office/drawing/2016/5/11/chartex" xmlns:cx6="http://schemas.microsoft.com/office/drawing/2016/5/12/chartex" xmlns:cx7="http://schemas.microsoft.com/office/drawing/2016/5/13/chartex" xmlns:cx8="http://schemas.microsoft.com/office/drawing/2016/5/14/chartex" xmlns:mc="http://schemas.openxmlformats.org/markup-compatibility/2006" xmlns:aink="http://schemas.microsoft.com/office/drawing/2016/ink" xmlns:am3d="http://schemas.microsoft.com/office/drawing/2017/model3d" xmlns:o="urn:schemas-microsoft-com:office:office" xmlns:r="http://schemas.openxmlformats.org/officeDocument/2006/relationships" xmlns:m="http://schemas.openxmlformats.org/officeDocument/2006/math" xmlns:v="urn:schemas-microsoft-com:vml" xmlns:wp14="http://schemas.microsoft.com/office/word/2010/wordprocessingDrawing" xmlns:wp="http://schemas.openxmlformats.org/drawingml/2006/wordprocessingDrawing" xmlns:w10="urn:schemas-microsoft-com:office:word" xmlns:w="http://schemas.openxmlformats.org/wordprocessingml/2006/main" xmlns:w14="http://schemas.microsoft.com/office/word/2010/wordml" xmlns:w15="http://schemas.microsoft.com/office/word/2012/wordml" xmlns:w16cex="http://schemas.microsoft.com/office/word/2018/wordml/cex" xmlns:w16cid="http://schemas.microsoft.com/office/word/2016/wordml/cid" xmlns:w16="http://schemas.microsoft.com/office/word/2018/wordml" xmlns:w16sdtdh="http://schemas.microsoft.com/office/word/2020/wordml/sdtdatahash" xmlns:w16se="http://schemas.microsoft.com/office/word/2015/wordml/symex" xmlns:wpg="http://schemas.microsoft.com/office/word/2010/wordprocessingGroup" xmlns:wpi="http://schemas.microsoft.com/office/word/2010/wordprocessingInk" xmlns:wne="http://schemas.microsoft.com/office/word/2006/wordml" xmlns:wps="http://schemas.microsoft.com/office/word/2010/wordprocessingShape" mc:Ignorable="w14 w15 w16se w16cid w16 w16cex w16sdtdh wp14">
+<w:endnotes xmlns:wpc="http://schemas.microsoft.com/office/word/2010/wordprocessingCanvas" xmlns:mc="http://schemas.openxmlformats.org/markup-compatibility/2006" xmlns:o="urn:schemas-microsoft-com:office:office" xmlns:r="http://schemas.openxmlformats.org/officeDocument/2006/relationships" xmlns:m="http://schemas.openxmlformats.org/officeDocument/2006/math" xmlns:v="urn:schemas-microsoft-com:vml" xmlns:wp14="http://schemas.microsoft.com/office/word/2010/wordprocessingDrawing" xmlns:wp="http://schemas.openxmlformats.org/drawingml/2006/wordprocessingDrawing" xmlns:w10="urn:schemas-microsoft-com:office:word" xmlns:w="http://schemas.openxmlformats.org/wordprocessingml/2006/main" xmlns:w14="http://schemas.microsoft.com/office/word/2010/wordml" xmlns:wpg="http://schemas.microsoft.com/office/word/2010/wordprocessingGroup" xmlns:wpi="http://schemas.microsoft.com/office/word/2010/wordprocessingInk" xmlns:wne="http://schemas.microsoft.com/office/word/2006/wordml" xmlns:wps="http://schemas.microsoft.com/office/word/2010/wordprocessingShape" mc:Ignorable="w14 wp14">
   <w:endnote w:type="separator" w:id="-1">
     <w:p>
       <w:r>
@@ -23052,7 +22717,7 @@
 </file>
 
 <file path=word/footnotes.xml><?xml version="1.0" encoding="utf-8"?>
-<w:footnotes xmlns:wpc="http://schemas.microsoft.com/office/word/2010/wordprocessingCanvas" xmlns:cx="http://schemas.microsoft.com/office/drawing/2014/chartex" xmlns:cx1="http://schemas.microsoft.com/office/drawing/2015/9/8/chartex" xmlns:cx2="http://schemas.microsoft.com/office/drawing/2015/10/21/chartex" xmlns:cx3="http://schemas.microsoft.com/office/drawing/2016/5/9/chartex" xmlns:cx4="http://schemas.microsoft.com/office/drawing/2016/5/10/chartex" xmlns:cx5="http://schemas.microsoft.com/office/drawing/2016/5/11/chartex" xmlns:cx6="http://schemas.microsoft.com/office/drawing/2016/5/12/chartex" xmlns:cx7="http://schemas.microsoft.com/office/drawing/2016/5/13/chartex" xmlns:cx8="http://schemas.microsoft.com/office/drawing/2016/5/14/chartex" xmlns:mc="http://schemas.openxmlformats.org/markup-compatibility/2006" xmlns:aink="http://schemas.microsoft.com/office/drawing/2016/ink" xmlns:am3d="http://schemas.microsoft.com/office/drawing/2017/model3d" xmlns:o="urn:schemas-microsoft-com:office:office" xmlns:r="http://schemas.openxmlformats.org/officeDocument/2006/relationships" xmlns:m="http://schemas.openxmlformats.org/officeDocument/2006/math" xmlns:v="urn:schemas-microsoft-com:vml" xmlns:wp14="http://schemas.microsoft.com/office/word/2010/wordprocessingDrawing" xmlns:wp="http://schemas.openxmlformats.org/drawingml/2006/wordprocessingDrawing" xmlns:w10="urn:schemas-microsoft-com:office:word" xmlns:w="http://schemas.openxmlformats.org/wordprocessingml/2006/main" xmlns:w14="http://schemas.microsoft.com/office/word/2010/wordml" xmlns:w15="http://schemas.microsoft.com/office/word/2012/wordml" xmlns:w16cex="http://schemas.microsoft.com/office/word/2018/wordml/cex" xmlns:w16cid="http://schemas.microsoft.com/office/word/2016/wordml/cid" xmlns:w16="http://schemas.microsoft.com/office/word/2018/wordml" xmlns:w16sdtdh="http://schemas.microsoft.com/office/word/2020/wordml/sdtdatahash" xmlns:w16se="http://schemas.microsoft.com/office/word/2015/wordml/symex" xmlns:wpg="http://schemas.microsoft.com/office/word/2010/wordprocessingGroup" xmlns:wpi="http://schemas.microsoft.com/office/word/2010/wordprocessingInk" xmlns:wne="http://schemas.microsoft.com/office/word/2006/wordml" xmlns:wps="http://schemas.microsoft.com/office/word/2010/wordprocessingShape" mc:Ignorable="w14 w15 w16se w16cid w16 w16cex w16sdtdh wp14">
+<w:footnotes xmlns:wpc="http://schemas.microsoft.com/office/word/2010/wordprocessingCanvas" xmlns:mc="http://schemas.openxmlformats.org/markup-compatibility/2006" xmlns:o="urn:schemas-microsoft-com:office:office" xmlns:r="http://schemas.openxmlformats.org/officeDocument/2006/relationships" xmlns:m="http://schemas.openxmlformats.org/officeDocument/2006/math" xmlns:v="urn:schemas-microsoft-com:vml" xmlns:wp14="http://schemas.microsoft.com/office/word/2010/wordprocessingDrawing" xmlns:wp="http://schemas.openxmlformats.org/drawingml/2006/wordprocessingDrawing" xmlns:w10="urn:schemas-microsoft-com:office:word" xmlns:w="http://schemas.openxmlformats.org/wordprocessingml/2006/main" xmlns:w14="http://schemas.microsoft.com/office/word/2010/wordml" xmlns:wpg="http://schemas.microsoft.com/office/word/2010/wordprocessingGroup" xmlns:wpi="http://schemas.microsoft.com/office/word/2010/wordprocessingInk" xmlns:wne="http://schemas.microsoft.com/office/word/2006/wordml" xmlns:wps="http://schemas.microsoft.com/office/word/2010/wordprocessingShape" mc:Ignorable="w14 wp14">
   <w:footnote w:type="separator" w:id="-1">
     <w:p>
       <w:r>
@@ -23211,14 +22876,14 @@
 </file>
 
 <file path=word/header1.xml><?xml version="1.0" encoding="utf-8"?>
-<w:hdr xmlns:wpc="http://schemas.microsoft.com/office/word/2010/wordprocessingCanvas" xmlns:cx="http://schemas.microsoft.com/office/drawing/2014/chartex" xmlns:cx1="http://schemas.microsoft.com/office/drawing/2015/9/8/chartex" xmlns:cx2="http://schemas.microsoft.com/office/drawing/2015/10/21/chartex" xmlns:cx3="http://schemas.microsoft.com/office/drawing/2016/5/9/chartex" xmlns:cx4="http://schemas.microsoft.com/office/drawing/2016/5/10/chartex" xmlns:cx5="http://schemas.microsoft.com/office/drawing/2016/5/11/chartex" xmlns:cx6="http://schemas.microsoft.com/office/drawing/2016/5/12/chartex" xmlns:cx7="http://schemas.microsoft.com/office/drawing/2016/5/13/chartex" xmlns:cx8="http://schemas.microsoft.com/office/drawing/2016/5/14/chartex" xmlns:mc="http://schemas.openxmlformats.org/markup-compatibility/2006" xmlns:aink="http://schemas.microsoft.com/office/drawing/2016/ink" xmlns:am3d="http://schemas.microsoft.com/office/drawing/2017/model3d" xmlns:o="urn:schemas-microsoft-com:office:office" xmlns:r="http://schemas.openxmlformats.org/officeDocument/2006/relationships" xmlns:m="http://schemas.openxmlformats.org/officeDocument/2006/math" xmlns:v="urn:schemas-microsoft-com:vml" xmlns:wp14="http://schemas.microsoft.com/office/word/2010/wordprocessingDrawing" xmlns:wp="http://schemas.openxmlformats.org/drawingml/2006/wordprocessingDrawing" xmlns:w10="urn:schemas-microsoft-com:office:word" xmlns:w="http://schemas.openxmlformats.org/wordprocessingml/2006/main" xmlns:w14="http://schemas.microsoft.com/office/word/2010/wordml" xmlns:w15="http://schemas.microsoft.com/office/word/2012/wordml" xmlns:w16cex="http://schemas.microsoft.com/office/word/2018/wordml/cex" xmlns:w16cid="http://schemas.microsoft.com/office/word/2016/wordml/cid" xmlns:w16="http://schemas.microsoft.com/office/word/2018/wordml" xmlns:w16sdtdh="http://schemas.microsoft.com/office/word/2020/wordml/sdtdatahash" xmlns:w16se="http://schemas.microsoft.com/office/word/2015/wordml/symex" xmlns:wpg="http://schemas.microsoft.com/office/word/2010/wordprocessingGroup" xmlns:wpi="http://schemas.microsoft.com/office/word/2010/wordprocessingInk" xmlns:wne="http://schemas.microsoft.com/office/word/2006/wordml" xmlns:wps="http://schemas.microsoft.com/office/word/2010/wordprocessingShape" mc:Ignorable="w14 w15 w16se w16cid w16 w16cex w16sdtdh wp14">
+<w:hdr xmlns:wpc="http://schemas.microsoft.com/office/word/2010/wordprocessingCanvas" xmlns:mc="http://schemas.openxmlformats.org/markup-compatibility/2006" xmlns:o="urn:schemas-microsoft-com:office:office" xmlns:r="http://schemas.openxmlformats.org/officeDocument/2006/relationships" xmlns:m="http://schemas.openxmlformats.org/officeDocument/2006/math" xmlns:v="urn:schemas-microsoft-com:vml" xmlns:wp14="http://schemas.microsoft.com/office/word/2010/wordprocessingDrawing" xmlns:wp="http://schemas.openxmlformats.org/drawingml/2006/wordprocessingDrawing" xmlns:w10="urn:schemas-microsoft-com:office:word" xmlns:w="http://schemas.openxmlformats.org/wordprocessingml/2006/main" xmlns:w14="http://schemas.microsoft.com/office/word/2010/wordml" xmlns:wpg="http://schemas.microsoft.com/office/word/2010/wordprocessingGroup" xmlns:wpi="http://schemas.microsoft.com/office/word/2010/wordprocessingInk" xmlns:wne="http://schemas.microsoft.com/office/word/2006/wordml" xmlns:wps="http://schemas.microsoft.com/office/word/2010/wordprocessingShape" mc:Ignorable="w14 wp14">
   <w:p/>
   <w:p/>
 </w:hdr>
 </file>
 
 <file path=word/header2.xml><?xml version="1.0" encoding="utf-8"?>
-<w:hdr xmlns:wpc="http://schemas.microsoft.com/office/word/2010/wordprocessingCanvas" xmlns:cx="http://schemas.microsoft.com/office/drawing/2014/chartex" xmlns:cx1="http://schemas.microsoft.com/office/drawing/2015/9/8/chartex" xmlns:cx2="http://schemas.microsoft.com/office/drawing/2015/10/21/chartex" xmlns:cx3="http://schemas.microsoft.com/office/drawing/2016/5/9/chartex" xmlns:cx4="http://schemas.microsoft.com/office/drawing/2016/5/10/chartex" xmlns:cx5="http://schemas.microsoft.com/office/drawing/2016/5/11/chartex" xmlns:cx6="http://schemas.microsoft.com/office/drawing/2016/5/12/chartex" xmlns:cx7="http://schemas.microsoft.com/office/drawing/2016/5/13/chartex" xmlns:cx8="http://schemas.microsoft.com/office/drawing/2016/5/14/chartex" xmlns:mc="http://schemas.openxmlformats.org/markup-compatibility/2006" xmlns:aink="http://schemas.microsoft.com/office/drawing/2016/ink" xmlns:am3d="http://schemas.microsoft.com/office/drawing/2017/model3d" xmlns:o="urn:schemas-microsoft-com:office:office" xmlns:r="http://schemas.openxmlformats.org/officeDocument/2006/relationships" xmlns:m="http://schemas.openxmlformats.org/officeDocument/2006/math" xmlns:v="urn:schemas-microsoft-com:vml" xmlns:wp14="http://schemas.microsoft.com/office/word/2010/wordprocessingDrawing" xmlns:wp="http://schemas.openxmlformats.org/drawingml/2006/wordprocessingDrawing" xmlns:w10="urn:schemas-microsoft-com:office:word" xmlns:w="http://schemas.openxmlformats.org/wordprocessingml/2006/main" xmlns:w14="http://schemas.microsoft.com/office/word/2010/wordml" xmlns:w15="http://schemas.microsoft.com/office/word/2012/wordml" xmlns:w16cex="http://schemas.microsoft.com/office/word/2018/wordml/cex" xmlns:w16cid="http://schemas.microsoft.com/office/word/2016/wordml/cid" xmlns:w16="http://schemas.microsoft.com/office/word/2018/wordml" xmlns:w16sdtdh="http://schemas.microsoft.com/office/word/2020/wordml/sdtdatahash" xmlns:w16se="http://schemas.microsoft.com/office/word/2015/wordml/symex" xmlns:wpg="http://schemas.microsoft.com/office/word/2010/wordprocessingGroup" xmlns:wpi="http://schemas.microsoft.com/office/word/2010/wordprocessingInk" xmlns:wne="http://schemas.microsoft.com/office/word/2006/wordml" xmlns:wps="http://schemas.microsoft.com/office/word/2010/wordprocessingShape" mc:Ignorable="w14 w15 w16se w16cid w16 w16cex w16sdtdh wp14">
+<w:hdr xmlns:wpc="http://schemas.microsoft.com/office/word/2010/wordprocessingCanvas" xmlns:mc="http://schemas.openxmlformats.org/markup-compatibility/2006" xmlns:o="urn:schemas-microsoft-com:office:office" xmlns:r="http://schemas.openxmlformats.org/officeDocument/2006/relationships" xmlns:m="http://schemas.openxmlformats.org/officeDocument/2006/math" xmlns:v="urn:schemas-microsoft-com:vml" xmlns:wp14="http://schemas.microsoft.com/office/word/2010/wordprocessingDrawing" xmlns:wp="http://schemas.openxmlformats.org/drawingml/2006/wordprocessingDrawing" xmlns:w10="urn:schemas-microsoft-com:office:word" xmlns:w="http://schemas.openxmlformats.org/wordprocessingml/2006/main" xmlns:w14="http://schemas.microsoft.com/office/word/2010/wordml" xmlns:wpg="http://schemas.microsoft.com/office/word/2010/wordprocessingGroup" xmlns:wpi="http://schemas.microsoft.com/office/word/2010/wordprocessingInk" xmlns:wne="http://schemas.microsoft.com/office/word/2006/wordml" xmlns:wps="http://schemas.microsoft.com/office/word/2010/wordprocessingShape" mc:Ignorable="w14 wp14">
   <w:p>
     <w:pPr>
       <w:pStyle w:val="Cabealho"/>
@@ -23270,7 +22935,7 @@
 </file>
 
 <file path=word/header3.xml><?xml version="1.0" encoding="utf-8"?>
-<w:hdr xmlns:wpc="http://schemas.microsoft.com/office/word/2010/wordprocessingCanvas" xmlns:cx="http://schemas.microsoft.com/office/drawing/2014/chartex" xmlns:cx1="http://schemas.microsoft.com/office/drawing/2015/9/8/chartex" xmlns:cx2="http://schemas.microsoft.com/office/drawing/2015/10/21/chartex" xmlns:cx3="http://schemas.microsoft.com/office/drawing/2016/5/9/chartex" xmlns:cx4="http://schemas.microsoft.com/office/drawing/2016/5/10/chartex" xmlns:cx5="http://schemas.microsoft.com/office/drawing/2016/5/11/chartex" xmlns:cx6="http://schemas.microsoft.com/office/drawing/2016/5/12/chartex" xmlns:cx7="http://schemas.microsoft.com/office/drawing/2016/5/13/chartex" xmlns:cx8="http://schemas.microsoft.com/office/drawing/2016/5/14/chartex" xmlns:mc="http://schemas.openxmlformats.org/markup-compatibility/2006" xmlns:aink="http://schemas.microsoft.com/office/drawing/2016/ink" xmlns:am3d="http://schemas.microsoft.com/office/drawing/2017/model3d" xmlns:o="urn:schemas-microsoft-com:office:office" xmlns:r="http://schemas.openxmlformats.org/officeDocument/2006/relationships" xmlns:m="http://schemas.openxmlformats.org/officeDocument/2006/math" xmlns:v="urn:schemas-microsoft-com:vml" xmlns:wp14="http://schemas.microsoft.com/office/word/2010/wordprocessingDrawing" xmlns:wp="http://schemas.openxmlformats.org/drawingml/2006/wordprocessingDrawing" xmlns:w10="urn:schemas-microsoft-com:office:word" xmlns:w="http://schemas.openxmlformats.org/wordprocessingml/2006/main" xmlns:w14="http://schemas.microsoft.com/office/word/2010/wordml" xmlns:w15="http://schemas.microsoft.com/office/word/2012/wordml" xmlns:w16cex="http://schemas.microsoft.com/office/word/2018/wordml/cex" xmlns:w16cid="http://schemas.microsoft.com/office/word/2016/wordml/cid" xmlns:w16="http://schemas.microsoft.com/office/word/2018/wordml" xmlns:w16sdtdh="http://schemas.microsoft.com/office/word/2020/wordml/sdtdatahash" xmlns:w16se="http://schemas.microsoft.com/office/word/2015/wordml/symex" xmlns:wpg="http://schemas.microsoft.com/office/word/2010/wordprocessingGroup" xmlns:wpi="http://schemas.microsoft.com/office/word/2010/wordprocessingInk" xmlns:wne="http://schemas.microsoft.com/office/word/2006/wordml" xmlns:wps="http://schemas.microsoft.com/office/word/2010/wordprocessingShape" mc:Ignorable="w14 w15 w16se w16cid w16 w16cex w16sdtdh wp14">
+<w:hdr xmlns:wpc="http://schemas.microsoft.com/office/word/2010/wordprocessingCanvas" xmlns:mc="http://schemas.openxmlformats.org/markup-compatibility/2006" xmlns:o="urn:schemas-microsoft-com:office:office" xmlns:r="http://schemas.openxmlformats.org/officeDocument/2006/relationships" xmlns:m="http://schemas.openxmlformats.org/officeDocument/2006/math" xmlns:v="urn:schemas-microsoft-com:vml" xmlns:wp14="http://schemas.microsoft.com/office/word/2010/wordprocessingDrawing" xmlns:wp="http://schemas.openxmlformats.org/drawingml/2006/wordprocessingDrawing" xmlns:w10="urn:schemas-microsoft-com:office:word" xmlns:w="http://schemas.openxmlformats.org/wordprocessingml/2006/main" xmlns:w14="http://schemas.microsoft.com/office/word/2010/wordml" xmlns:wpg="http://schemas.microsoft.com/office/word/2010/wordprocessingGroup" xmlns:wpi="http://schemas.microsoft.com/office/word/2010/wordprocessingInk" xmlns:wne="http://schemas.microsoft.com/office/word/2006/wordml" xmlns:wps="http://schemas.microsoft.com/office/word/2010/wordprocessingShape" mc:Ignorable="w14 wp14">
   <w:p>
     <w:pPr>
       <w:pStyle w:val="Cabealho"/>
@@ -23280,7 +22945,7 @@
 </file>
 
 <file path=word/header4.xml><?xml version="1.0" encoding="utf-8"?>
-<w:hdr xmlns:wpc="http://schemas.microsoft.com/office/word/2010/wordprocessingCanvas" xmlns:cx="http://schemas.microsoft.com/office/drawing/2014/chartex" xmlns:cx1="http://schemas.microsoft.com/office/drawing/2015/9/8/chartex" xmlns:cx2="http://schemas.microsoft.com/office/drawing/2015/10/21/chartex" xmlns:cx3="http://schemas.microsoft.com/office/drawing/2016/5/9/chartex" xmlns:cx4="http://schemas.microsoft.com/office/drawing/2016/5/10/chartex" xmlns:cx5="http://schemas.microsoft.com/office/drawing/2016/5/11/chartex" xmlns:cx6="http://schemas.microsoft.com/office/drawing/2016/5/12/chartex" xmlns:cx7="http://schemas.microsoft.com/office/drawing/2016/5/13/chartex" xmlns:cx8="http://schemas.microsoft.com/office/drawing/2016/5/14/chartex" xmlns:mc="http://schemas.openxmlformats.org/markup-compatibility/2006" xmlns:aink="http://schemas.microsoft.com/office/drawing/2016/ink" xmlns:am3d="http://schemas.microsoft.com/office/drawing/2017/model3d" xmlns:o="urn:schemas-microsoft-com:office:office" xmlns:r="http://schemas.openxmlformats.org/officeDocument/2006/relationships" xmlns:m="http://schemas.openxmlformats.org/officeDocument/2006/math" xmlns:v="urn:schemas-microsoft-com:vml" xmlns:wp14="http://schemas.microsoft.com/office/word/2010/wordprocessingDrawing" xmlns:wp="http://schemas.openxmlformats.org/drawingml/2006/wordprocessingDrawing" xmlns:w10="urn:schemas-microsoft-com:office:word" xmlns:w="http://schemas.openxmlformats.org/wordprocessingml/2006/main" xmlns:w14="http://schemas.microsoft.com/office/word/2010/wordml" xmlns:w15="http://schemas.microsoft.com/office/word/2012/wordml" xmlns:w16cex="http://schemas.microsoft.com/office/word/2018/wordml/cex" xmlns:w16cid="http://schemas.microsoft.com/office/word/2016/wordml/cid" xmlns:w16="http://schemas.microsoft.com/office/word/2018/wordml" xmlns:w16sdtdh="http://schemas.microsoft.com/office/word/2020/wordml/sdtdatahash" xmlns:w16se="http://schemas.microsoft.com/office/word/2015/wordml/symex" xmlns:wpg="http://schemas.microsoft.com/office/word/2010/wordprocessingGroup" xmlns:wpi="http://schemas.microsoft.com/office/word/2010/wordprocessingInk" xmlns:wne="http://schemas.microsoft.com/office/word/2006/wordml" xmlns:wps="http://schemas.microsoft.com/office/word/2010/wordprocessingShape" mc:Ignorable="w14 w15 w16se w16cid w16 w16cex w16sdtdh wp14">
+<w:hdr xmlns:wpc="http://schemas.microsoft.com/office/word/2010/wordprocessingCanvas" xmlns:mc="http://schemas.openxmlformats.org/markup-compatibility/2006" xmlns:o="urn:schemas-microsoft-com:office:office" xmlns:r="http://schemas.openxmlformats.org/officeDocument/2006/relationships" xmlns:m="http://schemas.openxmlformats.org/officeDocument/2006/math" xmlns:v="urn:schemas-microsoft-com:vml" xmlns:wp14="http://schemas.microsoft.com/office/word/2010/wordprocessingDrawing" xmlns:wp="http://schemas.openxmlformats.org/drawingml/2006/wordprocessingDrawing" xmlns:w10="urn:schemas-microsoft-com:office:word" xmlns:w="http://schemas.openxmlformats.org/wordprocessingml/2006/main" xmlns:w14="http://schemas.microsoft.com/office/word/2010/wordml" xmlns:wpg="http://schemas.microsoft.com/office/word/2010/wordprocessingGroup" xmlns:wpi="http://schemas.microsoft.com/office/word/2010/wordprocessingInk" xmlns:wne="http://schemas.microsoft.com/office/word/2006/wordml" xmlns:wps="http://schemas.microsoft.com/office/word/2010/wordprocessingShape" mc:Ignorable="w14 wp14">
   <w:p>
     <w:pPr>
       <w:pStyle w:val="Cabealho"/>
@@ -23290,7 +22955,7 @@
 </file>
 
 <file path=word/header5.xml><?xml version="1.0" encoding="utf-8"?>
-<w:hdr xmlns:wpc="http://schemas.microsoft.com/office/word/2010/wordprocessingCanvas" xmlns:cx="http://schemas.microsoft.com/office/drawing/2014/chartex" xmlns:cx1="http://schemas.microsoft.com/office/drawing/2015/9/8/chartex" xmlns:cx2="http://schemas.microsoft.com/office/drawing/2015/10/21/chartex" xmlns:cx3="http://schemas.microsoft.com/office/drawing/2016/5/9/chartex" xmlns:cx4="http://schemas.microsoft.com/office/drawing/2016/5/10/chartex" xmlns:cx5="http://schemas.microsoft.com/office/drawing/2016/5/11/chartex" xmlns:cx6="http://schemas.microsoft.com/office/drawing/2016/5/12/chartex" xmlns:cx7="http://schemas.microsoft.com/office/drawing/2016/5/13/chartex" xmlns:cx8="http://schemas.microsoft.com/office/drawing/2016/5/14/chartex" xmlns:mc="http://schemas.openxmlformats.org/markup-compatibility/2006" xmlns:aink="http://schemas.microsoft.com/office/drawing/2016/ink" xmlns:am3d="http://schemas.microsoft.com/office/drawing/2017/model3d" xmlns:o="urn:schemas-microsoft-com:office:office" xmlns:r="http://schemas.openxmlformats.org/officeDocument/2006/relationships" xmlns:m="http://schemas.openxmlformats.org/officeDocument/2006/math" xmlns:v="urn:schemas-microsoft-com:vml" xmlns:wp14="http://schemas.microsoft.com/office/word/2010/wordprocessingDrawing" xmlns:wp="http://schemas.openxmlformats.org/drawingml/2006/wordprocessingDrawing" xmlns:w10="urn:schemas-microsoft-com:office:word" xmlns:w="http://schemas.openxmlformats.org/wordprocessingml/2006/main" xmlns:w14="http://schemas.microsoft.com/office/word/2010/wordml" xmlns:w15="http://schemas.microsoft.com/office/word/2012/wordml" xmlns:w16cex="http://schemas.microsoft.com/office/word/2018/wordml/cex" xmlns:w16cid="http://schemas.microsoft.com/office/word/2016/wordml/cid" xmlns:w16="http://schemas.microsoft.com/office/word/2018/wordml" xmlns:w16sdtdh="http://schemas.microsoft.com/office/word/2020/wordml/sdtdatahash" xmlns:w16se="http://schemas.microsoft.com/office/word/2015/wordml/symex" xmlns:wpg="http://schemas.microsoft.com/office/word/2010/wordprocessingGroup" xmlns:wpi="http://schemas.microsoft.com/office/word/2010/wordprocessingInk" xmlns:wne="http://schemas.microsoft.com/office/word/2006/wordml" xmlns:wps="http://schemas.microsoft.com/office/word/2010/wordprocessingShape" mc:Ignorable="w14 w15 w16se w16cid w16 w16cex w16sdtdh wp14">
+<w:hdr xmlns:wpc="http://schemas.microsoft.com/office/word/2010/wordprocessingCanvas" xmlns:mc="http://schemas.openxmlformats.org/markup-compatibility/2006" xmlns:o="urn:schemas-microsoft-com:office:office" xmlns:r="http://schemas.openxmlformats.org/officeDocument/2006/relationships" xmlns:m="http://schemas.openxmlformats.org/officeDocument/2006/math" xmlns:v="urn:schemas-microsoft-com:vml" xmlns:wp14="http://schemas.microsoft.com/office/word/2010/wordprocessingDrawing" xmlns:wp="http://schemas.openxmlformats.org/drawingml/2006/wordprocessingDrawing" xmlns:w10="urn:schemas-microsoft-com:office:word" xmlns:w="http://schemas.openxmlformats.org/wordprocessingml/2006/main" xmlns:w14="http://schemas.microsoft.com/office/word/2010/wordml" xmlns:wpg="http://schemas.microsoft.com/office/word/2010/wordprocessingGroup" xmlns:wpi="http://schemas.microsoft.com/office/word/2010/wordprocessingInk" xmlns:wne="http://schemas.microsoft.com/office/word/2006/wordml" xmlns:wps="http://schemas.microsoft.com/office/word/2010/wordprocessingShape" mc:Ignorable="w14 wp14">
   <w:p>
     <w:pPr>
       <w:pStyle w:val="Cabealho"/>
@@ -23300,7 +22965,7 @@
 </file>
 
 <file path=word/header6.xml><?xml version="1.0" encoding="utf-8"?>
-<w:hdr xmlns:wpc="http://schemas.microsoft.com/office/word/2010/wordprocessingCanvas" xmlns:cx="http://schemas.microsoft.com/office/drawing/2014/chartex" xmlns:cx1="http://schemas.microsoft.com/office/drawing/2015/9/8/chartex" xmlns:cx2="http://schemas.microsoft.com/office/drawing/2015/10/21/chartex" xmlns:cx3="http://schemas.microsoft.com/office/drawing/2016/5/9/chartex" xmlns:cx4="http://schemas.microsoft.com/office/drawing/2016/5/10/chartex" xmlns:cx5="http://schemas.microsoft.com/office/drawing/2016/5/11/chartex" xmlns:cx6="http://schemas.microsoft.com/office/drawing/2016/5/12/chartex" xmlns:cx7="http://schemas.microsoft.com/office/drawing/2016/5/13/chartex" xmlns:cx8="http://schemas.microsoft.com/office/drawing/2016/5/14/chartex" xmlns:mc="http://schemas.openxmlformats.org/markup-compatibility/2006" xmlns:aink="http://schemas.microsoft.com/office/drawing/2016/ink" xmlns:am3d="http://schemas.microsoft.com/office/drawing/2017/model3d" xmlns:o="urn:schemas-microsoft-com:office:office" xmlns:r="http://schemas.openxmlformats.org/officeDocument/2006/relationships" xmlns:m="http://schemas.openxmlformats.org/officeDocument/2006/math" xmlns:v="urn:schemas-microsoft-com:vml" xmlns:wp14="http://schemas.microsoft.com/office/word/2010/wordprocessingDrawing" xmlns:wp="http://schemas.openxmlformats.org/drawingml/2006/wordprocessingDrawing" xmlns:w10="urn:schemas-microsoft-com:office:word" xmlns:w="http://schemas.openxmlformats.org/wordprocessingml/2006/main" xmlns:w14="http://schemas.microsoft.com/office/word/2010/wordml" xmlns:w15="http://schemas.microsoft.com/office/word/2012/wordml" xmlns:w16cex="http://schemas.microsoft.com/office/word/2018/wordml/cex" xmlns:w16cid="http://schemas.microsoft.com/office/word/2016/wordml/cid" xmlns:w16="http://schemas.microsoft.com/office/word/2018/wordml" xmlns:w16sdtdh="http://schemas.microsoft.com/office/word/2020/wordml/sdtdatahash" xmlns:w16se="http://schemas.microsoft.com/office/word/2015/wordml/symex" xmlns:wpg="http://schemas.microsoft.com/office/word/2010/wordprocessingGroup" xmlns:wpi="http://schemas.microsoft.com/office/word/2010/wordprocessingInk" xmlns:wne="http://schemas.microsoft.com/office/word/2006/wordml" xmlns:wps="http://schemas.microsoft.com/office/word/2010/wordprocessingShape" mc:Ignorable="w14 w15 w16se w16cid w16 w16cex w16sdtdh wp14">
+<w:hdr xmlns:wpc="http://schemas.microsoft.com/office/word/2010/wordprocessingCanvas" xmlns:mc="http://schemas.openxmlformats.org/markup-compatibility/2006" xmlns:o="urn:schemas-microsoft-com:office:office" xmlns:r="http://schemas.openxmlformats.org/officeDocument/2006/relationships" xmlns:m="http://schemas.openxmlformats.org/officeDocument/2006/math" xmlns:v="urn:schemas-microsoft-com:vml" xmlns:wp14="http://schemas.microsoft.com/office/word/2010/wordprocessingDrawing" xmlns:wp="http://schemas.openxmlformats.org/drawingml/2006/wordprocessingDrawing" xmlns:w10="urn:schemas-microsoft-com:office:word" xmlns:w="http://schemas.openxmlformats.org/wordprocessingml/2006/main" xmlns:w14="http://schemas.microsoft.com/office/word/2010/wordml" xmlns:wpg="http://schemas.microsoft.com/office/word/2010/wordprocessingGroup" xmlns:wpi="http://schemas.microsoft.com/office/word/2010/wordprocessingInk" xmlns:wne="http://schemas.microsoft.com/office/word/2006/wordml" xmlns:wps="http://schemas.microsoft.com/office/word/2010/wordprocessingShape" mc:Ignorable="w14 wp14">
   <w:p>
     <w:pPr>
       <w:pStyle w:val="Cabealho"/>
@@ -23314,7 +22979,7 @@
 </file>
 
 <file path=word/header7.xml><?xml version="1.0" encoding="utf-8"?>
-<w:hdr xmlns:wpc="http://schemas.microsoft.com/office/word/2010/wordprocessingCanvas" xmlns:cx="http://schemas.microsoft.com/office/drawing/2014/chartex" xmlns:cx1="http://schemas.microsoft.com/office/drawing/2015/9/8/chartex" xmlns:cx2="http://schemas.microsoft.com/office/drawing/2015/10/21/chartex" xmlns:cx3="http://schemas.microsoft.com/office/drawing/2016/5/9/chartex" xmlns:cx4="http://schemas.microsoft.com/office/drawing/2016/5/10/chartex" xmlns:cx5="http://schemas.microsoft.com/office/drawing/2016/5/11/chartex" xmlns:cx6="http://schemas.microsoft.com/office/drawing/2016/5/12/chartex" xmlns:cx7="http://schemas.microsoft.com/office/drawing/2016/5/13/chartex" xmlns:cx8="http://schemas.microsoft.com/office/drawing/2016/5/14/chartex" xmlns:mc="http://schemas.openxmlformats.org/markup-compatibility/2006" xmlns:aink="http://schemas.microsoft.com/office/drawing/2016/ink" xmlns:am3d="http://schemas.microsoft.com/office/drawing/2017/model3d" xmlns:o="urn:schemas-microsoft-com:office:office" xmlns:r="http://schemas.openxmlformats.org/officeDocument/2006/relationships" xmlns:m="http://schemas.openxmlformats.org/officeDocument/2006/math" xmlns:v="urn:schemas-microsoft-com:vml" xmlns:wp14="http://schemas.microsoft.com/office/word/2010/wordprocessingDrawing" xmlns:wp="http://schemas.openxmlformats.org/drawingml/2006/wordprocessingDrawing" xmlns:w10="urn:schemas-microsoft-com:office:word" xmlns:w="http://schemas.openxmlformats.org/wordprocessingml/2006/main" xmlns:w14="http://schemas.microsoft.com/office/word/2010/wordml" xmlns:w15="http://schemas.microsoft.com/office/word/2012/wordml" xmlns:w16cex="http://schemas.microsoft.com/office/word/2018/wordml/cex" xmlns:w16cid="http://schemas.microsoft.com/office/word/2016/wordml/cid" xmlns:w16="http://schemas.microsoft.com/office/word/2018/wordml" xmlns:w16sdtdh="http://schemas.microsoft.com/office/word/2020/wordml/sdtdatahash" xmlns:w16se="http://schemas.microsoft.com/office/word/2015/wordml/symex" xmlns:wpg="http://schemas.microsoft.com/office/word/2010/wordprocessingGroup" xmlns:wpi="http://schemas.microsoft.com/office/word/2010/wordprocessingInk" xmlns:wne="http://schemas.microsoft.com/office/word/2006/wordml" xmlns:wps="http://schemas.microsoft.com/office/word/2010/wordprocessingShape" mc:Ignorable="w14 w15 w16se w16cid w16 w16cex w16sdtdh wp14">
+<w:hdr xmlns:wpc="http://schemas.microsoft.com/office/word/2010/wordprocessingCanvas" xmlns:mc="http://schemas.openxmlformats.org/markup-compatibility/2006" xmlns:o="urn:schemas-microsoft-com:office:office" xmlns:r="http://schemas.openxmlformats.org/officeDocument/2006/relationships" xmlns:m="http://schemas.openxmlformats.org/officeDocument/2006/math" xmlns:v="urn:schemas-microsoft-com:vml" xmlns:wp14="http://schemas.microsoft.com/office/word/2010/wordprocessingDrawing" xmlns:wp="http://schemas.openxmlformats.org/drawingml/2006/wordprocessingDrawing" xmlns:w10="urn:schemas-microsoft-com:office:word" xmlns:w="http://schemas.openxmlformats.org/wordprocessingml/2006/main" xmlns:w14="http://schemas.microsoft.com/office/word/2010/wordml" xmlns:wpg="http://schemas.microsoft.com/office/word/2010/wordprocessingGroup" xmlns:wpi="http://schemas.microsoft.com/office/word/2010/wordprocessingInk" xmlns:wne="http://schemas.microsoft.com/office/word/2006/wordml" xmlns:wps="http://schemas.microsoft.com/office/word/2010/wordprocessingShape" mc:Ignorable="w14 wp14">
   <w:sdt>
     <w:sdtPr>
       <w:id w:val="-1528563720"/>
@@ -23351,7 +23016,7 @@
           <w:rPr>
             <w:noProof/>
           </w:rPr>
-          <w:t>81</w:t>
+          <w:t>54</w:t>
         </w:r>
         <w:r>
           <w:rPr>
@@ -23368,7 +23033,7 @@
 </file>
 
 <file path=word/header8.xml><?xml version="1.0" encoding="utf-8"?>
-<w:hdr xmlns:wpc="http://schemas.microsoft.com/office/word/2010/wordprocessingCanvas" xmlns:cx="http://schemas.microsoft.com/office/drawing/2014/chartex" xmlns:cx1="http://schemas.microsoft.com/office/drawing/2015/9/8/chartex" xmlns:cx2="http://schemas.microsoft.com/office/drawing/2015/10/21/chartex" xmlns:cx3="http://schemas.microsoft.com/office/drawing/2016/5/9/chartex" xmlns:cx4="http://schemas.microsoft.com/office/drawing/2016/5/10/chartex" xmlns:cx5="http://schemas.microsoft.com/office/drawing/2016/5/11/chartex" xmlns:cx6="http://schemas.microsoft.com/office/drawing/2016/5/12/chartex" xmlns:cx7="http://schemas.microsoft.com/office/drawing/2016/5/13/chartex" xmlns:cx8="http://schemas.microsoft.com/office/drawing/2016/5/14/chartex" xmlns:mc="http://schemas.openxmlformats.org/markup-compatibility/2006" xmlns:aink="http://schemas.microsoft.com/office/drawing/2016/ink" xmlns:am3d="http://schemas.microsoft.com/office/drawing/2017/model3d" xmlns:o="urn:schemas-microsoft-com:office:office" xmlns:r="http://schemas.openxmlformats.org/officeDocument/2006/relationships" xmlns:m="http://schemas.openxmlformats.org/officeDocument/2006/math" xmlns:v="urn:schemas-microsoft-com:vml" xmlns:wp14="http://schemas.microsoft.com/office/word/2010/wordprocessingDrawing" xmlns:wp="http://schemas.openxmlformats.org/drawingml/2006/wordprocessingDrawing" xmlns:w10="urn:schemas-microsoft-com:office:word" xmlns:w="http://schemas.openxmlformats.org/wordprocessingml/2006/main" xmlns:w14="http://schemas.microsoft.com/office/word/2010/wordml" xmlns:w15="http://schemas.microsoft.com/office/word/2012/wordml" xmlns:w16cex="http://schemas.microsoft.com/office/word/2018/wordml/cex" xmlns:w16cid="http://schemas.microsoft.com/office/word/2016/wordml/cid" xmlns:w16="http://schemas.microsoft.com/office/word/2018/wordml" xmlns:w16sdtdh="http://schemas.microsoft.com/office/word/2020/wordml/sdtdatahash" xmlns:w16se="http://schemas.microsoft.com/office/word/2015/wordml/symex" xmlns:wpg="http://schemas.microsoft.com/office/word/2010/wordprocessingGroup" xmlns:wpi="http://schemas.microsoft.com/office/word/2010/wordprocessingInk" xmlns:wne="http://schemas.microsoft.com/office/word/2006/wordml" xmlns:wps="http://schemas.microsoft.com/office/word/2010/wordprocessingShape" mc:Ignorable="w14 w15 w16se w16cid w16 w16cex w16sdtdh wp14">
+<w:hdr xmlns:wpc="http://schemas.microsoft.com/office/word/2010/wordprocessingCanvas" xmlns:mc="http://schemas.openxmlformats.org/markup-compatibility/2006" xmlns:o="urn:schemas-microsoft-com:office:office" xmlns:r="http://schemas.openxmlformats.org/officeDocument/2006/relationships" xmlns:m="http://schemas.openxmlformats.org/officeDocument/2006/math" xmlns:v="urn:schemas-microsoft-com:vml" xmlns:wp14="http://schemas.microsoft.com/office/word/2010/wordprocessingDrawing" xmlns:wp="http://schemas.openxmlformats.org/drawingml/2006/wordprocessingDrawing" xmlns:w10="urn:schemas-microsoft-com:office:word" xmlns:w="http://schemas.openxmlformats.org/wordprocessingml/2006/main" xmlns:w14="http://schemas.microsoft.com/office/word/2010/wordml" xmlns:wpg="http://schemas.microsoft.com/office/word/2010/wordprocessingGroup" xmlns:wpi="http://schemas.microsoft.com/office/word/2010/wordprocessingInk" xmlns:wne="http://schemas.microsoft.com/office/word/2006/wordml" xmlns:wps="http://schemas.microsoft.com/office/word/2010/wordprocessingShape" mc:Ignorable="w14 wp14">
   <w:p>
     <w:pPr>
       <w:pStyle w:val="Cabealho"/>
@@ -23378,8 +23043,8 @@
 </file>
 
 <file path=word/numbering.xml><?xml version="1.0" encoding="utf-8"?>
-<w:numbering xmlns:wpc="http://schemas.microsoft.com/office/word/2010/wordprocessingCanvas" xmlns:cx="http://schemas.microsoft.com/office/drawing/2014/chartex" xmlns:cx1="http://schemas.microsoft.com/office/drawing/2015/9/8/chartex" xmlns:cx2="http://schemas.microsoft.com/office/drawing/2015/10/21/chartex" xmlns:cx3="http://schemas.microsoft.com/office/drawing/2016/5/9/chartex" xmlns:cx4="http://schemas.microsoft.com/office/drawing/2016/5/10/chartex" xmlns:cx5="http://schemas.microsoft.com/office/drawing/2016/5/11/chartex" xmlns:cx6="http://schemas.microsoft.com/office/drawing/2016/5/12/chartex" xmlns:cx7="http://schemas.microsoft.com/office/drawing/2016/5/13/chartex" xmlns:cx8="http://schemas.microsoft.com/office/drawing/2016/5/14/chartex" xmlns:mc="http://schemas.openxmlformats.org/markup-compatibility/2006" xmlns:aink="http://schemas.microsoft.com/office/drawing/2016/ink" xmlns:am3d="http://schemas.microsoft.com/office/drawing/2017/model3d" xmlns:o="urn:schemas-microsoft-com:office:office" xmlns:r="http://schemas.openxmlformats.org/officeDocument/2006/relationships" xmlns:m="http://schemas.openxmlformats.org/officeDocument/2006/math" xmlns:v="urn:schemas-microsoft-com:vml" xmlns:wp14="http://schemas.microsoft.com/office/word/2010/wordprocessingDrawing" xmlns:wp="http://schemas.openxmlformats.org/drawingml/2006/wordprocessingDrawing" xmlns:w10="urn:schemas-microsoft-com:office:word" xmlns:w="http://schemas.openxmlformats.org/wordprocessingml/2006/main" xmlns:w14="http://schemas.microsoft.com/office/word/2010/wordml" xmlns:w15="http://schemas.microsoft.com/office/word/2012/wordml" xmlns:w16cex="http://schemas.microsoft.com/office/word/2018/wordml/cex" xmlns:w16cid="http://schemas.microsoft.com/office/word/2016/wordml/cid" xmlns:w16="http://schemas.microsoft.com/office/word/2018/wordml" xmlns:w16sdtdh="http://schemas.microsoft.com/office/word/2020/wordml/sdtdatahash" xmlns:w16se="http://schemas.microsoft.com/office/word/2015/wordml/symex" xmlns:wpg="http://schemas.microsoft.com/office/word/2010/wordprocessingGroup" xmlns:wpi="http://schemas.microsoft.com/office/word/2010/wordprocessingInk" xmlns:wne="http://schemas.microsoft.com/office/word/2006/wordml" xmlns:wps="http://schemas.microsoft.com/office/word/2010/wordprocessingShape" mc:Ignorable="w14 w15 w16se w16cid w16 w16cex w16sdtdh wp14">
-  <w:abstractNum w:abstractNumId="0" w15:restartNumberingAfterBreak="0">
+<w:numbering xmlns:wpc="http://schemas.microsoft.com/office/word/2010/wordprocessingCanvas" xmlns:mc="http://schemas.openxmlformats.org/markup-compatibility/2006" xmlns:o="urn:schemas-microsoft-com:office:office" xmlns:r="http://schemas.openxmlformats.org/officeDocument/2006/relationships" xmlns:m="http://schemas.openxmlformats.org/officeDocument/2006/math" xmlns:v="urn:schemas-microsoft-com:vml" xmlns:wp14="http://schemas.microsoft.com/office/word/2010/wordprocessingDrawing" xmlns:wp="http://schemas.openxmlformats.org/drawingml/2006/wordprocessingDrawing" xmlns:w10="urn:schemas-microsoft-com:office:word" xmlns:w="http://schemas.openxmlformats.org/wordprocessingml/2006/main" xmlns:w14="http://schemas.microsoft.com/office/word/2010/wordml" xmlns:wpg="http://schemas.microsoft.com/office/word/2010/wordprocessingGroup" xmlns:wpi="http://schemas.microsoft.com/office/word/2010/wordprocessingInk" xmlns:wne="http://schemas.microsoft.com/office/word/2006/wordml" xmlns:wps="http://schemas.microsoft.com/office/word/2010/wordprocessingShape" mc:Ignorable="w14 wp14">
+  <w:abstractNum w:abstractNumId="0">
     <w:nsid w:val="0C3F0C2D"/>
     <w:multiLevelType w:val="hybridMultilevel"/>
     <w:tmpl w:val="94CCDCA4"/>
@@ -23492,7 +23157,7 @@
       </w:rPr>
     </w:lvl>
   </w:abstractNum>
-  <w:abstractNum w:abstractNumId="1" w15:restartNumberingAfterBreak="0">
+  <w:abstractNum w:abstractNumId="1">
     <w:nsid w:val="0DFD4E44"/>
     <w:multiLevelType w:val="hybridMultilevel"/>
     <w:tmpl w:val="A358D8B6"/>
@@ -23578,7 +23243,7 @@
       </w:pPr>
     </w:lvl>
   </w:abstractNum>
-  <w:abstractNum w:abstractNumId="2" w15:restartNumberingAfterBreak="0">
+  <w:abstractNum w:abstractNumId="2">
     <w:nsid w:val="0F9B4F47"/>
     <w:multiLevelType w:val="multilevel"/>
     <w:tmpl w:val="5BDC708E"/>
@@ -23727,7 +23392,7 @@
       </w:rPr>
     </w:lvl>
   </w:abstractNum>
-  <w:abstractNum w:abstractNumId="3" w15:restartNumberingAfterBreak="0">
+  <w:abstractNum w:abstractNumId="3">
     <w:nsid w:val="10A23F6B"/>
     <w:multiLevelType w:val="hybridMultilevel"/>
     <w:tmpl w:val="B394E1E2"/>
@@ -23813,7 +23478,7 @@
       </w:pPr>
     </w:lvl>
   </w:abstractNum>
-  <w:abstractNum w:abstractNumId="4" w15:restartNumberingAfterBreak="0">
+  <w:abstractNum w:abstractNumId="4">
     <w:nsid w:val="11616AAC"/>
     <w:multiLevelType w:val="hybridMultilevel"/>
     <w:tmpl w:val="B69C2FEE"/>
@@ -23902,7 +23567,7 @@
       </w:pPr>
     </w:lvl>
   </w:abstractNum>
-  <w:abstractNum w:abstractNumId="5" w15:restartNumberingAfterBreak="0">
+  <w:abstractNum w:abstractNumId="5">
     <w:nsid w:val="121843C4"/>
     <w:multiLevelType w:val="hybridMultilevel"/>
     <w:tmpl w:val="163A13BA"/>
@@ -24015,7 +23680,7 @@
       </w:rPr>
     </w:lvl>
   </w:abstractNum>
-  <w:abstractNum w:abstractNumId="6" w15:restartNumberingAfterBreak="0">
+  <w:abstractNum w:abstractNumId="6">
     <w:nsid w:val="17600124"/>
     <w:multiLevelType w:val="hybridMultilevel"/>
     <w:tmpl w:val="9634D0AA"/>
@@ -24128,7 +23793,7 @@
       </w:rPr>
     </w:lvl>
   </w:abstractNum>
-  <w:abstractNum w:abstractNumId="7" w15:restartNumberingAfterBreak="0">
+  <w:abstractNum w:abstractNumId="7">
     <w:nsid w:val="1DB71EFE"/>
     <w:multiLevelType w:val="hybridMultilevel"/>
     <w:tmpl w:val="44B2C2AC"/>
@@ -24217,7 +23882,7 @@
       </w:pPr>
     </w:lvl>
   </w:abstractNum>
-  <w:abstractNum w:abstractNumId="8" w15:restartNumberingAfterBreak="0">
+  <w:abstractNum w:abstractNumId="8">
     <w:nsid w:val="29A3024C"/>
     <w:multiLevelType w:val="hybridMultilevel"/>
     <w:tmpl w:val="AA74990E"/>
@@ -24303,7 +23968,7 @@
       </w:pPr>
     </w:lvl>
   </w:abstractNum>
-  <w:abstractNum w:abstractNumId="9" w15:restartNumberingAfterBreak="0">
+  <w:abstractNum w:abstractNumId="9">
     <w:nsid w:val="2AD57626"/>
     <w:multiLevelType w:val="hybridMultilevel"/>
     <w:tmpl w:val="E85A48A8"/>
@@ -24389,7 +24054,7 @@
       </w:pPr>
     </w:lvl>
   </w:abstractNum>
-  <w:abstractNum w:abstractNumId="10" w15:restartNumberingAfterBreak="0">
+  <w:abstractNum w:abstractNumId="10">
     <w:nsid w:val="2F267230"/>
     <w:multiLevelType w:val="hybridMultilevel"/>
     <w:tmpl w:val="E102B2CC"/>
@@ -24478,7 +24143,7 @@
       </w:pPr>
     </w:lvl>
   </w:abstractNum>
-  <w:abstractNum w:abstractNumId="11" w15:restartNumberingAfterBreak="0">
+  <w:abstractNum w:abstractNumId="11">
     <w:nsid w:val="30696363"/>
     <w:multiLevelType w:val="hybridMultilevel"/>
     <w:tmpl w:val="8368C35A"/>
@@ -24567,7 +24232,7 @@
       </w:pPr>
     </w:lvl>
   </w:abstractNum>
-  <w:abstractNum w:abstractNumId="12" w15:restartNumberingAfterBreak="0">
+  <w:abstractNum w:abstractNumId="12">
     <w:nsid w:val="39134949"/>
     <w:multiLevelType w:val="hybridMultilevel"/>
     <w:tmpl w:val="5C5EEF44"/>
@@ -24680,7 +24345,7 @@
       </w:rPr>
     </w:lvl>
   </w:abstractNum>
-  <w:abstractNum w:abstractNumId="13" w15:restartNumberingAfterBreak="0">
+  <w:abstractNum w:abstractNumId="13">
     <w:nsid w:val="3B501AD5"/>
     <w:multiLevelType w:val="hybridMultilevel"/>
     <w:tmpl w:val="A39AD45A"/>
@@ -24769,7 +24434,7 @@
       </w:pPr>
     </w:lvl>
   </w:abstractNum>
-  <w:abstractNum w:abstractNumId="14" w15:restartNumberingAfterBreak="0">
+  <w:abstractNum w:abstractNumId="14">
     <w:nsid w:val="435675F7"/>
     <w:multiLevelType w:val="hybridMultilevel"/>
     <w:tmpl w:val="BDA02616"/>
@@ -24882,7 +24547,7 @@
       </w:rPr>
     </w:lvl>
   </w:abstractNum>
-  <w:abstractNum w:abstractNumId="15" w15:restartNumberingAfterBreak="0">
+  <w:abstractNum w:abstractNumId="15">
     <w:nsid w:val="455059E6"/>
     <w:multiLevelType w:val="hybridMultilevel"/>
     <w:tmpl w:val="1F72A98C"/>
@@ -24968,7 +24633,7 @@
       </w:pPr>
     </w:lvl>
   </w:abstractNum>
-  <w:abstractNum w:abstractNumId="16" w15:restartNumberingAfterBreak="0">
+  <w:abstractNum w:abstractNumId="16">
     <w:nsid w:val="46C361E2"/>
     <w:multiLevelType w:val="hybridMultilevel"/>
     <w:tmpl w:val="E6E8E4AE"/>
@@ -25054,7 +24719,7 @@
       </w:pPr>
     </w:lvl>
   </w:abstractNum>
-  <w:abstractNum w:abstractNumId="17" w15:restartNumberingAfterBreak="0">
+  <w:abstractNum w:abstractNumId="17">
     <w:nsid w:val="4F982FCB"/>
     <w:multiLevelType w:val="multilevel"/>
     <w:tmpl w:val="75222162"/>
@@ -25203,7 +24868,7 @@
       </w:rPr>
     </w:lvl>
   </w:abstractNum>
-  <w:abstractNum w:abstractNumId="18" w15:restartNumberingAfterBreak="0">
+  <w:abstractNum w:abstractNumId="18">
     <w:nsid w:val="5584027B"/>
     <w:multiLevelType w:val="hybridMultilevel"/>
     <w:tmpl w:val="B394E1E2"/>
@@ -25289,7 +24954,7 @@
       </w:pPr>
     </w:lvl>
   </w:abstractNum>
-  <w:abstractNum w:abstractNumId="19" w15:restartNumberingAfterBreak="0">
+  <w:abstractNum w:abstractNumId="19">
     <w:nsid w:val="5FB6064C"/>
     <w:multiLevelType w:val="hybridMultilevel"/>
     <w:tmpl w:val="A0B01E78"/>
@@ -25375,7 +25040,7 @@
       </w:pPr>
     </w:lvl>
   </w:abstractNum>
-  <w:abstractNum w:abstractNumId="20" w15:restartNumberingAfterBreak="0">
+  <w:abstractNum w:abstractNumId="20">
     <w:nsid w:val="63E512F1"/>
     <w:multiLevelType w:val="hybridMultilevel"/>
     <w:tmpl w:val="948EB100"/>
@@ -25488,7 +25153,7 @@
       </w:rPr>
     </w:lvl>
   </w:abstractNum>
-  <w:abstractNum w:abstractNumId="21" w15:restartNumberingAfterBreak="0">
+  <w:abstractNum w:abstractNumId="21">
     <w:nsid w:val="64457B48"/>
     <w:multiLevelType w:val="hybridMultilevel"/>
     <w:tmpl w:val="9FA0670E"/>
@@ -25574,7 +25239,7 @@
       </w:pPr>
     </w:lvl>
   </w:abstractNum>
-  <w:abstractNum w:abstractNumId="22" w15:restartNumberingAfterBreak="0">
+  <w:abstractNum w:abstractNumId="22">
     <w:nsid w:val="6ADA0AC7"/>
     <w:multiLevelType w:val="hybridMultilevel"/>
     <w:tmpl w:val="8D6E1D08"/>
@@ -25663,7 +25328,7 @@
       </w:pPr>
     </w:lvl>
   </w:abstractNum>
-  <w:abstractNum w:abstractNumId="23" w15:restartNumberingAfterBreak="0">
+  <w:abstractNum w:abstractNumId="23">
     <w:nsid w:val="6DEA6E60"/>
     <w:multiLevelType w:val="multilevel"/>
     <w:tmpl w:val="09A8C87A"/>
@@ -25752,7 +25417,7 @@
       </w:pPr>
     </w:lvl>
   </w:abstractNum>
-  <w:abstractNum w:abstractNumId="24" w15:restartNumberingAfterBreak="0">
+  <w:abstractNum w:abstractNumId="24">
     <w:nsid w:val="718F5D14"/>
     <w:multiLevelType w:val="hybridMultilevel"/>
     <w:tmpl w:val="386E676E"/>
@@ -25838,7 +25503,7 @@
       </w:pPr>
     </w:lvl>
   </w:abstractNum>
-  <w:abstractNum w:abstractNumId="25" w15:restartNumberingAfterBreak="0">
+  <w:abstractNum w:abstractNumId="25">
     <w:nsid w:val="71C73A29"/>
     <w:multiLevelType w:val="multilevel"/>
     <w:tmpl w:val="D188E478"/>
@@ -25987,7 +25652,7 @@
       </w:rPr>
     </w:lvl>
   </w:abstractNum>
-  <w:abstractNum w:abstractNumId="26" w15:restartNumberingAfterBreak="0">
+  <w:abstractNum w:abstractNumId="26">
     <w:nsid w:val="7E1B354D"/>
     <w:multiLevelType w:val="hybridMultilevel"/>
     <w:tmpl w:val="F196C876"/>
@@ -26073,7 +25738,7 @@
       </w:pPr>
     </w:lvl>
   </w:abstractNum>
-  <w:abstractNum w:abstractNumId="27" w15:restartNumberingAfterBreak="0">
+  <w:abstractNum w:abstractNumId="27">
     <w:nsid w:val="7E5A2112"/>
     <w:multiLevelType w:val="hybridMultilevel"/>
     <w:tmpl w:val="EEB4EEA2"/>
@@ -26186,7 +25851,7 @@
       </w:rPr>
     </w:lvl>
   </w:abstractNum>
-  <w:abstractNum w:abstractNumId="28" w15:restartNumberingAfterBreak="0">
+  <w:abstractNum w:abstractNumId="28">
     <w:nsid w:val="7FD600B6"/>
     <w:multiLevelType w:val="multilevel"/>
     <w:tmpl w:val="F1469A1E"/>
@@ -26391,7 +26056,7 @@
 </file>
 
 <file path=word/styles.xml><?xml version="1.0" encoding="utf-8"?>
-<w:styles xmlns:mc="http://schemas.openxmlformats.org/markup-compatibility/2006" xmlns:r="http://schemas.openxmlformats.org/officeDocument/2006/relationships" xmlns:w="http://schemas.openxmlformats.org/wordprocessingml/2006/main" xmlns:w14="http://schemas.microsoft.com/office/word/2010/wordml" xmlns:w15="http://schemas.microsoft.com/office/word/2012/wordml" xmlns:w16cex="http://schemas.microsoft.com/office/word/2018/wordml/cex" xmlns:w16cid="http://schemas.microsoft.com/office/word/2016/wordml/cid" xmlns:w16="http://schemas.microsoft.com/office/word/2018/wordml" xmlns:w16sdtdh="http://schemas.microsoft.com/office/word/2020/wordml/sdtdatahash" xmlns:w16se="http://schemas.microsoft.com/office/word/2015/wordml/symex" mc:Ignorable="w14 w15 w16se w16cid w16 w16cex w16sdtdh">
+<w:styles xmlns:mc="http://schemas.openxmlformats.org/markup-compatibility/2006" xmlns:r="http://schemas.openxmlformats.org/officeDocument/2006/relationships" xmlns:w="http://schemas.openxmlformats.org/wordprocessingml/2006/main" xmlns:w14="http://schemas.microsoft.com/office/word/2010/wordml" mc:Ignorable="w14">
   <w:docDefaults>
     <w:rPrDefault>
       <w:rPr>
@@ -26401,383 +26066,144 @@
     </w:rPrDefault>
     <w:pPrDefault/>
   </w:docDefaults>
-  <w:latentStyles w:defLockedState="0" w:defUIPriority="99" w:defSemiHidden="0" w:defUnhideWhenUsed="0" w:defQFormat="0" w:count="376">
-    <w:lsdException w:name="Normal" w:uiPriority="0" w:qFormat="1"/>
-    <w:lsdException w:name="heading 1" w:uiPriority="0" w:qFormat="1"/>
-    <w:lsdException w:name="heading 2" w:uiPriority="0" w:qFormat="1"/>
-    <w:lsdException w:name="heading 3" w:uiPriority="0" w:qFormat="1"/>
-    <w:lsdException w:name="heading 4" w:semiHidden="1" w:uiPriority="9" w:unhideWhenUsed="1" w:qFormat="1"/>
-    <w:lsdException w:name="heading 5" w:semiHidden="1" w:uiPriority="9" w:unhideWhenUsed="1" w:qFormat="1"/>
-    <w:lsdException w:name="heading 6" w:semiHidden="1" w:uiPriority="9" w:unhideWhenUsed="1" w:qFormat="1"/>
-    <w:lsdException w:name="heading 7" w:semiHidden="1" w:uiPriority="9" w:unhideWhenUsed="1" w:qFormat="1"/>
-    <w:lsdException w:name="heading 8" w:semiHidden="1" w:uiPriority="9" w:unhideWhenUsed="1" w:qFormat="1"/>
-    <w:lsdException w:name="heading 9" w:semiHidden="1" w:uiPriority="9" w:unhideWhenUsed="1" w:qFormat="1"/>
-    <w:lsdException w:name="index 1" w:semiHidden="1" w:unhideWhenUsed="1"/>
-    <w:lsdException w:name="index 2" w:semiHidden="1" w:unhideWhenUsed="1"/>
-    <w:lsdException w:name="index 3" w:semiHidden="1" w:unhideWhenUsed="1"/>
-    <w:lsdException w:name="index 4" w:semiHidden="1" w:unhideWhenUsed="1"/>
-    <w:lsdException w:name="index 5" w:semiHidden="1" w:unhideWhenUsed="1"/>
-    <w:lsdException w:name="index 6" w:semiHidden="1" w:unhideWhenUsed="1"/>
-    <w:lsdException w:name="index 7" w:semiHidden="1" w:unhideWhenUsed="1"/>
-    <w:lsdException w:name="index 8" w:semiHidden="1" w:unhideWhenUsed="1"/>
-    <w:lsdException w:name="index 9" w:semiHidden="1" w:unhideWhenUsed="1"/>
-    <w:lsdException w:name="toc 1" w:semiHidden="1" w:uiPriority="39" w:unhideWhenUsed="1"/>
-    <w:lsdException w:name="toc 2" w:semiHidden="1" w:uiPriority="39" w:unhideWhenUsed="1"/>
-    <w:lsdException w:name="toc 3" w:semiHidden="1" w:uiPriority="39" w:unhideWhenUsed="1"/>
-    <w:lsdException w:name="toc 4" w:semiHidden="1" w:uiPriority="39" w:unhideWhenUsed="1"/>
-    <w:lsdException w:name="toc 5" w:semiHidden="1" w:uiPriority="39" w:unhideWhenUsed="1"/>
-    <w:lsdException w:name="toc 6" w:semiHidden="1" w:uiPriority="39" w:unhideWhenUsed="1"/>
-    <w:lsdException w:name="toc 7" w:semiHidden="1" w:uiPriority="39" w:unhideWhenUsed="1"/>
-    <w:lsdException w:name="toc 8" w:semiHidden="1" w:uiPriority="39" w:unhideWhenUsed="1"/>
-    <w:lsdException w:name="toc 9" w:semiHidden="1" w:uiPriority="39" w:unhideWhenUsed="1"/>
-    <w:lsdException w:name="Normal Indent" w:semiHidden="1" w:unhideWhenUsed="1"/>
-    <w:lsdException w:name="footnote text" w:semiHidden="1" w:unhideWhenUsed="1"/>
-    <w:lsdException w:name="annotation text" w:semiHidden="1" w:unhideWhenUsed="1"/>
-    <w:lsdException w:name="header" w:semiHidden="1" w:unhideWhenUsed="1"/>
-    <w:lsdException w:name="footer" w:semiHidden="1" w:unhideWhenUsed="1"/>
-    <w:lsdException w:name="index heading" w:semiHidden="1" w:unhideWhenUsed="1"/>
-    <w:lsdException w:name="caption" w:semiHidden="1" w:uiPriority="35" w:unhideWhenUsed="1" w:qFormat="1"/>
-    <w:lsdException w:name="table of figures" w:semiHidden="1" w:unhideWhenUsed="1"/>
-    <w:lsdException w:name="envelope address" w:semiHidden="1" w:unhideWhenUsed="1"/>
-    <w:lsdException w:name="envelope return" w:semiHidden="1" w:unhideWhenUsed="1"/>
-    <w:lsdException w:name="footnote reference" w:semiHidden="1" w:unhideWhenUsed="1"/>
-    <w:lsdException w:name="annotation reference" w:semiHidden="1" w:unhideWhenUsed="1"/>
-    <w:lsdException w:name="line number" w:semiHidden="1" w:unhideWhenUsed="1"/>
-    <w:lsdException w:name="page number" w:semiHidden="1" w:unhideWhenUsed="1"/>
-    <w:lsdException w:name="endnote reference" w:semiHidden="1" w:unhideWhenUsed="1"/>
-    <w:lsdException w:name="endnote text" w:semiHidden="1" w:unhideWhenUsed="1"/>
-    <w:lsdException w:name="table of authorities" w:semiHidden="1" w:unhideWhenUsed="1"/>
-    <w:lsdException w:name="macro" w:semiHidden="1" w:unhideWhenUsed="1"/>
-    <w:lsdException w:name="toa heading" w:semiHidden="1" w:unhideWhenUsed="1"/>
-    <w:lsdException w:name="List" w:semiHidden="1" w:unhideWhenUsed="1"/>
-    <w:lsdException w:name="List Bullet" w:semiHidden="1" w:unhideWhenUsed="1"/>
-    <w:lsdException w:name="List Number" w:semiHidden="1" w:unhideWhenUsed="1"/>
-    <w:lsdException w:name="List 2" w:semiHidden="1" w:unhideWhenUsed="1"/>
-    <w:lsdException w:name="List 3" w:semiHidden="1" w:unhideWhenUsed="1"/>
-    <w:lsdException w:name="List 4" w:semiHidden="1" w:unhideWhenUsed="1"/>
-    <w:lsdException w:name="List 5" w:semiHidden="1" w:unhideWhenUsed="1"/>
-    <w:lsdException w:name="List Bullet 2" w:semiHidden="1" w:unhideWhenUsed="1"/>
-    <w:lsdException w:name="List Bullet 3" w:semiHidden="1" w:unhideWhenUsed="1"/>
-    <w:lsdException w:name="List Bullet 4" w:semiHidden="1" w:unhideWhenUsed="1"/>
-    <w:lsdException w:name="List Bullet 5" w:semiHidden="1" w:unhideWhenUsed="1"/>
-    <w:lsdException w:name="List Number 2" w:semiHidden="1" w:unhideWhenUsed="1"/>
-    <w:lsdException w:name="List Number 3" w:semiHidden="1" w:unhideWhenUsed="1"/>
-    <w:lsdException w:name="List Number 4" w:semiHidden="1" w:unhideWhenUsed="1"/>
-    <w:lsdException w:name="List Number 5" w:semiHidden="1" w:unhideWhenUsed="1"/>
-    <w:lsdException w:name="Title" w:uiPriority="10" w:qFormat="1"/>
-    <w:lsdException w:name="Closing" w:semiHidden="1" w:unhideWhenUsed="1"/>
-    <w:lsdException w:name="Signature" w:semiHidden="1" w:unhideWhenUsed="1"/>
-    <w:lsdException w:name="Default Paragraph Font" w:semiHidden="1" w:uiPriority="1" w:unhideWhenUsed="1"/>
-    <w:lsdException w:name="Body Text" w:semiHidden="1" w:unhideWhenUsed="1"/>
-    <w:lsdException w:name="Body Text Indent" w:semiHidden="1" w:unhideWhenUsed="1"/>
-    <w:lsdException w:name="List Continue" w:semiHidden="1" w:unhideWhenUsed="1"/>
-    <w:lsdException w:name="List Continue 2" w:semiHidden="1" w:unhideWhenUsed="1"/>
-    <w:lsdException w:name="List Continue 3" w:semiHidden="1" w:unhideWhenUsed="1"/>
-    <w:lsdException w:name="List Continue 4" w:semiHidden="1" w:unhideWhenUsed="1"/>
-    <w:lsdException w:name="List Continue 5" w:semiHidden="1" w:unhideWhenUsed="1"/>
-    <w:lsdException w:name="Message Header" w:semiHidden="1" w:unhideWhenUsed="1"/>
-    <w:lsdException w:name="Subtitle" w:uiPriority="11" w:qFormat="1"/>
-    <w:lsdException w:name="Salutation" w:semiHidden="1" w:unhideWhenUsed="1"/>
-    <w:lsdException w:name="Date" w:semiHidden="1" w:unhideWhenUsed="1"/>
-    <w:lsdException w:name="Body Text First Indent" w:semiHidden="1" w:unhideWhenUsed="1"/>
-    <w:lsdException w:name="Body Text First Indent 2" w:semiHidden="1" w:unhideWhenUsed="1"/>
-    <w:lsdException w:name="Note Heading" w:semiHidden="1" w:unhideWhenUsed="1"/>
-    <w:lsdException w:name="Body Text 2" w:semiHidden="1" w:unhideWhenUsed="1"/>
-    <w:lsdException w:name="Body Text 3" w:semiHidden="1" w:unhideWhenUsed="1"/>
-    <w:lsdException w:name="Body Text Indent 2" w:semiHidden="1" w:unhideWhenUsed="1"/>
-    <w:lsdException w:name="Body Text Indent 3" w:semiHidden="1" w:unhideWhenUsed="1"/>
-    <w:lsdException w:name="Block Text" w:semiHidden="1" w:unhideWhenUsed="1"/>
-    <w:lsdException w:name="Hyperlink" w:semiHidden="1" w:unhideWhenUsed="1"/>
-    <w:lsdException w:name="FollowedHyperlink" w:semiHidden="1" w:unhideWhenUsed="1"/>
-    <w:lsdException w:name="Strong" w:uiPriority="22" w:qFormat="1"/>
-    <w:lsdException w:name="Emphasis" w:uiPriority="20" w:qFormat="1"/>
-    <w:lsdException w:name="Document Map" w:semiHidden="1" w:unhideWhenUsed="1"/>
-    <w:lsdException w:name="Plain Text" w:semiHidden="1" w:unhideWhenUsed="1"/>
-    <w:lsdException w:name="E-mail Signature" w:semiHidden="1" w:unhideWhenUsed="1"/>
-    <w:lsdException w:name="HTML Top of Form" w:semiHidden="1" w:unhideWhenUsed="1"/>
-    <w:lsdException w:name="HTML Bottom of Form" w:semiHidden="1" w:unhideWhenUsed="1"/>
-    <w:lsdException w:name="Normal (Web)" w:semiHidden="1" w:unhideWhenUsed="1"/>
-    <w:lsdException w:name="HTML Acronym" w:semiHidden="1" w:unhideWhenUsed="1"/>
-    <w:lsdException w:name="HTML Address" w:semiHidden="1" w:unhideWhenUsed="1"/>
-    <w:lsdException w:name="HTML Cite" w:semiHidden="1" w:unhideWhenUsed="1"/>
-    <w:lsdException w:name="HTML Code" w:semiHidden="1" w:unhideWhenUsed="1"/>
-    <w:lsdException w:name="HTML Definition" w:semiHidden="1" w:unhideWhenUsed="1"/>
-    <w:lsdException w:name="HTML Keyboard" w:semiHidden="1" w:unhideWhenUsed="1"/>
-    <w:lsdException w:name="HTML Preformatted" w:semiHidden="1" w:unhideWhenUsed="1"/>
-    <w:lsdException w:name="HTML Sample" w:semiHidden="1" w:unhideWhenUsed="1"/>
-    <w:lsdException w:name="HTML Typewriter" w:semiHidden="1" w:unhideWhenUsed="1"/>
-    <w:lsdException w:name="HTML Variable" w:semiHidden="1" w:unhideWhenUsed="1"/>
-    <w:lsdException w:name="Normal Table" w:semiHidden="1" w:unhideWhenUsed="1"/>
-    <w:lsdException w:name="annotation subject" w:semiHidden="1" w:unhideWhenUsed="1"/>
-    <w:lsdException w:name="No List" w:semiHidden="1" w:unhideWhenUsed="1"/>
-    <w:lsdException w:name="Outline List 1" w:semiHidden="1" w:unhideWhenUsed="1"/>
-    <w:lsdException w:name="Outline List 2" w:semiHidden="1" w:unhideWhenUsed="1"/>
-    <w:lsdException w:name="Outline List 3" w:semiHidden="1" w:unhideWhenUsed="1"/>
-    <w:lsdException w:name="Table Simple 1" w:semiHidden="1" w:unhideWhenUsed="1"/>
-    <w:lsdException w:name="Table Simple 2" w:semiHidden="1" w:unhideWhenUsed="1"/>
-    <w:lsdException w:name="Table Simple 3" w:semiHidden="1" w:unhideWhenUsed="1"/>
-    <w:lsdException w:name="Table Classic 1" w:semiHidden="1" w:unhideWhenUsed="1"/>
-    <w:lsdException w:name="Table Classic 2" w:semiHidden="1" w:unhideWhenUsed="1"/>
-    <w:lsdException w:name="Table Classic 3" w:semiHidden="1" w:unhideWhenUsed="1"/>
-    <w:lsdException w:name="Table Classic 4" w:semiHidden="1" w:unhideWhenUsed="1"/>
-    <w:lsdException w:name="Table Colorful 1" w:semiHidden="1" w:unhideWhenUsed="1"/>
-    <w:lsdException w:name="Table Colorful 2" w:semiHidden="1" w:unhideWhenUsed="1"/>
-    <w:lsdException w:name="Table Colorful 3" w:semiHidden="1" w:unhideWhenUsed="1"/>
-    <w:lsdException w:name="Table Columns 1" w:semiHidden="1" w:unhideWhenUsed="1"/>
-    <w:lsdException w:name="Table Columns 2" w:semiHidden="1" w:unhideWhenUsed="1"/>
-    <w:lsdException w:name="Table Columns 3" w:semiHidden="1" w:unhideWhenUsed="1"/>
-    <w:lsdException w:name="Table Columns 4" w:semiHidden="1" w:unhideWhenUsed="1"/>
-    <w:lsdException w:name="Table Columns 5" w:semiHidden="1" w:unhideWhenUsed="1"/>
-    <w:lsdException w:name="Table Grid 1" w:semiHidden="1" w:unhideWhenUsed="1"/>
-    <w:lsdException w:name="Table Grid 2" w:semiHidden="1" w:unhideWhenUsed="1"/>
-    <w:lsdException w:name="Table Grid 3" w:semiHidden="1" w:unhideWhenUsed="1"/>
-    <w:lsdException w:name="Table Grid 4" w:semiHidden="1" w:unhideWhenUsed="1"/>
-    <w:lsdException w:name="Table Grid 5" w:semiHidden="1" w:unhideWhenUsed="1"/>
-    <w:lsdException w:name="Table Grid 6" w:semiHidden="1" w:unhideWhenUsed="1"/>
-    <w:lsdException w:name="Table Grid 7" w:semiHidden="1" w:unhideWhenUsed="1"/>
-    <w:lsdException w:name="Table Grid 8" w:semiHidden="1" w:unhideWhenUsed="1"/>
-    <w:lsdException w:name="Table List 1" w:semiHidden="1" w:unhideWhenUsed="1"/>
-    <w:lsdException w:name="Table List 2" w:semiHidden="1" w:unhideWhenUsed="1"/>
-    <w:lsdException w:name="Table List 3" w:semiHidden="1" w:unhideWhenUsed="1"/>
-    <w:lsdException w:name="Table List 4" w:semiHidden="1" w:unhideWhenUsed="1"/>
-    <w:lsdException w:name="Table List 5" w:semiHidden="1" w:unhideWhenUsed="1"/>
-    <w:lsdException w:name="Table List 6" w:semiHidden="1" w:unhideWhenUsed="1"/>
-    <w:lsdException w:name="Table List 7" w:semiHidden="1" w:unhideWhenUsed="1"/>
-    <w:lsdException w:name="Table List 8" w:semiHidden="1" w:unhideWhenUsed="1"/>
-    <w:lsdException w:name="Table 3D effects 1" w:semiHidden="1" w:unhideWhenUsed="1"/>
-    <w:lsdException w:name="Table 3D effects 2" w:semiHidden="1" w:unhideWhenUsed="1"/>
-    <w:lsdException w:name="Table 3D effects 3" w:semiHidden="1" w:unhideWhenUsed="1"/>
-    <w:lsdException w:name="Table Contemporary" w:semiHidden="1" w:unhideWhenUsed="1"/>
-    <w:lsdException w:name="Table Elegant" w:semiHidden="1" w:unhideWhenUsed="1"/>
-    <w:lsdException w:name="Table Professional" w:semiHidden="1" w:unhideWhenUsed="1"/>
-    <w:lsdException w:name="Table Subtle 1" w:semiHidden="1" w:unhideWhenUsed="1"/>
-    <w:lsdException w:name="Table Subtle 2" w:semiHidden="1" w:unhideWhenUsed="1"/>
-    <w:lsdException w:name="Table Web 1" w:semiHidden="1" w:unhideWhenUsed="1"/>
-    <w:lsdException w:name="Table Web 2" w:semiHidden="1" w:unhideWhenUsed="1"/>
-    <w:lsdException w:name="Table Web 3" w:semiHidden="1" w:unhideWhenUsed="1"/>
-    <w:lsdException w:name="Balloon Text" w:semiHidden="1" w:unhideWhenUsed="1"/>
-    <w:lsdException w:name="Table Grid" w:semiHidden="1" w:uiPriority="59" w:unhideWhenUsed="1"/>
-    <w:lsdException w:name="Table Theme" w:semiHidden="1" w:unhideWhenUsed="1"/>
-    <w:lsdException w:name="Placeholder Text" w:semiHidden="1"/>
-    <w:lsdException w:name="No Spacing" w:uiPriority="1" w:qFormat="1"/>
-    <w:lsdException w:name="Light Shading" w:uiPriority="60"/>
-    <w:lsdException w:name="Light List" w:uiPriority="61"/>
-    <w:lsdException w:name="Light Grid" w:uiPriority="62"/>
-    <w:lsdException w:name="Medium Shading 1" w:uiPriority="63"/>
-    <w:lsdException w:name="Medium Shading 2" w:uiPriority="64"/>
-    <w:lsdException w:name="Medium List 1" w:uiPriority="65"/>
-    <w:lsdException w:name="Medium List 2" w:uiPriority="66"/>
-    <w:lsdException w:name="Medium Grid 1" w:uiPriority="67"/>
-    <w:lsdException w:name="Medium Grid 2" w:uiPriority="68"/>
-    <w:lsdException w:name="Medium Grid 3" w:uiPriority="69"/>
-    <w:lsdException w:name="Dark List" w:uiPriority="70"/>
-    <w:lsdException w:name="Colorful Shading" w:uiPriority="71"/>
-    <w:lsdException w:name="Colorful List" w:uiPriority="72"/>
-    <w:lsdException w:name="Colorful Grid" w:uiPriority="73"/>
-    <w:lsdException w:name="Light Shading Accent 1" w:uiPriority="60"/>
-    <w:lsdException w:name="Light List Accent 1" w:uiPriority="61"/>
-    <w:lsdException w:name="Light Grid Accent 1" w:uiPriority="62"/>
-    <w:lsdException w:name="Medium Shading 1 Accent 1" w:uiPriority="63"/>
-    <w:lsdException w:name="Medium Shading 2 Accent 1" w:uiPriority="64"/>
-    <w:lsdException w:name="Medium List 1 Accent 1" w:uiPriority="65"/>
-    <w:lsdException w:name="Revision" w:semiHidden="1"/>
-    <w:lsdException w:name="List Paragraph" w:uiPriority="34" w:qFormat="1"/>
-    <w:lsdException w:name="Quote" w:uiPriority="29" w:qFormat="1"/>
-    <w:lsdException w:name="Intense Quote" w:uiPriority="30" w:qFormat="1"/>
-    <w:lsdException w:name="Medium List 2 Accent 1" w:uiPriority="66"/>
-    <w:lsdException w:name="Medium Grid 1 Accent 1" w:uiPriority="67"/>
-    <w:lsdException w:name="Medium Grid 2 Accent 1" w:uiPriority="68"/>
-    <w:lsdException w:name="Medium Grid 3 Accent 1" w:uiPriority="69"/>
-    <w:lsdException w:name="Dark List Accent 1" w:uiPriority="70"/>
-    <w:lsdException w:name="Colorful Shading Accent 1" w:uiPriority="71"/>
-    <w:lsdException w:name="Colorful List Accent 1" w:uiPriority="72"/>
-    <w:lsdException w:name="Colorful Grid Accent 1" w:uiPriority="73"/>
-    <w:lsdException w:name="Light Shading Accent 2" w:uiPriority="60"/>
-    <w:lsdException w:name="Light List Accent 2" w:uiPriority="61"/>
-    <w:lsdException w:name="Light Grid Accent 2" w:uiPriority="62"/>
-    <w:lsdException w:name="Medium Shading 1 Accent 2" w:uiPriority="63"/>
-    <w:lsdException w:name="Medium Shading 2 Accent 2" w:uiPriority="64"/>
-    <w:lsdException w:name="Medium List 1 Accent 2" w:uiPriority="65"/>
-    <w:lsdException w:name="Medium List 2 Accent 2" w:uiPriority="66"/>
-    <w:lsdException w:name="Medium Grid 1 Accent 2" w:uiPriority="67"/>
-    <w:lsdException w:name="Medium Grid 2 Accent 2" w:uiPriority="68"/>
-    <w:lsdException w:name="Medium Grid 3 Accent 2" w:uiPriority="69"/>
-    <w:lsdException w:name="Dark List Accent 2" w:uiPriority="70"/>
-    <w:lsdException w:name="Colorful Shading Accent 2" w:uiPriority="71"/>
-    <w:lsdException w:name="Colorful List Accent 2" w:uiPriority="72"/>
-    <w:lsdException w:name="Colorful Grid Accent 2" w:uiPriority="73"/>
-    <w:lsdException w:name="Light Shading Accent 3" w:uiPriority="60"/>
-    <w:lsdException w:name="Light List Accent 3" w:uiPriority="61"/>
-    <w:lsdException w:name="Light Grid Accent 3" w:uiPriority="62"/>
-    <w:lsdException w:name="Medium Shading 1 Accent 3" w:uiPriority="63"/>
-    <w:lsdException w:name="Medium Shading 2 Accent 3" w:uiPriority="64"/>
-    <w:lsdException w:name="Medium List 1 Accent 3" w:uiPriority="65"/>
-    <w:lsdException w:name="Medium List 2 Accent 3" w:uiPriority="66"/>
-    <w:lsdException w:name="Medium Grid 1 Accent 3" w:uiPriority="67"/>
-    <w:lsdException w:name="Medium Grid 2 Accent 3" w:uiPriority="68"/>
-    <w:lsdException w:name="Medium Grid 3 Accent 3" w:uiPriority="69"/>
-    <w:lsdException w:name="Dark List Accent 3" w:uiPriority="70"/>
-    <w:lsdException w:name="Colorful Shading Accent 3" w:uiPriority="71"/>
-    <w:lsdException w:name="Colorful List Accent 3" w:uiPriority="72"/>
-    <w:lsdException w:name="Colorful Grid Accent 3" w:uiPriority="73"/>
-    <w:lsdException w:name="Light Shading Accent 4" w:uiPriority="60"/>
-    <w:lsdException w:name="Light List Accent 4" w:uiPriority="61"/>
-    <w:lsdException w:name="Light Grid Accent 4" w:uiPriority="62"/>
-    <w:lsdException w:name="Medium Shading 1 Accent 4" w:uiPriority="63"/>
-    <w:lsdException w:name="Medium Shading 2 Accent 4" w:uiPriority="64"/>
-    <w:lsdException w:name="Medium List 1 Accent 4" w:uiPriority="65"/>
-    <w:lsdException w:name="Medium List 2 Accent 4" w:uiPriority="66"/>
-    <w:lsdException w:name="Medium Grid 1 Accent 4" w:uiPriority="67"/>
-    <w:lsdException w:name="Medium Grid 2 Accent 4" w:uiPriority="68"/>
-    <w:lsdException w:name="Medium Grid 3 Accent 4" w:uiPriority="69"/>
-    <w:lsdException w:name="Dark List Accent 4" w:uiPriority="70"/>
-    <w:lsdException w:name="Colorful Shading Accent 4" w:uiPriority="71"/>
-    <w:lsdException w:name="Colorful List Accent 4" w:uiPriority="72"/>
-    <w:lsdException w:name="Colorful Grid Accent 4" w:uiPriority="73"/>
-    <w:lsdException w:name="Light Shading Accent 5" w:uiPriority="60"/>
-    <w:lsdException w:name="Light List Accent 5" w:uiPriority="61"/>
-    <w:lsdException w:name="Light Grid Accent 5" w:uiPriority="62"/>
-    <w:lsdException w:name="Medium Shading 1 Accent 5" w:uiPriority="63"/>
-    <w:lsdException w:name="Medium Shading 2 Accent 5" w:uiPriority="64"/>
-    <w:lsdException w:name="Medium List 1 Accent 5" w:uiPriority="65"/>
-    <w:lsdException w:name="Medium List 2 Accent 5" w:uiPriority="66"/>
-    <w:lsdException w:name="Medium Grid 1 Accent 5" w:uiPriority="67"/>
-    <w:lsdException w:name="Medium Grid 2 Accent 5" w:uiPriority="68"/>
-    <w:lsdException w:name="Medium Grid 3 Accent 5" w:uiPriority="69"/>
-    <w:lsdException w:name="Dark List Accent 5" w:uiPriority="70"/>
-    <w:lsdException w:name="Colorful Shading Accent 5" w:uiPriority="71"/>
-    <w:lsdException w:name="Colorful List Accent 5" w:uiPriority="72"/>
-    <w:lsdException w:name="Colorful Grid Accent 5" w:uiPriority="73"/>
-    <w:lsdException w:name="Light Shading Accent 6" w:uiPriority="60"/>
-    <w:lsdException w:name="Light List Accent 6" w:uiPriority="61"/>
-    <w:lsdException w:name="Light Grid Accent 6" w:uiPriority="62"/>
-    <w:lsdException w:name="Medium Shading 1 Accent 6" w:uiPriority="63"/>
-    <w:lsdException w:name="Medium Shading 2 Accent 6" w:uiPriority="64"/>
-    <w:lsdException w:name="Medium List 1 Accent 6" w:uiPriority="65"/>
-    <w:lsdException w:name="Medium List 2 Accent 6" w:uiPriority="66"/>
-    <w:lsdException w:name="Medium Grid 1 Accent 6" w:uiPriority="67"/>
-    <w:lsdException w:name="Medium Grid 2 Accent 6" w:uiPriority="68"/>
-    <w:lsdException w:name="Medium Grid 3 Accent 6" w:uiPriority="69"/>
-    <w:lsdException w:name="Dark List Accent 6" w:uiPriority="70"/>
-    <w:lsdException w:name="Colorful Shading Accent 6" w:uiPriority="71"/>
-    <w:lsdException w:name="Colorful List Accent 6" w:uiPriority="72"/>
-    <w:lsdException w:name="Colorful Grid Accent 6" w:uiPriority="73"/>
-    <w:lsdException w:name="Subtle Emphasis" w:uiPriority="19" w:qFormat="1"/>
-    <w:lsdException w:name="Intense Emphasis" w:uiPriority="21" w:qFormat="1"/>
-    <w:lsdException w:name="Subtle Reference" w:uiPriority="31" w:qFormat="1"/>
-    <w:lsdException w:name="Intense Reference" w:uiPriority="32" w:qFormat="1"/>
-    <w:lsdException w:name="Book Title" w:uiPriority="33" w:qFormat="1"/>
-    <w:lsdException w:name="Bibliography" w:semiHidden="1" w:uiPriority="37" w:unhideWhenUsed="1"/>
-    <w:lsdException w:name="TOC Heading" w:semiHidden="1" w:uiPriority="39" w:unhideWhenUsed="1" w:qFormat="1"/>
-    <w:lsdException w:name="Plain Table 1" w:uiPriority="41"/>
-    <w:lsdException w:name="Plain Table 2" w:uiPriority="42"/>
-    <w:lsdException w:name="Plain Table 3" w:uiPriority="43"/>
-    <w:lsdException w:name="Plain Table 4" w:uiPriority="44"/>
-    <w:lsdException w:name="Plain Table 5" w:uiPriority="45"/>
-    <w:lsdException w:name="Grid Table Light" w:uiPriority="40"/>
-    <w:lsdException w:name="Grid Table 1 Light" w:uiPriority="46"/>
-    <w:lsdException w:name="Grid Table 2" w:uiPriority="47"/>
-    <w:lsdException w:name="Grid Table 3" w:uiPriority="48"/>
-    <w:lsdException w:name="Grid Table 4" w:uiPriority="49"/>
-    <w:lsdException w:name="Grid Table 5 Dark" w:uiPriority="50"/>
-    <w:lsdException w:name="Grid Table 6 Colorful" w:uiPriority="51"/>
-    <w:lsdException w:name="Grid Table 7 Colorful" w:uiPriority="52"/>
-    <w:lsdException w:name="Grid Table 1 Light Accent 1" w:uiPriority="46"/>
-    <w:lsdException w:name="Grid Table 2 Accent 1" w:uiPriority="47"/>
-    <w:lsdException w:name="Grid Table 3 Accent 1" w:uiPriority="48"/>
-    <w:lsdException w:name="Grid Table 4 Accent 1" w:uiPriority="49"/>
-    <w:lsdException w:name="Grid Table 5 Dark Accent 1" w:uiPriority="50"/>
-    <w:lsdException w:name="Grid Table 6 Colorful Accent 1" w:uiPriority="51"/>
-    <w:lsdException w:name="Grid Table 7 Colorful Accent 1" w:uiPriority="52"/>
-    <w:lsdException w:name="Grid Table 1 Light Accent 2" w:uiPriority="46"/>
-    <w:lsdException w:name="Grid Table 2 Accent 2" w:uiPriority="47"/>
-    <w:lsdException w:name="Grid Table 3 Accent 2" w:uiPriority="48"/>
-    <w:lsdException w:name="Grid Table 4 Accent 2" w:uiPriority="49"/>
-    <w:lsdException w:name="Grid Table 5 Dark Accent 2" w:uiPriority="50"/>
-    <w:lsdException w:name="Grid Table 6 Colorful Accent 2" w:uiPriority="51"/>
-    <w:lsdException w:name="Grid Table 7 Colorful Accent 2" w:uiPriority="52"/>
-    <w:lsdException w:name="Grid Table 1 Light Accent 3" w:uiPriority="46"/>
-    <w:lsdException w:name="Grid Table 2 Accent 3" w:uiPriority="47"/>
-    <w:lsdException w:name="Grid Table 3 Accent 3" w:uiPriority="48"/>
-    <w:lsdException w:name="Grid Table 4 Accent 3" w:uiPriority="49"/>
-    <w:lsdException w:name="Grid Table 5 Dark Accent 3" w:uiPriority="50"/>
-    <w:lsdException w:name="Grid Table 6 Colorful Accent 3" w:uiPriority="51"/>
-    <w:lsdException w:name="Grid Table 7 Colorful Accent 3" w:uiPriority="52"/>
-    <w:lsdException w:name="Grid Table 1 Light Accent 4" w:uiPriority="46"/>
-    <w:lsdException w:name="Grid Table 2 Accent 4" w:uiPriority="47"/>
-    <w:lsdException w:name="Grid Table 3 Accent 4" w:uiPriority="48"/>
-    <w:lsdException w:name="Grid Table 4 Accent 4" w:uiPriority="49"/>
-    <w:lsdException w:name="Grid Table 5 Dark Accent 4" w:uiPriority="50"/>
-    <w:lsdException w:name="Grid Table 6 Colorful Accent 4" w:uiPriority="51"/>
-    <w:lsdException w:name="Grid Table 7 Colorful Accent 4" w:uiPriority="52"/>
-    <w:lsdException w:name="Grid Table 1 Light Accent 5" w:uiPriority="46"/>
-    <w:lsdException w:name="Grid Table 2 Accent 5" w:uiPriority="47"/>
-    <w:lsdException w:name="Grid Table 3 Accent 5" w:uiPriority="48"/>
-    <w:lsdException w:name="Grid Table 4 Accent 5" w:uiPriority="49"/>
-    <w:lsdException w:name="Grid Table 5 Dark Accent 5" w:uiPriority="50"/>
-    <w:lsdException w:name="Grid Table 6 Colorful Accent 5" w:uiPriority="51"/>
-    <w:lsdException w:name="Grid Table 7 Colorful Accent 5" w:uiPriority="52"/>
-    <w:lsdException w:name="Grid Table 1 Light Accent 6" w:uiPriority="46"/>
-    <w:lsdException w:name="Grid Table 2 Accent 6" w:uiPriority="47"/>
-    <w:lsdException w:name="Grid Table 3 Accent 6" w:uiPriority="48"/>
-    <w:lsdException w:name="Grid Table 4 Accent 6" w:uiPriority="49"/>
-    <w:lsdException w:name="Grid Table 5 Dark Accent 6" w:uiPriority="50"/>
-    <w:lsdException w:name="Grid Table 6 Colorful Accent 6" w:uiPriority="51"/>
-    <w:lsdException w:name="Grid Table 7 Colorful Accent 6" w:uiPriority="52"/>
-    <w:lsdException w:name="List Table 1 Light" w:uiPriority="46"/>
-    <w:lsdException w:name="List Table 2" w:uiPriority="47"/>
-    <w:lsdException w:name="List Table 3" w:uiPriority="48"/>
-    <w:lsdException w:name="List Table 4" w:uiPriority="49"/>
-    <w:lsdException w:name="List Table 5 Dark" w:uiPriority="50"/>
-    <w:lsdException w:name="List Table 6 Colorful" w:uiPriority="51"/>
-    <w:lsdException w:name="List Table 7 Colorful" w:uiPriority="52"/>
-    <w:lsdException w:name="List Table 1 Light Accent 1" w:uiPriority="46"/>
-    <w:lsdException w:name="List Table 2 Accent 1" w:uiPriority="47"/>
-    <w:lsdException w:name="List Table 3 Accent 1" w:uiPriority="48"/>
-    <w:lsdException w:name="List Table 4 Accent 1" w:uiPriority="49"/>
-    <w:lsdException w:name="List Table 5 Dark Accent 1" w:uiPriority="50"/>
-    <w:lsdException w:name="List Table 6 Colorful Accent 1" w:uiPriority="51"/>
-    <w:lsdException w:name="List Table 7 Colorful Accent 1" w:uiPriority="52"/>
-    <w:lsdException w:name="List Table 1 Light Accent 2" w:uiPriority="46"/>
-    <w:lsdException w:name="List Table 2 Accent 2" w:uiPriority="47"/>
-    <w:lsdException w:name="List Table 3 Accent 2" w:uiPriority="48"/>
-    <w:lsdException w:name="List Table 4 Accent 2" w:uiPriority="49"/>
-    <w:lsdException w:name="List Table 5 Dark Accent 2" w:uiPriority="50"/>
-    <w:lsdException w:name="List Table 6 Colorful Accent 2" w:uiPriority="51"/>
-    <w:lsdException w:name="List Table 7 Colorful Accent 2" w:uiPriority="52"/>
-    <w:lsdException w:name="List Table 1 Light Accent 3" w:uiPriority="46"/>
-    <w:lsdException w:name="List Table 2 Accent 3" w:uiPriority="47"/>
-    <w:lsdException w:name="List Table 3 Accent 3" w:uiPriority="48"/>
-    <w:lsdException w:name="List Table 4 Accent 3" w:uiPriority="49"/>
-    <w:lsdException w:name="List Table 5 Dark Accent 3" w:uiPriority="50"/>
-    <w:lsdException w:name="List Table 6 Colorful Accent 3" w:uiPriority="51"/>
-    <w:lsdException w:name="List Table 7 Colorful Accent 3" w:uiPriority="52"/>
-    <w:lsdException w:name="List Table 1 Light Accent 4" w:uiPriority="46"/>
-    <w:lsdException w:name="List Table 2 Accent 4" w:uiPriority="47"/>
-    <w:lsdException w:name="List Table 3 Accent 4" w:uiPriority="48"/>
-    <w:lsdException w:name="List Table 4 Accent 4" w:uiPriority="49"/>
-    <w:lsdException w:name="List Table 5 Dark Accent 4" w:uiPriority="50"/>
-    <w:lsdException w:name="List Table 6 Colorful Accent 4" w:uiPriority="51"/>
-    <w:lsdException w:name="List Table 7 Colorful Accent 4" w:uiPriority="52"/>
-    <w:lsdException w:name="List Table 1 Light Accent 5" w:uiPriority="46"/>
-    <w:lsdException w:name="List Table 2 Accent 5" w:uiPriority="47"/>
-    <w:lsdException w:name="List Table 3 Accent 5" w:uiPriority="48"/>
-    <w:lsdException w:name="List Table 4 Accent 5" w:uiPriority="49"/>
-    <w:lsdException w:name="List Table 5 Dark Accent 5" w:uiPriority="50"/>
-    <w:lsdException w:name="List Table 6 Colorful Accent 5" w:uiPriority="51"/>
-    <w:lsdException w:name="List Table 7 Colorful Accent 5" w:uiPriority="52"/>
-    <w:lsdException w:name="List Table 1 Light Accent 6" w:uiPriority="46"/>
-    <w:lsdException w:name="List Table 2 Accent 6" w:uiPriority="47"/>
-    <w:lsdException w:name="List Table 3 Accent 6" w:uiPriority="48"/>
-    <w:lsdException w:name="List Table 4 Accent 6" w:uiPriority="49"/>
-    <w:lsdException w:name="List Table 5 Dark Accent 6" w:uiPriority="50"/>
-    <w:lsdException w:name="List Table 6 Colorful Accent 6" w:uiPriority="51"/>
-    <w:lsdException w:name="List Table 7 Colorful Accent 6" w:uiPriority="52"/>
-    <w:lsdException w:name="Mention" w:semiHidden="1" w:unhideWhenUsed="1"/>
-    <w:lsdException w:name="Smart Hyperlink" w:semiHidden="1" w:unhideWhenUsed="1"/>
-    <w:lsdException w:name="Hashtag" w:semiHidden="1" w:unhideWhenUsed="1"/>
-    <w:lsdException w:name="Unresolved Mention" w:semiHidden="1" w:unhideWhenUsed="1"/>
-    <w:lsdException w:name="Smart Link" w:semiHidden="1" w:unhideWhenUsed="1"/>
+  <w:latentStyles w:defLockedState="0" w:defUIPriority="99" w:defSemiHidden="1" w:defUnhideWhenUsed="1" w:defQFormat="0" w:count="267">
+    <w:lsdException w:name="Normal" w:semiHidden="0" w:uiPriority="0" w:unhideWhenUsed="0" w:qFormat="1"/>
+    <w:lsdException w:name="heading 1" w:semiHidden="0" w:uiPriority="0" w:unhideWhenUsed="0" w:qFormat="1"/>
+    <w:lsdException w:name="heading 2" w:semiHidden="0" w:uiPriority="0" w:unhideWhenUsed="0" w:qFormat="1"/>
+    <w:lsdException w:name="heading 3" w:semiHidden="0" w:uiPriority="0" w:unhideWhenUsed="0" w:qFormat="1"/>
+    <w:lsdException w:name="heading 4" w:uiPriority="9" w:qFormat="1"/>
+    <w:lsdException w:name="heading 5" w:uiPriority="9" w:qFormat="1"/>
+    <w:lsdException w:name="heading 6" w:uiPriority="9" w:qFormat="1"/>
+    <w:lsdException w:name="heading 7" w:uiPriority="9" w:qFormat="1"/>
+    <w:lsdException w:name="heading 8" w:uiPriority="9" w:qFormat="1"/>
+    <w:lsdException w:name="heading 9" w:uiPriority="9" w:qFormat="1"/>
+    <w:lsdException w:name="toc 1" w:uiPriority="39"/>
+    <w:lsdException w:name="toc 2" w:uiPriority="39"/>
+    <w:lsdException w:name="toc 3" w:uiPriority="39"/>
+    <w:lsdException w:name="toc 4" w:uiPriority="39"/>
+    <w:lsdException w:name="toc 5" w:uiPriority="39"/>
+    <w:lsdException w:name="toc 6" w:uiPriority="39"/>
+    <w:lsdException w:name="toc 7" w:uiPriority="39"/>
+    <w:lsdException w:name="toc 8" w:uiPriority="39"/>
+    <w:lsdException w:name="toc 9" w:uiPriority="39"/>
+    <w:lsdException w:name="caption" w:uiPriority="35" w:qFormat="1"/>
+    <w:lsdException w:name="Title" w:semiHidden="0" w:uiPriority="10" w:unhideWhenUsed="0" w:qFormat="1"/>
+    <w:lsdException w:name="Default Paragraph Font" w:uiPriority="1"/>
+    <w:lsdException w:name="Subtitle" w:semiHidden="0" w:uiPriority="11" w:unhideWhenUsed="0" w:qFormat="1"/>
+    <w:lsdException w:name="Strong" w:semiHidden="0" w:uiPriority="22" w:unhideWhenUsed="0" w:qFormat="1"/>
+    <w:lsdException w:name="Emphasis" w:semiHidden="0" w:uiPriority="20" w:unhideWhenUsed="0" w:qFormat="1"/>
+    <w:lsdException w:name="Table Grid" w:uiPriority="59"/>
+    <w:lsdException w:name="Placeholder Text" w:unhideWhenUsed="0"/>
+    <w:lsdException w:name="No Spacing" w:semiHidden="0" w:uiPriority="1" w:unhideWhenUsed="0" w:qFormat="1"/>
+    <w:lsdException w:name="Light Shading" w:semiHidden="0" w:uiPriority="60" w:unhideWhenUsed="0"/>
+    <w:lsdException w:name="Light List" w:semiHidden="0" w:uiPriority="61" w:unhideWhenUsed="0"/>
+    <w:lsdException w:name="Light Grid" w:semiHidden="0" w:uiPriority="62" w:unhideWhenUsed="0"/>
+    <w:lsdException w:name="Medium Shading 1" w:semiHidden="0" w:uiPriority="63" w:unhideWhenUsed="0"/>
+    <w:lsdException w:name="Medium Shading 2" w:semiHidden="0" w:uiPriority="64" w:unhideWhenUsed="0"/>
+    <w:lsdException w:name="Medium List 1" w:semiHidden="0" w:uiPriority="65" w:unhideWhenUsed="0"/>
+    <w:lsdException w:name="Medium List 2" w:semiHidden="0" w:uiPriority="66" w:unhideWhenUsed="0"/>
+    <w:lsdException w:name="Medium Grid 1" w:semiHidden="0" w:uiPriority="67" w:unhideWhenUsed="0"/>
+    <w:lsdException w:name="Medium Grid 2" w:semiHidden="0" w:uiPriority="68" w:unhideWhenUsed="0"/>
+    <w:lsdException w:name="Medium Grid 3" w:semiHidden="0" w:uiPriority="69" w:unhideWhenUsed="0"/>
+    <w:lsdException w:name="Dark List" w:semiHidden="0" w:uiPriority="70" w:unhideWhenUsed="0"/>
+    <w:lsdException w:name="Colorful Shading" w:semiHidden="0" w:uiPriority="71" w:unhideWhenUsed="0"/>
+    <w:lsdException w:name="Colorful List" w:semiHidden="0" w:uiPriority="72" w:unhideWhenUsed="0"/>
+    <w:lsdException w:name="Colorful Grid" w:semiHidden="0" w:uiPriority="73" w:unhideWhenUsed="0"/>
+    <w:lsdException w:name="Light Shading Accent 1" w:semiHidden="0" w:uiPriority="60" w:unhideWhenUsed="0"/>
+    <w:lsdException w:name="Light List Accent 1" w:semiHidden="0" w:uiPriority="61" w:unhideWhenUsed="0"/>
+    <w:lsdException w:name="Light Grid Accent 1" w:semiHidden="0" w:uiPriority="62" w:unhideWhenUsed="0"/>
+    <w:lsdException w:name="Medium Shading 1 Accent 1" w:semiHidden="0" w:uiPriority="63" w:unhideWhenUsed="0"/>
+    <w:lsdException w:name="Medium Shading 2 Accent 1" w:semiHidden="0" w:uiPriority="64" w:unhideWhenUsed="0"/>
+    <w:lsdException w:name="Medium List 1 Accent 1" w:semiHidden="0" w:uiPriority="65" w:unhideWhenUsed="0"/>
+    <w:lsdException w:name="Revision" w:unhideWhenUsed="0"/>
+    <w:lsdException w:name="List Paragraph" w:semiHidden="0" w:uiPriority="34" w:unhideWhenUsed="0" w:qFormat="1"/>
+    <w:lsdException w:name="Quote" w:semiHidden="0" w:uiPriority="29" w:unhideWhenUsed="0" w:qFormat="1"/>
+    <w:lsdException w:name="Intense Quote" w:semiHidden="0" w:uiPriority="30" w:unhideWhenUsed="0" w:qFormat="1"/>
+    <w:lsdException w:name="Medium List 2 Accent 1" w:semiHidden="0" w:uiPriority="66" w:unhideWhenUsed="0"/>
+    <w:lsdException w:name="Medium Grid 1 Accent 1" w:semiHidden="0" w:uiPriority="67" w:unhideWhenUsed="0"/>
+    <w:lsdException w:name="Medium Grid 2 Accent 1" w:semiHidden="0" w:uiPriority="68" w:unhideWhenUsed="0"/>
+    <w:lsdException w:name="Medium Grid 3 Accent 1" w:semiHidden="0" w:uiPriority="69" w:unhideWhenUsed="0"/>
+    <w:lsdException w:name="Dark List Accent 1" w:semiHidden="0" w:uiPriority="70" w:unhideWhenUsed="0"/>
+    <w:lsdException w:name="Colorful Shading Accent 1" w:semiHidden="0" w:uiPriority="71" w:unhideWhenUsed="0"/>
+    <w:lsdException w:name="Colorful List Accent 1" w:semiHidden="0" w:uiPriority="72" w:unhideWhenUsed="0"/>
+    <w:lsdException w:name="Colorful Grid Accent 1" w:semiHidden="0" w:uiPriority="73" w:unhideWhenUsed="0"/>
+    <w:lsdException w:name="Light Shading Accent 2" w:semiHidden="0" w:uiPriority="60" w:unhideWhenUsed="0"/>
+    <w:lsdException w:name="Light List Accent 2" w:semiHidden="0" w:uiPriority="61" w:unhideWhenUsed="0"/>
+    <w:lsdException w:name="Light Grid Accent 2" w:semiHidden="0" w:uiPriority="62" w:unhideWhenUsed="0"/>
+    <w:lsdException w:name="Medium Shading 1 Accent 2" w:semiHidden="0" w:uiPriority="63" w:unhideWhenUsed="0"/>
+    <w:lsdException w:name="Medium Shading 2 Accent 2" w:semiHidden="0" w:uiPriority="64" w:unhideWhenUsed="0"/>
+    <w:lsdException w:name="Medium List 1 Accent 2" w:semiHidden="0" w:uiPriority="65" w:unhideWhenUsed="0"/>
+    <w:lsdException w:name="Medium List 2 Accent 2" w:semiHidden="0" w:uiPriority="66" w:unhideWhenUsed="0"/>
+    <w:lsdException w:name="Medium Grid 1 Accent 2" w:semiHidden="0" w:uiPriority="67" w:unhideWhenUsed="0"/>
+    <w:lsdException w:name="Medium Grid 2 Accent 2" w:semiHidden="0" w:uiPriority="68" w:unhideWhenUsed="0"/>
+    <w:lsdException w:name="Medium Grid 3 Accent 2" w:semiHidden="0" w:uiPriority="69" w:unhideWhenUsed="0"/>
+    <w:lsdException w:name="Dark List Accent 2" w:semiHidden="0" w:uiPriority="70" w:unhideWhenUsed="0"/>
+    <w:lsdException w:name="Colorful Shading Accent 2" w:semiHidden="0" w:uiPriority="71" w:unhideWhenUsed="0"/>
+    <w:lsdException w:name="Colorful List Accent 2" w:semiHidden="0" w:uiPriority="72" w:unhideWhenUsed="0"/>
+    <w:lsdException w:name="Colorful Grid Accent 2" w:semiHidden="0" w:uiPriority="73" w:unhideWhenUsed="0"/>
+    <w:lsdException w:name="Light Shading Accent 3" w:semiHidden="0" w:uiPriority="60" w:unhideWhenUsed="0"/>
+    <w:lsdException w:name="Light List Accent 3" w:semiHidden="0" w:uiPriority="61" w:unhideWhenUsed="0"/>
+    <w:lsdException w:name="Light Grid Accent 3" w:semiHidden="0" w:uiPriority="62" w:unhideWhenUsed="0"/>
+    <w:lsdException w:name="Medium Shading 1 Accent 3" w:semiHidden="0" w:uiPriority="63" w:unhideWhenUsed="0"/>
+    <w:lsdException w:name="Medium Shading 2 Accent 3" w:semiHidden="0" w:uiPriority="64" w:unhideWhenUsed="0"/>
+    <w:lsdException w:name="Medium List 1 Accent 3" w:semiHidden="0" w:uiPriority="65" w:unhideWhenUsed="0"/>
+    <w:lsdException w:name="Medium List 2 Accent 3" w:semiHidden="0" w:uiPriority="66" w:unhideWhenUsed="0"/>
+    <w:lsdException w:name="Medium Grid 1 Accent 3" w:semiHidden="0" w:uiPriority="67" w:unhideWhenUsed="0"/>
+    <w:lsdException w:name="Medium Grid 2 Accent 3" w:semiHidden="0" w:uiPriority="68" w:unhideWhenUsed="0"/>
+    <w:lsdException w:name="Medium Grid 3 Accent 3" w:semiHidden="0" w:uiPriority="69" w:unhideWhenUsed="0"/>
+    <w:lsdException w:name="Dark List Accent 3" w:semiHidden="0" w:uiPriority="70" w:unhideWhenUsed="0"/>
+    <w:lsdException w:name="Colorful Shading Accent 3" w:semiHidden="0" w:uiPriority="71" w:unhideWhenUsed="0"/>
+    <w:lsdException w:name="Colorful List Accent 3" w:semiHidden="0" w:uiPriority="72" w:unhideWhenUsed="0"/>
+    <w:lsdException w:name="Colorful Grid Accent 3" w:semiHidden="0" w:uiPriority="73" w:unhideWhenUsed="0"/>
+    <w:lsdException w:name="Light Shading Accent 4" w:semiHidden="0" w:uiPriority="60" w:unhideWhenUsed="0"/>
+    <w:lsdException w:name="Light List Accent 4" w:semiHidden="0" w:uiPriority="61" w:unhideWhenUsed="0"/>
+    <w:lsdException w:name="Light Grid Accent 4" w:semiHidden="0" w:uiPriority="62" w:unhideWhenUsed="0"/>
+    <w:lsdException w:name="Medium Shading 1 Accent 4" w:semiHidden="0" w:uiPriority="63" w:unhideWhenUsed="0"/>
+    <w:lsdException w:name="Medium Shading 2 Accent 4" w:semiHidden="0" w:uiPriority="64" w:unhideWhenUsed="0"/>
+    <w:lsdException w:name="Medium List 1 Accent 4" w:semiHidden="0" w:uiPriority="65" w:unhideWhenUsed="0"/>
+    <w:lsdException w:name="Medium List 2 Accent 4" w:semiHidden="0" w:uiPriority="66" w:unhideWhenUsed="0"/>
+    <w:lsdException w:name="Medium Grid 1 Accent 4" w:semiHidden="0" w:uiPriority="67" w:unhideWhenUsed="0"/>
+    <w:lsdException w:name="Medium Grid 2 Accent 4" w:semiHidden="0" w:uiPriority="68" w:unhideWhenUsed="0"/>
+    <w:lsdException w:name="Medium Grid 3 Accent 4" w:semiHidden="0" w:uiPriority="69" w:unhideWhenUsed="0"/>
+    <w:lsdException w:name="Dark List Accent 4" w:semiHidden="0" w:uiPriority="70" w:unhideWhenUsed="0"/>
+    <w:lsdException w:name="Colorful Shading Accent 4" w:semiHidden="0" w:uiPriority="71" w:unhideWhenUsed="0"/>
+    <w:lsdException w:name="Colorful List Accent 4" w:semiHidden="0" w:uiPriority="72" w:unhideWhenUsed="0"/>
+    <w:lsdException w:name="Colorful Grid Accent 4" w:semiHidden="0" w:uiPriority="73" w:unhideWhenUsed="0"/>
+    <w:lsdException w:name="Light Shading Accent 5" w:semiHidden="0" w:uiPriority="60" w:unhideWhenUsed="0"/>
+    <w:lsdException w:name="Light List Accent 5" w:semiHidden="0" w:uiPriority="61" w:unhideWhenUsed="0"/>
+    <w:lsdException w:name="Light Grid Accent 5" w:semiHidden="0" w:uiPriority="62" w:unhideWhenUsed="0"/>
+    <w:lsdException w:name="Medium Shading 1 Accent 5" w:semiHidden="0" w:uiPriority="63" w:unhideWhenUsed="0"/>
+    <w:lsdException w:name="Medium Shading 2 Accent 5" w:semiHidden="0" w:uiPriority="64" w:unhideWhenUsed="0"/>
+    <w:lsdException w:name="Medium List 1 Accent 5" w:semiHidden="0" w:uiPriority="65" w:unhideWhenUsed="0"/>
+    <w:lsdException w:name="Medium List 2 Accent 5" w:semiHidden="0" w:uiPriority="66" w:unhideWhenUsed="0"/>
+    <w:lsdException w:name="Medium Grid 1 Accent 5" w:semiHidden="0" w:uiPriority="67" w:unhideWhenUsed="0"/>
+    <w:lsdException w:name="Medium Grid 2 Accent 5" w:semiHidden="0" w:uiPriority="68" w:unhideWhenUsed="0"/>
+    <w:lsdException w:name="Medium Grid 3 Accent 5" w:semiHidden="0" w:uiPriority="69" w:unhideWhenUsed="0"/>
+    <w:lsdException w:name="Dark List Accent 5" w:semiHidden="0" w:uiPriority="70" w:unhideWhenUsed="0"/>
+    <w:lsdException w:name="Colorful Shading Accent 5" w:semiHidden="0" w:uiPriority="71" w:unhideWhenUsed="0"/>
+    <w:lsdException w:name="Colorful List Accent 5" w:semiHidden="0" w:uiPriority="72" w:unhideWhenUsed="0"/>
+    <w:lsdException w:name="Colorful Grid Accent 5" w:semiHidden="0" w:uiPriority="73" w:unhideWhenUsed="0"/>
+    <w:lsdException w:name="Light Shading Accent 6" w:semiHidden="0" w:uiPriority="60" w:unhideWhenUsed="0"/>
+    <w:lsdException w:name="Light List Accent 6" w:semiHidden="0" w:uiPriority="61" w:unhideWhenUsed="0"/>
+    <w:lsdException w:name="Light Grid Accent 6" w:semiHidden="0" w:uiPriority="62" w:unhideWhenUsed="0"/>
+    <w:lsdException w:name="Medium Shading 1 Accent 6" w:semiHidden="0" w:uiPriority="63" w:unhideWhenUsed="0"/>
+    <w:lsdException w:name="Medium Shading 2 Accent 6" w:semiHidden="0" w:uiPriority="64" w:unhideWhenUsed="0"/>
+    <w:lsdException w:name="Medium List 1 Accent 6" w:semiHidden="0" w:uiPriority="65" w:unhideWhenUsed="0"/>
+    <w:lsdException w:name="Medium List 2 Accent 6" w:semiHidden="0" w:uiPriority="66" w:unhideWhenUsed="0"/>
+    <w:lsdException w:name="Medium Grid 1 Accent 6" w:semiHidden="0" w:uiPriority="67" w:unhideWhenUsed="0"/>
+    <w:lsdException w:name="Medium Grid 2 Accent 6" w:semiHidden="0" w:uiPriority="68" w:unhideWhenUsed="0"/>
+    <w:lsdException w:name="Medium Grid 3 Accent 6" w:semiHidden="0" w:uiPriority="69" w:unhideWhenUsed="0"/>
+    <w:lsdException w:name="Dark List Accent 6" w:semiHidden="0" w:uiPriority="70" w:unhideWhenUsed="0"/>
+    <w:lsdException w:name="Colorful Shading Accent 6" w:semiHidden="0" w:uiPriority="71" w:unhideWhenUsed="0"/>
+    <w:lsdException w:name="Colorful List Accent 6" w:semiHidden="0" w:uiPriority="72" w:unhideWhenUsed="0"/>
+    <w:lsdException w:name="Colorful Grid Accent 6" w:semiHidden="0" w:uiPriority="73" w:unhideWhenUsed="0"/>
+    <w:lsdException w:name="Subtle Emphasis" w:semiHidden="0" w:uiPriority="19" w:unhideWhenUsed="0" w:qFormat="1"/>
+    <w:lsdException w:name="Intense Emphasis" w:semiHidden="0" w:uiPriority="21" w:unhideWhenUsed="0" w:qFormat="1"/>
+    <w:lsdException w:name="Subtle Reference" w:semiHidden="0" w:uiPriority="31" w:unhideWhenUsed="0" w:qFormat="1"/>
+    <w:lsdException w:name="Intense Reference" w:semiHidden="0" w:uiPriority="32" w:unhideWhenUsed="0" w:qFormat="1"/>
+    <w:lsdException w:name="Book Title" w:semiHidden="0" w:uiPriority="33" w:unhideWhenUsed="0" w:qFormat="1"/>
+    <w:lsdException w:name="Bibliography" w:uiPriority="37"/>
+    <w:lsdException w:name="TOC Heading" w:uiPriority="39" w:qFormat="1"/>
   </w:latentStyles>
   <w:style w:type="paragraph" w:default="1" w:styleId="Normal">
     <w:name w:val="Normal"/>
@@ -27311,6 +26737,196 @@
 </w:styles>
 </file>
 
+<file path=word/stylesWithEffects.xml><?xml version="1.0" encoding="utf-8"?>
+<w:styles xmlns:wpc="http://schemas.microsoft.com/office/word/2010/wordprocessingCanvas" xmlns:mc="http://schemas.openxmlformats.org/markup-compatibility/2006" xmlns:o="urn:schemas-microsoft-com:office:office" xmlns:r="http://schemas.openxmlformats.org/officeDocument/2006/relationships" xmlns:m="http://schemas.openxmlformats.org/officeDocument/2006/math" xmlns:v="urn:schemas-microsoft-com:vml" xmlns:wp14="http://schemas.microsoft.com/office/word/2010/wordprocessingDrawing" xmlns:wp="http://schemas.openxmlformats.org/drawingml/2006/wordprocessingDrawing" xmlns:w10="urn:schemas-microsoft-com:office:word" xmlns:w="http://schemas.openxmlformats.org/wordprocessingml/2006/main" xmlns:w14="http://schemas.microsoft.com/office/word/2010/wordml" xmlns:wpg="http://schemas.microsoft.com/office/word/2010/wordprocessingGroup" xmlns:wpi="http://schemas.microsoft.com/office/word/2010/wordprocessingInk" xmlns:wne="http://schemas.microsoft.com/office/word/2006/wordml" xmlns:wps="http://schemas.microsoft.com/office/word/2010/wordprocessingShape" mc:Ignorable="w14 wp14">
+  <w:docDefaults>
+    <w:rPrDefault>
+      <w:rPr>
+        <w:rFonts w:asciiTheme="minorHAnsi" w:eastAsiaTheme="minorEastAsia" w:hAnsiTheme="minorHAnsi" w:cstheme="minorBidi"/>
+        <w:sz w:val="22"/>
+        <w:szCs w:val="22"/>
+        <w:lang w:val="pt-BR" w:eastAsia="pt-BR" w:bidi="ar-SA"/>
+      </w:rPr>
+    </w:rPrDefault>
+    <w:pPrDefault>
+      <w:pPr>
+        <w:spacing w:after="200" w:line="276" w:lineRule="auto"/>
+      </w:pPr>
+    </w:pPrDefault>
+  </w:docDefaults>
+  <w:latentStyles w:defLockedState="0" w:defUIPriority="99" w:defSemiHidden="1" w:defUnhideWhenUsed="1" w:defQFormat="0" w:count="267">
+    <w:lsdException w:name="Normal" w:semiHidden="0" w:uiPriority="0" w:unhideWhenUsed="0" w:qFormat="1"/>
+    <w:lsdException w:name="heading 1" w:semiHidden="0" w:uiPriority="9" w:unhideWhenUsed="0" w:qFormat="1"/>
+    <w:lsdException w:name="heading 2" w:uiPriority="9" w:qFormat="1"/>
+    <w:lsdException w:name="heading 3" w:uiPriority="9" w:qFormat="1"/>
+    <w:lsdException w:name="heading 4" w:uiPriority="9" w:qFormat="1"/>
+    <w:lsdException w:name="heading 5" w:uiPriority="9" w:qFormat="1"/>
+    <w:lsdException w:name="heading 6" w:uiPriority="9" w:qFormat="1"/>
+    <w:lsdException w:name="heading 7" w:uiPriority="9" w:qFormat="1"/>
+    <w:lsdException w:name="heading 8" w:uiPriority="9" w:qFormat="1"/>
+    <w:lsdException w:name="heading 9" w:uiPriority="9" w:qFormat="1"/>
+    <w:lsdException w:name="toc 1" w:uiPriority="39"/>
+    <w:lsdException w:name="toc 2" w:uiPriority="39"/>
+    <w:lsdException w:name="toc 3" w:uiPriority="39"/>
+    <w:lsdException w:name="toc 4" w:uiPriority="39"/>
+    <w:lsdException w:name="toc 5" w:uiPriority="39"/>
+    <w:lsdException w:name="toc 6" w:uiPriority="39"/>
+    <w:lsdException w:name="toc 7" w:uiPriority="39"/>
+    <w:lsdException w:name="toc 8" w:uiPriority="39"/>
+    <w:lsdException w:name="toc 9" w:uiPriority="39"/>
+    <w:lsdException w:name="caption" w:uiPriority="35" w:qFormat="1"/>
+    <w:lsdException w:name="Title" w:semiHidden="0" w:uiPriority="10" w:unhideWhenUsed="0" w:qFormat="1"/>
+    <w:lsdException w:name="Default Paragraph Font" w:uiPriority="1"/>
+    <w:lsdException w:name="Subtitle" w:semiHidden="0" w:uiPriority="11" w:unhideWhenUsed="0" w:qFormat="1"/>
+    <w:lsdException w:name="Strong" w:semiHidden="0" w:uiPriority="22" w:unhideWhenUsed="0" w:qFormat="1"/>
+    <w:lsdException w:name="Emphasis" w:semiHidden="0" w:uiPriority="20" w:unhideWhenUsed="0" w:qFormat="1"/>
+    <w:lsdException w:name="Table Grid" w:semiHidden="0" w:uiPriority="59" w:unhideWhenUsed="0"/>
+    <w:lsdException w:name="Placeholder Text" w:unhideWhenUsed="0"/>
+    <w:lsdException w:name="No Spacing" w:semiHidden="0" w:uiPriority="1" w:unhideWhenUsed="0" w:qFormat="1"/>
+    <w:lsdException w:name="Light Shading" w:semiHidden="0" w:uiPriority="60" w:unhideWhenUsed="0"/>
+    <w:lsdException w:name="Light List" w:semiHidden="0" w:uiPriority="61" w:unhideWhenUsed="0"/>
+    <w:lsdException w:name="Light Grid" w:semiHidden="0" w:uiPriority="62" w:unhideWhenUsed="0"/>
+    <w:lsdException w:name="Medium Shading 1" w:semiHidden="0" w:uiPriority="63" w:unhideWhenUsed="0"/>
+    <w:lsdException w:name="Medium Shading 2" w:semiHidden="0" w:uiPriority="64" w:unhideWhenUsed="0"/>
+    <w:lsdException w:name="Medium List 1" w:semiHidden="0" w:uiPriority="65" w:unhideWhenUsed="0"/>
+    <w:lsdException w:name="Medium List 2" w:semiHidden="0" w:uiPriority="66" w:unhideWhenUsed="0"/>
+    <w:lsdException w:name="Medium Grid 1" w:semiHidden="0" w:uiPriority="67" w:unhideWhenUsed="0"/>
+    <w:lsdException w:name="Medium Grid 2" w:semiHidden="0" w:uiPriority="68" w:unhideWhenUsed="0"/>
+    <w:lsdException w:name="Medium Grid 3" w:semiHidden="0" w:uiPriority="69" w:unhideWhenUsed="0"/>
+    <w:lsdException w:name="Dark List" w:semiHidden="0" w:uiPriority="70" w:unhideWhenUsed="0"/>
+    <w:lsdException w:name="Colorful Shading" w:semiHidden="0" w:uiPriority="71" w:unhideWhenUsed="0"/>
+    <w:lsdException w:name="Colorful List" w:semiHidden="0" w:uiPriority="72" w:unhideWhenUsed="0"/>
+    <w:lsdException w:name="Colorful Grid" w:semiHidden="0" w:uiPriority="73" w:unhideWhenUsed="0"/>
+    <w:lsdException w:name="Light Shading Accent 1" w:semiHidden="0" w:uiPriority="60" w:unhideWhenUsed="0"/>
+    <w:lsdException w:name="Light List Accent 1" w:semiHidden="0" w:uiPriority="61" w:unhideWhenUsed="0"/>
+    <w:lsdException w:name="Light Grid Accent 1" w:semiHidden="0" w:uiPriority="62" w:unhideWhenUsed="0"/>
+    <w:lsdException w:name="Medium Shading 1 Accent 1" w:semiHidden="0" w:uiPriority="63" w:unhideWhenUsed="0"/>
+    <w:lsdException w:name="Medium Shading 2 Accent 1" w:semiHidden="0" w:uiPriority="64" w:unhideWhenUsed="0"/>
+    <w:lsdException w:name="Medium List 1 Accent 1" w:semiHidden="0" w:uiPriority="65" w:unhideWhenUsed="0"/>
+    <w:lsdException w:name="Revision" w:unhideWhenUsed="0"/>
+    <w:lsdException w:name="List Paragraph" w:semiHidden="0" w:uiPriority="34" w:unhideWhenUsed="0" w:qFormat="1"/>
+    <w:lsdException w:name="Quote" w:semiHidden="0" w:uiPriority="29" w:unhideWhenUsed="0" w:qFormat="1"/>
+    <w:lsdException w:name="Intense Quote" w:semiHidden="0" w:uiPriority="30" w:unhideWhenUsed="0" w:qFormat="1"/>
+    <w:lsdException w:name="Medium List 2 Accent 1" w:semiHidden="0" w:uiPriority="66" w:unhideWhenUsed="0"/>
+    <w:lsdException w:name="Medium Grid 1 Accent 1" w:semiHidden="0" w:uiPriority="67" w:unhideWhenUsed="0"/>
+    <w:lsdException w:name="Medium Grid 2 Accent 1" w:semiHidden="0" w:uiPriority="68" w:unhideWhenUsed="0"/>
+    <w:lsdException w:name="Medium Grid 3 Accent 1" w:semiHidden="0" w:uiPriority="69" w:unhideWhenUsed="0"/>
+    <w:lsdException w:name="Dark List Accent 1" w:semiHidden="0" w:uiPriority="70" w:unhideWhenUsed="0"/>
+    <w:lsdException w:name="Colorful Shading Accent 1" w:semiHidden="0" w:uiPriority="71" w:unhideWhenUsed="0"/>
+    <w:lsdException w:name="Colorful List Accent 1" w:semiHidden="0" w:uiPriority="72" w:unhideWhenUsed="0"/>
+    <w:lsdException w:name="Colorful Grid Accent 1" w:semiHidden="0" w:uiPriority="73" w:unhideWhenUsed="0"/>
+    <w:lsdException w:name="Light Shading Accent 2" w:semiHidden="0" w:uiPriority="60" w:unhideWhenUsed="0"/>
+    <w:lsdException w:name="Light List Accent 2" w:semiHidden="0" w:uiPriority="61" w:unhideWhenUsed="0"/>
+    <w:lsdException w:name="Light Grid Accent 2" w:semiHidden="0" w:uiPriority="62" w:unhideWhenUsed="0"/>
+    <w:lsdException w:name="Medium Shading 1 Accent 2" w:semiHidden="0" w:uiPriority="63" w:unhideWhenUsed="0"/>
+    <w:lsdException w:name="Medium Shading 2 Accent 2" w:semiHidden="0" w:uiPriority="64" w:unhideWhenUsed="0"/>
+    <w:lsdException w:name="Medium List 1 Accent 2" w:semiHidden="0" w:uiPriority="65" w:unhideWhenUsed="0"/>
+    <w:lsdException w:name="Medium List 2 Accent 2" w:semiHidden="0" w:uiPriority="66" w:unhideWhenUsed="0"/>
+    <w:lsdException w:name="Medium Grid 1 Accent 2" w:semiHidden="0" w:uiPriority="67" w:unhideWhenUsed="0"/>
+    <w:lsdException w:name="Medium Grid 2 Accent 2" w:semiHidden="0" w:uiPriority="68" w:unhideWhenUsed="0"/>
+    <w:lsdException w:name="Medium Grid 3 Accent 2" w:semiHidden="0" w:uiPriority="69" w:unhideWhenUsed="0"/>
+    <w:lsdException w:name="Dark List Accent 2" w:semiHidden="0" w:uiPriority="70" w:unhideWhenUsed="0"/>
+    <w:lsdException w:name="Colorful Shading Accent 2" w:semiHidden="0" w:uiPriority="71" w:unhideWhenUsed="0"/>
+    <w:lsdException w:name="Colorful List Accent 2" w:semiHidden="0" w:uiPriority="72" w:unhideWhenUsed="0"/>
+    <w:lsdException w:name="Colorful Grid Accent 2" w:semiHidden="0" w:uiPriority="73" w:unhideWhenUsed="0"/>
+    <w:lsdException w:name="Light Shading Accent 3" w:semiHidden="0" w:uiPriority="60" w:unhideWhenUsed="0"/>
+    <w:lsdException w:name="Light List Accent 3" w:semiHidden="0" w:uiPriority="61" w:unhideWhenUsed="0"/>
+    <w:lsdException w:name="Light Grid Accent 3" w:semiHidden="0" w:uiPriority="62" w:unhideWhenUsed="0"/>
+    <w:lsdException w:name="Medium Shading 1 Accent 3" w:semiHidden="0" w:uiPriority="63" w:unhideWhenUsed="0"/>
+    <w:lsdException w:name="Medium Shading 2 Accent 3" w:semiHidden="0" w:uiPriority="64" w:unhideWhenUsed="0"/>
+    <w:lsdException w:name="Medium List 1 Accent 3" w:semiHidden="0" w:uiPriority="65" w:unhideWhenUsed="0"/>
+    <w:lsdException w:name="Medium List 2 Accent 3" w:semiHidden="0" w:uiPriority="66" w:unhideWhenUsed="0"/>
+    <w:lsdException w:name="Medium Grid 1 Accent 3" w:semiHidden="0" w:uiPriority="67" w:unhideWhenUsed="0"/>
+    <w:lsdException w:name="Medium Grid 2 Accent 3" w:semiHidden="0" w:uiPriority="68" w:unhideWhenUsed="0"/>
+    <w:lsdException w:name="Medium Grid 3 Accent 3" w:semiHidden="0" w:uiPriority="69" w:unhideWhenUsed="0"/>
+    <w:lsdException w:name="Dark List Accent 3" w:semiHidden="0" w:uiPriority="70" w:unhideWhenUsed="0"/>
+    <w:lsdException w:name="Colorful Shading Accent 3" w:semiHidden="0" w:uiPriority="71" w:unhideWhenUsed="0"/>
+    <w:lsdException w:name="Colorful List Accent 3" w:semiHidden="0" w:uiPriority="72" w:unhideWhenUsed="0"/>
+    <w:lsdException w:name="Colorful Grid Accent 3" w:semiHidden="0" w:uiPriority="73" w:unhideWhenUsed="0"/>
+    <w:lsdException w:name="Light Shading Accent 4" w:semiHidden="0" w:uiPriority="60" w:unhideWhenUsed="0"/>
+    <w:lsdException w:name="Light List Accent 4" w:semiHidden="0" w:uiPriority="61" w:unhideWhenUsed="0"/>
+    <w:lsdException w:name="Light Grid Accent 4" w:semiHidden="0" w:uiPriority="62" w:unhideWhenUsed="0"/>
+    <w:lsdException w:name="Medium Shading 1 Accent 4" w:semiHidden="0" w:uiPriority="63" w:unhideWhenUsed="0"/>
+    <w:lsdException w:name="Medium Shading 2 Accent 4" w:semiHidden="0" w:uiPriority="64" w:unhideWhenUsed="0"/>
+    <w:lsdException w:name="Medium List 1 Accent 4" w:semiHidden="0" w:uiPriority="65" w:unhideWhenUsed="0"/>
+    <w:lsdException w:name="Medium List 2 Accent 4" w:semiHidden="0" w:uiPriority="66" w:unhideWhenUsed="0"/>
+    <w:lsdException w:name="Medium Grid 1 Accent 4" w:semiHidden="0" w:uiPriority="67" w:unhideWhenUsed="0"/>
+    <w:lsdException w:name="Medium Grid 2 Accent 4" w:semiHidden="0" w:uiPriority="68" w:unhideWhenUsed="0"/>
+    <w:lsdException w:name="Medium Grid 3 Accent 4" w:semiHidden="0" w:uiPriority="69" w:unhideWhenUsed="0"/>
+    <w:lsdException w:name="Dark List Accent 4" w:semiHidden="0" w:uiPriority="70" w:unhideWhenUsed="0"/>
+    <w:lsdException w:name="Colorful Shading Accent 4" w:semiHidden="0" w:uiPriority="71" w:unhideWhenUsed="0"/>
+    <w:lsdException w:name="Colorful List Accent 4" w:semiHidden="0" w:uiPriority="72" w:unhideWhenUsed="0"/>
+    <w:lsdException w:name="Colorful Grid Accent 4" w:semiHidden="0" w:uiPriority="73" w:unhideWhenUsed="0"/>
+    <w:lsdException w:name="Light Shading Accent 5" w:semiHidden="0" w:uiPriority="60" w:unhideWhenUsed="0"/>
+    <w:lsdException w:name="Light List Accent 5" w:semiHidden="0" w:uiPriority="61" w:unhideWhenUsed="0"/>
+    <w:lsdException w:name="Light Grid Accent 5" w:semiHidden="0" w:uiPriority="62" w:unhideWhenUsed="0"/>
+    <w:lsdException w:name="Medium Shading 1 Accent 5" w:semiHidden="0" w:uiPriority="63" w:unhideWhenUsed="0"/>
+    <w:lsdException w:name="Medium Shading 2 Accent 5" w:semiHidden="0" w:uiPriority="64" w:unhideWhenUsed="0"/>
+    <w:lsdException w:name="Medium List 1 Accent 5" w:semiHidden="0" w:uiPriority="65" w:unhideWhenUsed="0"/>
+    <w:lsdException w:name="Medium List 2 Accent 5" w:semiHidden="0" w:uiPriority="66" w:unhideWhenUsed="0"/>
+    <w:lsdException w:name="Medium Grid 1 Accent 5" w:semiHidden="0" w:uiPriority="67" w:unhideWhenUsed="0"/>
+    <w:lsdException w:name="Medium Grid 2 Accent 5" w:semiHidden="0" w:uiPriority="68" w:unhideWhenUsed="0"/>
+    <w:lsdException w:name="Medium Grid 3 Accent 5" w:semiHidden="0" w:uiPriority="69" w:unhideWhenUsed="0"/>
+    <w:lsdException w:name="Dark List Accent 5" w:semiHidden="0" w:uiPriority="70" w:unhideWhenUsed="0"/>
+    <w:lsdException w:name="Colorful Shading Accent 5" w:semiHidden="0" w:uiPriority="71" w:unhideWhenUsed="0"/>
+    <w:lsdException w:name="Colorful List Accent 5" w:semiHidden="0" w:uiPriority="72" w:unhideWhenUsed="0"/>
+    <w:lsdException w:name="Colorful Grid Accent 5" w:semiHidden="0" w:uiPriority="73" w:unhideWhenUsed="0"/>
+    <w:lsdException w:name="Light Shading Accent 6" w:semiHidden="0" w:uiPriority="60" w:unhideWhenUsed="0"/>
+    <w:lsdException w:name="Light List Accent 6" w:semiHidden="0" w:uiPriority="61" w:unhideWhenUsed="0"/>
+    <w:lsdException w:name="Light Grid Accent 6" w:semiHidden="0" w:uiPriority="62" w:unhideWhenUsed="0"/>
+    <w:lsdException w:name="Medium Shading 1 Accent 6" w:semiHidden="0" w:uiPriority="63" w:unhideWhenUsed="0"/>
+    <w:lsdException w:name="Medium Shading 2 Accent 6" w:semiHidden="0" w:uiPriority="64" w:unhideWhenUsed="0"/>
+    <w:lsdException w:name="Medium List 1 Accent 6" w:semiHidden="0" w:uiPriority="65" w:unhideWhenUsed="0"/>
+    <w:lsdException w:name="Medium List 2 Accent 6" w:semiHidden="0" w:uiPriority="66" w:unhideWhenUsed="0"/>
+    <w:lsdException w:name="Medium Grid 1 Accent 6" w:semiHidden="0" w:uiPriority="67" w:unhideWhenUsed="0"/>
+    <w:lsdException w:name="Medium Grid 2 Accent 6" w:semiHidden="0" w:uiPriority="68" w:unhideWhenUsed="0"/>
+    <w:lsdException w:name="Medium Grid 3 Accent 6" w:semiHidden="0" w:uiPriority="69" w:unhideWhenUsed="0"/>
+    <w:lsdException w:name="Dark List Accent 6" w:semiHidden="0" w:uiPriority="70" w:unhideWhenUsed="0"/>
+    <w:lsdException w:name="Colorful Shading Accent 6" w:semiHidden="0" w:uiPriority="71" w:unhideWhenUsed="0"/>
+    <w:lsdException w:name="Colorful List Accent 6" w:semiHidden="0" w:uiPriority="72" w:unhideWhenUsed="0"/>
+    <w:lsdException w:name="Colorful Grid Accent 6" w:semiHidden="0" w:uiPriority="73" w:unhideWhenUsed="0"/>
+    <w:lsdException w:name="Subtle Emphasis" w:semiHidden="0" w:uiPriority="19" w:unhideWhenUsed="0" w:qFormat="1"/>
+    <w:lsdException w:name="Intense Emphasis" w:semiHidden="0" w:uiPriority="21" w:unhideWhenUsed="0" w:qFormat="1"/>
+    <w:lsdException w:name="Subtle Reference" w:semiHidden="0" w:uiPriority="31" w:unhideWhenUsed="0" w:qFormat="1"/>
+    <w:lsdException w:name="Intense Reference" w:semiHidden="0" w:uiPriority="32" w:unhideWhenUsed="0" w:qFormat="1"/>
+    <w:lsdException w:name="Book Title" w:semiHidden="0" w:uiPriority="33" w:unhideWhenUsed="0" w:qFormat="1"/>
+    <w:lsdException w:name="Bibliography" w:uiPriority="37"/>
+    <w:lsdException w:name="TOC Heading" w:uiPriority="39" w:qFormat="1"/>
+  </w:latentStyles>
+  <w:style w:type="paragraph" w:default="1" w:styleId="Normal">
+    <w:name w:val="Normal"/>
+    <w:qFormat/>
+  </w:style>
+  <w:style w:type="character" w:default="1" w:styleId="Fontepargpadro">
+    <w:name w:val="Default Paragraph Font"/>
+    <w:uiPriority w:val="1"/>
+    <w:semiHidden/>
+    <w:unhideWhenUsed/>
+  </w:style>
+  <w:style w:type="table" w:default="1" w:styleId="Tabelanormal">
+    <w:name w:val="Normal Table"/>
+    <w:uiPriority w:val="99"/>
+    <w:semiHidden/>
+    <w:unhideWhenUsed/>
+    <w:tblPr>
+      <w:tblInd w:w="0" w:type="dxa"/>
+      <w:tblCellMar>
+        <w:top w:w="0" w:type="dxa"/>
+        <w:left w:w="108" w:type="dxa"/>
+        <w:bottom w:w="0" w:type="dxa"/>
+        <w:right w:w="108" w:type="dxa"/>
+      </w:tblCellMar>
+    </w:tblPr>
+  </w:style>
+  <w:style w:type="numbering" w:default="1" w:styleId="Semlista">
+    <w:name w:val="No List"/>
+    <w:uiPriority w:val="99"/>
+    <w:semiHidden/>
+    <w:unhideWhenUsed/>
+  </w:style>
+</w:styles>
+</file>
+
 <file path=word/theme/theme1.xml><?xml version="1.0" encoding="utf-8"?>
 <a:theme xmlns:a="http://schemas.openxmlformats.org/drawingml/2006/main" name="Tema do Office">
   <a:themeElements>
@@ -27599,7 +27215,7 @@
 </file>
 
 <file path=customXml/itemProps1.xml><?xml version="1.0" encoding="utf-8"?>
-<ds:datastoreItem xmlns:ds="http://schemas.openxmlformats.org/officeDocument/2006/customXml" ds:itemID="{46EE59E7-1A6F-424A-AEDA-1F95736CA39B}">
+<ds:datastoreItem xmlns:ds="http://schemas.openxmlformats.org/officeDocument/2006/customXml" ds:itemID="{DE545CB2-313F-4DC6-B833-B75FC14983F0}">
   <ds:schemaRefs>
     <ds:schemaRef ds:uri="http://schemas.openxmlformats.org/officeDocument/2006/bibliography"/>
   </ds:schemaRefs>

</xml_diff>

<commit_message>
refactor: ajuste do 5 2 2
</commit_message>
<xml_diff>
--- a/PFC_2025_Docs/PFC_Donate_v2.2.docx
+++ b/PFC_2025_Docs/PFC_Donate_v2.2.docx
@@ -16120,54 +16120,247 @@
     </w:p>
     <w:p>
       <w:pPr>
+        <w:pStyle w:val="Ttulo3"/>
+      </w:pPr>
+      <w:bookmarkStart w:id="44" w:name="_Toc209020975"/>
+      <w:bookmarkStart w:id="45" w:name="_GoBack"/>
+      <w:bookmarkEnd w:id="45"/>
+      <w:r>
+        <w:t>5.2.</w:t>
+      </w:r>
+      <w:r>
+        <w:t>2</w:t>
+      </w:r>
+      <w:r>
+        <w:t xml:space="preserve"> Modelo </w:t>
+      </w:r>
+      <w:r>
+        <w:t xml:space="preserve">Conceitual </w:t>
+      </w:r>
+      <w:r>
+        <w:t>dos Dados</w:t>
+      </w:r>
+      <w:bookmarkEnd w:id="44"/>
+    </w:p>
+    <w:p>
+      <w:pPr>
         <w:pStyle w:val="NormalWeb"/>
       </w:pPr>
-      <w:r>
-        <w:t>/*</w:t>
-      </w:r>
-      <w:r>
-        <w:rPr>
-          <w:highlight w:val="yellow"/>
-        </w:rPr>
-        <w:t>Acertar as subpastas, com a numeração correta (veja no modelo de documento original). O arquivo “Visão de dados” deve ser nomeado para “</w:t>
-      </w:r>
-      <w:proofErr w:type="spellStart"/>
+      <w:bookmarkStart w:id="46" w:name="_Toc192060100"/>
+      <w:bookmarkStart w:id="47" w:name="_Toc192060099"/>
+      <w:bookmarkEnd w:id="42"/>
+      <w:r>
+        <w:t xml:space="preserve"> </w:t>
+      </w:r>
+      <w:r>
+        <w:t>Esta seção descreve o modelo de dados de um sistema com alto nível de abstração no qu</w:t>
+      </w:r>
+      <w:r>
+        <w:t>al as relações são construídas por meio</w:t>
+      </w:r>
+      <w:r>
+        <w:t xml:space="preserve"> da associação de um ou mais atributos das entidades. </w:t>
+      </w:r>
+      <w:r>
+        <w:t>Trata-se do Modelo</w:t>
+      </w:r>
+      <w:r>
+        <w:t xml:space="preserve"> </w:t>
+      </w:r>
+      <w:r>
+        <w:t xml:space="preserve">Conceitual </w:t>
+      </w:r>
+      <w:r>
+        <w:t>representado</w:t>
+      </w:r>
+      <w:r>
+        <w:t xml:space="preserve"> por meio do </w:t>
+      </w:r>
+      <w:r>
+        <w:t>Diagrama de</w:t>
+      </w:r>
+      <w:r>
+        <w:t xml:space="preserve"> </w:t>
+      </w:r>
+      <w:r>
+        <w:t xml:space="preserve">Entidade-Relacionamento. </w:t>
+      </w:r>
+      <w:r>
+        <w:t xml:space="preserve">O diagrama </w:t>
+      </w:r>
+      <w:r>
+        <w:t>encontra-se</w:t>
+      </w:r>
+      <w:r>
+        <w:t xml:space="preserve"> no Apêndice D</w:t>
+      </w:r>
+      <w:r>
+        <w:t>.</w:t>
+      </w:r>
+      <w:bookmarkEnd w:id="46"/>
+    </w:p>
+    <w:p>
+      <w:pPr>
+        <w:pStyle w:val="Ttulo3"/>
+      </w:pPr>
+      <w:bookmarkStart w:id="48" w:name="_Toc209020976"/>
+      <w:bookmarkStart w:id="49" w:name="_Toc192060101"/>
+      <w:bookmarkEnd w:id="47"/>
+      <w:r>
+        <w:t xml:space="preserve">5.2.3 </w:t>
+      </w:r>
+      <w:r>
+        <w:t xml:space="preserve">Modelo </w:t>
+      </w:r>
+      <w:r>
+        <w:t>Inicial da</w:t>
+      </w:r>
+      <w:r>
+        <w:t xml:space="preserve"> Interface d</w:t>
+      </w:r>
+      <w:r>
+        <w:t>e</w:t>
+      </w:r>
+      <w:r>
+        <w:t xml:space="preserve"> Usuário</w:t>
+      </w:r>
+      <w:bookmarkEnd w:id="48"/>
+    </w:p>
+    <w:p>
+      <w:pPr>
+        <w:pStyle w:val="NormalWeb"/>
+      </w:pPr>
+      <w:r>
+        <w:t xml:space="preserve">O modelo inicial da interface de usuário </w:t>
+      </w:r>
+      <w:r>
+        <w:t xml:space="preserve">visa </w:t>
+      </w:r>
+      <w:r>
+        <w:t xml:space="preserve">representar, de forma visual, como será a interação entre o sistema e os seus usuários. </w:t>
+      </w:r>
+      <w:r>
+        <w:t>São modeladas páginas</w:t>
+      </w:r>
+      <w:r>
+        <w:t xml:space="preserve"> simples e intuitivas, respeitando os princípios de usabilidade e acessibilidade, para ga</w:t>
+      </w:r>
+      <w:r>
+        <w:t xml:space="preserve">rantir uma boa </w:t>
+      </w:r>
       <w:proofErr w:type="gramStart"/>
       <w:r>
-        <w:rPr>
-          <w:highlight w:val="yellow"/>
-        </w:rPr>
-        <w:t>VisãoFuncional_FluxosdeEventos</w:t>
-      </w:r>
-      <w:proofErr w:type="spellEnd"/>
+        <w:t>experiência</w:t>
+      </w:r>
       <w:proofErr w:type="gramEnd"/>
       <w:r>
-        <w:rPr>
-          <w:highlight w:val="yellow"/>
-        </w:rPr>
-        <w:t>”.</w:t>
-      </w:r>
-      <w:r>
         <w:t xml:space="preserve"> </w:t>
       </w:r>
-      <w:r>
-        <w:rPr>
-          <w:highlight w:val="yellow"/>
-        </w:rPr>
-        <w:t xml:space="preserve">Acentuar </w:t>
-      </w:r>
       <w:proofErr w:type="gramStart"/>
       <w:r>
-        <w:rPr>
-          <w:highlight w:val="yellow"/>
-        </w:rPr>
-        <w:t>todas as palavras “Módulo”</w:t>
+        <w:t>ao</w:t>
       </w:r>
       <w:proofErr w:type="gramEnd"/>
       <w:r>
-        <w:rPr>
-          <w:highlight w:val="yellow"/>
-        </w:rPr>
+        <w:t xml:space="preserve"> p</w:t>
+      </w:r>
+      <w:r>
+        <w:t>ú</w:t>
+      </w:r>
+      <w:r>
+        <w:t xml:space="preserve">blico de interesse: </w:t>
+      </w:r>
+      <w:r>
+        <w:t>doadoras, receptoras e profissionais da saúde.</w:t>
+      </w:r>
+    </w:p>
+    <w:p>
+      <w:pPr>
+        <w:pStyle w:val="NormalWeb"/>
+      </w:pPr>
+      <w:r>
+        <w:t xml:space="preserve">As </w:t>
+      </w:r>
+      <w:r>
+        <w:t xml:space="preserve">páginas </w:t>
+      </w:r>
+      <w:r>
+        <w:t>apresentam os principais fluxos</w:t>
+      </w:r>
+      <w:r>
+        <w:t xml:space="preserve"> de navegação do sistema, como autorização</w:t>
+      </w:r>
+      <w:r>
+        <w:t xml:space="preserve"> de acesso</w:t>
+      </w:r>
+      <w:r>
+        <w:t xml:space="preserve">, cadastro, agendamento </w:t>
+      </w:r>
+      <w:r>
+        <w:t>de coleta e acesso a orientações</w:t>
+      </w:r>
+      <w:r>
+        <w:t xml:space="preserve"> sobre doação de leite humano. Esses modelos ajudam na validação da proposta e orientam a construção visual do sistema na fase de desenvolvimento.</w:t>
+      </w:r>
+    </w:p>
+    <w:p>
+      <w:pPr>
+        <w:pStyle w:val="NormalWeb"/>
+      </w:pPr>
+      <w:r>
+        <w:lastRenderedPageBreak/>
+        <w:t>As imagens com os protótipos das interfaces estão organizadas no Apêndice E, conforme a estrutura deste trabalho.</w:t>
+      </w:r>
+    </w:p>
+    <w:p>
+      <w:bookmarkStart w:id="50" w:name="_Toc209020977"/>
+    </w:p>
+    <w:p>
+      <w:pPr>
+        <w:pStyle w:val="Ttulo1"/>
+      </w:pPr>
+      <w:proofErr w:type="gramStart"/>
+      <w:r>
+        <w:t>6</w:t>
+      </w:r>
+      <w:proofErr w:type="gramEnd"/>
+      <w:r>
+        <w:t xml:space="preserve"> ARQUITETURA E PROJETO</w:t>
+      </w:r>
+      <w:bookmarkEnd w:id="49"/>
+      <w:r>
+        <w:t xml:space="preserve"> DO SISTEMA</w:t>
+      </w:r>
+      <w:r>
+        <w:t xml:space="preserve"> DE SOFTWARE</w:t>
+      </w:r>
+      <w:bookmarkEnd w:id="50"/>
+    </w:p>
+    <w:p>
+      <w:pPr>
+        <w:pStyle w:val="NormalWeb"/>
+      </w:pPr>
+      <w:bookmarkStart w:id="51" w:name="_Toc192060103"/>
+      <w:r>
+        <w:t xml:space="preserve">Este capítulo aborda a arquitetura e o projeto do sistema de software </w:t>
+      </w:r>
+      <w:proofErr w:type="spellStart"/>
+      <w:r>
+        <w:t>Donate</w:t>
+      </w:r>
+      <w:proofErr w:type="spellEnd"/>
+      <w:r>
+        <w:t xml:space="preserve"> e c</w:t>
+      </w:r>
+      <w:r>
+        <w:t xml:space="preserve">ompreende a definição da estrutura técnica do sistema, envolvendo a seleção das tecnologias utilizadas, a modelagem da aplicação, a organização dos módulos e componentes, bem como a descrição das principais funcionalidades </w:t>
+      </w:r>
+      <w:proofErr w:type="gramStart"/>
+      <w:r>
+        <w:t>implementadas</w:t>
+      </w:r>
+      <w:proofErr w:type="gramEnd"/>
+      <w:r>
         <w:t>.</w:t>
       </w:r>
     </w:p>
@@ -16176,10 +16369,35 @@
         <w:pStyle w:val="NormalWeb"/>
       </w:pPr>
       <w:r>
-        <w:rPr>
-          <w:highlight w:val="yellow"/>
-        </w:rPr>
-        <w:t>No “módulo de agendamento de coleta”, retirar o caso de uso “Validar Dados”.</w:t>
+        <w:t xml:space="preserve">A arquitetura de software representa um dos elementos fundamentais para assegurar a qualidade, escalabilidade, segurança e </w:t>
+      </w:r>
+      <w:proofErr w:type="spellStart"/>
+      <w:r>
+        <w:t>manutenibilidade</w:t>
+      </w:r>
+      <w:proofErr w:type="spellEnd"/>
+      <w:r>
+        <w:t xml:space="preserve"> de um sistema. Assim, </w:t>
+      </w:r>
+      <w:r>
+        <w:t xml:space="preserve">são </w:t>
+      </w:r>
+      <w:r>
+        <w:t xml:space="preserve">adotadas boas práticas de engenharia de software, aliadas a tecnologias modernas e adequadas aos objetivos do projeto, </w:t>
+      </w:r>
+      <w:r>
+        <w:t xml:space="preserve">para se </w:t>
+      </w:r>
+      <w:proofErr w:type="gramStart"/>
+      <w:r>
+        <w:t>ter</w:t>
+      </w:r>
+      <w:proofErr w:type="gramEnd"/>
+      <w:r>
+        <w:t xml:space="preserve"> </w:t>
+      </w:r>
+      <w:r>
+        <w:t>uma base sólida para o desenvolvimento e evolução da aplicação.</w:t>
       </w:r>
     </w:p>
     <w:p>
@@ -16187,1030 +16405,457 @@
         <w:pStyle w:val="NormalWeb"/>
       </w:pPr>
       <w:r>
-        <w:rPr>
-          <w:highlight w:val="yellow"/>
-        </w:rPr>
-        <w:t xml:space="preserve">No módulo </w:t>
-      </w:r>
-      <w:r>
-        <w:rPr>
-          <w:highlight w:val="yellow"/>
-        </w:rPr>
-        <w:t>“</w:t>
-      </w:r>
-      <w:r>
-        <w:rPr>
-          <w:highlight w:val="yellow"/>
-        </w:rPr>
-        <w:t>banco de leite”, me</w:t>
-      </w:r>
-      <w:r>
-        <w:rPr>
-          <w:highlight w:val="yellow"/>
-        </w:rPr>
-        <w:t>lhorar para “Ponto de coleta/</w:t>
-      </w:r>
-      <w:r>
-        <w:rPr>
-          <w:highlight w:val="yellow"/>
-        </w:rPr>
-        <w:t>banco de leite mais próximo”.</w:t>
-      </w:r>
-      <w:r>
-        <w:rPr>
-          <w:highlight w:val="yellow"/>
-        </w:rPr>
-        <w:t xml:space="preserve"> Acertar a interação da receptora para não ultrapassar o limite da fronteira do sistema.</w:t>
-      </w:r>
-    </w:p>
-    <w:p>
-      <w:pPr>
-        <w:pStyle w:val="NormalWeb"/>
-      </w:pPr>
-      <w:r>
-        <w:rPr>
-          <w:highlight w:val="yellow"/>
-        </w:rPr>
-        <w:t>No</w:t>
-      </w:r>
-      <w:r>
-        <w:rPr>
-          <w:highlight w:val="yellow"/>
-        </w:rPr>
-        <w:t xml:space="preserve"> módulo de </w:t>
-      </w:r>
-      <w:r>
-        <w:rPr>
-          <w:highlight w:val="yellow"/>
-        </w:rPr>
-        <w:t>“</w:t>
-      </w:r>
-      <w:r>
-        <w:rPr>
-          <w:highlight w:val="yellow"/>
-        </w:rPr>
-        <w:t>cadastro de usuário</w:t>
-      </w:r>
-      <w:r>
-        <w:rPr>
-          <w:highlight w:val="yellow"/>
-        </w:rPr>
-        <w:t>”, incluir confirmação de aceite dos termos de uso do sistema para ser usuário</w:t>
+        <w:t xml:space="preserve">Neste capítulo </w:t>
+      </w:r>
+      <w:proofErr w:type="gramStart"/>
+      <w:r>
+        <w:t>são</w:t>
+      </w:r>
+      <w:proofErr w:type="gramEnd"/>
+      <w:r>
+        <w:t xml:space="preserve"> apresentados o modelo arquitetural adotado, os diagramas </w:t>
+      </w:r>
+      <w:r>
+        <w:t>da</w:t>
+      </w:r>
+      <w:r>
+        <w:t xml:space="preserve"> </w:t>
+      </w:r>
+      <w:proofErr w:type="spellStart"/>
+      <w:r>
+        <w:rPr>
+          <w:i/>
+        </w:rPr>
+        <w:t>Unified</w:t>
+      </w:r>
+      <w:proofErr w:type="spellEnd"/>
+      <w:r>
+        <w:rPr>
+          <w:i/>
+        </w:rPr>
+        <w:t xml:space="preserve"> </w:t>
+      </w:r>
+      <w:proofErr w:type="spellStart"/>
+      <w:r>
+        <w:rPr>
+          <w:i/>
+        </w:rPr>
+        <w:t>Modeling</w:t>
+      </w:r>
+      <w:proofErr w:type="spellEnd"/>
+      <w:r>
+        <w:rPr>
+          <w:i/>
+        </w:rPr>
+        <w:t xml:space="preserve"> </w:t>
+      </w:r>
+      <w:proofErr w:type="spellStart"/>
+      <w:r>
+        <w:rPr>
+          <w:i/>
+        </w:rPr>
+        <w:t>Languag</w:t>
+      </w:r>
+      <w:r>
+        <w:t>e</w:t>
+      </w:r>
+      <w:proofErr w:type="spellEnd"/>
+      <w:r>
+        <w:t xml:space="preserve"> </w:t>
+      </w:r>
+      <w:r>
+        <w:t>(</w:t>
+      </w:r>
+      <w:r>
+        <w:t>UML</w:t>
+      </w:r>
+      <w:r>
+        <w:t>)</w:t>
+      </w:r>
+      <w:r>
+        <w:t>, versão 5.2,</w:t>
+      </w:r>
+      <w:r>
+        <w:t xml:space="preserve"> </w:t>
+      </w:r>
+      <w:r>
+        <w:t xml:space="preserve">que ilustram a estrutura e o funcionamento do sistema, os principais módulos desenvolvidos, além das decisões técnicas tomadas ao longo do processo de construção. </w:t>
+      </w:r>
+      <w:r>
+        <w:t>Dessa forma, evidenciam-se</w:t>
+      </w:r>
+      <w:r>
+        <w:t xml:space="preserve"> </w:t>
+      </w:r>
+      <w:r>
+        <w:t>as visões que permitirão o</w:t>
+      </w:r>
+      <w:r>
+        <w:t xml:space="preserve"> cumprimento dos requisitos funcionais e não funci</w:t>
+      </w:r>
+      <w:r>
+        <w:t>onais previamente estabelecidos no capítulo anterior.</w:t>
+      </w:r>
+    </w:p>
+    <w:p/>
+    <w:p>
+      <w:pPr>
+        <w:pStyle w:val="Ttulo2"/>
+      </w:pPr>
+      <w:bookmarkStart w:id="52" w:name="_Toc209020978"/>
+      <w:proofErr w:type="gramStart"/>
+      <w:r>
+        <w:t>6.1 V</w:t>
+      </w:r>
+      <w:bookmarkEnd w:id="51"/>
+      <w:r>
+        <w:t>ISÃO</w:t>
+      </w:r>
+      <w:proofErr w:type="gramEnd"/>
+      <w:r>
+        <w:t xml:space="preserve"> ESTRUTURAL</w:t>
+      </w:r>
+      <w:bookmarkStart w:id="53" w:name="_Toc192060104"/>
+      <w:bookmarkEnd w:id="52"/>
+    </w:p>
+    <w:p>
+      <w:r>
+        <w:t>Esta seção apresenta a</w:t>
+      </w:r>
+      <w:r>
+        <w:t xml:space="preserve"> visão estrutural</w:t>
+      </w:r>
+      <w:r>
+        <w:t xml:space="preserve"> do sistema, representando a organização</w:t>
+      </w:r>
+      <w:r>
+        <w:t xml:space="preserve"> lógica dos componentes tanto das camadas de</w:t>
+      </w:r>
+      <w:r>
+        <w:t xml:space="preserve"> </w:t>
+      </w:r>
+      <w:r>
+        <w:rPr>
+          <w:i/>
+        </w:rPr>
+        <w:t>front-</w:t>
+      </w:r>
+      <w:proofErr w:type="spellStart"/>
+      <w:r>
+        <w:rPr>
+          <w:i/>
+        </w:rPr>
+        <w:t>end</w:t>
+      </w:r>
+      <w:proofErr w:type="spellEnd"/>
+      <w:r>
+        <w:t xml:space="preserve"> quanto da camada de</w:t>
+      </w:r>
+      <w:r>
+        <w:t xml:space="preserve"> </w:t>
+      </w:r>
+      <w:proofErr w:type="spellStart"/>
+      <w:r>
+        <w:rPr>
+          <w:i/>
+        </w:rPr>
+        <w:t>back</w:t>
+      </w:r>
+      <w:proofErr w:type="spellEnd"/>
+      <w:r>
+        <w:rPr>
+          <w:i/>
+        </w:rPr>
+        <w:t>-end</w:t>
+      </w:r>
+      <w:r>
+        <w:t>. O objetivo do diagrama é ilustrar como o sistema foi modularizado em pacotes, evidenciando a estrutura de alto nível e os relacionamentos entre os agrupamentos de funcionalidades.</w:t>
+      </w:r>
+    </w:p>
+    <w:p>
+      <w:r>
+        <w:lastRenderedPageBreak/>
+        <w:t xml:space="preserve">No </w:t>
+      </w:r>
+      <w:r>
+        <w:rPr>
+          <w:i/>
+        </w:rPr>
+        <w:t>front-</w:t>
+      </w:r>
+      <w:proofErr w:type="spellStart"/>
+      <w:r>
+        <w:rPr>
+          <w:i/>
+        </w:rPr>
+        <w:t>end</w:t>
+      </w:r>
+      <w:proofErr w:type="spellEnd"/>
+      <w:r>
+        <w:t xml:space="preserve">, os pacotes </w:t>
+      </w:r>
+      <w:r>
+        <w:t>estão</w:t>
+      </w:r>
+      <w:r>
+        <w:t xml:space="preserve"> organizados segundo as responsabilidades da aplicação cliente: segurança, interface de usuário e comunicação com o </w:t>
+      </w:r>
+      <w:proofErr w:type="spellStart"/>
+      <w:r>
+        <w:rPr>
+          <w:i/>
+        </w:rPr>
+        <w:t>back</w:t>
+      </w:r>
+      <w:proofErr w:type="spellEnd"/>
+      <w:r>
+        <w:rPr>
+          <w:i/>
+        </w:rPr>
+        <w:t>-end</w:t>
+      </w:r>
+      <w:r>
+        <w:t xml:space="preserve">. Já no </w:t>
+      </w:r>
+      <w:proofErr w:type="spellStart"/>
+      <w:r>
+        <w:rPr>
+          <w:i/>
+        </w:rPr>
+        <w:t>back-end</w:t>
+      </w:r>
+      <w:proofErr w:type="spellEnd"/>
+      <w:r>
+        <w:t>, os pacotes seguem uma separação por responsabilidades de controle, roteamento, lógica de negócio e persistência de dados.</w:t>
+      </w:r>
+    </w:p>
+    <w:p>
+      <w:r>
+        <w:t>A definição dos pacotes segue boas práticas de arquitetura de software, visando modularidade, reutilização de código e facilidade de manutenção. Os diagramas completos e detalhados desta seção estão disponíveis na pasta do Apêndice F</w:t>
       </w:r>
       <w:r>
         <w:t>.</w:t>
       </w:r>
     </w:p>
-    <w:p>
-      <w:pPr>
-        <w:pStyle w:val="NormalWeb"/>
-      </w:pPr>
-      <w:r>
-        <w:rPr>
-          <w:highlight w:val="yellow"/>
-        </w:rPr>
-        <w:t xml:space="preserve">No módulo de “contato com o suporte”, </w:t>
-      </w:r>
-      <w:r>
-        <w:rPr>
-          <w:highlight w:val="yellow"/>
-        </w:rPr>
-        <w:t xml:space="preserve">revisar o </w:t>
-      </w:r>
-      <w:r>
-        <w:rPr>
-          <w:highlight w:val="yellow"/>
-        </w:rPr>
-        <w:t>nome do segundo caso de uso</w:t>
-      </w:r>
-      <w:r>
-        <w:rPr>
-          <w:highlight w:val="yellow"/>
-        </w:rPr>
-        <w:t>. Se houver envio de e-mail deve-se incluir o ator “Servidor de e-mail”.</w:t>
-      </w:r>
-    </w:p>
-    <w:p>
-      <w:pPr>
-        <w:pStyle w:val="NormalWeb"/>
-      </w:pPr>
-      <w:r>
-        <w:rPr>
-          <w:highlight w:val="yellow"/>
-        </w:rPr>
-        <w:t>No módulo de “</w:t>
-      </w:r>
-      <w:r>
-        <w:rPr>
-          <w:highlight w:val="yellow"/>
-        </w:rPr>
-        <w:t>Doadora receptora</w:t>
-      </w:r>
-      <w:r>
-        <w:rPr>
-          <w:highlight w:val="yellow"/>
-        </w:rPr>
-        <w:t xml:space="preserve">”, </w:t>
-      </w:r>
-      <w:r>
-        <w:rPr>
-          <w:highlight w:val="yellow"/>
-        </w:rPr>
-        <w:t>acertar os nomes dos casos de uso.</w:t>
-      </w:r>
-    </w:p>
-    <w:p>
-      <w:pPr>
-        <w:pStyle w:val="NormalWeb"/>
-      </w:pPr>
-      <w:r>
-        <w:rPr>
-          <w:highlight w:val="yellow"/>
-        </w:rPr>
-        <w:t xml:space="preserve">Retirar o diagrama </w:t>
-      </w:r>
-      <w:r>
-        <w:rPr>
-          <w:highlight w:val="yellow"/>
-        </w:rPr>
-        <w:t>“</w:t>
-      </w:r>
-      <w:proofErr w:type="spellStart"/>
-      <w:r>
-        <w:rPr>
-          <w:highlight w:val="yellow"/>
-        </w:rPr>
-        <w:t>Login</w:t>
-      </w:r>
-      <w:proofErr w:type="spellEnd"/>
-      <w:r>
-        <w:rPr>
-          <w:highlight w:val="yellow"/>
-        </w:rPr>
-        <w:t>”</w:t>
-      </w:r>
-      <w:r>
-        <w:rPr>
-          <w:highlight w:val="yellow"/>
-        </w:rPr>
+    <w:p/>
+    <w:p>
+      <w:pPr>
+        <w:pStyle w:val="Ttulo3"/>
+      </w:pPr>
+      <w:bookmarkStart w:id="54" w:name="_Toc209020979"/>
+      <w:r>
+        <w:t xml:space="preserve">6.1.1 Diagrama de </w:t>
+      </w:r>
+      <w:r>
+        <w:t>P</w:t>
+      </w:r>
+      <w:r>
+        <w:t>acotes</w:t>
+      </w:r>
+      <w:bookmarkEnd w:id="53"/>
+      <w:bookmarkEnd w:id="54"/>
+    </w:p>
+    <w:p>
+      <w:r>
+        <w:t xml:space="preserve">No </w:t>
+      </w:r>
+      <w:r>
+        <w:rPr>
+          <w:i/>
+        </w:rPr>
+        <w:t>front-</w:t>
+      </w:r>
+      <w:proofErr w:type="spellStart"/>
+      <w:r>
+        <w:rPr>
+          <w:i/>
+        </w:rPr>
+        <w:t>end</w:t>
+      </w:r>
+      <w:proofErr w:type="spellEnd"/>
+      <w:r>
+        <w:rPr>
+          <w:i/>
+        </w:rPr>
+        <w:t>,</w:t>
+      </w:r>
+      <w:r>
+        <w:t xml:space="preserve"> o código-fonte está estruturado em pacotes, </w:t>
+      </w:r>
+      <w:r>
+        <w:t xml:space="preserve">conforme </w:t>
+      </w:r>
+      <w:r>
+        <w:t xml:space="preserve">as seguintes </w:t>
+      </w:r>
+      <w:r>
+        <w:t>suas responsabilidades funcionais:</w:t>
+      </w:r>
+    </w:p>
+    <w:p>
+      <w:r>
+        <w:t>P</w:t>
+      </w:r>
+      <w:r>
+        <w:t>acote</w:t>
+      </w:r>
+      <w:r>
+        <w:t xml:space="preserve"> </w:t>
+      </w:r>
+      <w:proofErr w:type="spellStart"/>
+      <w:r>
+        <w:rPr>
+          <w:i/>
+        </w:rPr>
+        <w:t>guards</w:t>
+      </w:r>
+      <w:proofErr w:type="spellEnd"/>
+    </w:p>
+    <w:p>
+      <w:r>
+        <w:t xml:space="preserve">Contém mecanismos de proteção de rotas, como o </w:t>
+      </w:r>
+      <w:proofErr w:type="spellStart"/>
+      <w:proofErr w:type="gramStart"/>
+      <w:r>
+        <w:rPr>
+          <w:i/>
+        </w:rPr>
+        <w:t>AuthGuard</w:t>
+      </w:r>
+      <w:proofErr w:type="spellEnd"/>
+      <w:proofErr w:type="gramEnd"/>
+      <w:r>
+        <w:t>, que restringe o acesso a determinadas páginas apenas para usuários autenticados. Segue o padrão de segurança da aplicação.</w:t>
+      </w:r>
+    </w:p>
+    <w:p>
+      <w:r>
+        <w:t xml:space="preserve">Pacote </w:t>
+      </w:r>
+      <w:proofErr w:type="spellStart"/>
+      <w:r>
+        <w:rPr>
+          <w:i/>
+        </w:rPr>
+        <w:t>pages</w:t>
+      </w:r>
+      <w:proofErr w:type="spellEnd"/>
+    </w:p>
+    <w:p>
+      <w:r>
+        <w:t>Engloba todas as telas (componentes de interf</w:t>
+      </w:r>
+      <w:r>
+        <w:t xml:space="preserve">ace) da aplicação. Cada </w:t>
+      </w:r>
+      <w:proofErr w:type="spellStart"/>
+      <w:r>
+        <w:t>subpacote</w:t>
+      </w:r>
+      <w:proofErr w:type="spellEnd"/>
+      <w:r>
+        <w:t xml:space="preserve"> representa uma funcionalidade ou módulo visual, como:</w:t>
+      </w:r>
+    </w:p>
+    <w:p>
+      <w:proofErr w:type="gramStart"/>
+      <w:r>
+        <w:t>agendamento</w:t>
+      </w:r>
+      <w:proofErr w:type="gramEnd"/>
+      <w:r>
+        <w:t xml:space="preserve">: </w:t>
+      </w:r>
+      <w:r>
+        <w:t>página para</w:t>
+      </w:r>
+      <w:r>
+        <w:t xml:space="preserve"> agendamento da coleta de leite.</w:t>
+      </w:r>
+    </w:p>
+    <w:p>
+      <w:proofErr w:type="gramStart"/>
+      <w:r>
+        <w:t>b</w:t>
+      </w:r>
+      <w:r>
+        <w:t>anco</w:t>
+      </w:r>
+      <w:proofErr w:type="gramEnd"/>
+      <w:r>
+        <w:t>-</w:t>
+      </w:r>
+      <w:r>
+        <w:t>próximo</w:t>
+      </w:r>
+      <w:r>
+        <w:t>: página que e</w:t>
+      </w:r>
+      <w:r>
+        <w:t xml:space="preserve">xibe </w:t>
+      </w:r>
+      <w:r>
+        <w:t xml:space="preserve">postos de coleta e </w:t>
+      </w:r>
+      <w:r>
+        <w:t xml:space="preserve">bancos de leite próximos, utilizando </w:t>
+      </w:r>
+      <w:proofErr w:type="spellStart"/>
+      <w:r>
+        <w:t>geolocalização</w:t>
+      </w:r>
+      <w:proofErr w:type="spellEnd"/>
+      <w:r>
         <w:t>.</w:t>
       </w:r>
     </w:p>
     <w:p>
-      <w:pPr>
-        <w:pStyle w:val="NormalWeb"/>
-      </w:pPr>
-      <w:r>
-        <w:rPr>
-          <w:highlight w:val="yellow"/>
-        </w:rPr>
-        <w:t xml:space="preserve">No módulo </w:t>
-      </w:r>
-      <w:r>
-        <w:rPr>
-          <w:highlight w:val="yellow"/>
-        </w:rPr>
-        <w:t>“</w:t>
-      </w:r>
-      <w:r>
-        <w:rPr>
-          <w:highlight w:val="yellow"/>
-        </w:rPr>
-        <w:t>Recuperar senha</w:t>
-      </w:r>
-      <w:r>
-        <w:rPr>
-          <w:highlight w:val="yellow"/>
-        </w:rPr>
-        <w:t>”</w:t>
-      </w:r>
-      <w:r>
-        <w:rPr>
-          <w:highlight w:val="yellow"/>
-        </w:rPr>
-        <w:t>, incluir o ator Servidor de e-mail.</w:t>
-      </w:r>
-    </w:p>
-    <w:p>
-      <w:pPr>
-        <w:pStyle w:val="NormalWeb"/>
-      </w:pPr>
-      <w:r>
-        <w:rPr>
-          <w:highlight w:val="yellow"/>
-        </w:rPr>
+      <w:proofErr w:type="spellStart"/>
+      <w:proofErr w:type="gramStart"/>
+      <w:r>
+        <w:rPr>
+          <w:i/>
+        </w:rPr>
+        <w:t>login</w:t>
+      </w:r>
+      <w:proofErr w:type="spellEnd"/>
+      <w:proofErr w:type="gramEnd"/>
+      <w:r>
+        <w:t>:</w:t>
+      </w:r>
+      <w:r>
+        <w:t xml:space="preserve"> página</w:t>
+      </w:r>
+      <w:r>
+        <w:t xml:space="preserve"> de autenticação do usuário.</w:t>
+      </w:r>
+    </w:p>
+    <w:p>
+      <w:proofErr w:type="spellStart"/>
+      <w:proofErr w:type="gramStart"/>
+      <w:r>
+        <w:rPr>
+          <w:i/>
+        </w:rPr>
+        <w:t>r</w:t>
+      </w:r>
+      <w:r>
+        <w:rPr>
+          <w:i/>
+        </w:rPr>
+        <w:t>egister</w:t>
+      </w:r>
+      <w:proofErr w:type="spellEnd"/>
+      <w:proofErr w:type="gramEnd"/>
+      <w:r>
+        <w:t>: página de cadastro;</w:t>
+      </w:r>
+    </w:p>
+    <w:p>
+      <w:proofErr w:type="gramStart"/>
+      <w:r>
         <w:lastRenderedPageBreak/>
-        <w:t>Precisa completar os casos de uso para o profissional de saúde</w:t>
-      </w:r>
-      <w:r>
-        <w:rPr>
-          <w:highlight w:val="yellow"/>
-        </w:rPr>
-        <w:t xml:space="preserve"> e incluir </w:t>
-      </w:r>
-      <w:proofErr w:type="gramStart"/>
-      <w:r>
-        <w:rPr>
-          <w:highlight w:val="yellow"/>
-        </w:rPr>
-        <w:t>os atores Se</w:t>
-      </w:r>
-      <w:r>
-        <w:rPr>
-          <w:highlight w:val="yellow"/>
-        </w:rPr>
-        <w:t>rvidor de e-mail e Servidor de m</w:t>
-      </w:r>
-      <w:r>
-        <w:rPr>
-          <w:highlight w:val="yellow"/>
-        </w:rPr>
-        <w:t>apas</w:t>
-      </w:r>
-      <w:proofErr w:type="gramEnd"/>
-      <w:r>
-        <w:rPr>
-          <w:highlight w:val="yellow"/>
-        </w:rPr>
-        <w:t xml:space="preserve"> conforme a interação com o</w:t>
-      </w:r>
-      <w:r>
-        <w:rPr>
-          <w:highlight w:val="yellow"/>
-        </w:rPr>
-        <w:t>s</w:t>
-      </w:r>
-      <w:r>
-        <w:rPr>
-          <w:highlight w:val="yellow"/>
-        </w:rPr>
-        <w:t xml:space="preserve"> caso</w:t>
-      </w:r>
-      <w:r>
-        <w:rPr>
-          <w:highlight w:val="yellow"/>
-        </w:rPr>
-        <w:t>s</w:t>
-      </w:r>
-      <w:r>
-        <w:rPr>
-          <w:highlight w:val="yellow"/>
-        </w:rPr>
-        <w:t xml:space="preserve"> de uso apropriado</w:t>
-      </w:r>
-      <w:r>
-        <w:rPr>
-          <w:highlight w:val="yellow"/>
-        </w:rPr>
-        <w:t>s</w:t>
-      </w:r>
-      <w:r>
-        <w:rPr>
-          <w:highlight w:val="yellow"/>
-        </w:rPr>
-        <w:t>.</w:t>
-      </w:r>
-    </w:p>
-    <w:p>
-      <w:pPr>
-        <w:pStyle w:val="NormalWeb"/>
-      </w:pPr>
-    </w:p>
-    <w:p>
-      <w:pPr>
-        <w:pStyle w:val="Ttulo3"/>
-      </w:pPr>
-      <w:bookmarkStart w:id="44" w:name="_Toc209020975"/>
-      <w:r>
-        <w:t>5.2.</w:t>
-      </w:r>
-      <w:r>
-        <w:t>2</w:t>
-      </w:r>
-      <w:r>
-        <w:t xml:space="preserve"> Modelo </w:t>
-      </w:r>
-      <w:r>
-        <w:t xml:space="preserve">Conceitual </w:t>
-      </w:r>
-      <w:r>
-        <w:t>dos Dados</w:t>
-      </w:r>
-      <w:bookmarkEnd w:id="44"/>
-    </w:p>
-    <w:p>
-      <w:pPr>
-        <w:pStyle w:val="NormalWeb"/>
-      </w:pPr>
-      <w:bookmarkStart w:id="45" w:name="_Toc192060100"/>
-      <w:bookmarkStart w:id="46" w:name="_Toc192060099"/>
-      <w:bookmarkEnd w:id="42"/>
-      <w:r>
-        <w:t xml:space="preserve"> </w:t>
-      </w:r>
-      <w:r>
-        <w:t>Esta seção descreve o modelo de dados de um sistema com alto nível de abstração no qu</w:t>
-      </w:r>
-      <w:r>
-        <w:t>al as relações são construídas por meio</w:t>
-      </w:r>
-      <w:r>
-        <w:t xml:space="preserve"> da associação de um ou mais atributos das entidades. </w:t>
-      </w:r>
-      <w:r>
-        <w:t>Trata-se do Modelo</w:t>
-      </w:r>
-      <w:r>
-        <w:t xml:space="preserve"> </w:t>
-      </w:r>
-      <w:r>
-        <w:t xml:space="preserve">Conceitual </w:t>
-      </w:r>
-      <w:r>
-        <w:t>representado</w:t>
-      </w:r>
-      <w:r>
-        <w:t xml:space="preserve"> por meio do </w:t>
-      </w:r>
-      <w:r>
-        <w:t>Diagrama de</w:t>
-      </w:r>
-      <w:r>
-        <w:t xml:space="preserve"> </w:t>
-      </w:r>
-      <w:r>
-        <w:t xml:space="preserve">Entidade-Relacionamento. </w:t>
-      </w:r>
-      <w:r>
-        <w:t xml:space="preserve">O diagrama </w:t>
-      </w:r>
-      <w:r>
-        <w:t>encontra-se</w:t>
-      </w:r>
-      <w:r>
-        <w:t xml:space="preserve"> no Apêndice D</w:t>
-      </w:r>
-      <w:r>
-        <w:t>.</w:t>
-      </w:r>
-      <w:bookmarkEnd w:id="45"/>
-    </w:p>
-    <w:p>
-      <w:pPr>
-        <w:pStyle w:val="Ttulo3"/>
-      </w:pPr>
-      <w:bookmarkStart w:id="47" w:name="_Toc209020976"/>
-      <w:bookmarkStart w:id="48" w:name="_Toc192060101"/>
-      <w:bookmarkEnd w:id="46"/>
-      <w:r>
-        <w:t xml:space="preserve">5.2.3 </w:t>
-      </w:r>
-      <w:r>
-        <w:t xml:space="preserve">Modelo </w:t>
-      </w:r>
-      <w:r>
-        <w:t>Inicial da</w:t>
-      </w:r>
-      <w:r>
-        <w:t xml:space="preserve"> Interface d</w:t>
-      </w:r>
-      <w:r>
-        <w:t>e</w:t>
-      </w:r>
-      <w:r>
-        <w:t xml:space="preserve"> Usuário</w:t>
-      </w:r>
-      <w:bookmarkEnd w:id="47"/>
-    </w:p>
-    <w:p>
-      <w:pPr>
-        <w:pStyle w:val="NormalWeb"/>
-      </w:pPr>
-      <w:r>
-        <w:t xml:space="preserve">O modelo inicial da interface de usuário </w:t>
-      </w:r>
-      <w:r>
-        <w:t xml:space="preserve">visa </w:t>
-      </w:r>
-      <w:r>
-        <w:t xml:space="preserve">representar, de forma visual, como será a interação entre o sistema e os seus usuários. </w:t>
-      </w:r>
-      <w:r>
-        <w:t>São modeladas páginas</w:t>
-      </w:r>
-      <w:r>
-        <w:t xml:space="preserve"> simples e intuitivas, respeitando os princípios de usabilidade e acessibilidade, para ga</w:t>
-      </w:r>
-      <w:r>
-        <w:t xml:space="preserve">rantir uma boa </w:t>
-      </w:r>
-      <w:proofErr w:type="gramStart"/>
-      <w:r>
-        <w:t>experiência</w:t>
-      </w:r>
-      <w:proofErr w:type="gramEnd"/>
-      <w:r>
-        <w:t xml:space="preserve"> </w:t>
-      </w:r>
-      <w:proofErr w:type="gramStart"/>
-      <w:r>
-        <w:t>ao</w:t>
-      </w:r>
-      <w:proofErr w:type="gramEnd"/>
-      <w:r>
-        <w:t xml:space="preserve"> p</w:t>
-      </w:r>
-      <w:r>
-        <w:t>ú</w:t>
-      </w:r>
-      <w:r>
-        <w:t xml:space="preserve">blico de interesse: </w:t>
-      </w:r>
-      <w:r>
-        <w:t>doadoras, receptoras e profissionais da saúde.</w:t>
-      </w:r>
-    </w:p>
-    <w:p>
-      <w:pPr>
-        <w:pStyle w:val="NormalWeb"/>
-      </w:pPr>
-      <w:r>
-        <w:t xml:space="preserve">As </w:t>
-      </w:r>
-      <w:r>
-        <w:t xml:space="preserve">páginas </w:t>
-      </w:r>
-      <w:r>
-        <w:t>apresentam os principais fluxos</w:t>
-      </w:r>
-      <w:r>
-        <w:t xml:space="preserve"> de navegação do sistema, como autorização</w:t>
-      </w:r>
-      <w:r>
-        <w:t xml:space="preserve"> de acesso</w:t>
-      </w:r>
-      <w:r>
-        <w:t xml:space="preserve">, cadastro, agendamento </w:t>
-      </w:r>
-      <w:r>
-        <w:t>de coleta e acesso a orientações</w:t>
-      </w:r>
-      <w:r>
-        <w:t xml:space="preserve"> sobre doação de leite humano. Esses modelos ajudam na validação da proposta e orientam a construção visual do sistema na fase de desenvolvimento.</w:t>
-      </w:r>
-    </w:p>
-    <w:p>
-      <w:pPr>
-        <w:pStyle w:val="NormalWeb"/>
-      </w:pPr>
-      <w:r>
-        <w:t>As imagens com os protótipos das interfaces estão organizadas no Apêndice E, conforme a estrutura deste trabalho.</w:t>
-      </w:r>
-    </w:p>
-    <w:p>
-      <w:bookmarkStart w:id="49" w:name="_Toc209020977"/>
-    </w:p>
-    <w:p>
-      <w:pPr>
-        <w:pStyle w:val="Ttulo1"/>
-      </w:pPr>
-      <w:proofErr w:type="gramStart"/>
-      <w:r>
-        <w:t>6</w:t>
-      </w:r>
-      <w:proofErr w:type="gramEnd"/>
-      <w:r>
-        <w:t xml:space="preserve"> ARQUITETURA E PROJETO</w:t>
-      </w:r>
-      <w:bookmarkEnd w:id="48"/>
-      <w:r>
-        <w:t xml:space="preserve"> DO SISTEMA</w:t>
-      </w:r>
-      <w:r>
-        <w:t xml:space="preserve"> DE SOFTWARE</w:t>
-      </w:r>
-      <w:bookmarkEnd w:id="49"/>
-    </w:p>
-    <w:p>
-      <w:pPr>
-        <w:pStyle w:val="NormalWeb"/>
-      </w:pPr>
-      <w:bookmarkStart w:id="50" w:name="_Toc192060103"/>
-      <w:r>
-        <w:t xml:space="preserve">Este capítulo aborda a arquitetura e o projeto do sistema de software </w:t>
-      </w:r>
-      <w:proofErr w:type="spellStart"/>
-      <w:r>
-        <w:t>Donate</w:t>
-      </w:r>
-      <w:proofErr w:type="spellEnd"/>
-      <w:r>
-        <w:t xml:space="preserve"> e c</w:t>
-      </w:r>
-      <w:r>
-        <w:t xml:space="preserve">ompreende a definição da estrutura técnica do sistema, envolvendo a seleção das tecnologias utilizadas, a modelagem da aplicação, a organização dos módulos e componentes, bem como a descrição das principais funcionalidades </w:t>
-      </w:r>
-      <w:proofErr w:type="gramStart"/>
-      <w:r>
-        <w:t>implementadas</w:t>
-      </w:r>
-      <w:proofErr w:type="gramEnd"/>
-      <w:r>
-        <w:t>.</w:t>
-      </w:r>
-    </w:p>
-    <w:p>
-      <w:pPr>
-        <w:pStyle w:val="NormalWeb"/>
-      </w:pPr>
-      <w:r>
-        <w:lastRenderedPageBreak/>
-        <w:t xml:space="preserve">A arquitetura de software representa um dos elementos fundamentais para assegurar a qualidade, escalabilidade, segurança e </w:t>
-      </w:r>
-      <w:proofErr w:type="spellStart"/>
-      <w:r>
-        <w:t>manutenibilidade</w:t>
-      </w:r>
-      <w:proofErr w:type="spellEnd"/>
-      <w:r>
-        <w:t xml:space="preserve"> de um sistema. Assim, </w:t>
-      </w:r>
-      <w:r>
-        <w:t xml:space="preserve">são </w:t>
-      </w:r>
-      <w:r>
-        <w:t xml:space="preserve">adotadas boas práticas de engenharia de software, aliadas a tecnologias modernas e adequadas aos objetivos do projeto, </w:t>
-      </w:r>
-      <w:r>
-        <w:t xml:space="preserve">para se </w:t>
-      </w:r>
-      <w:proofErr w:type="gramStart"/>
-      <w:r>
-        <w:t>ter</w:t>
-      </w:r>
-      <w:proofErr w:type="gramEnd"/>
-      <w:r>
-        <w:t xml:space="preserve"> </w:t>
-      </w:r>
-      <w:r>
-        <w:t>uma base sólida para o desenvolvimento e evolução da aplicação.</w:t>
-      </w:r>
-    </w:p>
-    <w:p>
-      <w:pPr>
-        <w:pStyle w:val="NormalWeb"/>
-      </w:pPr>
-      <w:r>
-        <w:t xml:space="preserve">Neste capítulo </w:t>
-      </w:r>
-      <w:proofErr w:type="gramStart"/>
-      <w:r>
-        <w:t>são</w:t>
-      </w:r>
-      <w:proofErr w:type="gramEnd"/>
-      <w:r>
-        <w:t xml:space="preserve"> apresentados o modelo arquitetural adotado, os diagramas </w:t>
-      </w:r>
-      <w:r>
-        <w:t>da</w:t>
-      </w:r>
-      <w:r>
-        <w:t xml:space="preserve"> </w:t>
-      </w:r>
-      <w:proofErr w:type="spellStart"/>
-      <w:r>
-        <w:rPr>
-          <w:i/>
-        </w:rPr>
-        <w:t>Unified</w:t>
-      </w:r>
-      <w:proofErr w:type="spellEnd"/>
-      <w:r>
-        <w:rPr>
-          <w:i/>
-        </w:rPr>
-        <w:t xml:space="preserve"> </w:t>
-      </w:r>
-      <w:proofErr w:type="spellStart"/>
-      <w:r>
-        <w:rPr>
-          <w:i/>
-        </w:rPr>
-        <w:t>Modeling</w:t>
-      </w:r>
-      <w:proofErr w:type="spellEnd"/>
-      <w:r>
-        <w:rPr>
-          <w:i/>
-        </w:rPr>
-        <w:t xml:space="preserve"> </w:t>
-      </w:r>
-      <w:proofErr w:type="spellStart"/>
-      <w:r>
-        <w:rPr>
-          <w:i/>
-        </w:rPr>
-        <w:t>Languag</w:t>
-      </w:r>
-      <w:r>
-        <w:t>e</w:t>
-      </w:r>
-      <w:proofErr w:type="spellEnd"/>
-      <w:r>
-        <w:t xml:space="preserve"> </w:t>
-      </w:r>
-      <w:r>
-        <w:t>(</w:t>
-      </w:r>
-      <w:r>
-        <w:t>UML</w:t>
-      </w:r>
-      <w:r>
-        <w:t>)</w:t>
-      </w:r>
-      <w:r>
-        <w:t>, versão 5.2,</w:t>
-      </w:r>
-      <w:r>
-        <w:t xml:space="preserve"> </w:t>
-      </w:r>
-      <w:r>
-        <w:t xml:space="preserve">que ilustram a estrutura e o funcionamento do sistema, os principais módulos desenvolvidos, além das decisões técnicas tomadas ao longo do processo de construção. </w:t>
-      </w:r>
-      <w:r>
-        <w:t>Dessa forma, evidenciam-se</w:t>
-      </w:r>
-      <w:r>
-        <w:t xml:space="preserve"> </w:t>
-      </w:r>
-      <w:r>
-        <w:t>as visões que permitirão o</w:t>
-      </w:r>
-      <w:r>
-        <w:t xml:space="preserve"> cumprimento dos requisitos funcionais e não funci</w:t>
-      </w:r>
-      <w:r>
-        <w:t>onais previamente estabelecidos no capítulo anterior.</w:t>
-      </w:r>
-    </w:p>
-    <w:p/>
-    <w:p>
-      <w:pPr>
-        <w:pStyle w:val="Ttulo2"/>
-      </w:pPr>
-      <w:bookmarkStart w:id="51" w:name="_Toc209020978"/>
-      <w:proofErr w:type="gramStart"/>
-      <w:r>
-        <w:t>6.1 V</w:t>
-      </w:r>
-      <w:bookmarkEnd w:id="50"/>
-      <w:r>
-        <w:t>ISÃO</w:t>
-      </w:r>
-      <w:proofErr w:type="gramEnd"/>
-      <w:r>
-        <w:t xml:space="preserve"> ESTRUTURAL</w:t>
-      </w:r>
-      <w:bookmarkStart w:id="52" w:name="_Toc192060104"/>
-      <w:bookmarkEnd w:id="51"/>
-    </w:p>
-    <w:p>
-      <w:r>
-        <w:t>Esta seção apresenta a</w:t>
-      </w:r>
-      <w:r>
-        <w:t xml:space="preserve"> visão estrutural</w:t>
-      </w:r>
-      <w:r>
-        <w:t xml:space="preserve"> do sistema, representando a organização</w:t>
-      </w:r>
-      <w:r>
-        <w:t xml:space="preserve"> lógica dos componentes tanto das camadas de</w:t>
-      </w:r>
-      <w:r>
-        <w:t xml:space="preserve"> </w:t>
-      </w:r>
-      <w:r>
-        <w:rPr>
-          <w:i/>
-        </w:rPr>
-        <w:t>front-</w:t>
-      </w:r>
-      <w:proofErr w:type="spellStart"/>
-      <w:r>
-        <w:rPr>
-          <w:i/>
-        </w:rPr>
-        <w:t>end</w:t>
-      </w:r>
-      <w:proofErr w:type="spellEnd"/>
-      <w:r>
-        <w:t xml:space="preserve"> quanto da camada de</w:t>
-      </w:r>
-      <w:r>
-        <w:t xml:space="preserve"> </w:t>
-      </w:r>
-      <w:proofErr w:type="spellStart"/>
-      <w:r>
-        <w:rPr>
-          <w:i/>
-        </w:rPr>
-        <w:t>back</w:t>
-      </w:r>
-      <w:proofErr w:type="spellEnd"/>
-      <w:r>
-        <w:rPr>
-          <w:i/>
-        </w:rPr>
-        <w:t>-end</w:t>
-      </w:r>
-      <w:r>
-        <w:t>. O objetivo do diagrama é ilustrar como o sistema foi modularizado em pacotes, evidenciando a estrutura de alto nível e os relacionamentos entre os agrupamentos de funcionalidades.</w:t>
-      </w:r>
-    </w:p>
-    <w:p>
-      <w:r>
-        <w:t xml:space="preserve">No </w:t>
-      </w:r>
-      <w:r>
-        <w:rPr>
-          <w:i/>
-        </w:rPr>
-        <w:t>front-</w:t>
-      </w:r>
-      <w:proofErr w:type="spellStart"/>
-      <w:r>
-        <w:rPr>
-          <w:i/>
-        </w:rPr>
-        <w:t>end</w:t>
-      </w:r>
-      <w:proofErr w:type="spellEnd"/>
-      <w:r>
-        <w:t xml:space="preserve">, os pacotes </w:t>
-      </w:r>
-      <w:r>
-        <w:t>estão</w:t>
-      </w:r>
-      <w:r>
-        <w:t xml:space="preserve"> organizados segundo as responsabilidades da aplicação cliente: segurança, interface de usuário e comunicação com o </w:t>
-      </w:r>
-      <w:proofErr w:type="spellStart"/>
-      <w:r>
-        <w:rPr>
-          <w:i/>
-        </w:rPr>
-        <w:t>back</w:t>
-      </w:r>
-      <w:proofErr w:type="spellEnd"/>
-      <w:r>
-        <w:rPr>
-          <w:i/>
-        </w:rPr>
-        <w:t>-end</w:t>
-      </w:r>
-      <w:r>
-        <w:t xml:space="preserve">. Já no </w:t>
-      </w:r>
-      <w:proofErr w:type="spellStart"/>
-      <w:r>
-        <w:rPr>
-          <w:i/>
-        </w:rPr>
-        <w:t>back-end</w:t>
-      </w:r>
-      <w:proofErr w:type="spellEnd"/>
-      <w:r>
-        <w:t>, os pacotes seguem uma separação por responsabilidades de controle, roteamento, lógica de negócio e persistência de dados.</w:t>
-      </w:r>
-    </w:p>
-    <w:p>
-      <w:r>
-        <w:t>A definição dos pacotes segue boas práticas de arquitetura de software, visando modularidade, reutilização de código e facilidade de manutenção. Os diagramas completos e detalhados desta seção estão disponíveis na pasta do Apêndice F</w:t>
-      </w:r>
-      <w:r>
-        <w:t>.</w:t>
-      </w:r>
-    </w:p>
-    <w:p/>
-    <w:p>
-      <w:pPr>
-        <w:pStyle w:val="Ttulo3"/>
-      </w:pPr>
-      <w:bookmarkStart w:id="53" w:name="_Toc209020979"/>
-      <w:r>
-        <w:lastRenderedPageBreak/>
-        <w:t xml:space="preserve">6.1.1 Diagrama de </w:t>
-      </w:r>
-      <w:r>
-        <w:t>P</w:t>
-      </w:r>
-      <w:r>
-        <w:t>acotes</w:t>
-      </w:r>
-      <w:bookmarkEnd w:id="52"/>
-      <w:bookmarkEnd w:id="53"/>
-    </w:p>
-    <w:p>
-      <w:r>
-        <w:t xml:space="preserve">No </w:t>
-      </w:r>
-      <w:r>
-        <w:rPr>
-          <w:i/>
-        </w:rPr>
-        <w:t>front-</w:t>
-      </w:r>
-      <w:proofErr w:type="spellStart"/>
-      <w:r>
-        <w:rPr>
-          <w:i/>
-        </w:rPr>
-        <w:t>end</w:t>
-      </w:r>
-      <w:proofErr w:type="spellEnd"/>
-      <w:r>
-        <w:rPr>
-          <w:i/>
-        </w:rPr>
-        <w:t>,</w:t>
-      </w:r>
-      <w:r>
-        <w:t xml:space="preserve"> o código-fonte está estruturado em pacotes, </w:t>
-      </w:r>
-      <w:r>
-        <w:t xml:space="preserve">conforme </w:t>
-      </w:r>
-      <w:r>
-        <w:t xml:space="preserve">as seguintes </w:t>
-      </w:r>
-      <w:r>
-        <w:t>suas responsabilidades funcionais:</w:t>
-      </w:r>
-    </w:p>
-    <w:p>
-      <w:r>
-        <w:t>P</w:t>
-      </w:r>
-      <w:r>
-        <w:t>acote</w:t>
-      </w:r>
-      <w:r>
-        <w:t xml:space="preserve"> </w:t>
-      </w:r>
-      <w:proofErr w:type="spellStart"/>
-      <w:r>
-        <w:rPr>
-          <w:i/>
-        </w:rPr>
-        <w:t>guards</w:t>
-      </w:r>
-      <w:proofErr w:type="spellEnd"/>
-    </w:p>
-    <w:p>
-      <w:r>
-        <w:t xml:space="preserve">Contém mecanismos de proteção de rotas, como o </w:t>
-      </w:r>
-      <w:proofErr w:type="spellStart"/>
-      <w:proofErr w:type="gramStart"/>
-      <w:r>
-        <w:rPr>
-          <w:i/>
-        </w:rPr>
-        <w:t>AuthGuard</w:t>
-      </w:r>
-      <w:proofErr w:type="spellEnd"/>
-      <w:proofErr w:type="gramEnd"/>
-      <w:r>
-        <w:t>, que restringe o acesso a determinadas páginas apenas para usuários autenticados. Segue o padrão de segurança da aplicação.</w:t>
-      </w:r>
-    </w:p>
-    <w:p>
-      <w:r>
-        <w:t xml:space="preserve">Pacote </w:t>
-      </w:r>
-      <w:proofErr w:type="spellStart"/>
-      <w:r>
-        <w:rPr>
-          <w:i/>
-        </w:rPr>
-        <w:t>pages</w:t>
-      </w:r>
-      <w:proofErr w:type="spellEnd"/>
-    </w:p>
-    <w:p>
-      <w:r>
-        <w:t>Engloba todas as telas (componentes de interf</w:t>
-      </w:r>
-      <w:r>
-        <w:t xml:space="preserve">ace) da aplicação. Cada </w:t>
-      </w:r>
-      <w:proofErr w:type="spellStart"/>
-      <w:r>
-        <w:t>subpacote</w:t>
-      </w:r>
-      <w:proofErr w:type="spellEnd"/>
-      <w:r>
-        <w:t xml:space="preserve"> representa uma funcionalidade ou módulo visual, como:</w:t>
-      </w:r>
-    </w:p>
-    <w:p>
-      <w:proofErr w:type="gramStart"/>
-      <w:r>
-        <w:t>agendamento</w:t>
-      </w:r>
-      <w:proofErr w:type="gramEnd"/>
-      <w:r>
-        <w:t xml:space="preserve">: </w:t>
-      </w:r>
-      <w:r>
-        <w:t>página para</w:t>
-      </w:r>
-      <w:r>
-        <w:t xml:space="preserve"> agendamento da coleta de leite.</w:t>
-      </w:r>
-    </w:p>
-    <w:p>
-      <w:proofErr w:type="gramStart"/>
-      <w:r>
-        <w:t>b</w:t>
-      </w:r>
-      <w:r>
-        <w:t>anco</w:t>
-      </w:r>
-      <w:proofErr w:type="gramEnd"/>
-      <w:r>
-        <w:t>-</w:t>
-      </w:r>
-      <w:r>
-        <w:t>próximo</w:t>
-      </w:r>
-      <w:r>
-        <w:t>: página que e</w:t>
-      </w:r>
-      <w:r>
-        <w:t xml:space="preserve">xibe </w:t>
-      </w:r>
-      <w:r>
-        <w:t xml:space="preserve">postos de coleta e </w:t>
-      </w:r>
-      <w:r>
-        <w:t xml:space="preserve">bancos de leite próximos, utilizando </w:t>
-      </w:r>
-      <w:proofErr w:type="spellStart"/>
-      <w:r>
-        <w:t>geolocalização</w:t>
-      </w:r>
-      <w:proofErr w:type="spellEnd"/>
-      <w:r>
-        <w:t>.</w:t>
-      </w:r>
-    </w:p>
-    <w:p>
-      <w:proofErr w:type="spellStart"/>
-      <w:proofErr w:type="gramStart"/>
-      <w:r>
-        <w:rPr>
-          <w:i/>
-        </w:rPr>
-        <w:t>login</w:t>
-      </w:r>
-      <w:proofErr w:type="spellEnd"/>
-      <w:proofErr w:type="gramEnd"/>
-      <w:r>
-        <w:t>:</w:t>
-      </w:r>
-      <w:r>
-        <w:t xml:space="preserve"> página</w:t>
-      </w:r>
-      <w:r>
-        <w:t xml:space="preserve"> de autenticação do usuário.</w:t>
-      </w:r>
-    </w:p>
-    <w:p>
-      <w:proofErr w:type="spellStart"/>
-      <w:proofErr w:type="gramStart"/>
-      <w:r>
-        <w:rPr>
-          <w:i/>
-        </w:rPr>
-        <w:t>r</w:t>
-      </w:r>
-      <w:r>
-        <w:rPr>
-          <w:i/>
-        </w:rPr>
-        <w:t>egister</w:t>
-      </w:r>
-      <w:proofErr w:type="spellEnd"/>
-      <w:proofErr w:type="gramEnd"/>
-      <w:r>
-        <w:t>: página de cadastro;</w:t>
-      </w:r>
-    </w:p>
-    <w:p>
-      <w:proofErr w:type="gramStart"/>
-      <w:r>
         <w:t>painel</w:t>
       </w:r>
       <w:proofErr w:type="gramEnd"/>
@@ -17347,7 +16992,700 @@
     </w:p>
     <w:p>
       <w:r>
+        <w:t xml:space="preserve">No </w:t>
+      </w:r>
+      <w:proofErr w:type="spellStart"/>
+      <w:r>
+        <w:rPr>
+          <w:i/>
+        </w:rPr>
+        <w:t>back-end</w:t>
+      </w:r>
+      <w:proofErr w:type="spellEnd"/>
+      <w:r>
+        <w:t>, os pacotes estão</w:t>
+      </w:r>
+      <w:r>
+        <w:t xml:space="preserve"> organizados com base na arquitetura </w:t>
+      </w:r>
+      <w:proofErr w:type="spellStart"/>
+      <w:r>
+        <w:rPr>
+          <w:i/>
+        </w:rPr>
+        <w:t>M</w:t>
+      </w:r>
+      <w:r>
+        <w:rPr>
+          <w:i/>
+        </w:rPr>
+        <w:t>odel-View-Controller</w:t>
+      </w:r>
+      <w:proofErr w:type="spellEnd"/>
+      <w:r>
+        <w:t xml:space="preserve"> (</w:t>
+      </w:r>
+      <w:r>
+        <w:t>MVC</w:t>
+      </w:r>
+      <w:r>
+        <w:t xml:space="preserve">), respeitando os princípios </w:t>
+      </w:r>
+      <w:r>
+        <w:t>de responsabilidade única.</w:t>
+      </w:r>
+    </w:p>
+    <w:p>
+      <w:r>
+        <w:t xml:space="preserve">Pacote </w:t>
+      </w:r>
+      <w:proofErr w:type="spellStart"/>
+      <w:r>
+        <w:t>c</w:t>
+      </w:r>
+      <w:r>
+        <w:t>ontrollers</w:t>
+      </w:r>
+      <w:proofErr w:type="spellEnd"/>
+    </w:p>
+    <w:p>
+      <w:r>
+        <w:t>Contém</w:t>
+      </w:r>
+      <w:r>
+        <w:t xml:space="preserve"> os códigos</w:t>
+      </w:r>
+      <w:r>
+        <w:t xml:space="preserve"> responsáveis por controlar o fluxo das requisições e respostas. Cada </w:t>
+      </w:r>
+      <w:proofErr w:type="spellStart"/>
+      <w:r>
+        <w:rPr>
+          <w:i/>
+        </w:rPr>
+        <w:t>controller</w:t>
+      </w:r>
+      <w:proofErr w:type="spellEnd"/>
+      <w:r>
+        <w:t xml:space="preserve"> lida com um recurso da aplicação (</w:t>
+      </w:r>
+      <w:proofErr w:type="spellStart"/>
+      <w:r>
+        <w:t>ex</w:t>
+      </w:r>
+      <w:proofErr w:type="spellEnd"/>
+      <w:r>
+        <w:t>: usuário, agendamento).</w:t>
+      </w:r>
+    </w:p>
+    <w:p>
+      <w:r>
+        <w:t xml:space="preserve">Pacote </w:t>
+      </w:r>
+      <w:r>
+        <w:t>middlewares</w:t>
+      </w:r>
+    </w:p>
+    <w:p>
+      <w:r>
+        <w:t>Contém</w:t>
+      </w:r>
+      <w:r>
+        <w:t xml:space="preserve"> funções intermediárias que interceptam requisições, como autenticação de </w:t>
+      </w:r>
+      <w:r>
+        <w:t>JWT</w:t>
+      </w:r>
+      <w:r>
+        <w:t xml:space="preserve"> e validações. São utilizadas pelos roteadores antes de acionar os </w:t>
+      </w:r>
+      <w:proofErr w:type="spellStart"/>
+      <w:r>
+        <w:rPr>
+          <w:i/>
+        </w:rPr>
+        <w:t>controllers</w:t>
+      </w:r>
+      <w:proofErr w:type="spellEnd"/>
+      <w:r>
+        <w:t>.</w:t>
+      </w:r>
+    </w:p>
+    <w:p>
+      <w:r>
+        <w:t xml:space="preserve">Pacote </w:t>
+      </w:r>
+      <w:proofErr w:type="spellStart"/>
+      <w:r>
+        <w:rPr>
+          <w:i/>
+        </w:rPr>
+        <w:t>models</w:t>
+      </w:r>
+      <w:proofErr w:type="spellEnd"/>
+    </w:p>
+    <w:p>
+      <w:proofErr w:type="gramStart"/>
+      <w:r>
+        <w:t>d</w:t>
+      </w:r>
+      <w:r>
+        <w:t>efine</w:t>
+      </w:r>
+      <w:proofErr w:type="gramEnd"/>
+      <w:r>
+        <w:t xml:space="preserve"> os esquemas de dados e modelos utilizados na aplicação, geralmente com </w:t>
+      </w:r>
+      <w:proofErr w:type="spellStart"/>
+      <w:r>
+        <w:t>Sequelize</w:t>
+      </w:r>
+      <w:proofErr w:type="spellEnd"/>
+      <w:r>
+        <w:t xml:space="preserve">, </w:t>
+      </w:r>
+      <w:proofErr w:type="spellStart"/>
+      <w:r>
+        <w:t>Mongoose</w:t>
+      </w:r>
+      <w:proofErr w:type="spellEnd"/>
+      <w:r>
+        <w:t xml:space="preserve"> </w:t>
+      </w:r>
+      <w:r>
+        <w:t>(</w:t>
+      </w:r>
+      <w:r>
+        <w:t xml:space="preserve">biblioteca </w:t>
+      </w:r>
+      <w:proofErr w:type="spellStart"/>
+      <w:r>
+        <w:t>JavaScript</w:t>
+      </w:r>
+      <w:proofErr w:type="spellEnd"/>
+      <w:r>
+        <w:t>)</w:t>
+      </w:r>
+      <w:r>
+        <w:t xml:space="preserve"> ou diretamente em </w:t>
+      </w:r>
+      <w:proofErr w:type="spellStart"/>
+      <w:r>
+        <w:t>PostgreSQL</w:t>
+      </w:r>
+      <w:proofErr w:type="spellEnd"/>
+      <w:r>
+        <w:t>, garantindo a integridade da base de dados.</w:t>
+      </w:r>
+      <w:r>
+        <w:t xml:space="preserve"> Neste caso, utiliza-se a API de comunicação com </w:t>
+      </w:r>
+      <w:proofErr w:type="spellStart"/>
+      <w:proofErr w:type="gramStart"/>
+      <w:r>
+        <w:t>PostgreSQL</w:t>
+      </w:r>
+      <w:proofErr w:type="spellEnd"/>
+      <w:proofErr w:type="gramEnd"/>
+      <w:r>
+        <w:t>.</w:t>
+      </w:r>
+    </w:p>
+    <w:p>
+      <w:r>
+        <w:t xml:space="preserve">Pacote </w:t>
+      </w:r>
+      <w:proofErr w:type="spellStart"/>
+      <w:r>
+        <w:rPr>
+          <w:i/>
+        </w:rPr>
+        <w:t>r</w:t>
+      </w:r>
+      <w:r>
+        <w:rPr>
+          <w:i/>
+        </w:rPr>
+        <w:t>outers</w:t>
+      </w:r>
+      <w:proofErr w:type="spellEnd"/>
+    </w:p>
+    <w:p>
+      <w:proofErr w:type="gramStart"/>
+      <w:r>
+        <w:t>r</w:t>
+      </w:r>
+      <w:r>
+        <w:t>esponsável</w:t>
+      </w:r>
+      <w:proofErr w:type="gramEnd"/>
+      <w:r>
+        <w:t xml:space="preserve"> por mapear as rotas da aplicação, direcionando as requisições </w:t>
+      </w:r>
+      <w:proofErr w:type="spellStart"/>
+      <w:r>
+        <w:t>HTTP</w:t>
+      </w:r>
+      <w:r>
+        <w:t>s</w:t>
+      </w:r>
+      <w:proofErr w:type="spellEnd"/>
+      <w:r>
+        <w:t xml:space="preserve"> para os </w:t>
+      </w:r>
+      <w:proofErr w:type="spellStart"/>
+      <w:r>
+        <w:rPr>
+          <w:i/>
+        </w:rPr>
+        <w:t>controllers</w:t>
+      </w:r>
+      <w:proofErr w:type="spellEnd"/>
+      <w:r>
+        <w:t xml:space="preserve"> adequados. Utiliza </w:t>
+      </w:r>
+      <w:r>
+        <w:rPr>
+          <w:i/>
+        </w:rPr>
+        <w:t xml:space="preserve">middlewares </w:t>
+      </w:r>
+      <w:r>
+        <w:t>sempre que necessário.</w:t>
+      </w:r>
+    </w:p>
+    <w:p/>
+    <w:p>
+      <w:pPr>
+        <w:pStyle w:val="Ttulo3"/>
+      </w:pPr>
+      <w:bookmarkStart w:id="55" w:name="_Toc192060105"/>
+      <w:bookmarkStart w:id="56" w:name="_Toc209020980"/>
+      <w:r>
         <w:lastRenderedPageBreak/>
+        <w:t xml:space="preserve">6.1.2 Diagramas de </w:t>
+      </w:r>
+      <w:r>
+        <w:t>C</w:t>
+      </w:r>
+      <w:r>
+        <w:t>lasses</w:t>
+      </w:r>
+      <w:bookmarkEnd w:id="55"/>
+      <w:bookmarkEnd w:id="56"/>
+    </w:p>
+    <w:p>
+      <w:r>
+        <w:t xml:space="preserve">A classe </w:t>
+      </w:r>
+      <w:proofErr w:type="spellStart"/>
+      <w:r>
+        <w:t>Usua</w:t>
+      </w:r>
+      <w:r>
+        <w:t>rio</w:t>
+      </w:r>
+      <w:proofErr w:type="spellEnd"/>
+      <w:r>
+        <w:t xml:space="preserve"> é </w:t>
+      </w:r>
+      <w:r>
+        <w:t xml:space="preserve">de muita importância no </w:t>
+      </w:r>
+      <w:r>
+        <w:t>sistema. Ela contém atributos como nome, e-mail, telefone, CPF, se</w:t>
+      </w:r>
+      <w:r>
+        <w:t xml:space="preserve">nha </w:t>
+      </w:r>
+      <w:r>
+        <w:t>e localização (latitude e longitude). Além disso, possui marcadores booleanos para identificar se o usuário é doador, receptor ou profissional da saúde. Cada</w:t>
+      </w:r>
+      <w:r>
+        <w:t xml:space="preserve"> objeto da classe</w:t>
+      </w:r>
+      <w:r>
+        <w:t xml:space="preserve"> usuário está</w:t>
+      </w:r>
+      <w:r>
+        <w:t xml:space="preserve"> associado </w:t>
+      </w:r>
+      <w:proofErr w:type="gramStart"/>
+      <w:r>
+        <w:t>à</w:t>
+      </w:r>
+      <w:proofErr w:type="gramEnd"/>
+      <w:r>
+        <w:t xml:space="preserve"> um objetivo da classe Município por meio do campo </w:t>
+      </w:r>
+      <w:proofErr w:type="spellStart"/>
+      <w:r>
+        <w:t>id_municipio</w:t>
+      </w:r>
+      <w:proofErr w:type="spellEnd"/>
+      <w:r>
+        <w:t xml:space="preserve">, representando a </w:t>
+      </w:r>
+      <w:r>
+        <w:t>localização do mesmo. Os métodos</w:t>
+      </w:r>
+      <w:r>
+        <w:t xml:space="preserve"> da classe </w:t>
+      </w:r>
+      <w:proofErr w:type="spellStart"/>
+      <w:r>
+        <w:t>Usuario</w:t>
+      </w:r>
+      <w:proofErr w:type="spellEnd"/>
+      <w:r>
+        <w:t xml:space="preserve"> </w:t>
+      </w:r>
+      <w:r>
+        <w:t>permitem criar,</w:t>
+      </w:r>
+      <w:r>
+        <w:t xml:space="preserve"> atualizar, consultar usuários </w:t>
+      </w:r>
+      <w:r>
+        <w:t>e listar todos os usuários cadastrados.</w:t>
+      </w:r>
+    </w:p>
+    <w:p>
+      <w:r>
+        <w:t>A classe Município</w:t>
+      </w:r>
+      <w:r>
+        <w:t xml:space="preserve"> possui os atributos</w:t>
+      </w:r>
+      <w:r>
+        <w:t xml:space="preserve"> de identificação, nome e unidade da federação</w:t>
+      </w:r>
+      <w:r>
+        <w:t xml:space="preserve">. Está associada a múltiplos </w:t>
+      </w:r>
+      <w:r>
+        <w:t xml:space="preserve">objeto </w:t>
+      </w:r>
+      <w:r>
+        <w:t xml:space="preserve">da classe usuário (associação </w:t>
+      </w:r>
+      <w:r>
+        <w:t>*), o que representa que um</w:t>
+      </w:r>
+      <w:r>
+        <w:t xml:space="preserve"> </w:t>
+      </w:r>
+      <w:r>
+        <w:t>município</w:t>
+      </w:r>
+      <w:r>
+        <w:t xml:space="preserve"> </w:t>
+      </w:r>
+      <w:r>
+        <w:t xml:space="preserve">pode </w:t>
+      </w:r>
+      <w:r>
+        <w:t xml:space="preserve">estar associado </w:t>
+      </w:r>
+      <w:proofErr w:type="gramStart"/>
+      <w:r>
+        <w:t>0</w:t>
+      </w:r>
+      <w:proofErr w:type="gramEnd"/>
+      <w:r>
+        <w:t xml:space="preserve"> ou mais</w:t>
+      </w:r>
+      <w:r>
+        <w:t xml:space="preserve"> usuários.</w:t>
+      </w:r>
+    </w:p>
+    <w:p>
+      <w:r>
+        <w:t xml:space="preserve">A classe </w:t>
+      </w:r>
+      <w:proofErr w:type="spellStart"/>
+      <w:proofErr w:type="gramStart"/>
+      <w:r>
+        <w:t>BancoLeite</w:t>
+      </w:r>
+      <w:proofErr w:type="spellEnd"/>
+      <w:proofErr w:type="gramEnd"/>
+      <w:r>
+        <w:t xml:space="preserve"> representa os </w:t>
+      </w:r>
+      <w:r>
+        <w:t xml:space="preserve">pontos de coleta e </w:t>
+      </w:r>
+      <w:r>
+        <w:t xml:space="preserve">bancos de leite cadastrados no sistema. Seus atributos incluem nome, descrição, telefone, e-mail, endereço e localização geográfica. Está associada a um </w:t>
+      </w:r>
+      <w:r>
+        <w:t xml:space="preserve">objetivo da classe usuário (relação </w:t>
+      </w:r>
+      <w:proofErr w:type="gramStart"/>
+      <w:r>
+        <w:t>1</w:t>
+      </w:r>
+      <w:proofErr w:type="gramEnd"/>
+      <w:r>
+        <w:t>:*</w:t>
+      </w:r>
+      <w:r>
+        <w:t>), indicando que um usuário (geralmente administrador ou profissional) pode</w:t>
+      </w:r>
+      <w:r>
+        <w:t>rá</w:t>
+      </w:r>
+      <w:r>
+        <w:t xml:space="preserve"> ser responsável pelo cadastro de vários </w:t>
+      </w:r>
+      <w:r>
+        <w:t xml:space="preserve">postos de coleta ou </w:t>
+      </w:r>
+      <w:r>
+        <w:t>bancos de leite. As operações desta classe permitem criar, atualizar</w:t>
+      </w:r>
+      <w:r>
+        <w:t>, consultar e listar</w:t>
+      </w:r>
+      <w:r>
+        <w:t>.</w:t>
+      </w:r>
+    </w:p>
+    <w:p>
+      <w:r>
+        <w:t>A class</w:t>
+      </w:r>
+      <w:r>
+        <w:t>e Notificação é responsável pelas mensagens enviadas pelo</w:t>
+      </w:r>
+      <w:r>
+        <w:t xml:space="preserve"> sistema. Cada notificação está ligada a um</w:t>
+      </w:r>
+      <w:r>
+        <w:t xml:space="preserve"> objeto da classe </w:t>
+      </w:r>
+      <w:proofErr w:type="spellStart"/>
+      <w:proofErr w:type="gramStart"/>
+      <w:r>
+        <w:t>BancoLeite</w:t>
+      </w:r>
+      <w:proofErr w:type="spellEnd"/>
+      <w:proofErr w:type="gramEnd"/>
+      <w:r>
+        <w:t xml:space="preserve"> (relação 1:*</w:t>
+      </w:r>
+      <w:r>
+        <w:t>) e possui atributos como código, data de envio e mensagem. Ela permite criar, consultar e listar notificações.</w:t>
+      </w:r>
+    </w:p>
+    <w:p>
+      <w:r>
+        <w:t xml:space="preserve">Esse diagrama de classes organiza as responsabilidades de cada parte do sistema de forma clara, facilitando a manutenção e a </w:t>
+      </w:r>
+      <w:proofErr w:type="gramStart"/>
+      <w:r>
+        <w:t>implementação</w:t>
+      </w:r>
+      <w:proofErr w:type="gramEnd"/>
+      <w:r>
+        <w:t xml:space="preserve"> das funcionalidades propostas.</w:t>
+      </w:r>
+    </w:p>
+    <w:p>
+      <w:pPr>
+        <w:pStyle w:val="Ttulo2"/>
+      </w:pPr>
+      <w:bookmarkStart w:id="57" w:name="_Toc192060106"/>
+      <w:bookmarkStart w:id="58" w:name="_Toc209020981"/>
+      <w:proofErr w:type="gramStart"/>
+      <w:r>
+        <w:t>6.2 VISÃO</w:t>
+      </w:r>
+      <w:proofErr w:type="gramEnd"/>
+      <w:r>
+        <w:t xml:space="preserve"> COMPORTAMENTAL</w:t>
+      </w:r>
+      <w:bookmarkEnd w:id="57"/>
+      <w:bookmarkEnd w:id="58"/>
+    </w:p>
+    <w:p>
+      <w:r>
+        <w:t xml:space="preserve">Esta seção apresenta a visão comportamental do sistema, que </w:t>
+      </w:r>
+      <w:r>
+        <w:t xml:space="preserve">modela </w:t>
+      </w:r>
+      <w:r>
+        <w:t>como os diferentes componentes interagem entre si ao longo do tempo para atender aos requisitos funcionais propostos. A visão comportamental é essencial para compreender o fluxo de execução das funcionalidades, destacando os eventos, ações e respostas do sistema diante de interações iniciadas por usuários ou sistemas externos.</w:t>
+      </w:r>
+    </w:p>
+    <w:p>
+      <w:r>
+        <w:lastRenderedPageBreak/>
+        <w:t>Para isso, são utilizados diagramas de sequência, que ilustram a comunicação entre os objetos e os módulos do sistema em m</w:t>
+      </w:r>
+      <w:r>
+        <w:t>omentos específicos, como autenticação,</w:t>
+      </w:r>
+      <w:r>
+        <w:t xml:space="preserve"> cadastro, agendamento de coleta e busca </w:t>
+      </w:r>
+      <w:r>
+        <w:t>postos e ou bancos de leite</w:t>
+      </w:r>
+      <w:r>
+        <w:t xml:space="preserve">. Esses diagramas </w:t>
+      </w:r>
+      <w:r>
+        <w:t>modelam</w:t>
+      </w:r>
+      <w:r>
+        <w:t xml:space="preserve"> o comportamento dinâmico do sistema, tornando visíveis as dependências e responsabilidades de cada elemento envolvido.</w:t>
+      </w:r>
+    </w:p>
+    <w:p>
+      <w:r>
+        <w:t xml:space="preserve">Todos os diagramas apresentados nesta seção foram organizados </w:t>
+      </w:r>
+      <w:r>
+        <w:t>no Apêndice</w:t>
+      </w:r>
+      <w:r>
+        <w:t xml:space="preserve"> F</w:t>
+      </w:r>
+      <w:r>
+        <w:t xml:space="preserve">. </w:t>
+      </w:r>
+      <w:r>
+        <w:t>Esses diagramas complementam a visão arquitetural estática já apresentada e oferecem uma perspectiva completa do funcionamento interno do sistema.</w:t>
+      </w:r>
+    </w:p>
+    <w:p/>
+    <w:p>
+      <w:pPr>
+        <w:pStyle w:val="Ttulo3"/>
+      </w:pPr>
+      <w:bookmarkStart w:id="59" w:name="_Toc209020982"/>
+      <w:r>
+        <w:t xml:space="preserve">6.2.1 Projeto das </w:t>
+      </w:r>
+      <w:r>
+        <w:t>I</w:t>
+      </w:r>
+      <w:r>
+        <w:t>nterações</w:t>
+      </w:r>
+      <w:r>
+        <w:t xml:space="preserve"> entre Objetos</w:t>
+      </w:r>
+      <w:bookmarkEnd w:id="59"/>
+    </w:p>
+    <w:p>
+      <w:r>
+        <w:t xml:space="preserve">O projeto das interações entre objetos </w:t>
+      </w:r>
+      <w:r>
+        <w:t>modela</w:t>
+      </w:r>
+      <w:r>
+        <w:t xml:space="preserve"> como os diferentes elementos do sistema — como componentes da interface, serviços, controladores e modelos de dados — interagem entre si para realizar as funcionalidades propostas. Essa modelagem é fundamental para garantir que o sistema atenda corretamente aos requisitos funcionais </w:t>
+      </w:r>
+      <w:r>
+        <w:t xml:space="preserve">e não funcionais estabelecidos. </w:t>
+      </w:r>
+    </w:p>
+    <w:p>
+      <w:r>
+        <w:t>As interações seguem um padrão</w:t>
+      </w:r>
+      <w:r>
+        <w:t xml:space="preserve"> conforme segue</w:t>
+      </w:r>
+      <w:r>
+        <w:t>:</w:t>
+      </w:r>
+    </w:p>
+    <w:p>
+      <w:r>
+        <w:t xml:space="preserve">O usuário interage com a interface (componente </w:t>
+      </w:r>
+      <w:r>
+        <w:t>do pacote</w:t>
+      </w:r>
+      <w:r>
+        <w:t xml:space="preserve"> </w:t>
+      </w:r>
+      <w:proofErr w:type="spellStart"/>
+      <w:r>
+        <w:rPr>
+          <w:i/>
+        </w:rPr>
+        <w:t>pages</w:t>
+      </w:r>
+      <w:proofErr w:type="spellEnd"/>
+      <w:r>
+        <w:rPr>
+          <w:i/>
+        </w:rPr>
+        <w:t xml:space="preserve"> </w:t>
+      </w:r>
+      <w:r>
+        <w:t xml:space="preserve">do </w:t>
+      </w:r>
+      <w:r>
+        <w:rPr>
+          <w:i/>
+        </w:rPr>
+        <w:t>front-</w:t>
+      </w:r>
+      <w:proofErr w:type="spellStart"/>
+      <w:r>
+        <w:rPr>
+          <w:i/>
+        </w:rPr>
+        <w:t>end</w:t>
+      </w:r>
+      <w:proofErr w:type="spellEnd"/>
+      <w:r>
+        <w:t>);</w:t>
+      </w:r>
+    </w:p>
+    <w:p>
+      <w:r>
+        <w:t xml:space="preserve">A interface </w:t>
+      </w:r>
+      <w:r>
+        <w:t>invoca</w:t>
+      </w:r>
+      <w:r>
+        <w:t xml:space="preserve"> os métodos dos serviços (</w:t>
+      </w:r>
+      <w:proofErr w:type="spellStart"/>
+      <w:r>
+        <w:rPr>
+          <w:i/>
+        </w:rPr>
+        <w:t>services</w:t>
+      </w:r>
+      <w:proofErr w:type="spellEnd"/>
+      <w:r>
+        <w:t>), que são responsáveis por se comunicar com a API (</w:t>
+      </w:r>
+      <w:proofErr w:type="spellStart"/>
+      <w:r>
+        <w:rPr>
+          <w:i/>
+        </w:rPr>
+        <w:t>back-end</w:t>
+      </w:r>
+      <w:proofErr w:type="spellEnd"/>
+      <w:r>
+        <w:t>);</w:t>
+      </w:r>
+    </w:p>
+    <w:p>
+      <w:r>
         <w:t xml:space="preserve">No </w:t>
       </w:r>
       <w:proofErr w:type="spellStart"/>
@@ -17359,759 +17697,66 @@
       </w:r>
       <w:proofErr w:type="spellEnd"/>
       <w:r>
-        <w:t>, os pacotes estão</w:t>
-      </w:r>
-      <w:r>
-        <w:t xml:space="preserve"> organizados com base na arquitetura </w:t>
-      </w:r>
-      <w:proofErr w:type="spellStart"/>
-      <w:r>
         <w:rPr>
           <w:i/>
         </w:rPr>
-        <w:t>M</w:t>
-      </w:r>
+        <w:t>,</w:t>
+      </w:r>
+      <w:r>
+        <w:t xml:space="preserve"> os </w:t>
+      </w:r>
+      <w:proofErr w:type="spellStart"/>
       <w:r>
         <w:rPr>
           <w:i/>
         </w:rPr>
-        <w:t>odel-View-Controller</w:t>
-      </w:r>
-      <w:proofErr w:type="spellEnd"/>
-      <w:r>
-        <w:t xml:space="preserve"> (</w:t>
-      </w:r>
-      <w:r>
-        <w:t>MVC</w:t>
-      </w:r>
-      <w:r>
-        <w:t xml:space="preserve">), respeitando os princípios </w:t>
-      </w:r>
-      <w:r>
-        <w:t>de responsabilidade única.</w:t>
-      </w:r>
-    </w:p>
-    <w:p>
-      <w:r>
-        <w:t xml:space="preserve">Pacote </w:t>
-      </w:r>
-      <w:proofErr w:type="spellStart"/>
-      <w:r>
-        <w:t>c</w:t>
-      </w:r>
-      <w:r>
-        <w:t>ontrollers</w:t>
-      </w:r>
-      <w:proofErr w:type="spellEnd"/>
-    </w:p>
-    <w:p>
-      <w:r>
-        <w:t>Contém</w:t>
-      </w:r>
-      <w:r>
-        <w:t xml:space="preserve"> os códigos</w:t>
-      </w:r>
-      <w:r>
-        <w:t xml:space="preserve"> responsáveis por controlar o fluxo das requisições e respostas. Cada </w:t>
+        <w:t>routers</w:t>
+      </w:r>
+      <w:proofErr w:type="spellEnd"/>
+      <w:r>
+        <w:t xml:space="preserve"> recebem a requisição, direcionam para os </w:t>
       </w:r>
       <w:proofErr w:type="spellStart"/>
       <w:r>
         <w:rPr>
           <w:i/>
         </w:rPr>
-        <w:t>controller</w:t>
-      </w:r>
-      <w:proofErr w:type="spellEnd"/>
-      <w:r>
-        <w:t xml:space="preserve"> lida com um recurso da aplicação (</w:t>
-      </w:r>
-      <w:proofErr w:type="spellStart"/>
-      <w:r>
-        <w:t>ex</w:t>
-      </w:r>
-      <w:proofErr w:type="spellEnd"/>
-      <w:r>
-        <w:t>: usuário, agendamento).</w:t>
-      </w:r>
-    </w:p>
-    <w:p>
-      <w:r>
-        <w:t xml:space="preserve">Pacote </w:t>
-      </w:r>
-      <w:r>
+        <w:t>controllers</w:t>
+      </w:r>
+      <w:proofErr w:type="spellEnd"/>
+      <w:r>
+        <w:t xml:space="preserve">, que por sua vez validam dados com auxílio dos </w:t>
+      </w:r>
+      <w:r>
+        <w:rPr>
+          <w:i/>
+        </w:rPr>
         <w:t>middlewares</w:t>
       </w:r>
-    </w:p>
-    <w:p>
-      <w:r>
-        <w:t>Contém</w:t>
-      </w:r>
-      <w:r>
-        <w:t xml:space="preserve"> funções intermediárias que interceptam requisições, como autenticação de </w:t>
-      </w:r>
-      <w:r>
-        <w:t>JWT</w:t>
-      </w:r>
-      <w:r>
-        <w:t xml:space="preserve"> e validações. São utilizadas pelos roteadores antes de acionar os </w:t>
+      <w:r>
+        <w:t xml:space="preserve"> e interagem com os </w:t>
       </w:r>
       <w:proofErr w:type="spellStart"/>
       <w:r>
         <w:rPr>
           <w:i/>
         </w:rPr>
-        <w:t>controllers</w:t>
-      </w:r>
-      <w:proofErr w:type="spellEnd"/>
-      <w:r>
-        <w:t>.</w:t>
-      </w:r>
-    </w:p>
-    <w:p>
-      <w:r>
-        <w:t xml:space="preserve">Pacote </w:t>
-      </w:r>
-      <w:proofErr w:type="spellStart"/>
-      <w:r>
-        <w:rPr>
-          <w:i/>
-        </w:rPr>
         <w:t>models</w:t>
       </w:r>
       <w:proofErr w:type="spellEnd"/>
-    </w:p>
-    <w:p>
-      <w:proofErr w:type="gramStart"/>
-      <w:r>
-        <w:t>d</w:t>
-      </w:r>
-      <w:r>
-        <w:t>efine</w:t>
-      </w:r>
-      <w:proofErr w:type="gramEnd"/>
-      <w:r>
-        <w:t xml:space="preserve"> os esquemas de dados e modelos utilizados na aplicação, geralmente com </w:t>
-      </w:r>
-      <w:proofErr w:type="spellStart"/>
-      <w:r>
-        <w:t>Sequelize</w:t>
-      </w:r>
-      <w:proofErr w:type="spellEnd"/>
-      <w:r>
-        <w:t xml:space="preserve">, </w:t>
-      </w:r>
-      <w:proofErr w:type="spellStart"/>
-      <w:r>
-        <w:t>Mongoose</w:t>
-      </w:r>
-      <w:proofErr w:type="spellEnd"/>
-      <w:r>
-        <w:t xml:space="preserve"> </w:t>
-      </w:r>
-      <w:r>
-        <w:t>(</w:t>
-      </w:r>
-      <w:r>
-        <w:t xml:space="preserve">biblioteca </w:t>
-      </w:r>
-      <w:proofErr w:type="spellStart"/>
-      <w:r>
-        <w:t>JavaScript</w:t>
-      </w:r>
-      <w:proofErr w:type="spellEnd"/>
-      <w:r>
-        <w:t>)</w:t>
-      </w:r>
-      <w:r>
-        <w:t xml:space="preserve"> ou diretamente em </w:t>
-      </w:r>
-      <w:proofErr w:type="spellStart"/>
-      <w:r>
-        <w:t>PostgreSQL</w:t>
-      </w:r>
-      <w:proofErr w:type="spellEnd"/>
-      <w:r>
-        <w:t>, garantindo a integridade da base de dados.</w:t>
-      </w:r>
-      <w:r>
-        <w:t xml:space="preserve"> Neste caso, utiliza-se a API de comunicação com </w:t>
-      </w:r>
-      <w:proofErr w:type="spellStart"/>
-      <w:proofErr w:type="gramStart"/>
-      <w:r>
-        <w:t>PostgreSQL</w:t>
-      </w:r>
-      <w:proofErr w:type="spellEnd"/>
-      <w:proofErr w:type="gramEnd"/>
-      <w:r>
-        <w:t>.</w:t>
-      </w:r>
-    </w:p>
-    <w:p>
-      <w:r>
-        <w:t xml:space="preserve">Pacote </w:t>
-      </w:r>
-      <w:proofErr w:type="spellStart"/>
-      <w:r>
-        <w:rPr>
-          <w:i/>
-        </w:rPr>
-        <w:t>r</w:t>
-      </w:r>
-      <w:r>
-        <w:rPr>
-          <w:i/>
-        </w:rPr>
-        <w:t>outers</w:t>
-      </w:r>
-      <w:proofErr w:type="spellEnd"/>
-    </w:p>
-    <w:p>
-      <w:proofErr w:type="gramStart"/>
-      <w:r>
-        <w:t>r</w:t>
-      </w:r>
-      <w:r>
-        <w:t>esponsável</w:t>
-      </w:r>
-      <w:proofErr w:type="gramEnd"/>
-      <w:r>
-        <w:t xml:space="preserve"> por mapear as rotas da aplicação, direcionando as requisições </w:t>
-      </w:r>
-      <w:proofErr w:type="spellStart"/>
-      <w:r>
-        <w:t>HTTP</w:t>
-      </w:r>
-      <w:r>
-        <w:t>s</w:t>
-      </w:r>
-      <w:proofErr w:type="spellEnd"/>
-      <w:r>
-        <w:t xml:space="preserve"> para os </w:t>
-      </w:r>
-      <w:proofErr w:type="spellStart"/>
-      <w:r>
-        <w:rPr>
-          <w:i/>
-        </w:rPr>
-        <w:t>controllers</w:t>
-      </w:r>
-      <w:proofErr w:type="spellEnd"/>
-      <w:r>
-        <w:t xml:space="preserve"> adequados. Utiliza </w:t>
-      </w:r>
-      <w:r>
-        <w:rPr>
-          <w:i/>
-        </w:rPr>
-        <w:t xml:space="preserve">middlewares </w:t>
-      </w:r>
-      <w:r>
-        <w:t>sempre que necessário.</w:t>
-      </w:r>
-    </w:p>
-    <w:p/>
-    <w:p>
-      <w:pPr>
-        <w:pStyle w:val="Ttulo3"/>
-      </w:pPr>
-      <w:bookmarkStart w:id="54" w:name="_Toc192060105"/>
-      <w:bookmarkStart w:id="55" w:name="_Toc209020980"/>
-      <w:r>
-        <w:t xml:space="preserve">6.1.2 Diagramas de </w:t>
-      </w:r>
-      <w:r>
-        <w:t>C</w:t>
-      </w:r>
-      <w:r>
-        <w:t>lasses</w:t>
-      </w:r>
-      <w:bookmarkEnd w:id="54"/>
-      <w:bookmarkEnd w:id="55"/>
-    </w:p>
-    <w:p>
-      <w:r>
-        <w:t xml:space="preserve">A classe </w:t>
-      </w:r>
-      <w:proofErr w:type="spellStart"/>
-      <w:r>
-        <w:t>Usua</w:t>
-      </w:r>
-      <w:r>
-        <w:t>rio</w:t>
-      </w:r>
-      <w:proofErr w:type="spellEnd"/>
-      <w:r>
-        <w:t xml:space="preserve"> é </w:t>
-      </w:r>
-      <w:r>
-        <w:t xml:space="preserve">de muita importância no </w:t>
-      </w:r>
-      <w:r>
-        <w:t>sistema. Ela contém atributos como nome, e-mail, telefone, CPF, se</w:t>
-      </w:r>
-      <w:r>
-        <w:t xml:space="preserve">nha </w:t>
-      </w:r>
-      <w:r>
-        <w:t>e localização (latitude e longitude). Além disso, possui marcadores booleanos para identificar se o usuário é doador, receptor ou profissional da saúde. Cada</w:t>
-      </w:r>
-      <w:r>
-        <w:t xml:space="preserve"> objeto da classe</w:t>
-      </w:r>
-      <w:r>
-        <w:t xml:space="preserve"> usuário está</w:t>
-      </w:r>
-      <w:r>
-        <w:t xml:space="preserve"> associado </w:t>
-      </w:r>
-      <w:proofErr w:type="gramStart"/>
-      <w:r>
-        <w:t>à</w:t>
-      </w:r>
-      <w:proofErr w:type="gramEnd"/>
-      <w:r>
-        <w:t xml:space="preserve"> um objetivo da classe Município por meio do campo </w:t>
-      </w:r>
-      <w:proofErr w:type="spellStart"/>
-      <w:r>
-        <w:t>id_municipio</w:t>
-      </w:r>
-      <w:proofErr w:type="spellEnd"/>
-      <w:r>
-        <w:t xml:space="preserve">, representando a </w:t>
-      </w:r>
-      <w:r>
-        <w:t>localização do mesmo. Os métodos</w:t>
-      </w:r>
-      <w:r>
-        <w:t xml:space="preserve"> da classe </w:t>
-      </w:r>
-      <w:proofErr w:type="spellStart"/>
-      <w:r>
-        <w:t>Usuario</w:t>
-      </w:r>
-      <w:proofErr w:type="spellEnd"/>
-      <w:r>
-        <w:t xml:space="preserve"> </w:t>
-      </w:r>
-      <w:r>
-        <w:t>permitem criar,</w:t>
-      </w:r>
-      <w:r>
-        <w:t xml:space="preserve"> atualizar, consultar usuários </w:t>
-      </w:r>
-      <w:r>
-        <w:t>e listar todos os usuários cadastrados.</w:t>
-      </w:r>
-    </w:p>
+      <w:r>
+        <w:t>, responsáveis pela manipulação do banco de dados.</w:t>
+      </w:r>
+    </w:p>
+    <w:p>
+      <w:r>
+        <w:t>Essas interações foram projetadas com base em princípios de separação de responsabilidades, promovendo maior organização, legibilidade e facilidade de manutenção do sistema.</w:t>
+      </w:r>
+    </w:p>
+    <w:p/>
     <w:p>
       <w:r>
         <w:lastRenderedPageBreak/>
-        <w:t>A classe Município</w:t>
-      </w:r>
-      <w:r>
-        <w:t xml:space="preserve"> possui os atributos</w:t>
-      </w:r>
-      <w:r>
-        <w:t xml:space="preserve"> de identificação, nome e unidade da federação</w:t>
-      </w:r>
-      <w:r>
-        <w:t xml:space="preserve">. Está associada a múltiplos </w:t>
-      </w:r>
-      <w:r>
-        <w:t xml:space="preserve">objeto </w:t>
-      </w:r>
-      <w:r>
-        <w:t xml:space="preserve">da classe usuário (associação </w:t>
-      </w:r>
-      <w:r>
-        <w:t>*), o que representa que um</w:t>
-      </w:r>
-      <w:r>
-        <w:t xml:space="preserve"> </w:t>
-      </w:r>
-      <w:r>
-        <w:t>município</w:t>
-      </w:r>
-      <w:r>
-        <w:t xml:space="preserve"> </w:t>
-      </w:r>
-      <w:r>
-        <w:t xml:space="preserve">pode </w:t>
-      </w:r>
-      <w:r>
-        <w:t xml:space="preserve">estar associado </w:t>
-      </w:r>
-      <w:proofErr w:type="gramStart"/>
-      <w:r>
-        <w:t>0</w:t>
-      </w:r>
-      <w:proofErr w:type="gramEnd"/>
-      <w:r>
-        <w:t xml:space="preserve"> ou mais</w:t>
-      </w:r>
-      <w:r>
-        <w:t xml:space="preserve"> usuários.</w:t>
-      </w:r>
-    </w:p>
-    <w:p>
-      <w:r>
-        <w:t xml:space="preserve">A classe </w:t>
-      </w:r>
-      <w:proofErr w:type="spellStart"/>
-      <w:proofErr w:type="gramStart"/>
-      <w:r>
-        <w:t>BancoLeite</w:t>
-      </w:r>
-      <w:proofErr w:type="spellEnd"/>
-      <w:proofErr w:type="gramEnd"/>
-      <w:r>
-        <w:t xml:space="preserve"> representa os </w:t>
-      </w:r>
-      <w:r>
-        <w:t xml:space="preserve">pontos de coleta e </w:t>
-      </w:r>
-      <w:r>
-        <w:t xml:space="preserve">bancos de leite cadastrados no sistema. Seus atributos incluem nome, descrição, telefone, e-mail, endereço e localização geográfica. Está associada a um </w:t>
-      </w:r>
-      <w:r>
-        <w:t xml:space="preserve">objetivo da classe usuário (relação </w:t>
-      </w:r>
-      <w:proofErr w:type="gramStart"/>
-      <w:r>
-        <w:t>1</w:t>
-      </w:r>
-      <w:proofErr w:type="gramEnd"/>
-      <w:r>
-        <w:t>:*</w:t>
-      </w:r>
-      <w:r>
-        <w:t>), indicando que um usuário (geralmente administrador ou profissional) pode</w:t>
-      </w:r>
-      <w:r>
-        <w:t>rá</w:t>
-      </w:r>
-      <w:r>
-        <w:t xml:space="preserve"> ser responsável pelo cadastro de vários </w:t>
-      </w:r>
-      <w:r>
-        <w:t xml:space="preserve">postos de coleta ou </w:t>
-      </w:r>
-      <w:r>
-        <w:t>bancos de leite. As operações desta classe permitem criar, atualizar</w:t>
-      </w:r>
-      <w:r>
-        <w:t>, consultar e listar</w:t>
-      </w:r>
-      <w:r>
-        <w:t>.</w:t>
-      </w:r>
-    </w:p>
-    <w:p>
-      <w:r>
-        <w:t>A class</w:t>
-      </w:r>
-      <w:r>
-        <w:t>e Notificação é responsável pelas mensagens enviadas pelo</w:t>
-      </w:r>
-      <w:r>
-        <w:t xml:space="preserve"> sistema. Cada notificação está ligada a um</w:t>
-      </w:r>
-      <w:r>
-        <w:t xml:space="preserve"> objeto da classe </w:t>
-      </w:r>
-      <w:proofErr w:type="spellStart"/>
-      <w:proofErr w:type="gramStart"/>
-      <w:r>
-        <w:t>BancoLeite</w:t>
-      </w:r>
-      <w:proofErr w:type="spellEnd"/>
-      <w:proofErr w:type="gramEnd"/>
-      <w:r>
-        <w:t xml:space="preserve"> (relação 1:*</w:t>
-      </w:r>
-      <w:r>
-        <w:t>) e possui atributos como código, data de envio e mensagem. Ela permite criar, consultar e listar notificações.</w:t>
-      </w:r>
-    </w:p>
-    <w:p>
-      <w:r>
-        <w:t xml:space="preserve">Esse diagrama de classes organiza as responsabilidades de cada parte do sistema de forma clara, facilitando a manutenção e a </w:t>
-      </w:r>
-      <w:proofErr w:type="gramStart"/>
-      <w:r>
-        <w:t>implementação</w:t>
-      </w:r>
-      <w:proofErr w:type="gramEnd"/>
-      <w:r>
-        <w:t xml:space="preserve"> das funcionalidades propostas.</w:t>
-      </w:r>
-    </w:p>
-    <w:p>
-      <w:pPr>
-        <w:pStyle w:val="Ttulo2"/>
-      </w:pPr>
-      <w:bookmarkStart w:id="56" w:name="_Toc192060106"/>
-      <w:bookmarkStart w:id="57" w:name="_Toc209020981"/>
-      <w:proofErr w:type="gramStart"/>
-      <w:r>
-        <w:t>6.2 VISÃO</w:t>
-      </w:r>
-      <w:proofErr w:type="gramEnd"/>
-      <w:r>
-        <w:t xml:space="preserve"> COMPORTAMENTAL</w:t>
-      </w:r>
-      <w:bookmarkEnd w:id="56"/>
-      <w:bookmarkEnd w:id="57"/>
-    </w:p>
-    <w:p>
-      <w:r>
-        <w:t xml:space="preserve">Esta seção apresenta a visão comportamental do sistema, que </w:t>
-      </w:r>
-      <w:r>
-        <w:t xml:space="preserve">modela </w:t>
-      </w:r>
-      <w:r>
-        <w:t>como os diferentes componentes interagem entre si ao longo do tempo para atender aos requisitos funcionais propostos. A visão comportamental é essencial para compreender o fluxo de execução das funcionalidades, destacando os eventos, ações e respostas do sistema diante de interações iniciadas por usuários ou sistemas externos.</w:t>
-      </w:r>
-    </w:p>
-    <w:p>
-      <w:r>
-        <w:t>Para isso, são utilizados diagramas de sequência, que ilustram a comunicação entre os objetos e os módulos do sistema em m</w:t>
-      </w:r>
-      <w:r>
-        <w:t>omentos específicos, como autenticação,</w:t>
-      </w:r>
-      <w:r>
-        <w:t xml:space="preserve"> cadastro, agendamento de coleta e busca </w:t>
-      </w:r>
-      <w:r>
-        <w:t>postos e ou bancos de leite</w:t>
-      </w:r>
-      <w:r>
-        <w:t xml:space="preserve">. Esses diagramas </w:t>
-      </w:r>
-      <w:r>
-        <w:t>modelam</w:t>
-      </w:r>
-      <w:r>
-        <w:t xml:space="preserve"> o comportamento dinâmico do sistema, tornando visíveis as dependências e responsabilidades de cada elemento envolvido.</w:t>
-      </w:r>
-    </w:p>
-    <w:p>
-      <w:r>
-        <w:lastRenderedPageBreak/>
-        <w:t xml:space="preserve">Todos os diagramas apresentados nesta seção foram organizados </w:t>
-      </w:r>
-      <w:r>
-        <w:t>no Apêndice</w:t>
-      </w:r>
-      <w:r>
-        <w:t xml:space="preserve"> F</w:t>
-      </w:r>
-      <w:r>
-        <w:t xml:space="preserve">. </w:t>
-      </w:r>
-      <w:r>
-        <w:t>Esses diagramas complementam a visão arquitetural estática já apresentada e oferecem uma perspectiva completa do funcionamento interno do sistema.</w:t>
-      </w:r>
-    </w:p>
-    <w:p/>
-    <w:p>
-      <w:pPr>
-        <w:pStyle w:val="Ttulo3"/>
-      </w:pPr>
-      <w:bookmarkStart w:id="58" w:name="_Toc209020982"/>
-      <w:r>
-        <w:t xml:space="preserve">6.2.1 Projeto das </w:t>
-      </w:r>
-      <w:r>
-        <w:t>I</w:t>
-      </w:r>
-      <w:r>
-        <w:t>nterações</w:t>
-      </w:r>
-      <w:r>
-        <w:t xml:space="preserve"> entre Objetos</w:t>
-      </w:r>
-      <w:bookmarkEnd w:id="58"/>
-    </w:p>
-    <w:p>
-      <w:r>
-        <w:t xml:space="preserve">O projeto das interações entre objetos </w:t>
-      </w:r>
-      <w:r>
-        <w:t>modela</w:t>
-      </w:r>
-      <w:r>
-        <w:t xml:space="preserve"> como os diferentes elementos do sistema — como componentes da interface, serviços, controladores e modelos de dados — interagem entre si para realizar as funcionalidades propostas. Essa modelagem é fundamental para garantir que o sistema atenda corretamente aos requisitos funcionais </w:t>
-      </w:r>
-      <w:r>
-        <w:t xml:space="preserve">e não funcionais estabelecidos. </w:t>
-      </w:r>
-    </w:p>
-    <w:p>
-      <w:r>
-        <w:t>As interações seguem um padrão</w:t>
-      </w:r>
-      <w:r>
-        <w:t xml:space="preserve"> conforme segue</w:t>
-      </w:r>
-      <w:r>
-        <w:t>:</w:t>
-      </w:r>
-    </w:p>
-    <w:p>
-      <w:r>
-        <w:t xml:space="preserve">O usuário interage com a interface (componente </w:t>
-      </w:r>
-      <w:r>
-        <w:t>do pacote</w:t>
-      </w:r>
-      <w:r>
-        <w:t xml:space="preserve"> </w:t>
-      </w:r>
-      <w:proofErr w:type="spellStart"/>
-      <w:r>
-        <w:rPr>
-          <w:i/>
-        </w:rPr>
-        <w:t>pages</w:t>
-      </w:r>
-      <w:proofErr w:type="spellEnd"/>
-      <w:r>
-        <w:rPr>
-          <w:i/>
-        </w:rPr>
-        <w:t xml:space="preserve"> </w:t>
-      </w:r>
-      <w:r>
-        <w:t xml:space="preserve">do </w:t>
-      </w:r>
-      <w:r>
-        <w:rPr>
-          <w:i/>
-        </w:rPr>
-        <w:t>front-</w:t>
-      </w:r>
-      <w:proofErr w:type="spellStart"/>
-      <w:r>
-        <w:rPr>
-          <w:i/>
-        </w:rPr>
-        <w:t>end</w:t>
-      </w:r>
-      <w:proofErr w:type="spellEnd"/>
-      <w:r>
-        <w:t>);</w:t>
-      </w:r>
-    </w:p>
-    <w:p>
-      <w:r>
-        <w:t xml:space="preserve">A interface </w:t>
-      </w:r>
-      <w:r>
-        <w:t>invoca</w:t>
-      </w:r>
-      <w:r>
-        <w:t xml:space="preserve"> os métodos dos serviços (</w:t>
-      </w:r>
-      <w:proofErr w:type="spellStart"/>
-      <w:r>
-        <w:rPr>
-          <w:i/>
-        </w:rPr>
-        <w:t>services</w:t>
-      </w:r>
-      <w:proofErr w:type="spellEnd"/>
-      <w:r>
-        <w:t>), que são responsáveis por se comunicar com a API (</w:t>
-      </w:r>
-      <w:proofErr w:type="spellStart"/>
-      <w:r>
-        <w:rPr>
-          <w:i/>
-        </w:rPr>
-        <w:t>back-end</w:t>
-      </w:r>
-      <w:proofErr w:type="spellEnd"/>
-      <w:r>
-        <w:t>);</w:t>
-      </w:r>
-    </w:p>
-    <w:p>
-      <w:r>
-        <w:t xml:space="preserve">No </w:t>
-      </w:r>
-      <w:proofErr w:type="spellStart"/>
-      <w:r>
-        <w:rPr>
-          <w:i/>
-        </w:rPr>
-        <w:t>back-end</w:t>
-      </w:r>
-      <w:proofErr w:type="spellEnd"/>
-      <w:r>
-        <w:rPr>
-          <w:i/>
-        </w:rPr>
-        <w:t>,</w:t>
-      </w:r>
-      <w:r>
-        <w:t xml:space="preserve"> os </w:t>
-      </w:r>
-      <w:proofErr w:type="spellStart"/>
-      <w:r>
-        <w:rPr>
-          <w:i/>
-        </w:rPr>
-        <w:t>routers</w:t>
-      </w:r>
-      <w:proofErr w:type="spellEnd"/>
-      <w:r>
-        <w:t xml:space="preserve"> recebem a requisição, direcionam para os </w:t>
-      </w:r>
-      <w:proofErr w:type="spellStart"/>
-      <w:r>
-        <w:rPr>
-          <w:i/>
-        </w:rPr>
-        <w:t>controllers</w:t>
-      </w:r>
-      <w:proofErr w:type="spellEnd"/>
-      <w:r>
-        <w:t xml:space="preserve">, que por sua vez validam dados com auxílio dos </w:t>
-      </w:r>
-      <w:r>
-        <w:rPr>
-          <w:i/>
-        </w:rPr>
-        <w:t>middlewares</w:t>
-      </w:r>
-      <w:r>
-        <w:t xml:space="preserve"> e interagem com os </w:t>
-      </w:r>
-      <w:proofErr w:type="spellStart"/>
-      <w:r>
-        <w:rPr>
-          <w:i/>
-        </w:rPr>
-        <w:t>models</w:t>
-      </w:r>
-      <w:proofErr w:type="spellEnd"/>
-      <w:r>
-        <w:t>, responsáveis pela manipulação do banco de dados.</w:t>
-      </w:r>
-    </w:p>
-    <w:p>
-      <w:r>
-        <w:t>Essas interações foram projetadas com base em princípios de separação de responsabilidades, promovendo maior organização, legibilidade e facilidade de manutenção do sistema.</w:t>
-      </w:r>
-    </w:p>
-    <w:p/>
-    <w:p>
-      <w:r>
         <w:br w:type="page"/>
       </w:r>
     </w:p>
@@ -18414,7 +18059,7 @@
       <w:pPr>
         <w:pStyle w:val="Ttulo2"/>
       </w:pPr>
-      <w:bookmarkStart w:id="59" w:name="_Toc209020983"/>
+      <w:bookmarkStart w:id="60" w:name="_Toc209020983"/>
       <w:proofErr w:type="gramStart"/>
       <w:r>
         <w:lastRenderedPageBreak/>
@@ -18430,7 +18075,7 @@
       <w:r>
         <w:t xml:space="preserve"> DADOS</w:t>
       </w:r>
-      <w:bookmarkEnd w:id="59"/>
+      <w:bookmarkEnd w:id="60"/>
     </w:p>
     <w:p>
       <w:r>
@@ -18538,14 +18183,14 @@
       <w:pPr>
         <w:pStyle w:val="Ttulo3"/>
       </w:pPr>
-      <w:bookmarkStart w:id="60" w:name="_Toc209020984"/>
+      <w:bookmarkStart w:id="61" w:name="_Toc209020984"/>
       <w:r>
         <w:t xml:space="preserve">6.3.1 Modelo </w:t>
       </w:r>
       <w:r>
         <w:t>Lógico</w:t>
       </w:r>
-      <w:bookmarkEnd w:id="60"/>
+      <w:bookmarkEnd w:id="61"/>
     </w:p>
     <w:p>
       <w:r>
@@ -18621,7 +18266,7 @@
       <w:pPr>
         <w:pStyle w:val="Ttulo3"/>
       </w:pPr>
-      <w:bookmarkStart w:id="61" w:name="_Toc209020985"/>
+      <w:bookmarkStart w:id="62" w:name="_Toc209020985"/>
       <w:r>
         <w:t>6.3.2 Dicionário de D</w:t>
       </w:r>
@@ -18634,7 +18279,7 @@
       <w:r>
         <w:t>Lógico</w:t>
       </w:r>
-      <w:bookmarkEnd w:id="61"/>
+      <w:bookmarkEnd w:id="62"/>
     </w:p>
     <w:p>
       <w:r>
@@ -18645,7 +18290,7 @@
       <w:pPr>
         <w:pStyle w:val="Ttulo2"/>
       </w:pPr>
-      <w:bookmarkStart w:id="62" w:name="_Toc209020986"/>
+      <w:bookmarkStart w:id="63" w:name="_Toc209020986"/>
       <w:proofErr w:type="gramStart"/>
       <w:r>
         <w:t>6.</w:t>
@@ -18660,10 +18305,10 @@
       <w:r>
         <w:t xml:space="preserve"> DA INTERAÇÃO HUMANO-COMPUTADOR</w:t>
       </w:r>
-      <w:bookmarkEnd w:id="62"/>
-    </w:p>
-    <w:p>
-      <w:bookmarkStart w:id="63" w:name="_Toc198201049"/>
+      <w:bookmarkEnd w:id="63"/>
+    </w:p>
+    <w:p>
+      <w:bookmarkStart w:id="64" w:name="_Toc198201049"/>
       <w:proofErr w:type="gramStart"/>
       <w:r>
         <w:t>A interação humano</w:t>
@@ -18704,14 +18349,14 @@
       <w:r>
         <w:t>.</w:t>
       </w:r>
-      <w:bookmarkEnd w:id="63"/>
+      <w:bookmarkEnd w:id="64"/>
     </w:p>
     <w:p/>
     <w:p>
       <w:pPr>
         <w:pStyle w:val="Ttulo3"/>
       </w:pPr>
-      <w:bookmarkStart w:id="64" w:name="_Toc209020987"/>
+      <w:bookmarkStart w:id="65" w:name="_Toc209020987"/>
       <w:r>
         <w:t>6.</w:t>
       </w:r>
@@ -18733,10 +18378,10 @@
       <w:r>
         <w:t>suário</w:t>
       </w:r>
-      <w:bookmarkEnd w:id="64"/>
-    </w:p>
-    <w:p>
-      <w:bookmarkStart w:id="65" w:name="_Toc192060119"/>
+      <w:bookmarkEnd w:id="65"/>
+    </w:p>
+    <w:p>
+      <w:bookmarkStart w:id="66" w:name="_Toc192060119"/>
       <w:r>
         <w:t>Existem ao menos</w:t>
       </w:r>
@@ -18808,13 +18453,13 @@
       <w:pPr>
         <w:pStyle w:val="Ttulo3"/>
       </w:pPr>
-      <w:bookmarkStart w:id="66" w:name="_Toc204949523"/>
-      <w:bookmarkStart w:id="67" w:name="_Toc209020988"/>
+      <w:bookmarkStart w:id="67" w:name="_Toc204949523"/>
+      <w:bookmarkStart w:id="68" w:name="_Toc209020988"/>
       <w:r>
         <w:t>6.4.2 Projeto da Interface de Usuário</w:t>
       </w:r>
-      <w:bookmarkEnd w:id="66"/>
       <w:bookmarkEnd w:id="67"/>
+      <w:bookmarkEnd w:id="68"/>
     </w:p>
     <w:p>
       <w:r>
@@ -19009,17 +18654,17 @@
       <w:pPr>
         <w:pStyle w:val="Ttulo3"/>
       </w:pPr>
-      <w:bookmarkStart w:id="68" w:name="_Toc46909558"/>
-      <w:bookmarkStart w:id="69" w:name="_Toc172810440"/>
-      <w:bookmarkStart w:id="70" w:name="_Toc204949524"/>
-      <w:bookmarkStart w:id="71" w:name="_Toc209020989"/>
+      <w:bookmarkStart w:id="69" w:name="_Toc46909558"/>
+      <w:bookmarkStart w:id="70" w:name="_Toc172810440"/>
+      <w:bookmarkStart w:id="71" w:name="_Toc204949524"/>
+      <w:bookmarkStart w:id="72" w:name="_Toc209020989"/>
       <w:r>
         <w:t>6.4.3 Heurísticas de Usabilidade</w:t>
       </w:r>
-      <w:bookmarkEnd w:id="68"/>
       <w:bookmarkEnd w:id="69"/>
       <w:bookmarkEnd w:id="70"/>
       <w:bookmarkEnd w:id="71"/>
+      <w:bookmarkEnd w:id="72"/>
       <w:r>
         <w:t xml:space="preserve"> </w:t>
       </w:r>
@@ -19213,9 +18858,9 @@
           <w:szCs w:val="26"/>
         </w:rPr>
       </w:pPr>
-      <w:bookmarkStart w:id="72" w:name="_Toc172810441"/>
-      <w:bookmarkStart w:id="73" w:name="_Toc204949525"/>
-      <w:bookmarkStart w:id="74" w:name="_Toc209020990"/>
+      <w:bookmarkStart w:id="73" w:name="_Toc172810441"/>
+      <w:bookmarkStart w:id="74" w:name="_Toc204949525"/>
+      <w:bookmarkStart w:id="75" w:name="_Toc209020990"/>
       <w:r>
         <w:br w:type="page"/>
       </w:r>
@@ -19228,9 +18873,9 @@
         <w:lastRenderedPageBreak/>
         <w:t>6.4.4 Projeto da Acessibilidade</w:t>
       </w:r>
-      <w:bookmarkEnd w:id="72"/>
       <w:bookmarkEnd w:id="73"/>
       <w:bookmarkEnd w:id="74"/>
+      <w:bookmarkEnd w:id="75"/>
       <w:r>
         <w:t xml:space="preserve"> </w:t>
       </w:r>
@@ -19328,12 +18973,12 @@
       <w:pPr>
         <w:pStyle w:val="Ttulo2"/>
       </w:pPr>
-      <w:bookmarkStart w:id="75" w:name="_Toc507747255"/>
-      <w:bookmarkStart w:id="76" w:name="_Toc14345922"/>
-      <w:bookmarkStart w:id="77" w:name="_Toc46909559"/>
-      <w:bookmarkStart w:id="78" w:name="_Toc172810442"/>
-      <w:bookmarkStart w:id="79" w:name="_Toc204949526"/>
-      <w:bookmarkStart w:id="80" w:name="_Toc209020991"/>
+      <w:bookmarkStart w:id="76" w:name="_Toc507747255"/>
+      <w:bookmarkStart w:id="77" w:name="_Toc14345922"/>
+      <w:bookmarkStart w:id="78" w:name="_Toc46909559"/>
+      <w:bookmarkStart w:id="79" w:name="_Toc172810442"/>
+      <w:bookmarkStart w:id="80" w:name="_Toc204949526"/>
+      <w:bookmarkStart w:id="81" w:name="_Toc209020991"/>
       <w:proofErr w:type="gramStart"/>
       <w:r>
         <w:t>6.5 PROJETO</w:t>
@@ -19342,12 +18987,12 @@
       <w:r>
         <w:t xml:space="preserve"> DO SISTEMA DISTRIBUÍDO</w:t>
       </w:r>
-      <w:bookmarkEnd w:id="75"/>
       <w:bookmarkEnd w:id="76"/>
       <w:bookmarkEnd w:id="77"/>
       <w:bookmarkEnd w:id="78"/>
       <w:bookmarkEnd w:id="79"/>
       <w:bookmarkEnd w:id="80"/>
+      <w:bookmarkEnd w:id="81"/>
     </w:p>
     <w:p>
       <w:r>
@@ -19449,12 +19094,12 @@
       <w:pPr>
         <w:pStyle w:val="Ttulo3"/>
       </w:pPr>
-      <w:bookmarkStart w:id="81" w:name="_Toc209020992"/>
+      <w:bookmarkStart w:id="82" w:name="_Toc209020992"/>
       <w:r>
         <w:lastRenderedPageBreak/>
         <w:t>6.5.1 Procedimentos para Tratamentos dos Desafios</w:t>
       </w:r>
-      <w:bookmarkEnd w:id="81"/>
+      <w:bookmarkEnd w:id="82"/>
     </w:p>
     <w:p>
       <w:r>
@@ -20933,7 +20578,7 @@
           <w:kern w:val="32"/>
         </w:rPr>
       </w:pPr>
-      <w:bookmarkStart w:id="82" w:name="_Toc209020883"/>
+      <w:bookmarkStart w:id="83" w:name="_Toc209020883"/>
       <w:r>
         <w:t xml:space="preserve">FIGURA </w:t>
       </w:r>
@@ -20956,7 +20601,7 @@
       <w:r>
         <w:t>.</w:t>
       </w:r>
-      <w:bookmarkEnd w:id="82"/>
+      <w:bookmarkEnd w:id="83"/>
       <w:r>
         <w:t xml:space="preserve"> </w:t>
       </w:r>
@@ -20968,7 +20613,7 @@
           <w:kern w:val="32"/>
         </w:rPr>
       </w:pPr>
-      <w:bookmarkStart w:id="83" w:name="_Toc209020993"/>
+      <w:bookmarkStart w:id="84" w:name="_Toc209020993"/>
       <w:r>
         <w:br w:type="page"/>
       </w:r>
@@ -20989,7 +20634,7 @@
       <w:r>
         <w:t xml:space="preserve"> DO SISTEMA DE SOFTWARE</w:t>
       </w:r>
-      <w:bookmarkEnd w:id="83"/>
+      <w:bookmarkEnd w:id="84"/>
     </w:p>
     <w:p>
       <w:r>
@@ -21051,11 +20696,11 @@
       <w:pPr>
         <w:pStyle w:val="Ttulo2"/>
       </w:pPr>
-      <w:bookmarkStart w:id="84" w:name="_Toc209020994"/>
+      <w:bookmarkStart w:id="85" w:name="_Toc209020994"/>
       <w:r>
         <w:t>7.1 COMPONETES DO SISTEMA DE SOFTWARE</w:t>
       </w:r>
-      <w:bookmarkEnd w:id="84"/>
+      <w:bookmarkEnd w:id="85"/>
     </w:p>
     <w:p>
       <w:r>
@@ -21387,7 +21032,7 @@
       <w:pPr>
         <w:pStyle w:val="Ttulo2"/>
       </w:pPr>
-      <w:bookmarkStart w:id="85" w:name="_Toc209020995"/>
+      <w:bookmarkStart w:id="86" w:name="_Toc209020995"/>
       <w:r>
         <w:t xml:space="preserve">7.2 TECNOLOGIAS DE </w:t>
       </w:r>
@@ -21395,14 +21040,14 @@
       <w:r>
         <w:t>IMPLEMENTAÇÃO</w:t>
       </w:r>
-      <w:bookmarkEnd w:id="85"/>
+      <w:bookmarkEnd w:id="86"/>
       <w:proofErr w:type="gramEnd"/>
     </w:p>
     <w:p>
       <w:pPr>
         <w:pStyle w:val="Ttulo3"/>
       </w:pPr>
-      <w:bookmarkStart w:id="86" w:name="_Toc209020996"/>
+      <w:bookmarkStart w:id="87" w:name="_Toc209020996"/>
       <w:r>
         <w:t>7.</w:t>
       </w:r>
@@ -21418,7 +21063,7 @@
       <w:r>
         <w:t>Adotados</w:t>
       </w:r>
-      <w:bookmarkEnd w:id="86"/>
+      <w:bookmarkEnd w:id="87"/>
     </w:p>
     <w:p>
       <w:r>
@@ -21601,7 +21246,7 @@
           <w:b/>
         </w:rPr>
       </w:pPr>
-      <w:bookmarkStart w:id="87" w:name="_Toc209020997"/>
+      <w:bookmarkStart w:id="88" w:name="_Toc209020997"/>
       <w:r>
         <w:t xml:space="preserve">7.2.2 </w:t>
       </w:r>
@@ -21628,7 +21273,7 @@
       <w:r>
         <w:t xml:space="preserve"> Aplicados</w:t>
       </w:r>
-      <w:bookmarkEnd w:id="87"/>
+      <w:bookmarkEnd w:id="88"/>
     </w:p>
     <w:p>
       <w:r>
@@ -22050,10 +21695,10 @@
       <w:pPr>
         <w:pStyle w:val="Ttulo3"/>
       </w:pPr>
-      <w:bookmarkStart w:id="88" w:name="_Toc14345920"/>
-      <w:bookmarkStart w:id="89" w:name="_Toc46909567"/>
-      <w:bookmarkStart w:id="90" w:name="_Toc172810450"/>
-      <w:bookmarkStart w:id="91" w:name="_Toc204949532"/>
+      <w:bookmarkStart w:id="89" w:name="_Toc14345920"/>
+      <w:bookmarkStart w:id="90" w:name="_Toc46909567"/>
+      <w:bookmarkStart w:id="91" w:name="_Toc172810450"/>
+      <w:bookmarkStart w:id="92" w:name="_Toc204949532"/>
       <w:r>
         <w:t>7.2.3</w:t>
       </w:r>
@@ -22063,10 +21708,10 @@
       <w:r>
         <w:t>Convenções e Guias para Codificação</w:t>
       </w:r>
-      <w:bookmarkEnd w:id="88"/>
       <w:bookmarkEnd w:id="89"/>
       <w:bookmarkEnd w:id="90"/>
       <w:bookmarkEnd w:id="91"/>
+      <w:bookmarkEnd w:id="92"/>
     </w:p>
     <w:p>
       <w:r>
@@ -22407,19 +22052,19 @@
       <w:pPr>
         <w:pStyle w:val="Ttulo3"/>
       </w:pPr>
-      <w:bookmarkStart w:id="92" w:name="_Toc507747250"/>
-      <w:bookmarkStart w:id="93" w:name="_Toc14345915"/>
-      <w:bookmarkStart w:id="94" w:name="_Toc46909568"/>
-      <w:bookmarkStart w:id="95" w:name="_Toc172810451"/>
-      <w:bookmarkStart w:id="96" w:name="_Toc204949533"/>
+      <w:bookmarkStart w:id="93" w:name="_Toc507747250"/>
+      <w:bookmarkStart w:id="94" w:name="_Toc14345915"/>
+      <w:bookmarkStart w:id="95" w:name="_Toc46909568"/>
+      <w:bookmarkStart w:id="96" w:name="_Toc172810451"/>
+      <w:bookmarkStart w:id="97" w:name="_Toc204949533"/>
       <w:r>
         <w:t>7.2.4 Estrutura Física do Banco de Dados</w:t>
       </w:r>
-      <w:bookmarkEnd w:id="92"/>
       <w:bookmarkEnd w:id="93"/>
       <w:bookmarkEnd w:id="94"/>
       <w:bookmarkEnd w:id="95"/>
       <w:bookmarkEnd w:id="96"/>
+      <w:bookmarkEnd w:id="97"/>
     </w:p>
     <w:p>
       <w:r>
@@ -22527,12 +22172,12 @@
       <w:pPr>
         <w:pStyle w:val="Ttulo1"/>
       </w:pPr>
-      <w:bookmarkStart w:id="97" w:name="_Toc507747262"/>
-      <w:bookmarkStart w:id="98" w:name="_Toc14345929"/>
-      <w:bookmarkStart w:id="99" w:name="_Toc46909570"/>
-      <w:bookmarkStart w:id="100" w:name="_Toc172810453"/>
-      <w:bookmarkStart w:id="101" w:name="_Toc204949535"/>
-      <w:bookmarkStart w:id="102" w:name="_Toc209020998"/>
+      <w:bookmarkStart w:id="98" w:name="_Toc507747262"/>
+      <w:bookmarkStart w:id="99" w:name="_Toc14345929"/>
+      <w:bookmarkStart w:id="100" w:name="_Toc46909570"/>
+      <w:bookmarkStart w:id="101" w:name="_Toc172810453"/>
+      <w:bookmarkStart w:id="102" w:name="_Toc204949535"/>
+      <w:bookmarkStart w:id="103" w:name="_Toc209020998"/>
       <w:proofErr w:type="gramStart"/>
       <w:r>
         <w:t>8</w:t>
@@ -22541,12 +22186,12 @@
       <w:r>
         <w:t xml:space="preserve"> PLANO DE TESTES</w:t>
       </w:r>
-      <w:bookmarkEnd w:id="97"/>
       <w:bookmarkEnd w:id="98"/>
       <w:bookmarkEnd w:id="99"/>
       <w:bookmarkEnd w:id="100"/>
       <w:bookmarkEnd w:id="101"/>
       <w:bookmarkEnd w:id="102"/>
+      <w:bookmarkEnd w:id="103"/>
     </w:p>
     <w:p>
       <w:r>
@@ -22615,8 +22260,6 @@
       <w:r>
         <w:t>constam no Apêndice J.</w:t>
       </w:r>
-      <w:bookmarkStart w:id="103" w:name="_GoBack"/>
-      <w:bookmarkEnd w:id="103"/>
     </w:p>
     <w:p>
       <w:pPr>
@@ -25034,7 +24677,7 @@
       <w:r>
         <w:t>REFERÊNCIAS</w:t>
       </w:r>
-      <w:bookmarkEnd w:id="65"/>
+      <w:bookmarkEnd w:id="66"/>
       <w:bookmarkEnd w:id="160"/>
     </w:p>
     <w:p>
@@ -26756,7 +26399,7 @@
           <w:rPr>
             <w:noProof/>
           </w:rPr>
-          <w:t>77</w:t>
+          <w:t>49</w:t>
         </w:r>
         <w:r>
           <w:rPr>
@@ -30955,7 +30598,7 @@
 </file>
 
 <file path=customXml/itemProps1.xml><?xml version="1.0" encoding="utf-8"?>
-<ds:datastoreItem xmlns:ds="http://schemas.openxmlformats.org/officeDocument/2006/customXml" ds:itemID="{D7122573-4AFD-4281-AE12-1BDA4153A925}">
+<ds:datastoreItem xmlns:ds="http://schemas.openxmlformats.org/officeDocument/2006/customXml" ds:itemID="{BB2B8457-379B-4AC2-AB30-80EC6348BC96}">
   <ds:schemaRefs>
     <ds:schemaRef ds:uri="http://schemas.openxmlformats.org/officeDocument/2006/bibliography"/>
   </ds:schemaRefs>

</xml_diff>

<commit_message>
feat: adicao diagramaSequenciaDonate imagem
</commit_message>
<xml_diff>
--- a/PFC_2025_Docs/PFC_Donate_v2.2.docx
+++ b/PFC_2025_Docs/PFC_Donate_v2.2.docx
@@ -16123,108 +16123,106 @@
         <w:pStyle w:val="Ttulo3"/>
       </w:pPr>
       <w:bookmarkStart w:id="44" w:name="_Toc209020975"/>
-      <w:bookmarkStart w:id="45" w:name="_GoBack"/>
+      <w:r>
+        <w:t>5.2.</w:t>
+      </w:r>
+      <w:r>
+        <w:t>2</w:t>
+      </w:r>
+      <w:r>
+        <w:t xml:space="preserve"> Modelo </w:t>
+      </w:r>
+      <w:r>
+        <w:t xml:space="preserve">Conceitual </w:t>
+      </w:r>
+      <w:r>
+        <w:t>dos Dados</w:t>
+      </w:r>
+      <w:bookmarkEnd w:id="44"/>
+    </w:p>
+    <w:p>
+      <w:pPr>
+        <w:pStyle w:val="NormalWeb"/>
+      </w:pPr>
+      <w:bookmarkStart w:id="45" w:name="_Toc192060100"/>
+      <w:bookmarkStart w:id="46" w:name="_Toc192060099"/>
+      <w:bookmarkEnd w:id="42"/>
+      <w:r>
+        <w:t xml:space="preserve"> </w:t>
+      </w:r>
+      <w:r>
+        <w:t>Esta seção descreve o modelo de dados de um sistema com alto nível de abstração no qu</w:t>
+      </w:r>
+      <w:r>
+        <w:t>al as relações são construídas por meio</w:t>
+      </w:r>
+      <w:r>
+        <w:t xml:space="preserve"> da associação de um ou mais atributos das entidades. </w:t>
+      </w:r>
+      <w:r>
+        <w:t>Trata-se do Modelo</w:t>
+      </w:r>
+      <w:r>
+        <w:t xml:space="preserve"> </w:t>
+      </w:r>
+      <w:r>
+        <w:t xml:space="preserve">Conceitual </w:t>
+      </w:r>
+      <w:r>
+        <w:t>representado</w:t>
+      </w:r>
+      <w:r>
+        <w:t xml:space="preserve"> por meio do </w:t>
+      </w:r>
+      <w:r>
+        <w:t>Diagrama de</w:t>
+      </w:r>
+      <w:r>
+        <w:t xml:space="preserve"> </w:t>
+      </w:r>
+      <w:r>
+        <w:t xml:space="preserve">Entidade-Relacionamento. </w:t>
+      </w:r>
+      <w:r>
+        <w:t xml:space="preserve">O diagrama </w:t>
+      </w:r>
+      <w:r>
+        <w:t>encontra-se</w:t>
+      </w:r>
+      <w:r>
+        <w:t xml:space="preserve"> no Apêndice D</w:t>
+      </w:r>
+      <w:r>
+        <w:t>.</w:t>
+      </w:r>
       <w:bookmarkEnd w:id="45"/>
-      <w:r>
-        <w:t>5.2.</w:t>
-      </w:r>
-      <w:r>
-        <w:t>2</w:t>
-      </w:r>
-      <w:r>
-        <w:t xml:space="preserve"> Modelo </w:t>
-      </w:r>
-      <w:r>
-        <w:t xml:space="preserve">Conceitual </w:t>
-      </w:r>
-      <w:r>
-        <w:t>dos Dados</w:t>
-      </w:r>
-      <w:bookmarkEnd w:id="44"/>
-    </w:p>
-    <w:p>
-      <w:pPr>
-        <w:pStyle w:val="NormalWeb"/>
-      </w:pPr>
-      <w:bookmarkStart w:id="46" w:name="_Toc192060100"/>
-      <w:bookmarkStart w:id="47" w:name="_Toc192060099"/>
-      <w:bookmarkEnd w:id="42"/>
-      <w:r>
-        <w:t xml:space="preserve"> </w:t>
-      </w:r>
-      <w:r>
-        <w:t>Esta seção descreve o modelo de dados de um sistema com alto nível de abstração no qu</w:t>
-      </w:r>
-      <w:r>
-        <w:t>al as relações são construídas por meio</w:t>
-      </w:r>
-      <w:r>
-        <w:t xml:space="preserve"> da associação de um ou mais atributos das entidades. </w:t>
-      </w:r>
-      <w:r>
-        <w:t>Trata-se do Modelo</w:t>
-      </w:r>
-      <w:r>
-        <w:t xml:space="preserve"> </w:t>
-      </w:r>
-      <w:r>
-        <w:t xml:space="preserve">Conceitual </w:t>
-      </w:r>
-      <w:r>
-        <w:t>representado</w:t>
-      </w:r>
-      <w:r>
-        <w:t xml:space="preserve"> por meio do </w:t>
-      </w:r>
-      <w:r>
-        <w:t>Diagrama de</w:t>
-      </w:r>
-      <w:r>
-        <w:t xml:space="preserve"> </w:t>
-      </w:r>
-      <w:r>
-        <w:t xml:space="preserve">Entidade-Relacionamento. </w:t>
-      </w:r>
-      <w:r>
-        <w:t xml:space="preserve">O diagrama </w:t>
-      </w:r>
-      <w:r>
-        <w:t>encontra-se</w:t>
-      </w:r>
-      <w:r>
-        <w:t xml:space="preserve"> no Apêndice D</w:t>
-      </w:r>
-      <w:r>
-        <w:t>.</w:t>
-      </w:r>
+    </w:p>
+    <w:p>
+      <w:pPr>
+        <w:pStyle w:val="Ttulo3"/>
+      </w:pPr>
+      <w:bookmarkStart w:id="47" w:name="_Toc209020976"/>
+      <w:bookmarkStart w:id="48" w:name="_Toc192060101"/>
       <w:bookmarkEnd w:id="46"/>
-    </w:p>
-    <w:p>
-      <w:pPr>
-        <w:pStyle w:val="Ttulo3"/>
-      </w:pPr>
-      <w:bookmarkStart w:id="48" w:name="_Toc209020976"/>
-      <w:bookmarkStart w:id="49" w:name="_Toc192060101"/>
+      <w:r>
+        <w:t xml:space="preserve">5.2.3 </w:t>
+      </w:r>
+      <w:r>
+        <w:t xml:space="preserve">Modelo </w:t>
+      </w:r>
+      <w:r>
+        <w:t>Inicial da</w:t>
+      </w:r>
+      <w:r>
+        <w:t xml:space="preserve"> Interface d</w:t>
+      </w:r>
+      <w:r>
+        <w:t>e</w:t>
+      </w:r>
+      <w:r>
+        <w:t xml:space="preserve"> Usuário</w:t>
+      </w:r>
       <w:bookmarkEnd w:id="47"/>
-      <w:r>
-        <w:t xml:space="preserve">5.2.3 </w:t>
-      </w:r>
-      <w:r>
-        <w:t xml:space="preserve">Modelo </w:t>
-      </w:r>
-      <w:r>
-        <w:t>Inicial da</w:t>
-      </w:r>
-      <w:r>
-        <w:t xml:space="preserve"> Interface d</w:t>
-      </w:r>
-      <w:r>
-        <w:t>e</w:t>
-      </w:r>
-      <w:r>
-        <w:t xml:space="preserve"> Usuário</w:t>
-      </w:r>
-      <w:bookmarkEnd w:id="48"/>
     </w:p>
     <w:p>
       <w:pPr>
@@ -16313,7 +16311,7 @@
       </w:r>
     </w:p>
     <w:p>
-      <w:bookmarkStart w:id="50" w:name="_Toc209020977"/>
+      <w:bookmarkStart w:id="49" w:name="_Toc209020977"/>
     </w:p>
     <w:p>
       <w:pPr>
@@ -16327,196 +16325,196 @@
       <w:r>
         <w:t xml:space="preserve"> ARQUITETURA E PROJETO</w:t>
       </w:r>
+      <w:bookmarkEnd w:id="48"/>
+      <w:r>
+        <w:t xml:space="preserve"> DO SISTEMA</w:t>
+      </w:r>
+      <w:r>
+        <w:t xml:space="preserve"> DE SOFTWARE</w:t>
+      </w:r>
       <w:bookmarkEnd w:id="49"/>
-      <w:r>
-        <w:t xml:space="preserve"> DO SISTEMA</w:t>
-      </w:r>
-      <w:r>
-        <w:t xml:space="preserve"> DE SOFTWARE</w:t>
+    </w:p>
+    <w:p>
+      <w:pPr>
+        <w:pStyle w:val="NormalWeb"/>
+      </w:pPr>
+      <w:bookmarkStart w:id="50" w:name="_Toc192060103"/>
+      <w:r>
+        <w:t xml:space="preserve">Este capítulo aborda a arquitetura e o projeto do sistema de software </w:t>
+      </w:r>
+      <w:proofErr w:type="spellStart"/>
+      <w:r>
+        <w:t>Donate</w:t>
+      </w:r>
+      <w:proofErr w:type="spellEnd"/>
+      <w:r>
+        <w:t xml:space="preserve"> e c</w:t>
+      </w:r>
+      <w:r>
+        <w:t xml:space="preserve">ompreende a definição da estrutura técnica do sistema, envolvendo a seleção das tecnologias utilizadas, a modelagem da aplicação, a organização dos módulos e componentes, bem como a descrição das principais funcionalidades </w:t>
+      </w:r>
+      <w:proofErr w:type="gramStart"/>
+      <w:r>
+        <w:t>implementadas</w:t>
+      </w:r>
+      <w:proofErr w:type="gramEnd"/>
+      <w:r>
+        <w:t>.</w:t>
+      </w:r>
+    </w:p>
+    <w:p>
+      <w:pPr>
+        <w:pStyle w:val="NormalWeb"/>
+      </w:pPr>
+      <w:r>
+        <w:t xml:space="preserve">A arquitetura de software representa um dos elementos fundamentais para assegurar a qualidade, escalabilidade, segurança e </w:t>
+      </w:r>
+      <w:proofErr w:type="spellStart"/>
+      <w:r>
+        <w:t>manutenibilidade</w:t>
+      </w:r>
+      <w:proofErr w:type="spellEnd"/>
+      <w:r>
+        <w:t xml:space="preserve"> de um sistema. Assim, </w:t>
+      </w:r>
+      <w:r>
+        <w:t xml:space="preserve">são </w:t>
+      </w:r>
+      <w:r>
+        <w:t xml:space="preserve">adotadas boas práticas de engenharia de software, aliadas a tecnologias modernas e adequadas aos objetivos do projeto, </w:t>
+      </w:r>
+      <w:r>
+        <w:t xml:space="preserve">para se </w:t>
+      </w:r>
+      <w:proofErr w:type="gramStart"/>
+      <w:r>
+        <w:t>ter</w:t>
+      </w:r>
+      <w:proofErr w:type="gramEnd"/>
+      <w:r>
+        <w:t xml:space="preserve"> </w:t>
+      </w:r>
+      <w:r>
+        <w:t>uma base sólida para o desenvolvimento e evolução da aplicação.</w:t>
+      </w:r>
+    </w:p>
+    <w:p>
+      <w:pPr>
+        <w:pStyle w:val="NormalWeb"/>
+      </w:pPr>
+      <w:r>
+        <w:t xml:space="preserve">Neste capítulo </w:t>
+      </w:r>
+      <w:proofErr w:type="gramStart"/>
+      <w:r>
+        <w:t>são</w:t>
+      </w:r>
+      <w:proofErr w:type="gramEnd"/>
+      <w:r>
+        <w:t xml:space="preserve"> apresentados o modelo arquitetural adotado, os diagramas </w:t>
+      </w:r>
+      <w:r>
+        <w:t>da</w:t>
+      </w:r>
+      <w:r>
+        <w:t xml:space="preserve"> </w:t>
+      </w:r>
+      <w:proofErr w:type="spellStart"/>
+      <w:r>
+        <w:rPr>
+          <w:i/>
+        </w:rPr>
+        <w:t>Unified</w:t>
+      </w:r>
+      <w:proofErr w:type="spellEnd"/>
+      <w:r>
+        <w:rPr>
+          <w:i/>
+        </w:rPr>
+        <w:t xml:space="preserve"> </w:t>
+      </w:r>
+      <w:proofErr w:type="spellStart"/>
+      <w:r>
+        <w:rPr>
+          <w:i/>
+        </w:rPr>
+        <w:t>Modeling</w:t>
+      </w:r>
+      <w:proofErr w:type="spellEnd"/>
+      <w:r>
+        <w:rPr>
+          <w:i/>
+        </w:rPr>
+        <w:t xml:space="preserve"> </w:t>
+      </w:r>
+      <w:proofErr w:type="spellStart"/>
+      <w:r>
+        <w:rPr>
+          <w:i/>
+        </w:rPr>
+        <w:t>Languag</w:t>
+      </w:r>
+      <w:r>
+        <w:t>e</w:t>
+      </w:r>
+      <w:proofErr w:type="spellEnd"/>
+      <w:r>
+        <w:t xml:space="preserve"> </w:t>
+      </w:r>
+      <w:r>
+        <w:t>(</w:t>
+      </w:r>
+      <w:r>
+        <w:t>UML</w:t>
+      </w:r>
+      <w:r>
+        <w:t>)</w:t>
+      </w:r>
+      <w:r>
+        <w:t>, versão 5.2,</w:t>
+      </w:r>
+      <w:r>
+        <w:t xml:space="preserve"> </w:t>
+      </w:r>
+      <w:r>
+        <w:t xml:space="preserve">que ilustram a estrutura e o funcionamento do sistema, os principais módulos desenvolvidos, além das decisões técnicas tomadas ao longo do processo de construção. </w:t>
+      </w:r>
+      <w:r>
+        <w:t>Dessa forma, evidenciam-se</w:t>
+      </w:r>
+      <w:r>
+        <w:t xml:space="preserve"> </w:t>
+      </w:r>
+      <w:r>
+        <w:t>as visões que permitirão o</w:t>
+      </w:r>
+      <w:r>
+        <w:t xml:space="preserve"> cumprimento dos requisitos funcionais e não funci</w:t>
+      </w:r>
+      <w:r>
+        <w:t>onais previamente estabelecidos no capítulo anterior.</w:t>
+      </w:r>
+    </w:p>
+    <w:p/>
+    <w:p>
+      <w:pPr>
+        <w:pStyle w:val="Ttulo2"/>
+      </w:pPr>
+      <w:bookmarkStart w:id="51" w:name="_Toc209020978"/>
+      <w:proofErr w:type="gramStart"/>
+      <w:r>
+        <w:t>6.1 V</w:t>
       </w:r>
       <w:bookmarkEnd w:id="50"/>
-    </w:p>
-    <w:p>
-      <w:pPr>
-        <w:pStyle w:val="NormalWeb"/>
-      </w:pPr>
-      <w:bookmarkStart w:id="51" w:name="_Toc192060103"/>
-      <w:r>
-        <w:t xml:space="preserve">Este capítulo aborda a arquitetura e o projeto do sistema de software </w:t>
-      </w:r>
-      <w:proofErr w:type="spellStart"/>
-      <w:r>
-        <w:t>Donate</w:t>
-      </w:r>
-      <w:proofErr w:type="spellEnd"/>
-      <w:r>
-        <w:t xml:space="preserve"> e c</w:t>
-      </w:r>
-      <w:r>
-        <w:t xml:space="preserve">ompreende a definição da estrutura técnica do sistema, envolvendo a seleção das tecnologias utilizadas, a modelagem da aplicação, a organização dos módulos e componentes, bem como a descrição das principais funcionalidades </w:t>
-      </w:r>
-      <w:proofErr w:type="gramStart"/>
-      <w:r>
-        <w:t>implementadas</w:t>
+      <w:r>
+        <w:t>ISÃO</w:t>
       </w:r>
       <w:proofErr w:type="gramEnd"/>
       <w:r>
-        <w:t>.</w:t>
-      </w:r>
-    </w:p>
-    <w:p>
-      <w:pPr>
-        <w:pStyle w:val="NormalWeb"/>
-      </w:pPr>
-      <w:r>
-        <w:t xml:space="preserve">A arquitetura de software representa um dos elementos fundamentais para assegurar a qualidade, escalabilidade, segurança e </w:t>
-      </w:r>
-      <w:proofErr w:type="spellStart"/>
-      <w:r>
-        <w:t>manutenibilidade</w:t>
-      </w:r>
-      <w:proofErr w:type="spellEnd"/>
-      <w:r>
-        <w:t xml:space="preserve"> de um sistema. Assim, </w:t>
-      </w:r>
-      <w:r>
-        <w:t xml:space="preserve">são </w:t>
-      </w:r>
-      <w:r>
-        <w:t xml:space="preserve">adotadas boas práticas de engenharia de software, aliadas a tecnologias modernas e adequadas aos objetivos do projeto, </w:t>
-      </w:r>
-      <w:r>
-        <w:t xml:space="preserve">para se </w:t>
-      </w:r>
-      <w:proofErr w:type="gramStart"/>
-      <w:r>
-        <w:t>ter</w:t>
-      </w:r>
-      <w:proofErr w:type="gramEnd"/>
-      <w:r>
-        <w:t xml:space="preserve"> </w:t>
-      </w:r>
-      <w:r>
-        <w:t>uma base sólida para o desenvolvimento e evolução da aplicação.</w:t>
-      </w:r>
-    </w:p>
-    <w:p>
-      <w:pPr>
-        <w:pStyle w:val="NormalWeb"/>
-      </w:pPr>
-      <w:r>
-        <w:t xml:space="preserve">Neste capítulo </w:t>
-      </w:r>
-      <w:proofErr w:type="gramStart"/>
-      <w:r>
-        <w:t>são</w:t>
-      </w:r>
-      <w:proofErr w:type="gramEnd"/>
-      <w:r>
-        <w:t xml:space="preserve"> apresentados o modelo arquitetural adotado, os diagramas </w:t>
-      </w:r>
-      <w:r>
-        <w:t>da</w:t>
-      </w:r>
-      <w:r>
-        <w:t xml:space="preserve"> </w:t>
-      </w:r>
-      <w:proofErr w:type="spellStart"/>
-      <w:r>
-        <w:rPr>
-          <w:i/>
-        </w:rPr>
-        <w:t>Unified</w:t>
-      </w:r>
-      <w:proofErr w:type="spellEnd"/>
-      <w:r>
-        <w:rPr>
-          <w:i/>
-        </w:rPr>
-        <w:t xml:space="preserve"> </w:t>
-      </w:r>
-      <w:proofErr w:type="spellStart"/>
-      <w:r>
-        <w:rPr>
-          <w:i/>
-        </w:rPr>
-        <w:t>Modeling</w:t>
-      </w:r>
-      <w:proofErr w:type="spellEnd"/>
-      <w:r>
-        <w:rPr>
-          <w:i/>
-        </w:rPr>
-        <w:t xml:space="preserve"> </w:t>
-      </w:r>
-      <w:proofErr w:type="spellStart"/>
-      <w:r>
-        <w:rPr>
-          <w:i/>
-        </w:rPr>
-        <w:t>Languag</w:t>
-      </w:r>
-      <w:r>
-        <w:t>e</w:t>
-      </w:r>
-      <w:proofErr w:type="spellEnd"/>
-      <w:r>
-        <w:t xml:space="preserve"> </w:t>
-      </w:r>
-      <w:r>
-        <w:t>(</w:t>
-      </w:r>
-      <w:r>
-        <w:t>UML</w:t>
-      </w:r>
-      <w:r>
-        <w:t>)</w:t>
-      </w:r>
-      <w:r>
-        <w:t>, versão 5.2,</w:t>
-      </w:r>
-      <w:r>
-        <w:t xml:space="preserve"> </w:t>
-      </w:r>
-      <w:r>
-        <w:t xml:space="preserve">que ilustram a estrutura e o funcionamento do sistema, os principais módulos desenvolvidos, além das decisões técnicas tomadas ao longo do processo de construção. </w:t>
-      </w:r>
-      <w:r>
-        <w:t>Dessa forma, evidenciam-se</w:t>
-      </w:r>
-      <w:r>
-        <w:t xml:space="preserve"> </w:t>
-      </w:r>
-      <w:r>
-        <w:t>as visões que permitirão o</w:t>
-      </w:r>
-      <w:r>
-        <w:t xml:space="preserve"> cumprimento dos requisitos funcionais e não funci</w:t>
-      </w:r>
-      <w:r>
-        <w:t>onais previamente estabelecidos no capítulo anterior.</w:t>
-      </w:r>
-    </w:p>
-    <w:p/>
-    <w:p>
-      <w:pPr>
-        <w:pStyle w:val="Ttulo2"/>
-      </w:pPr>
-      <w:bookmarkStart w:id="52" w:name="_Toc209020978"/>
-      <w:proofErr w:type="gramStart"/>
-      <w:r>
-        <w:t>6.1 V</w:t>
-      </w:r>
+        <w:t xml:space="preserve"> ESTRUTURAL</w:t>
+      </w:r>
+      <w:bookmarkStart w:id="52" w:name="_Toc192060104"/>
       <w:bookmarkEnd w:id="51"/>
-      <w:r>
-        <w:t>ISÃO</w:t>
-      </w:r>
-      <w:proofErr w:type="gramEnd"/>
-      <w:r>
-        <w:t xml:space="preserve"> ESTRUTURAL</w:t>
-      </w:r>
-      <w:bookmarkStart w:id="53" w:name="_Toc192060104"/>
-      <w:bookmarkEnd w:id="52"/>
     </w:p>
     <w:p>
       <w:r>
@@ -16642,7 +16640,7 @@
       <w:pPr>
         <w:pStyle w:val="Ttulo3"/>
       </w:pPr>
-      <w:bookmarkStart w:id="54" w:name="_Toc209020979"/>
+      <w:bookmarkStart w:id="53" w:name="_Toc209020979"/>
       <w:r>
         <w:t xml:space="preserve">6.1.1 Diagrama de </w:t>
       </w:r>
@@ -16652,8 +16650,8 @@
       <w:r>
         <w:t>acotes</w:t>
       </w:r>
+      <w:bookmarkEnd w:id="52"/>
       <w:bookmarkEnd w:id="53"/>
-      <w:bookmarkEnd w:id="54"/>
     </w:p>
     <w:p>
       <w:r>
@@ -17259,8 +17257,8 @@
       <w:pPr>
         <w:pStyle w:val="Ttulo3"/>
       </w:pPr>
-      <w:bookmarkStart w:id="55" w:name="_Toc192060105"/>
-      <w:bookmarkStart w:id="56" w:name="_Toc209020980"/>
+      <w:bookmarkStart w:id="54" w:name="_Toc192060105"/>
+      <w:bookmarkStart w:id="55" w:name="_Toc209020980"/>
       <w:r>
         <w:lastRenderedPageBreak/>
         <w:t xml:space="preserve">6.1.2 Diagramas de </w:t>
@@ -17271,243 +17269,243 @@
       <w:r>
         <w:t>lasses</w:t>
       </w:r>
+      <w:bookmarkEnd w:id="54"/>
       <w:bookmarkEnd w:id="55"/>
+    </w:p>
+    <w:p>
+      <w:r>
+        <w:t xml:space="preserve">A classe </w:t>
+      </w:r>
+      <w:proofErr w:type="spellStart"/>
+      <w:r>
+        <w:t>Usua</w:t>
+      </w:r>
+      <w:r>
+        <w:t>rio</w:t>
+      </w:r>
+      <w:proofErr w:type="spellEnd"/>
+      <w:r>
+        <w:t xml:space="preserve"> é </w:t>
+      </w:r>
+      <w:r>
+        <w:t xml:space="preserve">de muita importância no </w:t>
+      </w:r>
+      <w:r>
+        <w:t>sistema. Ela contém atributos como nome, e-mail, telefone, CPF, se</w:t>
+      </w:r>
+      <w:r>
+        <w:t xml:space="preserve">nha </w:t>
+      </w:r>
+      <w:r>
+        <w:t>e localização (latitude e longitude). Além disso, possui marcadores booleanos para identificar se o usuário é doador, receptor ou profissional da saúde. Cada</w:t>
+      </w:r>
+      <w:r>
+        <w:t xml:space="preserve"> objeto da classe</w:t>
+      </w:r>
+      <w:r>
+        <w:t xml:space="preserve"> usuário está</w:t>
+      </w:r>
+      <w:r>
+        <w:t xml:space="preserve"> associado </w:t>
+      </w:r>
+      <w:proofErr w:type="gramStart"/>
+      <w:r>
+        <w:t>à</w:t>
+      </w:r>
+      <w:proofErr w:type="gramEnd"/>
+      <w:r>
+        <w:t xml:space="preserve"> um objetivo da classe Município por meio do campo </w:t>
+      </w:r>
+      <w:proofErr w:type="spellStart"/>
+      <w:r>
+        <w:t>id_municipio</w:t>
+      </w:r>
+      <w:proofErr w:type="spellEnd"/>
+      <w:r>
+        <w:t xml:space="preserve">, representando a </w:t>
+      </w:r>
+      <w:r>
+        <w:t>localização do mesmo. Os métodos</w:t>
+      </w:r>
+      <w:r>
+        <w:t xml:space="preserve"> da classe </w:t>
+      </w:r>
+      <w:proofErr w:type="spellStart"/>
+      <w:r>
+        <w:t>Usuario</w:t>
+      </w:r>
+      <w:proofErr w:type="spellEnd"/>
+      <w:r>
+        <w:t xml:space="preserve"> </w:t>
+      </w:r>
+      <w:r>
+        <w:t>permitem criar,</w:t>
+      </w:r>
+      <w:r>
+        <w:t xml:space="preserve"> atualizar, consultar usuários </w:t>
+      </w:r>
+      <w:r>
+        <w:t>e listar todos os usuários cadastrados.</w:t>
+      </w:r>
+    </w:p>
+    <w:p>
+      <w:r>
+        <w:t>A classe Município</w:t>
+      </w:r>
+      <w:r>
+        <w:t xml:space="preserve"> possui os atributos</w:t>
+      </w:r>
+      <w:r>
+        <w:t xml:space="preserve"> de identificação, nome e unidade da federação</w:t>
+      </w:r>
+      <w:r>
+        <w:t xml:space="preserve">. Está associada a múltiplos </w:t>
+      </w:r>
+      <w:r>
+        <w:t xml:space="preserve">objeto </w:t>
+      </w:r>
+      <w:r>
+        <w:t xml:space="preserve">da classe usuário (associação </w:t>
+      </w:r>
+      <w:r>
+        <w:t>*), o que representa que um</w:t>
+      </w:r>
+      <w:r>
+        <w:t xml:space="preserve"> </w:t>
+      </w:r>
+      <w:r>
+        <w:t>município</w:t>
+      </w:r>
+      <w:r>
+        <w:t xml:space="preserve"> </w:t>
+      </w:r>
+      <w:r>
+        <w:t xml:space="preserve">pode </w:t>
+      </w:r>
+      <w:r>
+        <w:t xml:space="preserve">estar associado </w:t>
+      </w:r>
+      <w:proofErr w:type="gramStart"/>
+      <w:r>
+        <w:t>0</w:t>
+      </w:r>
+      <w:proofErr w:type="gramEnd"/>
+      <w:r>
+        <w:t xml:space="preserve"> ou mais</w:t>
+      </w:r>
+      <w:r>
+        <w:t xml:space="preserve"> usuários.</w:t>
+      </w:r>
+    </w:p>
+    <w:p>
+      <w:r>
+        <w:t xml:space="preserve">A classe </w:t>
+      </w:r>
+      <w:proofErr w:type="spellStart"/>
+      <w:proofErr w:type="gramStart"/>
+      <w:r>
+        <w:t>BancoLeite</w:t>
+      </w:r>
+      <w:proofErr w:type="spellEnd"/>
+      <w:proofErr w:type="gramEnd"/>
+      <w:r>
+        <w:t xml:space="preserve"> representa os </w:t>
+      </w:r>
+      <w:r>
+        <w:t xml:space="preserve">pontos de coleta e </w:t>
+      </w:r>
+      <w:r>
+        <w:t xml:space="preserve">bancos de leite cadastrados no sistema. Seus atributos incluem nome, descrição, telefone, e-mail, endereço e localização geográfica. Está associada a um </w:t>
+      </w:r>
+      <w:r>
+        <w:t xml:space="preserve">objetivo da classe usuário (relação </w:t>
+      </w:r>
+      <w:proofErr w:type="gramStart"/>
+      <w:r>
+        <w:t>1</w:t>
+      </w:r>
+      <w:proofErr w:type="gramEnd"/>
+      <w:r>
+        <w:t>:*</w:t>
+      </w:r>
+      <w:r>
+        <w:t>), indicando que um usuário (geralmente administrador ou profissional) pode</w:t>
+      </w:r>
+      <w:r>
+        <w:t>rá</w:t>
+      </w:r>
+      <w:r>
+        <w:t xml:space="preserve"> ser responsável pelo cadastro de vários </w:t>
+      </w:r>
+      <w:r>
+        <w:t xml:space="preserve">postos de coleta ou </w:t>
+      </w:r>
+      <w:r>
+        <w:t>bancos de leite. As operações desta classe permitem criar, atualizar</w:t>
+      </w:r>
+      <w:r>
+        <w:t>, consultar e listar</w:t>
+      </w:r>
+      <w:r>
+        <w:t>.</w:t>
+      </w:r>
+    </w:p>
+    <w:p>
+      <w:r>
+        <w:t>A class</w:t>
+      </w:r>
+      <w:r>
+        <w:t>e Notificação é responsável pelas mensagens enviadas pelo</w:t>
+      </w:r>
+      <w:r>
+        <w:t xml:space="preserve"> sistema. Cada notificação está ligada a um</w:t>
+      </w:r>
+      <w:r>
+        <w:t xml:space="preserve"> objeto da classe </w:t>
+      </w:r>
+      <w:proofErr w:type="spellStart"/>
+      <w:proofErr w:type="gramStart"/>
+      <w:r>
+        <w:t>BancoLeite</w:t>
+      </w:r>
+      <w:proofErr w:type="spellEnd"/>
+      <w:proofErr w:type="gramEnd"/>
+      <w:r>
+        <w:t xml:space="preserve"> (relação 1:*</w:t>
+      </w:r>
+      <w:r>
+        <w:t>) e possui atributos como código, data de envio e mensagem. Ela permite criar, consultar e listar notificações.</w:t>
+      </w:r>
+    </w:p>
+    <w:p>
+      <w:r>
+        <w:t xml:space="preserve">Esse diagrama de classes organiza as responsabilidades de cada parte do sistema de forma clara, facilitando a manutenção e a </w:t>
+      </w:r>
+      <w:proofErr w:type="gramStart"/>
+      <w:r>
+        <w:t>implementação</w:t>
+      </w:r>
+      <w:proofErr w:type="gramEnd"/>
+      <w:r>
+        <w:t xml:space="preserve"> das funcionalidades propostas.</w:t>
+      </w:r>
+    </w:p>
+    <w:p>
+      <w:pPr>
+        <w:pStyle w:val="Ttulo2"/>
+      </w:pPr>
+      <w:bookmarkStart w:id="56" w:name="_Toc192060106"/>
+      <w:bookmarkStart w:id="57" w:name="_Toc209020981"/>
+      <w:proofErr w:type="gramStart"/>
+      <w:r>
+        <w:t>6.2 VISÃO</w:t>
+      </w:r>
+      <w:proofErr w:type="gramEnd"/>
+      <w:r>
+        <w:t xml:space="preserve"> COMPORTAMENTAL</w:t>
+      </w:r>
       <w:bookmarkEnd w:id="56"/>
-    </w:p>
-    <w:p>
-      <w:r>
-        <w:t xml:space="preserve">A classe </w:t>
-      </w:r>
-      <w:proofErr w:type="spellStart"/>
-      <w:r>
-        <w:t>Usua</w:t>
-      </w:r>
-      <w:r>
-        <w:t>rio</w:t>
-      </w:r>
-      <w:proofErr w:type="spellEnd"/>
-      <w:r>
-        <w:t xml:space="preserve"> é </w:t>
-      </w:r>
-      <w:r>
-        <w:t xml:space="preserve">de muita importância no </w:t>
-      </w:r>
-      <w:r>
-        <w:t>sistema. Ela contém atributos como nome, e-mail, telefone, CPF, se</w:t>
-      </w:r>
-      <w:r>
-        <w:t xml:space="preserve">nha </w:t>
-      </w:r>
-      <w:r>
-        <w:t>e localização (latitude e longitude). Além disso, possui marcadores booleanos para identificar se o usuário é doador, receptor ou profissional da saúde. Cada</w:t>
-      </w:r>
-      <w:r>
-        <w:t xml:space="preserve"> objeto da classe</w:t>
-      </w:r>
-      <w:r>
-        <w:t xml:space="preserve"> usuário está</w:t>
-      </w:r>
-      <w:r>
-        <w:t xml:space="preserve"> associado </w:t>
-      </w:r>
-      <w:proofErr w:type="gramStart"/>
-      <w:r>
-        <w:t>à</w:t>
-      </w:r>
-      <w:proofErr w:type="gramEnd"/>
-      <w:r>
-        <w:t xml:space="preserve"> um objetivo da classe Município por meio do campo </w:t>
-      </w:r>
-      <w:proofErr w:type="spellStart"/>
-      <w:r>
-        <w:t>id_municipio</w:t>
-      </w:r>
-      <w:proofErr w:type="spellEnd"/>
-      <w:r>
-        <w:t xml:space="preserve">, representando a </w:t>
-      </w:r>
-      <w:r>
-        <w:t>localização do mesmo. Os métodos</w:t>
-      </w:r>
-      <w:r>
-        <w:t xml:space="preserve"> da classe </w:t>
-      </w:r>
-      <w:proofErr w:type="spellStart"/>
-      <w:r>
-        <w:t>Usuario</w:t>
-      </w:r>
-      <w:proofErr w:type="spellEnd"/>
-      <w:r>
-        <w:t xml:space="preserve"> </w:t>
-      </w:r>
-      <w:r>
-        <w:t>permitem criar,</w:t>
-      </w:r>
-      <w:r>
-        <w:t xml:space="preserve"> atualizar, consultar usuários </w:t>
-      </w:r>
-      <w:r>
-        <w:t>e listar todos os usuários cadastrados.</w:t>
-      </w:r>
-    </w:p>
-    <w:p>
-      <w:r>
-        <w:t>A classe Município</w:t>
-      </w:r>
-      <w:r>
-        <w:t xml:space="preserve"> possui os atributos</w:t>
-      </w:r>
-      <w:r>
-        <w:t xml:space="preserve"> de identificação, nome e unidade da federação</w:t>
-      </w:r>
-      <w:r>
-        <w:t xml:space="preserve">. Está associada a múltiplos </w:t>
-      </w:r>
-      <w:r>
-        <w:t xml:space="preserve">objeto </w:t>
-      </w:r>
-      <w:r>
-        <w:t xml:space="preserve">da classe usuário (associação </w:t>
-      </w:r>
-      <w:r>
-        <w:t>*), o que representa que um</w:t>
-      </w:r>
-      <w:r>
-        <w:t xml:space="preserve"> </w:t>
-      </w:r>
-      <w:r>
-        <w:t>município</w:t>
-      </w:r>
-      <w:r>
-        <w:t xml:space="preserve"> </w:t>
-      </w:r>
-      <w:r>
-        <w:t xml:space="preserve">pode </w:t>
-      </w:r>
-      <w:r>
-        <w:t xml:space="preserve">estar associado </w:t>
-      </w:r>
-      <w:proofErr w:type="gramStart"/>
-      <w:r>
-        <w:t>0</w:t>
-      </w:r>
-      <w:proofErr w:type="gramEnd"/>
-      <w:r>
-        <w:t xml:space="preserve"> ou mais</w:t>
-      </w:r>
-      <w:r>
-        <w:t xml:space="preserve"> usuários.</w:t>
-      </w:r>
-    </w:p>
-    <w:p>
-      <w:r>
-        <w:t xml:space="preserve">A classe </w:t>
-      </w:r>
-      <w:proofErr w:type="spellStart"/>
-      <w:proofErr w:type="gramStart"/>
-      <w:r>
-        <w:t>BancoLeite</w:t>
-      </w:r>
-      <w:proofErr w:type="spellEnd"/>
-      <w:proofErr w:type="gramEnd"/>
-      <w:r>
-        <w:t xml:space="preserve"> representa os </w:t>
-      </w:r>
-      <w:r>
-        <w:t xml:space="preserve">pontos de coleta e </w:t>
-      </w:r>
-      <w:r>
-        <w:t xml:space="preserve">bancos de leite cadastrados no sistema. Seus atributos incluem nome, descrição, telefone, e-mail, endereço e localização geográfica. Está associada a um </w:t>
-      </w:r>
-      <w:r>
-        <w:t xml:space="preserve">objetivo da classe usuário (relação </w:t>
-      </w:r>
-      <w:proofErr w:type="gramStart"/>
-      <w:r>
-        <w:t>1</w:t>
-      </w:r>
-      <w:proofErr w:type="gramEnd"/>
-      <w:r>
-        <w:t>:*</w:t>
-      </w:r>
-      <w:r>
-        <w:t>), indicando que um usuário (geralmente administrador ou profissional) pode</w:t>
-      </w:r>
-      <w:r>
-        <w:t>rá</w:t>
-      </w:r>
-      <w:r>
-        <w:t xml:space="preserve"> ser responsável pelo cadastro de vários </w:t>
-      </w:r>
-      <w:r>
-        <w:t xml:space="preserve">postos de coleta ou </w:t>
-      </w:r>
-      <w:r>
-        <w:t>bancos de leite. As operações desta classe permitem criar, atualizar</w:t>
-      </w:r>
-      <w:r>
-        <w:t>, consultar e listar</w:t>
-      </w:r>
-      <w:r>
-        <w:t>.</w:t>
-      </w:r>
-    </w:p>
-    <w:p>
-      <w:r>
-        <w:t>A class</w:t>
-      </w:r>
-      <w:r>
-        <w:t>e Notificação é responsável pelas mensagens enviadas pelo</w:t>
-      </w:r>
-      <w:r>
-        <w:t xml:space="preserve"> sistema. Cada notificação está ligada a um</w:t>
-      </w:r>
-      <w:r>
-        <w:t xml:space="preserve"> objeto da classe </w:t>
-      </w:r>
-      <w:proofErr w:type="spellStart"/>
-      <w:proofErr w:type="gramStart"/>
-      <w:r>
-        <w:t>BancoLeite</w:t>
-      </w:r>
-      <w:proofErr w:type="spellEnd"/>
-      <w:proofErr w:type="gramEnd"/>
-      <w:r>
-        <w:t xml:space="preserve"> (relação 1:*</w:t>
-      </w:r>
-      <w:r>
-        <w:t>) e possui atributos como código, data de envio e mensagem. Ela permite criar, consultar e listar notificações.</w:t>
-      </w:r>
-    </w:p>
-    <w:p>
-      <w:r>
-        <w:t xml:space="preserve">Esse diagrama de classes organiza as responsabilidades de cada parte do sistema de forma clara, facilitando a manutenção e a </w:t>
-      </w:r>
-      <w:proofErr w:type="gramStart"/>
-      <w:r>
-        <w:t>implementação</w:t>
-      </w:r>
-      <w:proofErr w:type="gramEnd"/>
-      <w:r>
-        <w:t xml:space="preserve"> das funcionalidades propostas.</w:t>
-      </w:r>
-    </w:p>
-    <w:p>
-      <w:pPr>
-        <w:pStyle w:val="Ttulo2"/>
-      </w:pPr>
-      <w:bookmarkStart w:id="57" w:name="_Toc192060106"/>
-      <w:bookmarkStart w:id="58" w:name="_Toc209020981"/>
-      <w:proofErr w:type="gramStart"/>
-      <w:r>
-        <w:t>6.2 VISÃO</w:t>
-      </w:r>
-      <w:proofErr w:type="gramEnd"/>
-      <w:r>
-        <w:t xml:space="preserve"> COMPORTAMENTAL</w:t>
-      </w:r>
       <w:bookmarkEnd w:id="57"/>
-      <w:bookmarkEnd w:id="58"/>
     </w:p>
     <w:p>
       <w:r>
@@ -17566,7 +17564,7 @@
       <w:pPr>
         <w:pStyle w:val="Ttulo3"/>
       </w:pPr>
-      <w:bookmarkStart w:id="59" w:name="_Toc209020982"/>
+      <w:bookmarkStart w:id="58" w:name="_Toc209020982"/>
       <w:r>
         <w:t xml:space="preserve">6.2.1 Projeto das </w:t>
       </w:r>
@@ -17579,7 +17577,7 @@
       <w:r>
         <w:t xml:space="preserve"> entre Objetos</w:t>
       </w:r>
-      <w:bookmarkEnd w:id="59"/>
+      <w:bookmarkEnd w:id="58"/>
     </w:p>
     <w:p>
       <w:r>
@@ -18025,41 +18023,12 @@
       </w:r>
     </w:p>
     <w:p>
-      <w:r>
-        <w:rPr>
-          <w:highlight w:val="yellow"/>
-        </w:rPr>
-        <w:t>/*</w:t>
-      </w:r>
-      <w:r>
-        <w:rPr>
-          <w:highlight w:val="yellow"/>
-        </w:rPr>
-        <w:t>A figura não está na pasta</w:t>
-      </w:r>
-      <w:proofErr w:type="gramStart"/>
-      <w:r>
-        <w:rPr>
-          <w:highlight w:val="yellow"/>
-        </w:rPr>
-        <w:t>.</w:t>
-      </w:r>
-      <w:r>
-        <w:rPr>
-          <w:highlight w:val="yellow"/>
-        </w:rPr>
-        <w:t>.</w:t>
-      </w:r>
-      <w:proofErr w:type="gramEnd"/>
-      <w:r>
-        <w:t>*/</w:t>
-      </w:r>
-    </w:p>
-    <w:p>
       <w:pPr>
         <w:pStyle w:val="Ttulo2"/>
       </w:pPr>
-      <w:bookmarkStart w:id="60" w:name="_Toc209020983"/>
+      <w:bookmarkStart w:id="59" w:name="_Toc209020983"/>
+      <w:bookmarkStart w:id="60" w:name="_GoBack"/>
+      <w:bookmarkEnd w:id="60"/>
       <w:proofErr w:type="gramStart"/>
       <w:r>
         <w:lastRenderedPageBreak/>
@@ -18075,7 +18044,7 @@
       <w:r>
         <w:t xml:space="preserve"> DADOS</w:t>
       </w:r>
-      <w:bookmarkEnd w:id="60"/>
+      <w:bookmarkEnd w:id="59"/>
     </w:p>
     <w:p>
       <w:r>
@@ -26399,7 +26368,7 @@
           <w:rPr>
             <w:noProof/>
           </w:rPr>
-          <w:t>49</w:t>
+          <w:t>56</w:t>
         </w:r>
         <w:r>
           <w:rPr>
@@ -30598,7 +30567,7 @@
 </file>
 
 <file path=customXml/itemProps1.xml><?xml version="1.0" encoding="utf-8"?>
-<ds:datastoreItem xmlns:ds="http://schemas.openxmlformats.org/officeDocument/2006/customXml" ds:itemID="{BB2B8457-379B-4AC2-AB30-80EC6348BC96}">
+<ds:datastoreItem xmlns:ds="http://schemas.openxmlformats.org/officeDocument/2006/customXml" ds:itemID="{0AF70799-9787-497F-AC9A-EAA32BB6EC37}">
   <ds:schemaRefs>
     <ds:schemaRef ds:uri="http://schemas.openxmlformats.org/officeDocument/2006/bibliography"/>
   </ds:schemaRefs>

</xml_diff>

<commit_message>
refactor: implementacao fase 4 na conclusao
</commit_message>
<xml_diff>
--- a/PFC_2025_Docs/PFC_Donate_v2.2.docx
+++ b/PFC_2025_Docs/PFC_Donate_v2.2.docx
@@ -27429,184 +27429,158 @@
       <w:r>
         <w:t>os componentes e suas conexões.</w:t>
       </w:r>
-      <w:bookmarkStart w:id="216" w:name="_GoBack"/>
+    </w:p>
+    <w:p>
+      <w:pPr>
+        <w:rPr>
+          <w:rFonts w:eastAsia="Arial Unicode MS"/>
+        </w:rPr>
+      </w:pPr>
+    </w:p>
+    <w:p>
+      <w:pPr>
+        <w:pStyle w:val="Ttulo1"/>
+      </w:pPr>
+      <w:bookmarkStart w:id="216" w:name="_Toc209021004"/>
+      <w:r>
+        <w:t>10</w:t>
+      </w:r>
+      <w:r>
+        <w:t xml:space="preserve"> CONCLUSÃO</w:t>
+      </w:r>
       <w:bookmarkEnd w:id="216"/>
     </w:p>
     <w:p>
-      <w:pPr>
-        <w:rPr>
-          <w:rFonts w:eastAsia="Arial Unicode MS"/>
-        </w:rPr>
-      </w:pPr>
-    </w:p>
-    <w:p>
-      <w:pPr>
-        <w:pStyle w:val="Ttulo1"/>
-      </w:pPr>
-      <w:bookmarkStart w:id="217" w:name="_Toc209021004"/>
-      <w:r>
-        <w:t>10</w:t>
-      </w:r>
-      <w:r>
-        <w:t xml:space="preserve"> CONCLUSÃO</w:t>
-      </w:r>
+      <w:r>
+        <w:t xml:space="preserve">Na Fase </w:t>
+      </w:r>
+      <w:proofErr w:type="gramStart"/>
+      <w:r>
+        <w:t>1</w:t>
+      </w:r>
+      <w:proofErr w:type="gramEnd"/>
+      <w:r>
+        <w:t xml:space="preserve"> deste projeto, a equipe procurou realizar uma introdução ao tema, com pesquisas sobre a fundamentação teórica e definição dos objetivos e requisitos do sistema. Foi feita uma contextualização sobre a importância da doação de leite humano e os desafios enfrentados pelos bancos de leite, o que reforçou a relevância deste projeto. A revisão bibliográfica permitiu conhecer trabalhos semelhantes já realizados e ajudou a identificar as melhores práticas e soluções existentes. Com base nisso, foi possível estabelecer objetivos claros e </w:t>
+      </w:r>
+      <w:r>
+        <w:lastRenderedPageBreak/>
+        <w:t>levantar os requisitos funcionais, considerando com atenção as reais necessidades dos usuários.</w:t>
+      </w:r>
+    </w:p>
+    <w:p/>
+    <w:p>
+      <w:r>
+        <w:t xml:space="preserve">Na Fase </w:t>
+      </w:r>
+      <w:proofErr w:type="gramStart"/>
+      <w:r>
+        <w:t>2</w:t>
+      </w:r>
+      <w:proofErr w:type="gramEnd"/>
+      <w:r>
+        <w:t xml:space="preserve">, o projeto avançou com a aplicação de correções e melhorias, além do aprofundamento na modelagem do sistema. A arquitetura da solução foi detalhada, incluindo os aspectos estruturais, de comportamento e de dados. Também foi feita a definição dos perfis de usuários, o que garantiu uma melhor adequação das funcionalidades às características de cada público atendido. Parte dos casos de uso considerados essenciais foi </w:t>
+      </w:r>
+      <w:proofErr w:type="gramStart"/>
+      <w:r>
+        <w:t>implementada</w:t>
+      </w:r>
+      <w:proofErr w:type="gramEnd"/>
+      <w:r>
+        <w:t xml:space="preserve"> e testada, e foram adotadas práticas para o controle de versão e a qualidade do código-fonte. Com isso, foi possível acompanhar de forma mais eficiente </w:t>
+      </w:r>
+      <w:proofErr w:type="gramStart"/>
+      <w:r>
+        <w:t>a</w:t>
+      </w:r>
+      <w:proofErr w:type="gramEnd"/>
+      <w:r>
+        <w:t xml:space="preserve"> evolução do sistema.</w:t>
+      </w:r>
+    </w:p>
+    <w:p/>
+    <w:p>
+      <w:r>
+        <w:t xml:space="preserve">Na Fase </w:t>
+      </w:r>
+      <w:proofErr w:type="gramStart"/>
+      <w:r>
+        <w:t>3</w:t>
+      </w:r>
+      <w:proofErr w:type="gramEnd"/>
+      <w:r>
+        <w:t xml:space="preserve">, o sistema passou a um estágio mais avançado, com maior consolidação da integração entre os módulos e a realização do plano de testes. Foram aplicados testes unitários, de integração e de validação, que ajudaram a identificar pontos de melhoria e a corrigir inconsistências. A funcionalidade de </w:t>
+      </w:r>
+      <w:proofErr w:type="spellStart"/>
+      <w:r>
+        <w:t>geolocalização</w:t>
+      </w:r>
+      <w:proofErr w:type="spellEnd"/>
+      <w:r>
+        <w:t xml:space="preserve"> foi ajustada, oferecendo uma melhor experiência ao localizar os pontos de coleta e bancos de leite próximos. Também foram feitos ajustes na interface de usuário, principalmente em relação à </w:t>
+      </w:r>
+      <w:proofErr w:type="spellStart"/>
+      <w:r>
+        <w:t>responsividade</w:t>
+      </w:r>
+      <w:proofErr w:type="spellEnd"/>
+      <w:r>
+        <w:t xml:space="preserve"> em dispositivos móveis, tornando o sistema mais acessível. A equipe manteve a organização do código e o uso de versionamento, garantindo maior segurança e controle do desenvolvimento.</w:t>
+      </w:r>
+    </w:p>
+    <w:p/>
+    <w:p>
+      <w:r>
+        <w:t xml:space="preserve">Na Fase </w:t>
+      </w:r>
+      <w:proofErr w:type="gramStart"/>
+      <w:r>
+        <w:t>4</w:t>
+      </w:r>
+      <w:proofErr w:type="gramEnd"/>
+      <w:r>
+        <w:t>, o projeto consolidou-se com a finalização dos aspectos gerenciais e técnicos necessários para a implantação. Foram realizadas correções pendentes das fases anteriores e elaborado o capítulo de Métodos Gerenciais, incorporando os artefatos de Gestão de Projetos II. Incluímos também a Análise de Complexidade Algorítmica (Seção 7.3), assegurando a eficiência das funcionalidades centrais. Além disso, foi estruturado o Plano para Implantação (Capítulo 9), contemplando a metodologia, matriz de responsabilidade, treinamentos, cronograma e recursos de apoio, bem como a Visão da Implantação com o diagrama de implantação UML. Por fim, as referências foram atualizadas e esta conclusão foi revisada, refletindo a evolução completa do projeto.</w:t>
+      </w:r>
+    </w:p>
+    <w:p/>
+    <w:p>
+      <w:r>
+        <w:t xml:space="preserve">De modo geral, os objetivos iniciais foram alcançados, e o projeto avançou de forma sólida, com uma base bem estruturada tanto na parte teórica quanto na prática. As funcionalidades desenvolvidas buscam facilitar a interação entre doadoras, receptoras e bancos de leite, oferecendo uma solução inovadora e de fácil uso. Foram identificados, no entanto, pontos que ainda podem ser melhorados, como a ampliação de funcionalidades, novos testes em diferentes cenários e um trabalho contínuo de integração com recursos de </w:t>
+      </w:r>
+      <w:proofErr w:type="spellStart"/>
+      <w:r>
+        <w:t>geolocalização</w:t>
+      </w:r>
+      <w:proofErr w:type="spellEnd"/>
+      <w:r>
+        <w:t>.</w:t>
+      </w:r>
+    </w:p>
+    <w:p/>
+    <w:p>
+      <w:r>
+        <w:t xml:space="preserve">Além dos resultados técnicos, todo o processo trouxe aprendizados importantes. Foi possível perceber o quanto um bom planejamento e a definição clara dos requisitos fazem diferença no andamento do trabalho. A escuta ativa dos usuários, </w:t>
+      </w:r>
+      <w:proofErr w:type="gramStart"/>
+      <w:r>
+        <w:t>a realização de testes desde os primeiros estágios e a colaboração da equipe mostraram-se</w:t>
+      </w:r>
+      <w:proofErr w:type="gramEnd"/>
+      <w:r>
+        <w:t xml:space="preserve"> fundamentais para garantir um sistema mais funcional e centrado nas pessoas. Para eventuais próximas etapas, o foco será a </w:t>
+      </w:r>
+      <w:proofErr w:type="gramStart"/>
+      <w:r>
+        <w:t>implementação</w:t>
+      </w:r>
+      <w:proofErr w:type="gramEnd"/>
+      <w:r>
+        <w:t xml:space="preserve"> do plano de implantação elaborado, mantendo o sistema alinhado às necessidades reais do público e reforçando sua contribuição para a doação de leite humano.</w:t>
+      </w:r>
+    </w:p>
+    <w:p>
+      <w:bookmarkStart w:id="217" w:name="_GoBack"/>
       <w:bookmarkEnd w:id="217"/>
     </w:p>
-    <w:p>
-      <w:r>
-        <w:t xml:space="preserve">Na Fase </w:t>
-      </w:r>
-      <w:proofErr w:type="gramStart"/>
-      <w:r>
-        <w:t>1</w:t>
-      </w:r>
-      <w:proofErr w:type="gramEnd"/>
-      <w:r>
-        <w:t xml:space="preserve"> deste projeto</w:t>
-      </w:r>
-      <w:r>
-        <w:t>,</w:t>
-      </w:r>
-      <w:r>
-        <w:t xml:space="preserve"> a equipe procurou realizar uma introdução ao </w:t>
-      </w:r>
-      <w:r>
-        <w:t xml:space="preserve">tema, </w:t>
-      </w:r>
-      <w:r>
-        <w:t xml:space="preserve">com pesquisas sobre a fundamentação teórica e </w:t>
-      </w:r>
-      <w:r>
-        <w:t>definição dos objetivos e requisitos do sistema. Foi feita uma contextualização sobre a importância da doação de leite humano e os desafios enfrentados pelos bancos de leite</w:t>
-      </w:r>
-      <w:r>
-        <w:t>, o que reforçou a relevância deste projeto</w:t>
-      </w:r>
-      <w:r>
-        <w:t xml:space="preserve">. A revisão bibliográfica permitiu conhecer trabalhos semelhantes já realizados e ajudou a identificar as melhores práticas e soluções existentes. Com base nisso, foi possível estabelecer objetivos claros </w:t>
-      </w:r>
-      <w:proofErr w:type="gramStart"/>
-      <w:r>
-        <w:t>e</w:t>
-      </w:r>
-      <w:proofErr w:type="gramEnd"/>
-      <w:r>
-        <w:t xml:space="preserve"> </w:t>
-      </w:r>
-      <w:proofErr w:type="gramStart"/>
-      <w:r>
-        <w:lastRenderedPageBreak/>
-        <w:t>levantar</w:t>
-      </w:r>
-      <w:proofErr w:type="gramEnd"/>
-      <w:r>
-        <w:t xml:space="preserve"> os requisitos funcionais, considerando com atenção as reais necessidades dos usuários.</w:t>
-      </w:r>
-    </w:p>
-    <w:p>
-      <w:r>
-        <w:t>N</w:t>
-      </w:r>
-      <w:r>
-        <w:t xml:space="preserve">a Fase </w:t>
-      </w:r>
-      <w:proofErr w:type="gramStart"/>
-      <w:r>
-        <w:t>2</w:t>
-      </w:r>
-      <w:proofErr w:type="gramEnd"/>
-      <w:r>
-        <w:t xml:space="preserve">, o projeto avançou com a aplicação de correções e melhorias, além do aprofundamento na modelagem do sistema. A arquitetura da solução foi detalhada, incluindo os aspectos estruturais, de comportamento e de dados. Também foi feita a definição dos perfis de usuários, o que garantiu uma melhor adequação das funcionalidades às características de cada público atendido. Parte dos casos de uso considerados essenciais foi </w:t>
-      </w:r>
-      <w:proofErr w:type="gramStart"/>
-      <w:r>
-        <w:t>implementada</w:t>
-      </w:r>
-      <w:proofErr w:type="gramEnd"/>
-      <w:r>
-        <w:t xml:space="preserve"> e testada, e foram adotadas práticas para o controle de versão e a qualidade do código-fonte. Com isso, foi possível acompanhar de forma mais eficiente </w:t>
-      </w:r>
-      <w:proofErr w:type="gramStart"/>
-      <w:r>
-        <w:t>a</w:t>
-      </w:r>
-      <w:proofErr w:type="gramEnd"/>
-      <w:r>
-        <w:t xml:space="preserve"> evolução do sistema.</w:t>
-      </w:r>
-    </w:p>
-    <w:p>
-      <w:r>
-        <w:t xml:space="preserve">Na Fase </w:t>
-      </w:r>
-      <w:proofErr w:type="gramStart"/>
-      <w:r>
-        <w:t>3</w:t>
-      </w:r>
-      <w:proofErr w:type="gramEnd"/>
-      <w:r>
-        <w:t xml:space="preserve">, o sistema passou a um estágio mais avançado, com maior consolidação da integração entre os módulos e a realização do plano de testes. Foram aplicados testes unitários, de integração e de validação, que ajudaram a identificar pontos de melhoria e a corrigir inconsistências. A funcionalidade de </w:t>
-      </w:r>
-      <w:proofErr w:type="spellStart"/>
-      <w:r>
-        <w:t>geolocalização</w:t>
-      </w:r>
-      <w:proofErr w:type="spellEnd"/>
-      <w:r>
-        <w:t xml:space="preserve"> foi ajustada, oferecendo uma melhor experiência ao localizar </w:t>
-      </w:r>
-      <w:r>
-        <w:t xml:space="preserve">os pontos de coleta e </w:t>
-      </w:r>
-      <w:r>
-        <w:t>bancos de leite próximos. Também foram feitos ajustes na interface</w:t>
-      </w:r>
-      <w:r>
-        <w:t xml:space="preserve"> de usuário</w:t>
-      </w:r>
-      <w:r>
-        <w:t xml:space="preserve">, principalmente em relação à </w:t>
-      </w:r>
-      <w:proofErr w:type="spellStart"/>
-      <w:r>
-        <w:t>responsividade</w:t>
-      </w:r>
-      <w:proofErr w:type="spellEnd"/>
-      <w:r>
-        <w:t xml:space="preserve"> em dispositivos móveis, tornando o sistema mais acessível. A equipe manteve a organização do código e o uso de versionamento, garantindo maior segurança e controle do desenvolvimento.</w:t>
-      </w:r>
-    </w:p>
-    <w:p>
-      <w:r>
-        <w:t xml:space="preserve">De modo geral, os objetivos iniciais estão sendo alcançados. O projeto avançou de forma sólida, com uma base bem estruturada tanto na parte teórica quanto na prática. As funcionalidades desenvolvidas até aqui buscam facilitar a interação entre doadoras, receptoras e bancos de leite, oferecendo uma solução inovadora e de fácil uso. Foram identificados, no entanto, pontos que ainda podem ser melhorados, como a ampliação de funcionalidades, novos testes em diferentes cenários e um trabalho contínuo de integração com recursos de </w:t>
-      </w:r>
-      <w:proofErr w:type="spellStart"/>
-      <w:r>
-        <w:t>geolocalização</w:t>
-      </w:r>
-      <w:proofErr w:type="spellEnd"/>
-      <w:r>
-        <w:t>.</w:t>
-      </w:r>
-    </w:p>
-    <w:p>
-      <w:r>
-        <w:t xml:space="preserve">Além dos resultados técnicos, todo o processo trouxe aprendizados importantes. Foi possível perceber o quanto um bom planejamento e a definição clara dos requisitos fazem diferença no andamento do trabalho. A escuta ativa dos usuários, </w:t>
-      </w:r>
-      <w:proofErr w:type="gramStart"/>
-      <w:r>
-        <w:t>a realização de testes desde os primeiros estágios e a colaboração da equipe mostraram-se</w:t>
-      </w:r>
-      <w:proofErr w:type="gramEnd"/>
-      <w:r>
-        <w:t xml:space="preserve"> fundamentais para garantir um sistema mais funcional e centrado nas pessoas. Para as próximas etapas, o foco será dar continuidade ao </w:t>
-      </w:r>
-      <w:r>
-        <w:lastRenderedPageBreak/>
-        <w:t>desenvolvimento, mantendo o sistema alinhado às necessidades reais do público e reforçando sua contribuição para a doação de leite humano.</w:t>
-      </w:r>
-    </w:p>
-    <w:p/>
     <w:p/>
     <w:p/>
     <w:p/>
@@ -27661,24 +27635,182 @@
         <w:pStyle w:val="NormalWeb"/>
       </w:pPr>
       <w:r>
+        <w:t xml:space="preserve">BRASIL. </w:t>
+      </w:r>
+      <w:r>
+        <w:rPr>
+          <w:b/>
+        </w:rPr>
+        <w:t xml:space="preserve">Indicadores de saúde: </w:t>
+      </w:r>
+      <w:r>
+        <w:t>mortalidade infantil</w:t>
+      </w:r>
+      <w:r>
+        <w:t xml:space="preserve">. Brasília: Ministério da Saúde, 2025. Disponível em: </w:t>
+      </w:r>
+      <w:hyperlink r:id="rId24" w:tgtFrame="_new" w:history="1">
+        <w:r>
+          <w:t>https://www.gov.br/saude/pt-br/assuntos/saude-de-a-a-z/m/mortalidade-infantil</w:t>
+        </w:r>
+      </w:hyperlink>
+      <w:r>
+        <w:t>. Acesso em: 13 mar. 2025.</w:t>
+      </w:r>
+    </w:p>
+    <w:p>
+      <w:pPr>
+        <w:pStyle w:val="NormalWeb"/>
+      </w:pPr>
+      <w:r>
+        <w:t xml:space="preserve">BRASIL. Lei nº 13.709, de 14 de agosto de 2018. Lei Geral de Proteção de Dados Pessoais (LGPD). Dispõe sobre o tratamento de dados pessoais, inclusive nos meios digitais, por pessoa natural ou por pessoa jurídica de direito público ou privado. </w:t>
+      </w:r>
+      <w:r>
+        <w:rPr>
+          <w:b/>
+        </w:rPr>
+        <w:t>Diário Oficial [da] União</w:t>
+      </w:r>
+      <w:r>
+        <w:t xml:space="preserve">, Brasília, 2018. Disponível em: </w:t>
+      </w:r>
+      <w:hyperlink r:id="rId25" w:tgtFrame="_new" w:history="1">
+        <w:r>
+          <w:t>https://www.planalto.gov.br/ccivil_03/_ato2015-2018/2018/lei/l13709.htm</w:t>
+        </w:r>
+      </w:hyperlink>
+      <w:r>
+        <w:t>. Acesso em: 01 maio 2025.</w:t>
+      </w:r>
+      <w:proofErr w:type="gramStart"/>
+      <w:r>
+        <w:br/>
+      </w:r>
+      <w:proofErr w:type="gramEnd"/>
+    </w:p>
+    <w:p>
+      <w:pPr>
+        <w:pStyle w:val="NormalWeb"/>
+      </w:pPr>
+      <w:r>
+        <w:t>DISTRITO FEDERAL.</w:t>
+      </w:r>
+      <w:r>
+        <w:t xml:space="preserve"> Lei nº 7.711, de 11 de janeiro de 2025. Dispõe sobre a isenção da taxa de inscrição em concursos públicos para doadoras regulares de leite materno. </w:t>
+      </w:r>
+      <w:r>
+        <w:rPr>
+          <w:b/>
+        </w:rPr>
+        <w:t>Diário Oficial do Distrito Federal</w:t>
+      </w:r>
+      <w:r>
+        <w:t xml:space="preserve">, Brasília, DF, 12 jan. </w:t>
+      </w:r>
+      <w:proofErr w:type="gramStart"/>
+      <w:r>
+        <w:t>2025</w:t>
+      </w:r>
+      <w:r>
+        <w:t>a</w:t>
+      </w:r>
+      <w:r>
+        <w:t>.</w:t>
+      </w:r>
+      <w:proofErr w:type="gramEnd"/>
+    </w:p>
+    <w:p>
+      <w:pPr>
+        <w:pStyle w:val="NormalWeb"/>
+      </w:pPr>
+      <w:r>
+        <w:t>DISTRITO FEDERAL.</w:t>
+      </w:r>
+      <w:r>
+        <w:t xml:space="preserve"> Secretaria de Estado da Economia. </w:t>
+      </w:r>
+      <w:r>
+        <w:rPr>
+          <w:b/>
+        </w:rPr>
+        <w:t>Mulheres que doam leite materno terão isenção de taxa em concursos do GDF</w:t>
+      </w:r>
+      <w:r>
+        <w:t>. Brasília</w:t>
+      </w:r>
+      <w:r>
+        <w:t>:</w:t>
+      </w:r>
+      <w:r>
+        <w:t xml:space="preserve"> 2025</w:t>
+      </w:r>
+      <w:r>
+        <w:t>b</w:t>
+      </w:r>
+      <w:r>
+        <w:t xml:space="preserve">. Disponível em: </w:t>
+      </w:r>
+      <w:proofErr w:type="gramStart"/>
+      <w:r>
+        <w:t>https</w:t>
+      </w:r>
+      <w:proofErr w:type="gramEnd"/>
+      <w:r>
+        <w:t>://www.economia.df.gov.br. Acesso em: 29 jun. 2025.</w:t>
+      </w:r>
+    </w:p>
+    <w:p>
+      <w:pPr>
+        <w:pStyle w:val="NormalWeb"/>
+      </w:pPr>
+      <w:r>
+        <w:t>DISTRITO FEDERAL.</w:t>
+      </w:r>
+      <w:r>
+        <w:t xml:space="preserve"> Secretaria de Estado de Saúde</w:t>
+      </w:r>
+      <w:r>
+        <w:rPr>
+          <w:b/>
+        </w:rPr>
+        <w:t>. Banco de leite humano</w:t>
+      </w:r>
+      <w:r>
+        <w:t>: número de do</w:t>
+      </w:r>
+      <w:r>
+        <w:t>adoras em 2024 e 2025. Brasília:</w:t>
+      </w:r>
+      <w:r>
+        <w:t xml:space="preserve"> 2025</w:t>
+      </w:r>
+      <w:r>
+        <w:t>c</w:t>
+      </w:r>
+      <w:r>
+        <w:t>.</w:t>
+      </w:r>
+    </w:p>
+    <w:p>
+      <w:pPr>
+        <w:pStyle w:val="NormalWeb"/>
+      </w:pPr>
+      <w:r>
         <w:lastRenderedPageBreak/>
-        <w:t xml:space="preserve">BRASIL. </w:t>
+        <w:t xml:space="preserve">HOSPITAL DAS CLÍNICAS SAMUEL LIBÂNIO (HCSL). </w:t>
       </w:r>
       <w:r>
         <w:rPr>
           <w:b/>
         </w:rPr>
-        <w:t xml:space="preserve">Indicadores de saúde: </w:t>
-      </w:r>
-      <w:r>
-        <w:t>mortalidade infantil</w:t>
-      </w:r>
-      <w:r>
-        <w:t xml:space="preserve">. Brasília: Ministério da Saúde, 2025. Disponível em: </w:t>
-      </w:r>
-      <w:hyperlink r:id="rId24" w:tgtFrame="_new" w:history="1">
-        <w:r>
-          <w:t>https://www.gov.br/saude/pt-br/assuntos/saude-de-a-a-z/m/mortalidade-infantil</w:t>
+        <w:t>Posto de coleta de leite humano do HCSL auxilia bebês internados na UTI Neonatal e Pediátrica.</w:t>
+      </w:r>
+      <w:r>
+        <w:t xml:space="preserve"> Pouso Alegre, MG: 2025. Disponível em: </w:t>
+      </w:r>
+      <w:hyperlink r:id="rId26" w:tgtFrame="_new" w:history="1">
+        <w:r>
+          <w:t>https://www.hcsl.edu.br/posto-de-coleta-de-leite-humano-do-hcsl-auxilia-bebes-internados-na-uti-neonatal-e-pediatrica/</w:t>
         </w:r>
       </w:hyperlink>
       <w:r>
@@ -27690,100 +27822,330 @@
         <w:pStyle w:val="NormalWeb"/>
       </w:pPr>
       <w:r>
-        <w:t xml:space="preserve">BRASIL. Lei nº 13.709, de 14 de agosto de 2018. Lei Geral de Proteção de Dados Pessoais (LGPD). Dispõe sobre o tratamento de dados pessoais, inclusive nos meios digitais, por pessoa natural ou por pessoa jurídica de direito público ou privado. </w:t>
+        <w:t xml:space="preserve">G1 SUL DE MINAS. Complexo Hospitalar Samuel </w:t>
+      </w:r>
+      <w:proofErr w:type="spellStart"/>
+      <w:r>
+        <w:t>Libânio</w:t>
+      </w:r>
+      <w:proofErr w:type="spellEnd"/>
+      <w:r>
+        <w:t xml:space="preserve"> reforça importância da doação de leite materno.</w:t>
+      </w:r>
+      <w:r>
+        <w:t xml:space="preserve"> </w:t>
       </w:r>
       <w:r>
         <w:rPr>
           <w:b/>
         </w:rPr>
-        <w:t>Diário Oficial [da] União</w:t>
-      </w:r>
-      <w:r>
-        <w:t xml:space="preserve">, Brasília, 2018. Disponível em: </w:t>
-      </w:r>
-      <w:hyperlink r:id="rId25" w:tgtFrame="_new" w:history="1">
-        <w:r>
-          <w:t>https://www.planalto.gov.br/ccivil_03/_ato2015-2018/2018/lei/l13709.htm</w:t>
+        <w:t>G1 S</w:t>
+      </w:r>
+      <w:r>
+        <w:rPr>
+          <w:b/>
+        </w:rPr>
+        <w:t xml:space="preserve">ul de </w:t>
+      </w:r>
+      <w:r>
+        <w:rPr>
+          <w:b/>
+        </w:rPr>
+        <w:t>M</w:t>
+      </w:r>
+      <w:r>
+        <w:rPr>
+          <w:b/>
+        </w:rPr>
+        <w:t>inas</w:t>
+      </w:r>
+      <w:r>
+        <w:t xml:space="preserve">, </w:t>
+      </w:r>
+      <w:r>
+        <w:t xml:space="preserve">26 mai. </w:t>
+      </w:r>
+      <w:r>
+        <w:t xml:space="preserve">2025. </w:t>
+      </w:r>
+      <w:r>
+        <w:t xml:space="preserve">Disponível em: </w:t>
+      </w:r>
+      <w:proofErr w:type="gramStart"/>
+      <w:r>
+        <w:t>https</w:t>
+      </w:r>
+      <w:proofErr w:type="gramEnd"/>
+      <w:r>
+        <w:t>://g1.globo.com/mg/sul-de-minas/especial-publicitario/fuvs/noticia/2025/05/26/complexo-hospitalar-samuel-libanio-reforca-importancia-da-doacao-de-leite-materno.ghtml</w:t>
+      </w:r>
+      <w:r>
+        <w:t>. Acesso em: 29 jun. 2025.</w:t>
+      </w:r>
+    </w:p>
+    <w:p>
+      <w:pPr>
+        <w:pStyle w:val="NormalWeb"/>
+      </w:pPr>
+      <w:r>
+        <w:t xml:space="preserve">INSTITUTO BRASILEIRO DE GEOGRAFIA E ESTATÍSTICA (IBGE). </w:t>
+      </w:r>
+      <w:r>
+        <w:rPr>
+          <w:b/>
+        </w:rPr>
+        <w:t>Estatísticas do registro civil:</w:t>
+      </w:r>
+      <w:r>
+        <w:t xml:space="preserve"> nascimentos. Brasília: IBGE, 2022. Disponível em: </w:t>
+      </w:r>
+      <w:hyperlink r:id="rId27" w:tgtFrame="_new" w:history="1">
+        <w:r>
+          <w:t>https://www.ibge.gov.br/estatisticas/sociais/populacao/9110-estatisticas-do-registro-civil.html</w:t>
         </w:r>
       </w:hyperlink>
       <w:r>
-        <w:t>. Acesso em: 01 maio 2025.</w:t>
+        <w:t>. Acesso em: 13 mar. 2025.</w:t>
+      </w:r>
+    </w:p>
+    <w:p>
+      <w:pPr>
+        <w:pStyle w:val="NormalWeb"/>
+      </w:pPr>
+      <w:r>
+        <w:t xml:space="preserve">LIMA, S. E. C. de. </w:t>
+      </w:r>
+      <w:r>
+        <w:rPr>
+          <w:b/>
+        </w:rPr>
+        <w:t>Entrevista</w:t>
+      </w:r>
+      <w:r>
+        <w:t>. Santa Rita do Sapucaí: FAI, 2025.</w:t>
+      </w:r>
+    </w:p>
+    <w:p>
+      <w:pPr>
+        <w:pStyle w:val="NormalWeb"/>
+      </w:pPr>
+      <w:r>
+        <w:t>LOPES, M. H.; SILVA, R. A.; PEREIRA, A. L.; SANTOS, F. M. A tecnologia dos aplicativos móveis na promoção ao aleitamento materno: revisão integrativa</w:t>
+      </w:r>
+      <w:r>
+        <w:rPr>
+          <w:b/>
+        </w:rPr>
+        <w:t>. Revista Brasileira de Enfermagem</w:t>
+      </w:r>
+      <w:r>
+        <w:t xml:space="preserve">, 75(1), 2022. Disponível em: </w:t>
+      </w:r>
+      <w:hyperlink r:id="rId28" w:tgtFrame="_new" w:history="1">
+        <w:r>
+          <w:t>https://www.researchgate.net/publication/360160864_A_tecnologia_dos_aplicativos_moveis_na_promocao_ao_aleitamento_materno_revisao_integrativa</w:t>
+        </w:r>
+      </w:hyperlink>
+      <w:r>
+        <w:t>. Acesso em: 13 mar. 2025.</w:t>
+      </w:r>
+    </w:p>
+    <w:p>
+      <w:pPr>
+        <w:pStyle w:val="NormalWeb"/>
+      </w:pPr>
+      <w:r>
+        <w:t>OLIVEIRA, D. S.; SOUZA, A. I</w:t>
       </w:r>
       <w:proofErr w:type="gramStart"/>
       <w:r>
-        <w:br/>
+        <w:t>.;</w:t>
       </w:r>
       <w:proofErr w:type="gramEnd"/>
+      <w:r>
+        <w:t xml:space="preserve"> LIMA, T. H. Aleitamento materno: uso da tecnologia da informação como estratégia para a construção de um website. </w:t>
+      </w:r>
+      <w:r>
+        <w:rPr>
+          <w:b/>
+        </w:rPr>
+        <w:t>Revista de Enfermagem da UFSM</w:t>
+      </w:r>
+      <w:r>
+        <w:t xml:space="preserve">, 11, 2021. Disponível em: </w:t>
+      </w:r>
+      <w:hyperlink r:id="rId29" w:tgtFrame="_new" w:history="1">
+        <w:r>
+          <w:t>https://periodicos.ufsm.br/reufsm/article/view/64034/html</w:t>
+        </w:r>
+      </w:hyperlink>
+      <w:r>
+        <w:t>. Acesso em: 13 mar. 2025.</w:t>
+      </w:r>
     </w:p>
     <w:p>
       <w:pPr>
         <w:pStyle w:val="NormalWeb"/>
       </w:pPr>
       <w:r>
-        <w:t>DISTRITO FEDERAL.</w:t>
-      </w:r>
-      <w:r>
-        <w:t xml:space="preserve"> Lei nº 7.711, de 11 de janeiro de 2025. Dispõe sobre a isenção da taxa de inscrição em concursos públicos para doadoras regulares de leite materno. </w:t>
+        <w:t>OLIVEIRA, D. S.; SOUZA, A. I</w:t>
+      </w:r>
+      <w:proofErr w:type="gramStart"/>
+      <w:r>
+        <w:t>.;</w:t>
+      </w:r>
+      <w:proofErr w:type="gramEnd"/>
+      <w:r>
+        <w:t xml:space="preserve"> LIMA, T. H. Tecnologias em saúde e suas contribuições para a promoção do aleitamento materno. </w:t>
       </w:r>
       <w:r>
         <w:rPr>
           <w:b/>
         </w:rPr>
-        <w:t>Diário Oficial do Distrito Federal</w:t>
-      </w:r>
-      <w:r>
-        <w:t xml:space="preserve">, Brasília, DF, 12 jan. </w:t>
+        <w:t>Ciência &amp; Saúde Coletiva</w:t>
+      </w:r>
+      <w:r>
+        <w:t xml:space="preserve">, v. 26, n. 9, p. 1234–1245, 2019. Disponível em: </w:t>
+      </w:r>
+      <w:hyperlink r:id="rId30" w:tgtFrame="_new" w:history="1">
+        <w:r>
+          <w:t>https://www.scielo.br/j/csc/a/RG9dKm34fMFyLFXpQswv7Rv/</w:t>
+        </w:r>
+      </w:hyperlink>
+      <w:r>
+        <w:t>. Acesso em: 13 mar. 2025.</w:t>
+      </w:r>
+    </w:p>
+    <w:p>
+      <w:pPr>
+        <w:pStyle w:val="NormalWeb"/>
+      </w:pPr>
+      <w:r>
+        <w:t xml:space="preserve">ORGANIZAÇÃO MUNDIAL DA SAÚDE (OMS). </w:t>
+      </w:r>
+      <w:proofErr w:type="spellStart"/>
+      <w:r>
+        <w:rPr>
+          <w:b/>
+        </w:rPr>
+        <w:t>Breastfeeding</w:t>
+      </w:r>
+      <w:proofErr w:type="spellEnd"/>
+      <w:r>
+        <w:t xml:space="preserve">. 2025. Disponível em: </w:t>
+      </w:r>
+      <w:hyperlink r:id="rId31" w:tgtFrame="_new" w:history="1">
+        <w:r>
+          <w:t>https://www.who.int/news-room/fact-sheets/detail/breastfeeding</w:t>
+        </w:r>
+      </w:hyperlink>
+      <w:r>
+        <w:t>. Acesso em: 13 mar. 2025.</w:t>
+      </w:r>
+    </w:p>
+    <w:p>
+      <w:pPr>
+        <w:pStyle w:val="NormalWeb"/>
+      </w:pPr>
+      <w:r>
+        <w:lastRenderedPageBreak/>
+        <w:t xml:space="preserve">REDE BRASILEIRA DE BANCOS DE LEITE HUMANO (RBLH-BR). </w:t>
+      </w:r>
+      <w:r>
+        <w:rPr>
+          <w:b/>
+        </w:rPr>
+        <w:t>O que é a Rede Brasileira de Bancos de Leite Humano</w:t>
+      </w:r>
+      <w:r>
+        <w:t xml:space="preserve">. </w:t>
+      </w:r>
+      <w:r>
+        <w:t xml:space="preserve">Rio de Janeiro: </w:t>
+      </w:r>
+      <w:r>
+        <w:t xml:space="preserve">Fundação Oswaldo Cruz </w:t>
+      </w:r>
+      <w:r>
+        <w:t>(</w:t>
+      </w:r>
+      <w:r>
+        <w:t>Fiocruz</w:t>
+      </w:r>
+      <w:r>
+        <w:t>),</w:t>
+      </w:r>
+      <w:r>
+        <w:t xml:space="preserve"> 2023. Disponível em: </w:t>
       </w:r>
       <w:proofErr w:type="gramStart"/>
       <w:r>
-        <w:t>2025</w:t>
-      </w:r>
-      <w:r>
-        <w:t>a</w:t>
-      </w:r>
-      <w:r>
-        <w:t>.</w:t>
+        <w:t>https</w:t>
       </w:r>
       <w:proofErr w:type="gramEnd"/>
+      <w:r>
+        <w:t>://rblh.fiocruz.br/o-que-e-rede-blh</w:t>
+      </w:r>
+      <w:r>
+        <w:t>. Acesso em: 13 mar. 2025.</w:t>
+      </w:r>
     </w:p>
     <w:p>
       <w:pPr>
         <w:pStyle w:val="NormalWeb"/>
       </w:pPr>
       <w:r>
-        <w:t>DISTRITO FEDERAL.</w:t>
-      </w:r>
-      <w:r>
-        <w:t xml:space="preserve"> Secretaria de Estado da Economia. </w:t>
+        <w:t xml:space="preserve">SILVA, R. F.; ALMEIDA, K. L.; FERREIRA, P. H.; COSTA, M. A. Aplicativo Doe Leite: tecnologia facilitadora na doação de leite materno. </w:t>
       </w:r>
       <w:r>
         <w:rPr>
           <w:b/>
         </w:rPr>
-        <w:t>Mulheres que doam leite materno terão isenção de taxa em concursos do GDF</w:t>
-      </w:r>
-      <w:r>
-        <w:t>. Brasília</w:t>
-      </w:r>
-      <w:r>
-        <w:t>:</w:t>
-      </w:r>
-      <w:r>
-        <w:t xml:space="preserve"> 2025</w:t>
-      </w:r>
-      <w:r>
-        <w:t>b</w:t>
-      </w:r>
-      <w:r>
-        <w:t xml:space="preserve">. Disponível em: </w:t>
+        <w:t>Revista da Escola de Enfermagem da USP</w:t>
+      </w:r>
+      <w:r>
+        <w:t xml:space="preserve">, 56, 2022. Disponível em: </w:t>
+      </w:r>
+      <w:hyperlink r:id="rId32" w:tgtFrame="_new" w:history="1">
+        <w:r>
+          <w:t>https://www.scielo.br/j/ape/a/tXmsqRHbThMgSxqFZrzsYmJ/</w:t>
+        </w:r>
+      </w:hyperlink>
+      <w:r>
+        <w:t>. Acesso em: 13 mar. 2025.</w:t>
+      </w:r>
+    </w:p>
+    <w:p>
+      <w:pPr>
+        <w:pStyle w:val="NormalWeb"/>
+      </w:pPr>
+      <w:r>
+        <w:t xml:space="preserve">SOMMERVILLE, I. </w:t>
+      </w:r>
+      <w:r>
+        <w:rPr>
+          <w:b/>
+        </w:rPr>
+        <w:t>Engenharia de Software</w:t>
+      </w:r>
+      <w:r>
+        <w:t xml:space="preserve">. 10. </w:t>
       </w:r>
       <w:proofErr w:type="gramStart"/>
       <w:r>
-        <w:t>https</w:t>
+        <w:t>ed.</w:t>
       </w:r>
       <w:proofErr w:type="gramEnd"/>
       <w:r>
-        <w:t>://www.economia.df.gov.br. Acesso em: 29 jun. 2025.</w:t>
+        <w:t xml:space="preserve"> São Paulo: Pearson </w:t>
+      </w:r>
+      <w:proofErr w:type="spellStart"/>
+      <w:r>
+        <w:t>Education</w:t>
+      </w:r>
+      <w:proofErr w:type="spellEnd"/>
+      <w:r>
+        <w:t>, 2019.</w:t>
       </w:r>
     </w:p>
     <w:p>
@@ -27791,409 +28153,21 @@
         <w:pStyle w:val="NormalWeb"/>
       </w:pPr>
       <w:r>
-        <w:t>DISTRITO FEDERAL.</w:t>
-      </w:r>
-      <w:r>
-        <w:t xml:space="preserve"> Secretaria de Estado de Saúde</w:t>
-      </w:r>
-      <w:r>
         <w:rPr>
           <w:b/>
         </w:rPr>
-        <w:t>. Banco de leite humano</w:t>
-      </w:r>
-      <w:r>
-        <w:t>: número de do</w:t>
-      </w:r>
-      <w:r>
-        <w:t>adoras em 2024 e 2025. Brasília:</w:t>
-      </w:r>
-      <w:r>
-        <w:t xml:space="preserve"> 2025</w:t>
-      </w:r>
-      <w:r>
-        <w:t>c</w:t>
-      </w:r>
-      <w:r>
-        <w:t>.</w:t>
+        <w:t>ODS BRASIL</w:t>
+      </w:r>
+      <w:r>
+        <w:t xml:space="preserve">, 2025 Disponível em: </w:t>
       </w:r>
     </w:p>
     <w:p>
       <w:pPr>
         <w:pStyle w:val="NormalWeb"/>
       </w:pPr>
-      <w:r>
-        <w:t xml:space="preserve">HOSPITAL DAS CLÍNICAS SAMUEL LIBÂNIO (HCSL). </w:t>
-      </w:r>
-      <w:r>
-        <w:rPr>
-          <w:b/>
-        </w:rPr>
-        <w:t>Posto de coleta de leite humano do HCSL auxilia bebês internados na UTI Neonatal e Pediátrica.</w:t>
-      </w:r>
-      <w:r>
-        <w:t xml:space="preserve"> Pouso Alegre, MG: 2025. Disponível em: </w:t>
-      </w:r>
-      <w:hyperlink r:id="rId26" w:tgtFrame="_new" w:history="1">
-        <w:r>
-          <w:t>https://www.hcsl.edu.br/posto-de-coleta-de-leite-humano-do-hcsl-auxilia-bebes-internados-na-uti-neonatal-e-pediatrica/</w:t>
-        </w:r>
-      </w:hyperlink>
-      <w:r>
-        <w:t>. Acesso em: 13 mar. 2025.</w:t>
-      </w:r>
-    </w:p>
-    <w:p>
-      <w:pPr>
-        <w:pStyle w:val="NormalWeb"/>
-      </w:pPr>
-      <w:r>
-        <w:t xml:space="preserve">G1 SUL DE MINAS. Complexo Hospitalar Samuel </w:t>
-      </w:r>
-      <w:proofErr w:type="spellStart"/>
-      <w:r>
-        <w:t>Libânio</w:t>
-      </w:r>
-      <w:proofErr w:type="spellEnd"/>
-      <w:r>
-        <w:t xml:space="preserve"> reforça importância da doação de leite materno.</w:t>
-      </w:r>
-      <w:r>
-        <w:t xml:space="preserve"> </w:t>
-      </w:r>
-      <w:r>
-        <w:rPr>
-          <w:b/>
-        </w:rPr>
-        <w:t>G1 S</w:t>
-      </w:r>
-      <w:r>
-        <w:rPr>
-          <w:b/>
-        </w:rPr>
-        <w:t xml:space="preserve">ul de </w:t>
-      </w:r>
-      <w:r>
-        <w:rPr>
-          <w:b/>
-        </w:rPr>
-        <w:t>M</w:t>
-      </w:r>
-      <w:r>
-        <w:rPr>
-          <w:b/>
-        </w:rPr>
-        <w:t>inas</w:t>
-      </w:r>
-      <w:r>
-        <w:t xml:space="preserve">, </w:t>
-      </w:r>
-      <w:r>
-        <w:t xml:space="preserve">26 mai. </w:t>
-      </w:r>
-      <w:r>
-        <w:t xml:space="preserve">2025. </w:t>
-      </w:r>
-      <w:r>
-        <w:t xml:space="preserve">Disponível em: </w:t>
-      </w:r>
       <w:proofErr w:type="gramStart"/>
       <w:r>
-        <w:t>https</w:t>
-      </w:r>
-      <w:proofErr w:type="gramEnd"/>
-      <w:r>
-        <w:t>://g1.globo.com/mg/sul-de-minas/especial-publicitario/fuvs/noticia/2025/05/26/complexo-hospitalar-samuel-libanio-reforca-importancia-da-doacao-de-leite-materno.ghtml</w:t>
-      </w:r>
-      <w:r>
-        <w:t>. Acesso em: 29 jun. 2025.</w:t>
-      </w:r>
-    </w:p>
-    <w:p>
-      <w:pPr>
-        <w:pStyle w:val="NormalWeb"/>
-      </w:pPr>
-      <w:r>
-        <w:t xml:space="preserve">INSTITUTO BRASILEIRO DE GEOGRAFIA E ESTATÍSTICA (IBGE). </w:t>
-      </w:r>
-      <w:r>
-        <w:rPr>
-          <w:b/>
-        </w:rPr>
-        <w:t>Estatísticas do registro civil:</w:t>
-      </w:r>
-      <w:r>
-        <w:t xml:space="preserve"> nascimentos. Brasília: IBGE, 2022. Disponível em: </w:t>
-      </w:r>
-      <w:hyperlink r:id="rId27" w:tgtFrame="_new" w:history="1">
-        <w:r>
-          <w:t>https://www.ibge.gov.br/estatisticas/sociais/populacao/9110-estatisticas-do-registro-civil.html</w:t>
-        </w:r>
-      </w:hyperlink>
-      <w:r>
-        <w:t>. Acesso em: 13 mar. 2025.</w:t>
-      </w:r>
-    </w:p>
-    <w:p>
-      <w:pPr>
-        <w:pStyle w:val="NormalWeb"/>
-      </w:pPr>
-      <w:r>
-        <w:t xml:space="preserve">LIMA, S. E. C. de. </w:t>
-      </w:r>
-      <w:r>
-        <w:rPr>
-          <w:b/>
-        </w:rPr>
-        <w:t>Entrevista</w:t>
-      </w:r>
-      <w:r>
-        <w:t>. Santa Rita do Sapucaí: FAI, 2025.</w:t>
-      </w:r>
-    </w:p>
-    <w:p>
-      <w:pPr>
-        <w:pStyle w:val="NormalWeb"/>
-      </w:pPr>
-      <w:r>
-        <w:t>LOPES, M. H.; SILVA, R. A.; PEREIRA, A. L.; SANTOS, F. M. A tecnologia dos aplicativos móveis na promoção ao aleitamento materno: revisão integrativa</w:t>
-      </w:r>
-      <w:r>
-        <w:rPr>
-          <w:b/>
-        </w:rPr>
-        <w:t>. Revista Brasileira de Enfermagem</w:t>
-      </w:r>
-      <w:r>
-        <w:t xml:space="preserve">, 75(1), 2022. Disponível em: </w:t>
-      </w:r>
-      <w:hyperlink r:id="rId28" w:tgtFrame="_new" w:history="1">
-        <w:r>
-          <w:t>https://www.researchgate.net/publication/360160864_A_tecnologia_dos_aplicativos_moveis_na_promocao_ao_aleitamento_materno_revisao_integrativa</w:t>
-        </w:r>
-      </w:hyperlink>
-      <w:r>
-        <w:t>. Acesso em: 13 mar. 2025.</w:t>
-      </w:r>
-    </w:p>
-    <w:p>
-      <w:pPr>
-        <w:pStyle w:val="NormalWeb"/>
-      </w:pPr>
-      <w:r>
-        <w:t>OLIVEIRA, D. S.; SOUZA, A. I</w:t>
-      </w:r>
-      <w:proofErr w:type="gramStart"/>
-      <w:r>
-        <w:t>.;</w:t>
-      </w:r>
-      <w:proofErr w:type="gramEnd"/>
-      <w:r>
-        <w:t xml:space="preserve"> LIMA, T. H. Aleitamento materno: uso da tecnologia da informação como estratégia para a construção de um website. </w:t>
-      </w:r>
-      <w:r>
-        <w:rPr>
-          <w:b/>
-        </w:rPr>
-        <w:t>Revista de Enfermagem da UFSM</w:t>
-      </w:r>
-      <w:r>
-        <w:t xml:space="preserve">, 11, 2021. Disponível em: </w:t>
-      </w:r>
-      <w:hyperlink r:id="rId29" w:tgtFrame="_new" w:history="1">
-        <w:r>
-          <w:t>https://periodicos.ufsm.br/reufsm/article/view/64034/html</w:t>
-        </w:r>
-      </w:hyperlink>
-      <w:r>
-        <w:t>. Acesso em: 13 mar. 2025.</w:t>
-      </w:r>
-    </w:p>
-    <w:p>
-      <w:pPr>
-        <w:pStyle w:val="NormalWeb"/>
-      </w:pPr>
-      <w:r>
-        <w:t>OLIVEIRA, D. S.; SOUZA, A. I</w:t>
-      </w:r>
-      <w:proofErr w:type="gramStart"/>
-      <w:r>
-        <w:t>.;</w:t>
-      </w:r>
-      <w:proofErr w:type="gramEnd"/>
-      <w:r>
-        <w:t xml:space="preserve"> LIMA, T. H. Tecnologias em saúde e suas contribuições para a promoção do aleitamento materno. </w:t>
-      </w:r>
-      <w:r>
-        <w:rPr>
-          <w:b/>
-        </w:rPr>
-        <w:t>Ciência &amp; Saúde Coletiva</w:t>
-      </w:r>
-      <w:r>
-        <w:t xml:space="preserve">, v. 26, n. 9, p. 1234–1245, 2019. Disponível em: </w:t>
-      </w:r>
-      <w:hyperlink r:id="rId30" w:tgtFrame="_new" w:history="1">
-        <w:r>
-          <w:t>https://www.scielo.br/j/csc/a/RG9dKm34fMFyLFXpQswv7Rv/</w:t>
-        </w:r>
-      </w:hyperlink>
-      <w:r>
-        <w:t>. Acesso em: 13 mar. 2025.</w:t>
-      </w:r>
-    </w:p>
-    <w:p>
-      <w:pPr>
-        <w:pStyle w:val="NormalWeb"/>
-      </w:pPr>
-      <w:r>
-        <w:t xml:space="preserve">ORGANIZAÇÃO MUNDIAL DA SAÚDE (OMS). </w:t>
-      </w:r>
-      <w:proofErr w:type="spellStart"/>
-      <w:r>
-        <w:rPr>
-          <w:b/>
-        </w:rPr>
-        <w:t>Breastfeeding</w:t>
-      </w:r>
-      <w:proofErr w:type="spellEnd"/>
-      <w:r>
-        <w:t xml:space="preserve">. 2025. Disponível em: </w:t>
-      </w:r>
-      <w:hyperlink r:id="rId31" w:tgtFrame="_new" w:history="1">
-        <w:r>
-          <w:t>https://www.who.int/news-room/fact-sheets/detail/breastfeeding</w:t>
-        </w:r>
-      </w:hyperlink>
-      <w:r>
-        <w:t>. Acesso em: 13 mar. 2025.</w:t>
-      </w:r>
-    </w:p>
-    <w:p>
-      <w:pPr>
-        <w:pStyle w:val="NormalWeb"/>
-      </w:pPr>
-      <w:r>
-        <w:t xml:space="preserve">REDE BRASILEIRA DE BANCOS DE LEITE HUMANO (RBLH-BR). </w:t>
-      </w:r>
-      <w:r>
-        <w:rPr>
-          <w:b/>
-        </w:rPr>
-        <w:t>O que é a Rede Brasileira de Bancos de Leite Humano</w:t>
-      </w:r>
-      <w:r>
-        <w:t xml:space="preserve">. </w:t>
-      </w:r>
-      <w:r>
-        <w:t xml:space="preserve">Rio de Janeiro: </w:t>
-      </w:r>
-      <w:r>
-        <w:t xml:space="preserve">Fundação Oswaldo Cruz </w:t>
-      </w:r>
-      <w:r>
-        <w:t>(</w:t>
-      </w:r>
-      <w:r>
-        <w:t>Fiocruz</w:t>
-      </w:r>
-      <w:r>
-        <w:t>),</w:t>
-      </w:r>
-      <w:r>
-        <w:t xml:space="preserve"> 2023. Disponível em: </w:t>
-      </w:r>
-      <w:proofErr w:type="gramStart"/>
-      <w:r>
-        <w:t>https</w:t>
-      </w:r>
-      <w:proofErr w:type="gramEnd"/>
-      <w:r>
-        <w:t>://rblh.fiocruz.br/o-que-e-rede-blh</w:t>
-      </w:r>
-      <w:r>
-        <w:t>. Acesso em: 13 mar. 2025.</w:t>
-      </w:r>
-    </w:p>
-    <w:p>
-      <w:pPr>
-        <w:pStyle w:val="NormalWeb"/>
-      </w:pPr>
-      <w:r>
-        <w:t xml:space="preserve">SILVA, R. F.; ALMEIDA, K. L.; FERREIRA, P. H.; COSTA, M. A. Aplicativo Doe Leite: tecnologia facilitadora na doação de leite materno. </w:t>
-      </w:r>
-      <w:r>
-        <w:rPr>
-          <w:b/>
-        </w:rPr>
-        <w:t>Revista da Escola de Enfermagem da USP</w:t>
-      </w:r>
-      <w:r>
-        <w:t xml:space="preserve">, 56, 2022. Disponível em: </w:t>
-      </w:r>
-      <w:hyperlink r:id="rId32" w:tgtFrame="_new" w:history="1">
-        <w:r>
-          <w:t>https://www.scielo.br/j/ape/a/tXmsqRHbThMgSxqFZrzsYmJ/</w:t>
-        </w:r>
-      </w:hyperlink>
-      <w:r>
-        <w:t>. Acesso em: 13 mar. 2025.</w:t>
-      </w:r>
-    </w:p>
-    <w:p>
-      <w:pPr>
-        <w:pStyle w:val="NormalWeb"/>
-      </w:pPr>
-      <w:r>
-        <w:t xml:space="preserve">SOMMERVILLE, I. </w:t>
-      </w:r>
-      <w:r>
-        <w:rPr>
-          <w:b/>
-        </w:rPr>
-        <w:t>Engenharia de Software</w:t>
-      </w:r>
-      <w:r>
-        <w:t xml:space="preserve">. 10. </w:t>
-      </w:r>
-      <w:proofErr w:type="gramStart"/>
-      <w:r>
-        <w:t>ed.</w:t>
-      </w:r>
-      <w:proofErr w:type="gramEnd"/>
-      <w:r>
-        <w:t xml:space="preserve"> São Paulo: Pearson </w:t>
-      </w:r>
-      <w:proofErr w:type="spellStart"/>
-      <w:r>
-        <w:t>Education</w:t>
-      </w:r>
-      <w:proofErr w:type="spellEnd"/>
-      <w:r>
-        <w:t>, 2019.</w:t>
-      </w:r>
-    </w:p>
-    <w:p>
-      <w:pPr>
-        <w:pStyle w:val="NormalWeb"/>
-      </w:pPr>
-      <w:r>
-        <w:rPr>
-          <w:b/>
-        </w:rPr>
-        <w:t>ODS BRASIL</w:t>
-      </w:r>
-      <w:r>
-        <w:t xml:space="preserve">, 2025 Disponível em: </w:t>
-      </w:r>
-    </w:p>
-    <w:p>
-      <w:pPr>
-        <w:pStyle w:val="NormalWeb"/>
-      </w:pPr>
-      <w:proofErr w:type="gramStart"/>
-      <w:r>
-        <w:lastRenderedPageBreak/>
         <w:t>https</w:t>
       </w:r>
       <w:proofErr w:type="gramEnd"/>
@@ -33871,7 +33845,7 @@
 </file>
 
 <file path=customXml/itemProps1.xml><?xml version="1.0" encoding="utf-8"?>
-<ds:datastoreItem xmlns:ds="http://schemas.openxmlformats.org/officeDocument/2006/customXml" ds:itemID="{68A28ED7-4C03-4D02-B29B-39827F3E9250}">
+<ds:datastoreItem xmlns:ds="http://schemas.openxmlformats.org/officeDocument/2006/customXml" ds:itemID="{ED2F08C7-F68D-411A-B299-071BE9C4835D}">
   <ds:schemaRefs>
     <ds:schemaRef ds:uri="http://schemas.openxmlformats.org/officeDocument/2006/bibliography"/>
   </ds:schemaRefs>

</xml_diff>